<commit_message>
Added reflection; updated assignment tracker doc.
</commit_message>
<xml_diff>
--- a/Report.docx
+++ b/Report.docx
@@ -7093,7 +7093,7 @@
         <w:pStyle w:val="Heading3"/>
       </w:pPr>
       <w:r>
-        <w:t>Group Website Links:</w:t>
+        <w:t>Group Website Links</w:t>
       </w:r>
     </w:p>
     <w:p>
@@ -25100,15 +25100,7 @@
         <w:pStyle w:val="Content"/>
       </w:pPr>
       <w:r>
-        <w:t xml:space="preserve">The future of cyber security is linked tightly with cloud-based technology and artificial intelligence/machine learning. The shift of SIEM systems from being on-site software to cloud based software could mean that it would cost less for businesses and </w:t>
-      </w:r>
-      <w:proofErr w:type="spellStart"/>
-      <w:r>
-        <w:t>organisations</w:t>
-      </w:r>
-      <w:proofErr w:type="spellEnd"/>
-      <w:r>
-        <w:t xml:space="preserve"> to </w:t>
+        <w:t xml:space="preserve">The future of cyber security is linked tightly with cloud-based technology and artificial intelligence/machine learning. The shift of SIEM systems from being on-site software to cloud based software could mean that it would cost less for businesses and organisations to </w:t>
       </w:r>
       <w:proofErr w:type="spellStart"/>
       <w:r>
@@ -27033,16 +27025,16 @@
           <w:noProof/>
         </w:rPr>
         <w:drawing>
-          <wp:anchor distT="0" distB="0" distL="114300" distR="114300" simplePos="0" relativeHeight="251665408" behindDoc="0" locked="0" layoutInCell="1" allowOverlap="1" wp14:anchorId="476162DA" wp14:editId="1B340ECE">
+          <wp:anchor distT="0" distB="0" distL="114300" distR="114300" simplePos="0" relativeHeight="251665408" behindDoc="0" locked="0" layoutInCell="1" allowOverlap="1" wp14:anchorId="476162DA" wp14:editId="0BC85381">
             <wp:simplePos x="0" y="0"/>
             <wp:positionH relativeFrom="margin">
-              <wp:posOffset>40640</wp:posOffset>
+              <wp:posOffset>-64135</wp:posOffset>
             </wp:positionH>
             <wp:positionV relativeFrom="paragraph">
-              <wp:posOffset>536575</wp:posOffset>
+              <wp:posOffset>193675</wp:posOffset>
             </wp:positionV>
             <wp:extent cx="3219450" cy="2068830"/>
-            <wp:effectExtent l="0" t="0" r="0" b="7620"/>
+            <wp:effectExtent l="152400" t="152400" r="361950" b="369570"/>
             <wp:wrapSquare wrapText="bothSides"/>
             <wp:docPr id="18" name="Picture 18"/>
             <wp:cNvGraphicFramePr>
@@ -27075,6 +27067,16 @@
                     <a:prstGeom prst="rect">
                       <a:avLst/>
                     </a:prstGeom>
+                    <a:ln>
+                      <a:noFill/>
+                    </a:ln>
+                    <a:effectLst>
+                      <a:outerShdw blurRad="292100" dist="139700" dir="2700000" algn="tl" rotWithShape="0">
+                        <a:srgbClr val="333333">
+                          <a:alpha val="65000"/>
+                        </a:srgbClr>
+                      </a:outerShdw>
+                    </a:effectLst>
                   </pic:spPr>
                 </pic:pic>
               </a:graphicData>
@@ -27160,11 +27162,11 @@
         <w:pStyle w:val="Content"/>
       </w:pPr>
       <w:r>
-        <w:t xml:space="preserve">Worse still, this black and white approach can be taken to an even more shallow extreme when, of the moral choices presented, one is obviously preferred over another. Typically, this leads to the player being punished for freely choosing the "wrong" (evil) option over the "right" (virtuous) one. Another common problem with poorly-implemented MCS is where the choices a player makes during the game carry little to no weight on the game’s ending. What appears to be </w:t>
+        <w:t xml:space="preserve">Worse still, this black and white approach can be taken to an even more shallow extreme when, of the moral choices presented, one is obviously preferred over another. Typically, this leads to the player being punished for freely choosing the "wrong" (evil) option over the "right" (virtuous) one. Another common problem with poorly-implemented MCS is where the choices a player </w:t>
       </w:r>
       <w:r>
         <w:lastRenderedPageBreak/>
-        <w:t>branching paths and depth of characters is revealed to be an illusion in the final act, and the game’s endings are restricted to choices which are made in the final moments.</w:t>
+        <w:t>makes during the game carry little to no weight on the game’s ending. What appears to be branching paths and depth of characters is revealed to be an illusion in the final act, and the game’s endings are restricted to choices which are made in the final moments.</w:t>
       </w:r>
     </w:p>
     <w:p>
@@ -27214,6 +27216,14 @@
     <w:p>
       <w:pPr>
         <w:pStyle w:val="Heading3"/>
+      </w:pPr>
+      <w:r>
+        <w:t>Good MCSs and bad MCSs: some examples</w:t>
+      </w:r>
+    </w:p>
+    <w:p>
+      <w:pPr>
+        <w:pStyle w:val="Content"/>
       </w:pPr>
       <w:r>
         <w:rPr>
@@ -27222,10 +27232,10 @@
         <mc:AlternateContent>
           <mc:Choice Requires="wps">
             <w:drawing>
-              <wp:anchor distT="0" distB="0" distL="114300" distR="114300" simplePos="0" relativeHeight="251677696" behindDoc="0" locked="0" layoutInCell="1" allowOverlap="1" wp14:anchorId="25AB0195" wp14:editId="69C1912B">
+              <wp:anchor distT="0" distB="0" distL="114300" distR="114300" simplePos="0" relativeHeight="251677696" behindDoc="0" locked="0" layoutInCell="1" allowOverlap="1" wp14:anchorId="25AB0195" wp14:editId="52F4F4FC">
                 <wp:simplePos x="0" y="0"/>
                 <wp:positionH relativeFrom="column">
-                  <wp:posOffset>3221990</wp:posOffset>
+                  <wp:posOffset>3593465</wp:posOffset>
                 </wp:positionH>
                 <wp:positionV relativeFrom="paragraph">
                   <wp:posOffset>2670810</wp:posOffset>
@@ -27286,7 +27296,7 @@
           </mc:Choice>
           <mc:Fallback>
             <w:pict>
-              <v:shape w14:anchorId="25AB0195" id="Text Box 30" o:spid="_x0000_s1027" type="#_x0000_t202" style="position:absolute;margin-left:253.7pt;margin-top:210.3pt;width:226.5pt;height:.05pt;z-index:251677696;visibility:visible;mso-wrap-style:square;mso-wrap-distance-left:9pt;mso-wrap-distance-top:0;mso-wrap-distance-right:9pt;mso-wrap-distance-bottom:0;mso-position-horizontal:absolute;mso-position-horizontal-relative:text;mso-position-vertical:absolute;mso-position-vertical-relative:text;v-text-anchor:top" o:gfxdata="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" stroked="f">
+              <v:shape w14:anchorId="25AB0195" id="Text Box 30" o:spid="_x0000_s1027" type="#_x0000_t202" style="position:absolute;margin-left:282.95pt;margin-top:210.3pt;width:226.5pt;height:.05pt;z-index:251677696;visibility:visible;mso-wrap-style:square;mso-wrap-distance-left:9pt;mso-wrap-distance-top:0;mso-wrap-distance-right:9pt;mso-wrap-distance-bottom:0;mso-position-horizontal:absolute;mso-position-horizontal-relative:text;mso-position-vertical:absolute;mso-position-vertical-relative:text;v-text-anchor:top" o:gfxdata="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" stroked="f">
                 <v:textbox style="mso-fit-shape-to-text:t" inset="0,0,0,0">
                   <w:txbxContent>
                     <w:p>
@@ -27316,16 +27326,16 @@
           <w:noProof/>
         </w:rPr>
         <w:drawing>
-          <wp:anchor distT="0" distB="0" distL="114300" distR="114300" simplePos="0" relativeHeight="251662336" behindDoc="0" locked="0" layoutInCell="1" allowOverlap="1" wp14:anchorId="745A3F52" wp14:editId="7935BEE9">
+          <wp:anchor distT="0" distB="0" distL="114300" distR="114300" simplePos="0" relativeHeight="251662336" behindDoc="0" locked="0" layoutInCell="1" allowOverlap="1" wp14:anchorId="745A3F52" wp14:editId="422A767E">
             <wp:simplePos x="0" y="0"/>
             <wp:positionH relativeFrom="margin">
-              <wp:align>right</wp:align>
+              <wp:posOffset>3590925</wp:posOffset>
             </wp:positionH>
             <wp:positionV relativeFrom="paragraph">
-              <wp:posOffset>81280</wp:posOffset>
+              <wp:posOffset>249555</wp:posOffset>
             </wp:positionV>
             <wp:extent cx="2876550" cy="2532380"/>
-            <wp:effectExtent l="0" t="0" r="0" b="1270"/>
+            <wp:effectExtent l="152400" t="152400" r="361950" b="363220"/>
             <wp:wrapSquare wrapText="bothSides"/>
             <wp:docPr id="10" name="Picture 10"/>
             <wp:cNvGraphicFramePr>
@@ -27358,6 +27368,16 @@
                     <a:prstGeom prst="rect">
                       <a:avLst/>
                     </a:prstGeom>
+                    <a:ln>
+                      <a:noFill/>
+                    </a:ln>
+                    <a:effectLst>
+                      <a:outerShdw blurRad="292100" dist="139700" dir="2700000" algn="tl" rotWithShape="0">
+                        <a:srgbClr val="333333">
+                          <a:alpha val="65000"/>
+                        </a:srgbClr>
+                      </a:outerShdw>
+                    </a:effectLst>
                   </pic:spPr>
                 </pic:pic>
               </a:graphicData>
@@ -27372,32 +27392,99 @@
         </w:drawing>
       </w:r>
       <w:r>
-        <w:t>Good MCSs and bad MCSs: some examples</w:t>
+        <w:t xml:space="preserve">Telltale Games' </w:t>
+      </w:r>
+      <w:proofErr w:type="gramStart"/>
+      <w:r>
+        <w:rPr>
+          <w:i/>
+        </w:rPr>
+        <w:t>The</w:t>
+      </w:r>
+      <w:proofErr w:type="gramEnd"/>
+      <w:r>
+        <w:rPr>
+          <w:i/>
+        </w:rPr>
+        <w:t xml:space="preserve"> Walking Dead</w:t>
+      </w:r>
+      <w:r>
+        <w:t xml:space="preserve"> series are notable examples of games where moral choices affect the outcome of certain situations. However, in many cases these fall victim to the flaw of player choices being rendered meaningless in the interest of plot continuity: where there are sequels in production, there is limited variety in endings so as to avoid a long episodic series becoming fractally complicated. Instead, players may be faced with options which produce little to no difference to the scene but provide an illusion of player control, such as the infamous "[NPC] will remember that" subtext which often appears on screen but rarely seems to carry any strong influence on the plot.</w:t>
       </w:r>
     </w:p>
     <w:p>
       <w:pPr>
         <w:pStyle w:val="Content"/>
       </w:pPr>
-      <w:r>
-        <w:t xml:space="preserve">Telltale Games' </w:t>
-      </w:r>
-      <w:proofErr w:type="gramStart"/>
+    </w:p>
+    <w:p>
+      <w:pPr>
+        <w:pStyle w:val="Content"/>
+      </w:pPr>
+      <w:r>
+        <w:t xml:space="preserve">On the other hand, </w:t>
+      </w:r>
       <w:r>
         <w:rPr>
           <w:i/>
         </w:rPr>
-        <w:t>The</w:t>
-      </w:r>
-      <w:proofErr w:type="gramEnd"/>
+        <w:t>The Walking Dead</w:t>
+      </w:r>
+      <w:r>
+        <w:t xml:space="preserve"> series also features some good examples of moral choice dilemmas: in one scene, the player must choose between saving an NPC from zombies and </w:t>
+      </w:r>
+      <w:r>
+        <w:lastRenderedPageBreak/>
+        <w:t>sacrificing supplies, or sacrificing an NPC and supplies</w:t>
+      </w:r>
+      <w:r>
+        <w:rPr>
+          <w:rStyle w:val="FootnoteReference"/>
+        </w:rPr>
+        <w:footnoteReference w:id="1"/>
+      </w:r>
+      <w:r>
+        <w:t>. If the player chooses to sacrifice the NPC, the player then hears that character screaming and dying in the background. It is a good example of a decision carrying weight, and the player being forced to confront the result of their decision. Here, the immediate result of their decision is used in a purposeful way: it is designed to trigger an emotional response of regret and guilt from the player, but also produces invisible results as that NPC can no longer interact with the player for the rest of the game.</w:t>
+      </w:r>
+    </w:p>
+    <w:p>
+      <w:pPr>
+        <w:pStyle w:val="Content"/>
+      </w:pPr>
+    </w:p>
+    <w:p>
+      <w:pPr>
+        <w:pStyle w:val="Content"/>
+      </w:pPr>
+      <w:r>
+        <w:t xml:space="preserve">The controversy around the ending of </w:t>
+      </w:r>
       <w:r>
         <w:rPr>
           <w:i/>
         </w:rPr>
-        <w:t xml:space="preserve"> Walking Dead</w:t>
-      </w:r>
-      <w:r>
-        <w:t xml:space="preserve"> series are notable examples of games where moral choices affect the outcome of certain situations. However, in many cases these fall victim to the flaw of player choices being rendered meaningless in the interest of plot continuity: where there are sequels in production, there is limited variety in endings so as to avoid a long episodic series becoming fractally complicated. Instead, players may be faced with options which produce little to no difference to the scene but provide an illusion of player control, such as the infamous "[NPC] will remember that" subtext which often appears on screen but rarely seems to carry any strong influence on the plot.</w:t>
+        <w:t>Mass Effect 3</w:t>
+      </w:r>
+      <w:r>
+        <w:t xml:space="preserve"> is remembered as a particularly egregious example of player choices throughout the game being rendered meaningless in the last scene</w:t>
+      </w:r>
+      <w:r>
+        <w:rPr>
+          <w:rStyle w:val="FootnoteReference"/>
+        </w:rPr>
+        <w:footnoteReference w:id="2"/>
+      </w:r>
+      <w:r>
+        <w:t xml:space="preserve">. The Mass Effect series had established itself as games which incorporated a lot of player freedom of choice and multiple endings. In </w:t>
+      </w:r>
+      <w:r>
+        <w:rPr>
+          <w:i/>
+        </w:rPr>
+        <w:t>Mass Effect 3</w:t>
+      </w:r>
+      <w:r>
+        <w:t xml:space="preserve"> however, the fate of the entire universe is decided by a dialogue tree in the final scene. All choices the player made up to this point in the game were suddenly revealed to have had no impact on the plot, to the chagrin of the game's fanbase.</w:t>
       </w:r>
     </w:p>
     <w:p>
@@ -27410,88 +27497,65 @@
         <w:pStyle w:val="Content"/>
       </w:pPr>
       <w:r>
-        <w:t xml:space="preserve">On the other hand, </w:t>
-      </w:r>
-      <w:r>
-        <w:rPr>
-          <w:i/>
-        </w:rPr>
-        <w:t>The Walking Dead</w:t>
-      </w:r>
-      <w:r>
-        <w:t xml:space="preserve"> series also features some good examples of moral choice dilemmas: in one scene, the player must choose between saving an NPC from zombies and </w:t>
-      </w:r>
-      <w:r>
-        <w:lastRenderedPageBreak/>
-        <w:t xml:space="preserve">sacrificing </w:t>
-      </w:r>
-      <w:proofErr w:type="gramStart"/>
-      <w:r>
-        <w:t>supplies, or</w:t>
-      </w:r>
-      <w:proofErr w:type="gramEnd"/>
-      <w:r>
-        <w:t xml:space="preserve"> sacrificing an NPC and supplies</w:t>
-      </w:r>
-      <w:r>
-        <w:rPr>
-          <w:rStyle w:val="FootnoteReference"/>
-        </w:rPr>
-        <w:footnoteReference w:id="1"/>
-      </w:r>
-      <w:r>
-        <w:t>. If the player chooses to sacrifice the NPC, the player then hears that character screaming and dying in the background. It is a good example of a decision carrying weight, and the player being forced to confront the result of their decision. Here, the immediate result of their decision is used in a purposeful way: it is designed to trigger an emotional response of regret and guilt from the player, but also produces invisible results as that NPC can no longer interact with the player for the rest of the game.</w:t>
-      </w:r>
-    </w:p>
-    <w:p>
-      <w:pPr>
-        <w:pStyle w:val="Content"/>
-      </w:pPr>
-    </w:p>
-    <w:p>
-      <w:pPr>
-        <w:pStyle w:val="Content"/>
-      </w:pPr>
-      <w:r>
-        <w:t xml:space="preserve">The controversy around the ending of </w:t>
-      </w:r>
-      <w:r>
-        <w:rPr>
-          <w:i/>
-        </w:rPr>
-        <w:t>Mass Effect 3</w:t>
-      </w:r>
-      <w:r>
-        <w:t xml:space="preserve"> is remembered as a particularly egregious example of player choices throughout the game being rendered meaningless in the last scene</w:t>
-      </w:r>
-      <w:r>
-        <w:rPr>
-          <w:rStyle w:val="FootnoteReference"/>
-        </w:rPr>
-        <w:footnoteReference w:id="2"/>
-      </w:r>
-      <w:r>
-        <w:t xml:space="preserve">. The Mass Effect series had established itself as games which incorporated a lot of player freedom of choice and multiple endings. In </w:t>
-      </w:r>
-      <w:r>
-        <w:rPr>
-          <w:i/>
-        </w:rPr>
-        <w:t>Mass Effect 3</w:t>
-      </w:r>
-      <w:r>
-        <w:t xml:space="preserve"> however, the fate of the entire universe is decided by a dialogue tree in the final scene. All choices the player made up to this point in the game were suddenly revealed to have had no impact on the plot, to the chagrin of the game's fanbase.</w:t>
-      </w:r>
-    </w:p>
-    <w:p>
-      <w:pPr>
-        <w:pStyle w:val="Content"/>
-      </w:pPr>
-    </w:p>
-    <w:p>
-      <w:pPr>
-        <w:pStyle w:val="Content"/>
-      </w:pPr>
+        <w:rPr>
+          <w:noProof/>
+        </w:rPr>
+        <w:drawing>
+          <wp:anchor distT="0" distB="0" distL="114300" distR="114300" simplePos="0" relativeHeight="251663360" behindDoc="0" locked="0" layoutInCell="1" allowOverlap="1" wp14:anchorId="341438AD" wp14:editId="3F886F40">
+            <wp:simplePos x="0" y="0"/>
+            <wp:positionH relativeFrom="margin">
+              <wp:posOffset>0</wp:posOffset>
+            </wp:positionH>
+            <wp:positionV relativeFrom="paragraph">
+              <wp:posOffset>986155</wp:posOffset>
+            </wp:positionV>
+            <wp:extent cx="3629025" cy="2529840"/>
+            <wp:effectExtent l="0" t="0" r="9525" b="3810"/>
+            <wp:wrapSquare wrapText="bothSides"/>
+            <wp:docPr id="15" name="Picture 15"/>
+            <wp:cNvGraphicFramePr>
+              <a:graphicFrameLocks xmlns:a="http://schemas.openxmlformats.org/drawingml/2006/main" noChangeAspect="1"/>
+            </wp:cNvGraphicFramePr>
+            <a:graphic xmlns:a="http://schemas.openxmlformats.org/drawingml/2006/main">
+              <a:graphicData uri="http://schemas.openxmlformats.org/drawingml/2006/picture">
+                <pic:pic xmlns:pic="http://schemas.openxmlformats.org/drawingml/2006/picture">
+                  <pic:nvPicPr>
+                    <pic:cNvPr id="15" name="planescape torment.png"/>
+                    <pic:cNvPicPr/>
+                  </pic:nvPicPr>
+                  <pic:blipFill>
+                    <a:blip r:embed="rId53" cstate="print">
+                      <a:extLst>
+                        <a:ext uri="{28A0092B-C50C-407E-A947-70E740481C1C}">
+                          <a14:useLocalDpi xmlns:a14="http://schemas.microsoft.com/office/drawing/2010/main" val="0"/>
+                        </a:ext>
+                      </a:extLst>
+                    </a:blip>
+                    <a:stretch>
+                      <a:fillRect/>
+                    </a:stretch>
+                  </pic:blipFill>
+                  <pic:spPr>
+                    <a:xfrm>
+                      <a:off x="0" y="0"/>
+                      <a:ext cx="3629025" cy="2529840"/>
+                    </a:xfrm>
+                    <a:prstGeom prst="rect">
+                      <a:avLst/>
+                    </a:prstGeom>
+                  </pic:spPr>
+                </pic:pic>
+              </a:graphicData>
+            </a:graphic>
+            <wp14:sizeRelH relativeFrom="margin">
+              <wp14:pctWidth>0</wp14:pctWidth>
+            </wp14:sizeRelH>
+            <wp14:sizeRelV relativeFrom="margin">
+              <wp14:pctHeight>0</wp14:pctHeight>
+            </wp14:sizeRelV>
+          </wp:anchor>
+        </w:drawing>
+      </w:r>
       <w:r>
         <w:rPr>
           <w:noProof/>
@@ -27499,7 +27563,7 @@
         <mc:AlternateContent>
           <mc:Choice Requires="wps">
             <w:drawing>
-              <wp:anchor distT="0" distB="0" distL="114300" distR="114300" simplePos="0" relativeHeight="251675648" behindDoc="0" locked="0" layoutInCell="1" allowOverlap="1" wp14:anchorId="729703A3" wp14:editId="31276898">
+              <wp:anchor distT="0" distB="0" distL="114300" distR="114300" simplePos="0" relativeHeight="251675648" behindDoc="0" locked="0" layoutInCell="1" allowOverlap="1" wp14:anchorId="729703A3" wp14:editId="34705274">
                 <wp:simplePos x="0" y="0"/>
                 <wp:positionH relativeFrom="column">
                   <wp:posOffset>0</wp:posOffset>
@@ -27587,66 +27651,6 @@
             </w:pict>
           </mc:Fallback>
         </mc:AlternateContent>
-      </w:r>
-      <w:r>
-        <w:rPr>
-          <w:noProof/>
-        </w:rPr>
-        <w:drawing>
-          <wp:anchor distT="0" distB="0" distL="114300" distR="114300" simplePos="0" relativeHeight="251663360" behindDoc="0" locked="0" layoutInCell="1" allowOverlap="1" wp14:anchorId="341438AD" wp14:editId="431C6710">
-            <wp:simplePos x="0" y="0"/>
-            <wp:positionH relativeFrom="margin">
-              <wp:align>left</wp:align>
-            </wp:positionH>
-            <wp:positionV relativeFrom="paragraph">
-              <wp:posOffset>873760</wp:posOffset>
-            </wp:positionV>
-            <wp:extent cx="3629025" cy="2529840"/>
-            <wp:effectExtent l="0" t="0" r="9525" b="3810"/>
-            <wp:wrapSquare wrapText="bothSides"/>
-            <wp:docPr id="15" name="Picture 15"/>
-            <wp:cNvGraphicFramePr>
-              <a:graphicFrameLocks xmlns:a="http://schemas.openxmlformats.org/drawingml/2006/main" noChangeAspect="1"/>
-            </wp:cNvGraphicFramePr>
-            <a:graphic xmlns:a="http://schemas.openxmlformats.org/drawingml/2006/main">
-              <a:graphicData uri="http://schemas.openxmlformats.org/drawingml/2006/picture">
-                <pic:pic xmlns:pic="http://schemas.openxmlformats.org/drawingml/2006/picture">
-                  <pic:nvPicPr>
-                    <pic:cNvPr id="15" name="planescape torment.png"/>
-                    <pic:cNvPicPr/>
-                  </pic:nvPicPr>
-                  <pic:blipFill>
-                    <a:blip r:embed="rId53" cstate="print">
-                      <a:extLst>
-                        <a:ext uri="{28A0092B-C50C-407E-A947-70E740481C1C}">
-                          <a14:useLocalDpi xmlns:a14="http://schemas.microsoft.com/office/drawing/2010/main" val="0"/>
-                        </a:ext>
-                      </a:extLst>
-                    </a:blip>
-                    <a:stretch>
-                      <a:fillRect/>
-                    </a:stretch>
-                  </pic:blipFill>
-                  <pic:spPr>
-                    <a:xfrm>
-                      <a:off x="0" y="0"/>
-                      <a:ext cx="3629025" cy="2529840"/>
-                    </a:xfrm>
-                    <a:prstGeom prst="rect">
-                      <a:avLst/>
-                    </a:prstGeom>
-                  </pic:spPr>
-                </pic:pic>
-              </a:graphicData>
-            </a:graphic>
-            <wp14:sizeRelH relativeFrom="margin">
-              <wp14:pctWidth>0</wp14:pctWidth>
-            </wp14:sizeRelH>
-            <wp14:sizeRelV relativeFrom="margin">
-              <wp14:pctHeight>0</wp14:pctHeight>
-            </wp14:sizeRelV>
-          </wp:anchor>
-        </w:drawing>
       </w:r>
       <w:r>
         <w:t xml:space="preserve">An example of a game with a well-executed MCS is the 1999 game </w:t>
@@ -27976,15 +27980,7 @@
         <w:t>Grand Theft Auto V</w:t>
       </w:r>
       <w:r>
-        <w:t xml:space="preserve">, by contrast, the player can act morally questionably towards </w:t>
-      </w:r>
-      <w:proofErr w:type="gramStart"/>
-      <w:r>
-        <w:t>NPCs</w:t>
-      </w:r>
-      <w:proofErr w:type="gramEnd"/>
-      <w:r>
-        <w:t xml:space="preserve"> but the results are not long-lasting: they expire when the player dies, is arrested, or successfully evades police contact for an arbitrary amount of time. Although fun and cathartic, the temporary nature </w:t>
+        <w:t xml:space="preserve">, by contrast, the player can act morally questionably towards NPCs but the results are not long-lasting: they expire when the player dies, is arrested, or successfully evades police contact for an arbitrary amount of time. Although fun and cathartic, the temporary nature </w:t>
       </w:r>
       <w:r>
         <w:lastRenderedPageBreak/>
@@ -28319,25 +28315,7 @@
           <w:sz w:val="24"/>
           <w:szCs w:val="24"/>
         </w:rPr>
-        <w:t xml:space="preserve">With this in mind, we would like to propose a game concept which aims to encompass </w:t>
-      </w:r>
-      <w:proofErr w:type="gramStart"/>
-      <w:r>
-        <w:rPr>
-          <w:b w:val="0"/>
-          <w:sz w:val="24"/>
-          <w:szCs w:val="24"/>
-        </w:rPr>
-        <w:t>all of</w:t>
-      </w:r>
-      <w:proofErr w:type="gramEnd"/>
-      <w:r>
-        <w:rPr>
-          <w:b w:val="0"/>
-          <w:sz w:val="24"/>
-          <w:szCs w:val="24"/>
-        </w:rPr>
-        <w:t xml:space="preserve"> the above points.</w:t>
+        <w:t>With this in mind, we would like to propose a game concept which aims to encompass all of the above points.</w:t>
       </w:r>
     </w:p>
     <w:p>
@@ -29518,19 +29496,57 @@
     </w:p>
     <w:p>
       <w:pPr>
-        <w:tabs>
-          <w:tab w:val="left" w:pos="1050"/>
-        </w:tabs>
-        <w:rPr>
-          <w:rFonts w:ascii="Open Sans" w:hAnsi="Open Sans" w:cs="Open Sans"/>
-          <w:b w:val="0"/>
+        <w:pStyle w:val="Content"/>
+        <w:rPr>
+          <w:b/>
           <w:color w:val="000000"/>
-          <w:sz w:val="20"/>
-          <w:szCs w:val="20"/>
           <w:shd w:val="clear" w:color="auto" w:fill="FFFFFF"/>
         </w:rPr>
       </w:pPr>
       <w:r>
+        <w:rPr>
+          <w:i/>
+          <w:color w:val="000000"/>
+          <w:shd w:val="clear" w:color="auto" w:fill="FFFFFF"/>
+        </w:rPr>
+        <w:t>Morality</w:t>
+      </w:r>
+      <w:r>
+        <w:rPr>
+          <w:color w:val="000000"/>
+          <w:shd w:val="clear" w:color="auto" w:fill="FFFFFF"/>
+        </w:rPr>
+        <w:t>. (2019)</w:t>
+      </w:r>
+      <w:r>
+        <w:rPr>
+          <w:color w:val="000000"/>
+          <w:shd w:val="clear" w:color="auto" w:fill="FFFFFF"/>
+        </w:rPr>
+        <w:t xml:space="preserve">. [image] Available at: </w:t>
+      </w:r>
+      <w:hyperlink r:id="rId57" w:history="1">
+        <w:r>
+          <w:rPr>
+            <w:rStyle w:val="Hyperlink"/>
+            <w:rFonts w:ascii="Open Sans" w:hAnsi="Open Sans" w:cs="Open Sans"/>
+            <w:sz w:val="20"/>
+            <w:szCs w:val="20"/>
+            <w:shd w:val="clear" w:color="auto" w:fill="FFFFFF"/>
+          </w:rPr>
+          <w:t>https://psmag.com/.image/t_share/MTI3NTgyNTA4NDU0ODEyMTI2/morality-illo.jpg</w:t>
+        </w:r>
+      </w:hyperlink>
+      <w:r>
+        <w:rPr>
+          <w:color w:val="000000"/>
+          <w:shd w:val="clear" w:color="auto" w:fill="FFFFFF"/>
+        </w:rPr>
+        <w:t xml:space="preserve"> [Accessed 10 Apr. 2019].</w:t>
+      </w:r>
+    </w:p>
+    <w:p>
+      <w:pPr>
         <w:rPr>
           <w:rFonts w:ascii="Open Sans" w:hAnsi="Open Sans" w:cs="Open Sans"/>
           <w:b w:val="0"/>
@@ -29540,98 +29556,28 @@
           <w:szCs w:val="20"/>
           <w:shd w:val="clear" w:color="auto" w:fill="FFFFFF"/>
         </w:rPr>
-        <w:t>Morality</w:t>
-      </w:r>
-      <w:r>
-        <w:rPr>
-          <w:rFonts w:ascii="Open Sans" w:hAnsi="Open Sans" w:cs="Open Sans"/>
-          <w:b w:val="0"/>
+      </w:pPr>
+    </w:p>
+    <w:p>
+      <w:pPr>
+        <w:pStyle w:val="Content"/>
+        <w:rPr>
+          <w:b/>
           <w:color w:val="000000"/>
-          <w:sz w:val="20"/>
-          <w:szCs w:val="20"/>
           <w:shd w:val="clear" w:color="auto" w:fill="FFFFFF"/>
         </w:rPr>
-        <w:t>. (2019)</w:t>
-      </w:r>
-      <w:r>
-        <w:rPr>
-          <w:rFonts w:ascii="Open Sans" w:hAnsi="Open Sans" w:cs="Open Sans"/>
-          <w:b w:val="0"/>
-          <w:color w:val="000000"/>
-          <w:sz w:val="20"/>
-          <w:szCs w:val="20"/>
-          <w:shd w:val="clear" w:color="auto" w:fill="FFFFFF"/>
-        </w:rPr>
-        <w:t xml:space="preserve">. [image] Available at: </w:t>
-      </w:r>
-      <w:hyperlink r:id="rId57" w:history="1">
-        <w:r>
-          <w:rPr>
-            <w:rStyle w:val="Hyperlink"/>
-            <w:rFonts w:ascii="Open Sans" w:hAnsi="Open Sans" w:cs="Open Sans"/>
-            <w:b w:val="0"/>
-            <w:sz w:val="20"/>
-            <w:szCs w:val="20"/>
-            <w:shd w:val="clear" w:color="auto" w:fill="FFFFFF"/>
-          </w:rPr>
-          <w:t>https://psmag.com/.image/t_share/MTI3NTgyNTA4NDU0ODEyMTI2/morality-illo.jpg</w:t>
-        </w:r>
-      </w:hyperlink>
-      <w:r>
-        <w:rPr>
-          <w:rFonts w:ascii="Open Sans" w:hAnsi="Open Sans" w:cs="Open Sans"/>
-          <w:b w:val="0"/>
-          <w:color w:val="000000"/>
-          <w:sz w:val="20"/>
-          <w:szCs w:val="20"/>
-          <w:shd w:val="clear" w:color="auto" w:fill="FFFFFF"/>
-        </w:rPr>
-        <w:t xml:space="preserve"> [Accessed 10 Apr. 2019].</w:t>
-      </w:r>
-    </w:p>
-    <w:p>
-      <w:pPr>
-        <w:rPr>
-          <w:rFonts w:ascii="Open Sans" w:hAnsi="Open Sans" w:cs="Open Sans"/>
-          <w:b w:val="0"/>
+      </w:pPr>
+      <w:r>
+        <w:rPr>
           <w:i/>
           <w:color w:val="000000"/>
-          <w:sz w:val="20"/>
-          <w:szCs w:val="20"/>
           <w:shd w:val="clear" w:color="auto" w:fill="FFFFFF"/>
         </w:rPr>
-      </w:pPr>
-    </w:p>
-    <w:p>
-      <w:pPr>
-        <w:rPr>
-          <w:rFonts w:ascii="Open Sans" w:hAnsi="Open Sans" w:cs="Open Sans"/>
-          <w:b w:val="0"/>
+        <w:t>Clementine Will Remember</w:t>
+      </w:r>
+      <w:r>
+        <w:rPr>
           <w:color w:val="000000"/>
-          <w:sz w:val="20"/>
-          <w:szCs w:val="20"/>
-          <w:shd w:val="clear" w:color="auto" w:fill="FFFFFF"/>
-        </w:rPr>
-      </w:pPr>
-      <w:r>
-        <w:rPr>
-          <w:rFonts w:ascii="Open Sans" w:hAnsi="Open Sans" w:cs="Open Sans"/>
-          <w:b w:val="0"/>
-          <w:i/>
-          <w:color w:val="000000"/>
-          <w:sz w:val="20"/>
-          <w:szCs w:val="20"/>
-          <w:shd w:val="clear" w:color="auto" w:fill="FFFFFF"/>
-        </w:rPr>
-        <w:t>Clementine Will Remember</w:t>
-      </w:r>
-      <w:r>
-        <w:rPr>
-          <w:rFonts w:ascii="Open Sans" w:hAnsi="Open Sans" w:cs="Open Sans"/>
-          <w:b w:val="0"/>
-          <w:color w:val="000000"/>
-          <w:sz w:val="20"/>
-          <w:szCs w:val="20"/>
           <w:shd w:val="clear" w:color="auto" w:fill="FFFFFF"/>
         </w:rPr>
         <w:t xml:space="preserve">. (2019). [image] Available at: </w:t>
@@ -29641,7 +29587,6 @@
           <w:rPr>
             <w:rStyle w:val="Hyperlink"/>
             <w:rFonts w:ascii="Open Sans" w:hAnsi="Open Sans" w:cs="Open Sans"/>
-            <w:b w:val="0"/>
             <w:sz w:val="20"/>
             <w:szCs w:val="20"/>
             <w:shd w:val="clear" w:color="auto" w:fill="FFFFFF"/>
@@ -29651,11 +29596,7 @@
       </w:hyperlink>
       <w:r>
         <w:rPr>
-          <w:rFonts w:ascii="Open Sans" w:hAnsi="Open Sans" w:cs="Open Sans"/>
-          <w:b w:val="0"/>
           <w:color w:val="000000"/>
-          <w:sz w:val="20"/>
-          <w:szCs w:val="20"/>
           <w:shd w:val="clear" w:color="auto" w:fill="FFFFFF"/>
         </w:rPr>
         <w:t xml:space="preserve"> [Accessed 10 Apr. 2019].</w:t>
@@ -29663,33 +29604,25 @@
     </w:p>
     <w:p>
       <w:pPr>
-        <w:tabs>
-          <w:tab w:val="left" w:pos="1050"/>
-        </w:tabs>
-        <w:rPr>
-          <w:rFonts w:ascii="Open Sans" w:hAnsi="Open Sans" w:cs="Open Sans"/>
-          <w:b w:val="0"/>
+        <w:pStyle w:val="Content"/>
+        <w:rPr>
+          <w:b/>
           <w:color w:val="000000"/>
-          <w:sz w:val="20"/>
-          <w:szCs w:val="20"/>
           <w:shd w:val="clear" w:color="auto" w:fill="FFFFFF"/>
         </w:rPr>
       </w:pPr>
     </w:p>
     <w:p>
       <w:pPr>
-        <w:rPr>
-          <w:b w:val="0"/>
-        </w:rPr>
-      </w:pPr>
-      <w:r>
-        <w:rPr>
-          <w:rFonts w:ascii="Open Sans" w:hAnsi="Open Sans" w:cs="Open Sans"/>
-          <w:b w:val="0"/>
+        <w:pStyle w:val="Content"/>
+        <w:rPr>
+          <w:b/>
+        </w:rPr>
+      </w:pPr>
+      <w:r>
+        <w:rPr>
           <w:i/>
           <w:color w:val="000000"/>
-          <w:sz w:val="20"/>
-          <w:szCs w:val="20"/>
           <w:shd w:val="clear" w:color="auto" w:fill="FFFFFF"/>
         </w:rPr>
         <w:t xml:space="preserve">The Nameless One and </w:t>
@@ -29697,12 +29630,8 @@
       <w:proofErr w:type="spellStart"/>
       <w:r>
         <w:rPr>
-          <w:rFonts w:ascii="Open Sans" w:hAnsi="Open Sans" w:cs="Open Sans"/>
-          <w:b w:val="0"/>
           <w:i/>
           <w:color w:val="000000"/>
-          <w:sz w:val="20"/>
-          <w:szCs w:val="20"/>
           <w:shd w:val="clear" w:color="auto" w:fill="FFFFFF"/>
         </w:rPr>
         <w:t>Deionarra</w:t>
@@ -29710,23 +29639,15 @@
       <w:proofErr w:type="spellEnd"/>
       <w:r>
         <w:rPr>
-          <w:rFonts w:ascii="Open Sans" w:hAnsi="Open Sans" w:cs="Open Sans"/>
-          <w:b w:val="0"/>
           <w:i/>
           <w:color w:val="000000"/>
-          <w:sz w:val="20"/>
-          <w:szCs w:val="20"/>
           <w:shd w:val="clear" w:color="auto" w:fill="FFFFFF"/>
         </w:rPr>
         <w:t xml:space="preserve"> holding a conversation</w:t>
       </w:r>
       <w:r>
         <w:rPr>
-          <w:rFonts w:ascii="Open Sans" w:hAnsi="Open Sans" w:cs="Open Sans"/>
-          <w:b w:val="0"/>
           <w:color w:val="000000"/>
-          <w:sz w:val="20"/>
-          <w:szCs w:val="20"/>
           <w:shd w:val="clear" w:color="auto" w:fill="FFFFFF"/>
         </w:rPr>
         <w:t xml:space="preserve">. (2019). [image] Available at: </w:t>
@@ -29736,7 +29657,6 @@
           <w:rPr>
             <w:rStyle w:val="Hyperlink"/>
             <w:rFonts w:ascii="Open Sans" w:hAnsi="Open Sans" w:cs="Open Sans"/>
-            <w:b w:val="0"/>
             <w:sz w:val="20"/>
             <w:szCs w:val="20"/>
             <w:shd w:val="clear" w:color="auto" w:fill="FFFFFF"/>
@@ -29746,33 +29666,21 @@
       </w:hyperlink>
       <w:r>
         <w:rPr>
-          <w:rFonts w:ascii="Open Sans" w:hAnsi="Open Sans" w:cs="Open Sans"/>
-          <w:b w:val="0"/>
           <w:color w:val="000000"/>
-          <w:sz w:val="20"/>
-          <w:szCs w:val="20"/>
           <w:shd w:val="clear" w:color="auto" w:fill="FFFFFF"/>
         </w:rPr>
         <w:t xml:space="preserve"> [Accessed 10 </w:t>
       </w:r>
       <w:r>
         <w:rPr>
-          <w:rFonts w:ascii="Open Sans" w:hAnsi="Open Sans" w:cs="Open Sans"/>
-          <w:b w:val="0"/>
           <w:color w:val="000000"/>
-          <w:sz w:val="20"/>
-          <w:szCs w:val="20"/>
           <w:shd w:val="clear" w:color="auto" w:fill="FFFFFF"/>
         </w:rPr>
         <w:t>A</w:t>
       </w:r>
       <w:r>
         <w:rPr>
-          <w:rFonts w:ascii="Open Sans" w:hAnsi="Open Sans" w:cs="Open Sans"/>
-          <w:b w:val="0"/>
           <w:color w:val="000000"/>
-          <w:sz w:val="20"/>
-          <w:szCs w:val="20"/>
           <w:shd w:val="clear" w:color="auto" w:fill="FFFFFF"/>
         </w:rPr>
         <w:t>pr. 2019].</w:t>
@@ -29780,46 +29688,34 @@
     </w:p>
     <w:p>
       <w:pPr>
-        <w:rPr>
-          <w:rFonts w:ascii="Open Sans" w:hAnsi="Open Sans" w:cs="Open Sans"/>
-          <w:b w:val="0"/>
+        <w:pStyle w:val="Content"/>
+        <w:rPr>
+          <w:b/>
           <w:color w:val="000000"/>
-          <w:sz w:val="20"/>
-          <w:szCs w:val="20"/>
           <w:shd w:val="clear" w:color="auto" w:fill="FFFFFF"/>
         </w:rPr>
       </w:pPr>
     </w:p>
     <w:p>
       <w:pPr>
-        <w:rPr>
-          <w:rFonts w:ascii="Open Sans" w:hAnsi="Open Sans" w:cs="Open Sans"/>
-          <w:b w:val="0"/>
+        <w:pStyle w:val="Content"/>
+        <w:rPr>
+          <w:b/>
           <w:color w:val="000000"/>
-          <w:sz w:val="20"/>
-          <w:szCs w:val="20"/>
           <w:shd w:val="clear" w:color="auto" w:fill="FFFFFF"/>
         </w:rPr>
       </w:pPr>
       <w:r>
         <w:rPr>
-          <w:rFonts w:ascii="Open Sans" w:hAnsi="Open Sans" w:cs="Open Sans"/>
-          <w:b w:val="0"/>
           <w:i/>
           <w:color w:val="000000"/>
-          <w:sz w:val="20"/>
-          <w:szCs w:val="20"/>
           <w:shd w:val="clear" w:color="auto" w:fill="FFFFFF"/>
         </w:rPr>
         <w:t>Fallout 2</w:t>
       </w:r>
       <w:r>
         <w:rPr>
-          <w:rFonts w:ascii="Open Sans" w:hAnsi="Open Sans" w:cs="Open Sans"/>
-          <w:b w:val="0"/>
           <w:color w:val="000000"/>
-          <w:sz w:val="20"/>
-          <w:szCs w:val="20"/>
           <w:shd w:val="clear" w:color="auto" w:fill="FFFFFF"/>
         </w:rPr>
         <w:t xml:space="preserve">. (2019). [image] Available at: </w:t>
@@ -29829,7 +29725,6 @@
           <w:rPr>
             <w:rStyle w:val="Hyperlink"/>
             <w:rFonts w:ascii="Open Sans" w:hAnsi="Open Sans" w:cs="Open Sans"/>
-            <w:b w:val="0"/>
             <w:sz w:val="20"/>
             <w:szCs w:val="20"/>
             <w:shd w:val="clear" w:color="auto" w:fill="FFFFFF"/>
@@ -29839,11 +29734,7 @@
       </w:hyperlink>
       <w:r>
         <w:rPr>
-          <w:rFonts w:ascii="Open Sans" w:hAnsi="Open Sans" w:cs="Open Sans"/>
-          <w:b w:val="0"/>
           <w:color w:val="000000"/>
-          <w:sz w:val="20"/>
-          <w:szCs w:val="20"/>
           <w:shd w:val="clear" w:color="auto" w:fill="FFFFFF"/>
         </w:rPr>
         <w:t xml:space="preserve"> [Accessed 10 Apr. 2019].</w:t>
@@ -29851,58 +29742,42 @@
     </w:p>
     <w:p>
       <w:pPr>
-        <w:rPr>
-          <w:rFonts w:ascii="Open Sans" w:hAnsi="Open Sans" w:cs="Open Sans"/>
-          <w:b w:val="0"/>
+        <w:pStyle w:val="Content"/>
+        <w:rPr>
+          <w:b/>
           <w:color w:val="000000"/>
-          <w:sz w:val="20"/>
-          <w:szCs w:val="20"/>
           <w:shd w:val="clear" w:color="auto" w:fill="FFFFFF"/>
         </w:rPr>
       </w:pPr>
     </w:p>
     <w:p>
       <w:pPr>
-        <w:rPr>
-          <w:rFonts w:ascii="Open Sans" w:hAnsi="Open Sans" w:cs="Open Sans"/>
-          <w:b w:val="0"/>
+        <w:pStyle w:val="Content"/>
+        <w:rPr>
+          <w:b/>
           <w:color w:val="000000"/>
-          <w:sz w:val="20"/>
-          <w:szCs w:val="20"/>
           <w:shd w:val="clear" w:color="auto" w:fill="FFFFFF"/>
         </w:rPr>
       </w:pPr>
       <w:r>
         <w:rPr>
-          <w:rFonts w:ascii="Open Sans" w:hAnsi="Open Sans" w:cs="Open Sans"/>
-          <w:b w:val="0"/>
           <w:i/>
           <w:color w:val="000000"/>
-          <w:sz w:val="20"/>
-          <w:szCs w:val="20"/>
           <w:shd w:val="clear" w:color="auto" w:fill="FFFFFF"/>
         </w:rPr>
         <w:t>Batavia</w:t>
       </w:r>
       <w:r>
         <w:rPr>
-          <w:rFonts w:ascii="Open Sans" w:hAnsi="Open Sans" w:cs="Open Sans"/>
-          <w:b w:val="0"/>
           <w:i/>
           <w:color w:val="000000"/>
-          <w:sz w:val="20"/>
-          <w:szCs w:val="20"/>
           <w:shd w:val="clear" w:color="auto" w:fill="FFFFFF"/>
         </w:rPr>
         <w:t xml:space="preserve"> replica under sail</w:t>
       </w:r>
       <w:r>
         <w:rPr>
-          <w:rFonts w:ascii="Open Sans" w:hAnsi="Open Sans" w:cs="Open Sans"/>
-          <w:b w:val="0"/>
           <w:color w:val="000000"/>
-          <w:sz w:val="20"/>
-          <w:szCs w:val="20"/>
           <w:shd w:val="clear" w:color="auto" w:fill="FFFFFF"/>
         </w:rPr>
         <w:t xml:space="preserve">. (2019). [image] Available at: </w:t>
@@ -29912,7 +29787,6 @@
           <w:rPr>
             <w:rStyle w:val="Hyperlink"/>
             <w:rFonts w:ascii="Open Sans" w:hAnsi="Open Sans" w:cs="Open Sans"/>
-            <w:b w:val="0"/>
             <w:sz w:val="20"/>
             <w:szCs w:val="20"/>
             <w:shd w:val="clear" w:color="auto" w:fill="FFFFFF"/>
@@ -29922,11 +29796,7 @@
       </w:hyperlink>
       <w:r>
         <w:rPr>
-          <w:rFonts w:ascii="Open Sans" w:hAnsi="Open Sans" w:cs="Open Sans"/>
-          <w:b w:val="0"/>
           <w:color w:val="000000"/>
-          <w:sz w:val="20"/>
-          <w:szCs w:val="20"/>
           <w:shd w:val="clear" w:color="auto" w:fill="FFFFFF"/>
         </w:rPr>
         <w:t xml:space="preserve"> [Accessed 10 Apr. 2019].</w:t>
@@ -29934,58 +29804,42 @@
     </w:p>
     <w:p>
       <w:pPr>
-        <w:rPr>
-          <w:rFonts w:ascii="Open Sans" w:hAnsi="Open Sans" w:cs="Open Sans"/>
-          <w:b w:val="0"/>
+        <w:pStyle w:val="Content"/>
+        <w:rPr>
+          <w:b/>
           <w:color w:val="000000"/>
-          <w:sz w:val="20"/>
-          <w:szCs w:val="20"/>
           <w:shd w:val="clear" w:color="auto" w:fill="FFFFFF"/>
         </w:rPr>
       </w:pPr>
     </w:p>
     <w:p>
       <w:pPr>
-        <w:rPr>
-          <w:rFonts w:ascii="Open Sans" w:hAnsi="Open Sans" w:cs="Open Sans"/>
-          <w:b w:val="0"/>
+        <w:pStyle w:val="Content"/>
+        <w:rPr>
+          <w:b/>
           <w:color w:val="000000"/>
-          <w:sz w:val="20"/>
-          <w:szCs w:val="20"/>
           <w:shd w:val="clear" w:color="auto" w:fill="FFFFFF"/>
         </w:rPr>
       </w:pPr>
       <w:r>
         <w:rPr>
-          <w:rFonts w:ascii="Open Sans" w:hAnsi="Open Sans" w:cs="Open Sans"/>
-          <w:b w:val="0"/>
           <w:i/>
           <w:color w:val="000000"/>
-          <w:sz w:val="20"/>
-          <w:szCs w:val="20"/>
           <w:shd w:val="clear" w:color="auto" w:fill="FFFFFF"/>
         </w:rPr>
         <w:t xml:space="preserve">Beacon Island </w:t>
       </w:r>
       <w:r>
         <w:rPr>
-          <w:rFonts w:ascii="Open Sans" w:hAnsi="Open Sans" w:cs="Open Sans"/>
-          <w:b w:val="0"/>
           <w:i/>
           <w:color w:val="000000"/>
-          <w:sz w:val="20"/>
-          <w:szCs w:val="20"/>
           <w:shd w:val="clear" w:color="auto" w:fill="FFFFFF"/>
         </w:rPr>
         <w:t>grave</w:t>
       </w:r>
       <w:r>
         <w:rPr>
-          <w:rFonts w:ascii="Open Sans" w:hAnsi="Open Sans" w:cs="Open Sans"/>
-          <w:b w:val="0"/>
           <w:color w:val="000000"/>
-          <w:sz w:val="20"/>
-          <w:szCs w:val="20"/>
           <w:shd w:val="clear" w:color="auto" w:fill="FFFFFF"/>
         </w:rPr>
         <w:t xml:space="preserve">. (2019). [image] Available at: </w:t>
@@ -29995,7 +29849,6 @@
           <w:rPr>
             <w:rStyle w:val="Hyperlink"/>
             <w:rFonts w:ascii="Open Sans" w:hAnsi="Open Sans" w:cs="Open Sans"/>
-            <w:b w:val="0"/>
             <w:sz w:val="20"/>
             <w:szCs w:val="20"/>
             <w:shd w:val="clear" w:color="auto" w:fill="FFFFFF"/>
@@ -30005,15 +29858,16 @@
       </w:hyperlink>
       <w:r>
         <w:rPr>
-          <w:rFonts w:ascii="Open Sans" w:hAnsi="Open Sans" w:cs="Open Sans"/>
-          <w:b w:val="0"/>
           <w:color w:val="000000"/>
-          <w:sz w:val="20"/>
-          <w:szCs w:val="20"/>
           <w:shd w:val="clear" w:color="auto" w:fill="FFFFFF"/>
         </w:rPr>
         <w:t xml:space="preserve"> [Accessed 10 Apr. 2019].</w:t>
       </w:r>
+    </w:p>
+    <w:p>
+      <w:pPr>
+        <w:pStyle w:val="Content"/>
+      </w:pPr>
     </w:p>
     <w:p/>
     <w:p/>
@@ -30021,12 +29875,24 @@
     <w:p/>
     <w:p/>
     <w:p/>
-    <w:p/>
-    <w:p>
-      <w:pPr>
-        <w:pStyle w:val="Heading1"/>
+    <w:p>
+      <w:pPr>
+        <w:spacing w:after="200"/>
+        <w:rPr>
+          <w:b w:val="0"/>
+          <w:sz w:val="24"/>
+          <w:szCs w:val="24"/>
+        </w:rPr>
       </w:pPr>
       <w:bookmarkStart w:id="23" w:name="_Toc5824893"/>
+      <w:r>
+        <w:br w:type="page"/>
+      </w:r>
+    </w:p>
+    <w:p>
+      <w:pPr>
+        <w:pStyle w:val="Content"/>
+      </w:pPr>
     </w:p>
     <w:p>
       <w:pPr>
@@ -30138,6 +30004,9 @@
       <w:pPr>
         <w:pStyle w:val="Content"/>
       </w:pPr>
+      <w:r>
+        <w:t xml:space="preserve">Personally, I feel that as our group came together around the start of the course (just after week 1), we had time to get to know each other early, and we all shared a common interest and passion for video games.  Well before assignment 1 was due we’d had discussion on ideas for our group project.  By the time we were sharing our profiles we were already pretty familiar and supportive of each other.  </w:t>
+      </w:r>
     </w:p>
     <w:p>
       <w:pPr>
@@ -30148,24 +30017,117 @@
       <w:pPr>
         <w:pStyle w:val="Content"/>
       </w:pPr>
-    </w:p>
-    <w:p>
-      <w:pPr>
-        <w:pStyle w:val="Heading3"/>
-      </w:pPr>
-      <w:r>
-        <w:t>Michael</w:t>
-      </w:r>
-      <w:r>
-        <w:t xml:space="preserve"> Seymour</w:t>
+      <w:r>
+        <w:t>The dividing up of tasks was really seamless and the project started moving early.  It was really fortuitous that each person was confident enough to take a section and work on it independently, and any additional collaboration</w:t>
+      </w:r>
+      <w:r>
+        <w:t xml:space="preserve"> </w:t>
+      </w:r>
+      <w:r>
+        <w:t xml:space="preserve">required was done through discord. </w:t>
+      </w:r>
+      <w:r>
+        <w:t xml:space="preserve"> </w:t>
+      </w:r>
+    </w:p>
+    <w:p>
+      <w:pPr>
+        <w:pStyle w:val="Content"/>
+      </w:pPr>
+    </w:p>
+    <w:p>
+      <w:pPr>
+        <w:pStyle w:val="Content"/>
+      </w:pPr>
+      <w:r>
+        <w:t xml:space="preserve">If I had to say one thing that could be improved it would probably be as a </w:t>
+      </w:r>
+      <w:r>
+        <w:t>group</w:t>
+      </w:r>
+      <w:r>
+        <w:t xml:space="preserve"> we all were unfamiliar with </w:t>
+      </w:r>
+      <w:r>
+        <w:t>GitHub</w:t>
       </w:r>
       <w:bookmarkStart w:id="28" w:name="_GoBack"/>
       <w:bookmarkEnd w:id="28"/>
+      <w:r>
+        <w:t>, and it</w:t>
+      </w:r>
+      <w:r>
+        <w:t>’</w:t>
+      </w:r>
+      <w:r>
+        <w:t xml:space="preserve">s possible we didn’t use this application as effectively as we could, mainly through a lack of familiarity.  </w:t>
+      </w:r>
     </w:p>
     <w:p>
       <w:pPr>
         <w:pStyle w:val="Content"/>
       </w:pPr>
+    </w:p>
+    <w:p>
+      <w:pPr>
+        <w:pStyle w:val="Content"/>
+      </w:pPr>
+      <w:proofErr w:type="gramStart"/>
+      <w:r>
+        <w:t>Overall</w:t>
+      </w:r>
+      <w:proofErr w:type="gramEnd"/>
+      <w:r>
+        <w:t xml:space="preserve"> I’ve really enjoyed the project, and getting to know my team through the group chats on discord.  We had people in different states and countries, and people working all sorts of different hours with different life commitments, but having the discord chat as a landing point for everyone made the communication pretty easy.  It was easy to get up to speed on where things were</w:t>
+      </w:r>
+      <w:r>
+        <w:t xml:space="preserve">.  </w:t>
+      </w:r>
+      <w:proofErr w:type="gramStart"/>
+      <w:r>
+        <w:t>Honestly</w:t>
+      </w:r>
+      <w:proofErr w:type="gramEnd"/>
+      <w:r>
+        <w:t xml:space="preserve"> I </w:t>
+      </w:r>
+      <w:r>
+        <w:t xml:space="preserve">was surprised we were so cohesive as a group considering all communication was purely Discord.  I’m excited to work on the next task with my team, and I think we’ve put together a great assignment!  </w:t>
+      </w:r>
+    </w:p>
+    <w:p>
+      <w:pPr>
+        <w:spacing w:after="200"/>
+        <w:rPr>
+          <w:b w:val="0"/>
+          <w:sz w:val="24"/>
+          <w:szCs w:val="24"/>
+        </w:rPr>
+      </w:pPr>
+      <w:r>
+        <w:br w:type="page"/>
+      </w:r>
+    </w:p>
+    <w:p>
+      <w:pPr>
+        <w:pStyle w:val="Content"/>
+      </w:pPr>
+    </w:p>
+    <w:p>
+      <w:pPr>
+        <w:pStyle w:val="Heading3"/>
+      </w:pPr>
+      <w:r>
+        <w:t>Michael</w:t>
+      </w:r>
+      <w:r>
+        <w:t xml:space="preserve"> Seymour</w:t>
+      </w:r>
+    </w:p>
+    <w:p>
+      <w:pPr>
+        <w:pStyle w:val="Content"/>
+      </w:pPr>
       <w:r>
         <w:t>I’ve been very happy with the way we’ve worked as a team. There are six of us, all scattered around different places and in different time zones, and we’ve kept in touch almost daily for updates on the project, or simply to have a friendly chat on unrelated things. Everyone has made commits to our group GitHub page, although Git</w:t>
       </w:r>
@@ -30232,8 +30194,10 @@
         <w:pStyle w:val="Content"/>
       </w:pPr>
       <w:r>
-        <w:lastRenderedPageBreak/>
-        <w:t>I've always preferred working independently on projects, mostly out of concern of dealing with group members who didn't contribute adequately. However, I've learned that a friendly group with a good dynamic and strong work ethic is a great benefit. Writing a lot of text is an exhausting process and everyone has been of great assistance to everyone else in proof-reading and editing. It has been a pleasant surprise and a great experience to feel like part of an efficient and successful team.</w:t>
+        <w:t>I've always preferred working independently on projects, mostly out of concern of dealing with group members who didn't contribute adequately. However, I've learned that a friendly group</w:t>
+      </w:r>
+      <w:r>
+        <w:t xml:space="preserve"> with a good dynamic and strong work ethic is a great benefit. Writing a lot of text is an exhausting process and everyone has been of great assistance to everyone else in proof-reading and editing. It has been a pleasant surprise and a great experience to feel like part of an efficient and successful team.</w:t>
       </w:r>
     </w:p>
     <w:p>
@@ -30284,6 +30248,19 @@
       <w:pPr>
         <w:pStyle w:val="Content"/>
       </w:pPr>
+    </w:p>
+    <w:p>
+      <w:pPr>
+        <w:spacing w:after="200"/>
+        <w:rPr>
+          <w:b w:val="0"/>
+          <w:sz w:val="24"/>
+          <w:szCs w:val="24"/>
+        </w:rPr>
+      </w:pPr>
+      <w:r>
+        <w:br w:type="page"/>
+      </w:r>
     </w:p>
     <w:p>
       <w:pPr>
@@ -35603,7 +35580,7 @@
     <w:charset w:val="00"/>
     <w:family w:val="swiss"/>
     <w:pitch w:val="variable"/>
-    <w:sig w:usb0="E0002EFF" w:usb1="C000247B" w:usb2="00000009" w:usb3="00000000" w:csb0="000001FF" w:csb1="00000000"/>
+    <w:sig w:usb0="E0002AFF" w:usb1="C000247B" w:usb2="00000009" w:usb3="00000000" w:csb0="000001FF" w:csb1="00000000"/>
   </w:font>
   <w:font w:name="MS Mincho">
     <w:altName w:val="ＭＳ 明朝"/>
@@ -35636,7 +35613,7 @@
     <w:sig w:usb0="E1002EFF" w:usb1="C000605B" w:usb2="00000029" w:usb3="00000000" w:csb0="000101FF" w:csb1="00000000"/>
   </w:font>
   <w:font w:name="Open Sans">
-    <w:panose1 w:val="020B0606030504020204"/>
+    <w:altName w:val="Segoe UI"/>
     <w:charset w:val="00"/>
     <w:family w:val="swiss"/>
     <w:pitch w:val="variable"/>
@@ -35672,6 +35649,7 @@
     <w:rsid w:val="002608A0"/>
     <w:rsid w:val="00261927"/>
     <w:rsid w:val="005C2140"/>
+    <w:rsid w:val="006725CA"/>
     <w:rsid w:val="00B229E8"/>
   </w:rsids>
   <m:mathPr>
@@ -36490,7 +36468,7 @@
 </file>
 
 <file path=customXml/itemProps2.xml><?xml version="1.0" encoding="utf-8"?>
-<ds:datastoreItem xmlns:ds="http://schemas.openxmlformats.org/officeDocument/2006/customXml" ds:itemID="{17B04D89-1616-49AE-8946-FE28D000E1E1}">
+<ds:datastoreItem xmlns:ds="http://schemas.openxmlformats.org/officeDocument/2006/customXml" ds:itemID="{E4B22910-677F-449B-9925-1F309B76E6B0}">
   <ds:schemaRefs>
     <ds:schemaRef ds:uri="http://schemas.openxmlformats.org/officeDocument/2006/bibliography"/>
   </ds:schemaRefs>

</xml_diff>

<commit_message>
minor report edit only; updated assignment 2 tracking doc
</commit_message>
<xml_diff>
--- a/Report.docx
+++ b/Report.docx
@@ -396,6 +396,7 @@
               </w:placeholder>
               <w15:appearance w15:val="hidden"/>
             </w:sdtPr>
+            <w:sdtEndPr/>
             <w:sdtContent>
               <w:p>
                 <w:r>
@@ -793,7 +794,7 @@
           <w:r>
             <w:fldChar w:fldCharType="separate"/>
           </w:r>
-          <w:hyperlink w:anchor="_Toc5824875" w:history="1">
+          <w:hyperlink w:anchor="_Toc5904992" w:history="1">
             <w:r>
               <w:rPr>
                 <w:rStyle w:val="Hyperlink"/>
@@ -820,7 +821,7 @@
                 <w:noProof/>
                 <w:webHidden/>
               </w:rPr>
-              <w:instrText xml:space="preserve"> PAGEREF _Toc5824875 \h </w:instrText>
+              <w:instrText xml:space="preserve"> PAGEREF _Toc5904992 \h </w:instrText>
             </w:r>
             <w:r>
               <w:rPr>
@@ -864,7 +865,7 @@
               <w:lang w:val="en-AU" w:eastAsia="en-AU"/>
             </w:rPr>
           </w:pPr>
-          <w:hyperlink w:anchor="_Toc5824876" w:history="1">
+          <w:hyperlink w:anchor="_Toc5904993" w:history="1">
             <w:r>
               <w:rPr>
                 <w:rStyle w:val="Hyperlink"/>
@@ -891,7 +892,7 @@
                 <w:noProof/>
                 <w:webHidden/>
               </w:rPr>
-              <w:instrText xml:space="preserve"> PAGEREF _Toc5824876 \h </w:instrText>
+              <w:instrText xml:space="preserve"> PAGEREF _Toc5904993 \h </w:instrText>
             </w:r>
             <w:r>
               <w:rPr>
@@ -935,7 +936,7 @@
               <w:lang w:val="en-AU" w:eastAsia="en-AU"/>
             </w:rPr>
           </w:pPr>
-          <w:hyperlink w:anchor="_Toc5824877" w:history="1">
+          <w:hyperlink w:anchor="_Toc5904994" w:history="1">
             <w:r>
               <w:rPr>
                 <w:rStyle w:val="Hyperlink"/>
@@ -962,7 +963,7 @@
                 <w:noProof/>
                 <w:webHidden/>
               </w:rPr>
-              <w:instrText xml:space="preserve"> PAGEREF _Toc5824877 \h </w:instrText>
+              <w:instrText xml:space="preserve"> PAGEREF _Toc5904994 \h </w:instrText>
             </w:r>
             <w:r>
               <w:rPr>
@@ -1006,7 +1007,7 @@
               <w:lang w:val="en-AU" w:eastAsia="en-AU"/>
             </w:rPr>
           </w:pPr>
-          <w:hyperlink w:anchor="_Toc5824878" w:history="1">
+          <w:hyperlink w:anchor="_Toc5904995" w:history="1">
             <w:r>
               <w:rPr>
                 <w:rStyle w:val="Hyperlink"/>
@@ -1033,7 +1034,7 @@
                 <w:noProof/>
                 <w:webHidden/>
               </w:rPr>
-              <w:instrText xml:space="preserve"> PAGEREF _Toc5824878 \h </w:instrText>
+              <w:instrText xml:space="preserve"> PAGEREF _Toc5904995 \h </w:instrText>
             </w:r>
             <w:r>
               <w:rPr>
@@ -1077,7 +1078,7 @@
               <w:lang w:val="en-AU" w:eastAsia="en-AU"/>
             </w:rPr>
           </w:pPr>
-          <w:hyperlink w:anchor="_Toc5824879" w:history="1">
+          <w:hyperlink w:anchor="_Toc5904996" w:history="1">
             <w:r>
               <w:rPr>
                 <w:rStyle w:val="Hyperlink"/>
@@ -1104,7 +1105,7 @@
                 <w:noProof/>
                 <w:webHidden/>
               </w:rPr>
-              <w:instrText xml:space="preserve"> PAGEREF _Toc5824879 \h </w:instrText>
+              <w:instrText xml:space="preserve"> PAGEREF _Toc5904996 \h </w:instrText>
             </w:r>
             <w:r>
               <w:rPr>
@@ -1149,7 +1150,7 @@
               <w:lang w:val="en-AU" w:eastAsia="en-AU"/>
             </w:rPr>
           </w:pPr>
-          <w:hyperlink w:anchor="_Toc5824880" w:history="1">
+          <w:hyperlink w:anchor="_Toc5904997" w:history="1">
             <w:r>
               <w:rPr>
                 <w:rStyle w:val="Hyperlink"/>
@@ -1176,7 +1177,7 @@
                 <w:noProof/>
                 <w:webHidden/>
               </w:rPr>
-              <w:instrText xml:space="preserve"> PAGEREF _Toc5824880 \h </w:instrText>
+              <w:instrText xml:space="preserve"> PAGEREF _Toc5904997 \h </w:instrText>
             </w:r>
             <w:r>
               <w:rPr>
@@ -1220,7 +1221,7 @@
               <w:lang w:val="en-AU" w:eastAsia="en-AU"/>
             </w:rPr>
           </w:pPr>
-          <w:hyperlink w:anchor="_Toc5824881" w:history="1">
+          <w:hyperlink w:anchor="_Toc5904998" w:history="1">
             <w:r>
               <w:rPr>
                 <w:rStyle w:val="Hyperlink"/>
@@ -1247,7 +1248,7 @@
                 <w:noProof/>
                 <w:webHidden/>
               </w:rPr>
-              <w:instrText xml:space="preserve"> PAGEREF _Toc5824881 \h </w:instrText>
+              <w:instrText xml:space="preserve"> PAGEREF _Toc5904998 \h </w:instrText>
             </w:r>
             <w:r>
               <w:rPr>
@@ -1291,7 +1292,7 @@
               <w:lang w:val="en-AU" w:eastAsia="en-AU"/>
             </w:rPr>
           </w:pPr>
-          <w:hyperlink w:anchor="_Toc5824882" w:history="1">
+          <w:hyperlink w:anchor="_Toc5904999" w:history="1">
             <w:r>
               <w:rPr>
                 <w:rStyle w:val="Hyperlink"/>
@@ -1318,7 +1319,7 @@
                 <w:noProof/>
                 <w:webHidden/>
               </w:rPr>
-              <w:instrText xml:space="preserve"> PAGEREF _Toc5824882 \h </w:instrText>
+              <w:instrText xml:space="preserve"> PAGEREF _Toc5904999 \h </w:instrText>
             </w:r>
             <w:r>
               <w:rPr>
@@ -1363,7 +1364,7 @@
               <w:lang w:val="en-AU" w:eastAsia="en-AU"/>
             </w:rPr>
           </w:pPr>
-          <w:hyperlink w:anchor="_Toc5824883" w:history="1">
+          <w:hyperlink w:anchor="_Toc5905000" w:history="1">
             <w:r>
               <w:rPr>
                 <w:rStyle w:val="Hyperlink"/>
@@ -1390,7 +1391,7 @@
                 <w:noProof/>
                 <w:webHidden/>
               </w:rPr>
-              <w:instrText xml:space="preserve"> PAGEREF _Toc5824883 \h </w:instrText>
+              <w:instrText xml:space="preserve"> PAGEREF _Toc5905000 \h </w:instrText>
             </w:r>
             <w:r>
               <w:rPr>
@@ -1434,7 +1435,7 @@
               <w:lang w:val="en-AU" w:eastAsia="en-AU"/>
             </w:rPr>
           </w:pPr>
-          <w:hyperlink w:anchor="_Toc5824884" w:history="1">
+          <w:hyperlink w:anchor="_Toc5905001" w:history="1">
             <w:r>
               <w:rPr>
                 <w:rStyle w:val="Hyperlink"/>
@@ -1461,7 +1462,7 @@
                 <w:noProof/>
                 <w:webHidden/>
               </w:rPr>
-              <w:instrText xml:space="preserve"> PAGEREF _Toc5824884 \h </w:instrText>
+              <w:instrText xml:space="preserve"> PAGEREF _Toc5905001 \h </w:instrText>
             </w:r>
             <w:r>
               <w:rPr>
@@ -1505,7 +1506,7 @@
               <w:lang w:val="en-AU" w:eastAsia="en-AU"/>
             </w:rPr>
           </w:pPr>
-          <w:hyperlink w:anchor="_Toc5824885" w:history="1">
+          <w:hyperlink w:anchor="_Toc5905002" w:history="1">
             <w:r>
               <w:rPr>
                 <w:rStyle w:val="Hyperlink"/>
@@ -1532,7 +1533,7 @@
                 <w:noProof/>
                 <w:webHidden/>
               </w:rPr>
-              <w:instrText xml:space="preserve"> PAGEREF _Toc5824885 \h </w:instrText>
+              <w:instrText xml:space="preserve"> PAGEREF _Toc5905002 \h </w:instrText>
             </w:r>
             <w:r>
               <w:rPr>
@@ -1577,7 +1578,7 @@
               <w:lang w:val="en-AU" w:eastAsia="en-AU"/>
             </w:rPr>
           </w:pPr>
-          <w:hyperlink w:anchor="_Toc5824886" w:history="1">
+          <w:hyperlink w:anchor="_Toc5905003" w:history="1">
             <w:r>
               <w:rPr>
                 <w:rStyle w:val="Hyperlink"/>
@@ -1604,7 +1605,7 @@
                 <w:noProof/>
                 <w:webHidden/>
               </w:rPr>
-              <w:instrText xml:space="preserve"> PAGEREF _Toc5824886 \h </w:instrText>
+              <w:instrText xml:space="preserve"> PAGEREF _Toc5905003 \h </w:instrText>
             </w:r>
             <w:r>
               <w:rPr>
@@ -1648,7 +1649,7 @@
               <w:lang w:val="en-AU" w:eastAsia="en-AU"/>
             </w:rPr>
           </w:pPr>
-          <w:hyperlink w:anchor="_Toc5824887" w:history="1">
+          <w:hyperlink w:anchor="_Toc5905004" w:history="1">
             <w:r>
               <w:rPr>
                 <w:rStyle w:val="Hyperlink"/>
@@ -1676,7 +1677,7 @@
                 <w:noProof/>
                 <w:webHidden/>
               </w:rPr>
-              <w:instrText xml:space="preserve"> PAGEREF _Toc5824887 \h </w:instrText>
+              <w:instrText xml:space="preserve"> PAGEREF _Toc5905004 \h </w:instrText>
             </w:r>
             <w:r>
               <w:rPr>
@@ -1720,7 +1721,7 @@
               <w:lang w:val="en-AU" w:eastAsia="en-AU"/>
             </w:rPr>
           </w:pPr>
-          <w:hyperlink w:anchor="_Toc5824888" w:history="1">
+          <w:hyperlink w:anchor="_Toc5905005" w:history="1">
             <w:r>
               <w:rPr>
                 <w:rStyle w:val="Hyperlink"/>
@@ -1747,7 +1748,7 @@
                 <w:noProof/>
                 <w:webHidden/>
               </w:rPr>
-              <w:instrText xml:space="preserve"> PAGEREF _Toc5824888 \h </w:instrText>
+              <w:instrText xml:space="preserve"> PAGEREF _Toc5905005 \h </w:instrText>
             </w:r>
             <w:r>
               <w:rPr>
@@ -1791,7 +1792,7 @@
               <w:lang w:val="en-AU" w:eastAsia="en-AU"/>
             </w:rPr>
           </w:pPr>
-          <w:hyperlink w:anchor="_Toc5824889" w:history="1">
+          <w:hyperlink w:anchor="_Toc5905006" w:history="1">
             <w:r>
               <w:rPr>
                 <w:rStyle w:val="Hyperlink"/>
@@ -1818,7 +1819,7 @@
                 <w:noProof/>
                 <w:webHidden/>
               </w:rPr>
-              <w:instrText xml:space="preserve"> PAGEREF _Toc5824889 \h </w:instrText>
+              <w:instrText xml:space="preserve"> PAGEREF _Toc5905006 \h </w:instrText>
             </w:r>
             <w:r>
               <w:rPr>
@@ -1862,7 +1863,7 @@
               <w:lang w:val="en-AU" w:eastAsia="en-AU"/>
             </w:rPr>
           </w:pPr>
-          <w:hyperlink w:anchor="_Toc5824890" w:history="1">
+          <w:hyperlink w:anchor="_Toc5905007" w:history="1">
             <w:r>
               <w:rPr>
                 <w:rStyle w:val="Hyperlink"/>
@@ -1889,7 +1890,7 @@
                 <w:noProof/>
                 <w:webHidden/>
               </w:rPr>
-              <w:instrText xml:space="preserve"> PAGEREF _Toc5824890 \h </w:instrText>
+              <w:instrText xml:space="preserve"> PAGEREF _Toc5905007 \h </w:instrText>
             </w:r>
             <w:r>
               <w:rPr>
@@ -1934,7 +1935,7 @@
               <w:lang w:val="en-AU" w:eastAsia="en-AU"/>
             </w:rPr>
           </w:pPr>
-          <w:hyperlink w:anchor="_Toc5824891" w:history="1">
+          <w:hyperlink w:anchor="_Toc5905008" w:history="1">
             <w:r>
               <w:rPr>
                 <w:rStyle w:val="Hyperlink"/>
@@ -1961,7 +1962,7 @@
                 <w:noProof/>
                 <w:webHidden/>
               </w:rPr>
-              <w:instrText xml:space="preserve"> PAGEREF _Toc5824891 \h </w:instrText>
+              <w:instrText xml:space="preserve"> PAGEREF _Toc5905008 \h </w:instrText>
             </w:r>
             <w:r>
               <w:rPr>
@@ -2005,7 +2006,7 @@
               <w:lang w:val="en-AU" w:eastAsia="en-AU"/>
             </w:rPr>
           </w:pPr>
-          <w:hyperlink w:anchor="_Toc5824892" w:history="1">
+          <w:hyperlink w:anchor="_Toc5905009" w:history="1">
             <w:r>
               <w:rPr>
                 <w:rStyle w:val="Hyperlink"/>
@@ -2040,7 +2041,7 @@
                 <w:noProof/>
                 <w:webHidden/>
               </w:rPr>
-              <w:instrText xml:space="preserve"> PAGEREF _Toc5824892 \h </w:instrText>
+              <w:instrText xml:space="preserve"> PAGEREF _Toc5905009 \h </w:instrText>
             </w:r>
             <w:r>
               <w:rPr>
@@ -2085,7 +2086,7 @@
               <w:lang w:val="en-AU" w:eastAsia="en-AU"/>
             </w:rPr>
           </w:pPr>
-          <w:hyperlink w:anchor="_Toc5824893" w:history="1">
+          <w:hyperlink w:anchor="_Toc5905010" w:history="1">
             <w:r>
               <w:rPr>
                 <w:rStyle w:val="Hyperlink"/>
@@ -2112,7 +2113,7 @@
                 <w:noProof/>
                 <w:webHidden/>
               </w:rPr>
-              <w:instrText xml:space="preserve"> PAGEREF _Toc5824893 \h </w:instrText>
+              <w:instrText xml:space="preserve"> PAGEREF _Toc5905010 \h </w:instrText>
             </w:r>
             <w:r>
               <w:rPr>
@@ -2132,7 +2133,7 @@
                 <w:noProof/>
                 <w:webHidden/>
               </w:rPr>
-              <w:t>46</w:t>
+              <w:t>50</w:t>
             </w:r>
             <w:r>
               <w:rPr>
@@ -2156,7 +2157,7 @@
               <w:lang w:val="en-AU" w:eastAsia="en-AU"/>
             </w:rPr>
           </w:pPr>
-          <w:hyperlink w:anchor="_Toc5824894" w:history="1">
+          <w:hyperlink w:anchor="_Toc5905011" w:history="1">
             <w:r>
               <w:rPr>
                 <w:rStyle w:val="Hyperlink"/>
@@ -2183,7 +2184,7 @@
                 <w:noProof/>
                 <w:webHidden/>
               </w:rPr>
-              <w:instrText xml:space="preserve"> PAGEREF _Toc5824894 \h </w:instrText>
+              <w:instrText xml:space="preserve"> PAGEREF _Toc5905011 \h </w:instrText>
             </w:r>
             <w:r>
               <w:rPr>
@@ -2203,7 +2204,7 @@
                 <w:noProof/>
                 <w:webHidden/>
               </w:rPr>
-              <w:t>46</w:t>
+              <w:t>50</w:t>
             </w:r>
             <w:r>
               <w:rPr>
@@ -2227,7 +2228,7 @@
               <w:lang w:val="en-AU" w:eastAsia="en-AU"/>
             </w:rPr>
           </w:pPr>
-          <w:hyperlink w:anchor="_Toc5824895" w:history="1">
+          <w:hyperlink w:anchor="_Toc5905012" w:history="1">
             <w:r>
               <w:rPr>
                 <w:rStyle w:val="Hyperlink"/>
@@ -2254,7 +2255,7 @@
                 <w:noProof/>
                 <w:webHidden/>
               </w:rPr>
-              <w:instrText xml:space="preserve"> PAGEREF _Toc5824895 \h </w:instrText>
+              <w:instrText xml:space="preserve"> PAGEREF _Toc5905012 \h </w:instrText>
             </w:r>
             <w:r>
               <w:rPr>
@@ -2274,7 +2275,7 @@
                 <w:noProof/>
                 <w:webHidden/>
               </w:rPr>
-              <w:t>46</w:t>
+              <w:t>50</w:t>
             </w:r>
             <w:r>
               <w:rPr>
@@ -2299,7 +2300,7 @@
               <w:lang w:val="en-AU" w:eastAsia="en-AU"/>
             </w:rPr>
           </w:pPr>
-          <w:hyperlink w:anchor="_Toc5824896" w:history="1">
+          <w:hyperlink w:anchor="_Toc5905013" w:history="1">
             <w:r>
               <w:rPr>
                 <w:rStyle w:val="Hyperlink"/>
@@ -2326,7 +2327,7 @@
                 <w:noProof/>
                 <w:webHidden/>
               </w:rPr>
-              <w:instrText xml:space="preserve"> PAGEREF _Toc5824896 \h </w:instrText>
+              <w:instrText xml:space="preserve"> PAGEREF _Toc5905013 \h </w:instrText>
             </w:r>
             <w:r>
               <w:rPr>
@@ -2346,7 +2347,7 @@
                 <w:noProof/>
                 <w:webHidden/>
               </w:rPr>
-              <w:t>47</w:t>
+              <w:t>52</w:t>
             </w:r>
             <w:r>
               <w:rPr>
@@ -2386,7 +2387,7 @@
           <w:bottom w:val="single" w:sz="12" w:space="1" w:color="4A66AC" w:themeColor="accent1"/>
         </w:pBdr>
       </w:pPr>
-      <w:bookmarkStart w:id="0" w:name="_Toc5824875"/>
+      <w:bookmarkStart w:id="0" w:name="_Toc5904992"/>
       <w:r>
         <w:lastRenderedPageBreak/>
         <w:t>Welcome to Group Fourteen</w:t>
@@ -2476,7 +2477,7 @@
       <w:pPr>
         <w:pStyle w:val="Heading2"/>
       </w:pPr>
-      <w:bookmarkStart w:id="1" w:name="_Toc5824876"/>
+      <w:bookmarkStart w:id="1" w:name="_Toc5904993"/>
       <w:r>
         <w:t>Who are we?</w:t>
       </w:r>
@@ -2522,7 +2523,7 @@
       <w:pPr>
         <w:pStyle w:val="Heading2"/>
       </w:pPr>
-      <w:bookmarkStart w:id="2" w:name="_Toc5824877"/>
+      <w:bookmarkStart w:id="2" w:name="_Toc5904994"/>
       <w:r>
         <w:lastRenderedPageBreak/>
         <w:t>Meet the team</w:t>
@@ -3782,8 +3783,6 @@
         </w:rPr>
         <w:t>3791005</w:t>
       </w:r>
-      <w:bookmarkStart w:id="3" w:name="_GoBack"/>
-      <w:bookmarkEnd w:id="3"/>
     </w:p>
     <w:p>
       <w:pPr>
@@ -4074,12 +4073,12 @@
       <w:pPr>
         <w:pStyle w:val="Heading2"/>
       </w:pPr>
-      <w:bookmarkStart w:id="4" w:name="_Toc5824878"/>
+      <w:bookmarkStart w:id="3" w:name="_Toc5904995"/>
       <w:r>
         <w:lastRenderedPageBreak/>
         <w:t>Team profile</w:t>
       </w:r>
-      <w:bookmarkEnd w:id="4"/>
+      <w:bookmarkEnd w:id="3"/>
     </w:p>
     <w:p>
       <w:pPr>
@@ -7081,12 +7080,12 @@
       <w:pPr>
         <w:pStyle w:val="Heading2"/>
       </w:pPr>
-      <w:bookmarkStart w:id="5" w:name="_Toc5824879"/>
+      <w:bookmarkStart w:id="4" w:name="_Toc5904996"/>
       <w:r>
         <w:lastRenderedPageBreak/>
         <w:t>Tools</w:t>
       </w:r>
-      <w:bookmarkEnd w:id="5"/>
+      <w:bookmarkEnd w:id="4"/>
     </w:p>
     <w:p/>
     <w:p>
@@ -7130,7 +7129,7 @@
         <w:t>Group Git repository:</w:t>
       </w:r>
     </w:p>
-    <w:commentRangeStart w:id="6"/>
+    <w:commentRangeStart w:id="5"/>
     <w:p>
       <w:pPr>
         <w:rPr>
@@ -7168,12 +7167,12 @@
         </w:rPr>
         <w:fldChar w:fldCharType="end"/>
       </w:r>
-      <w:commentRangeEnd w:id="6"/>
+      <w:commentRangeEnd w:id="5"/>
       <w:r>
         <w:rPr>
           <w:rStyle w:val="CommentReference"/>
         </w:rPr>
-        <w:commentReference w:id="6"/>
+        <w:commentReference w:id="5"/>
       </w:r>
     </w:p>
     <w:p/>
@@ -7320,12 +7319,12 @@
           <w:bottom w:val="single" w:sz="12" w:space="1" w:color="4A66AC" w:themeColor="accent1"/>
         </w:pBdr>
       </w:pPr>
-      <w:bookmarkStart w:id="7" w:name="_Toc5824880"/>
+      <w:bookmarkStart w:id="6" w:name="_Toc5904997"/>
       <w:r>
         <w:lastRenderedPageBreak/>
         <w:t>Industry Data</w:t>
       </w:r>
-      <w:bookmarkEnd w:id="7"/>
+      <w:bookmarkEnd w:id="6"/>
     </w:p>
     <w:p/>
     <w:p/>
@@ -7333,29 +7332,31 @@
       <w:pPr>
         <w:pStyle w:val="Heading2"/>
       </w:pPr>
-      <w:bookmarkStart w:id="8" w:name="_Toc5824881"/>
+      <w:bookmarkStart w:id="7" w:name="_Toc5904998"/>
       <w:r>
         <w:t xml:space="preserve">Burning Glass </w:t>
       </w:r>
-      <w:commentRangeStart w:id="9"/>
+      <w:commentRangeStart w:id="8"/>
       <w:r>
         <w:t>Analysis</w:t>
       </w:r>
-      <w:commentRangeEnd w:id="9"/>
+      <w:commentRangeEnd w:id="8"/>
       <w:r>
         <w:rPr>
           <w:rStyle w:val="CommentReference"/>
           <w:rFonts w:eastAsiaTheme="minorEastAsia" w:cstheme="minorBidi"/>
           <w:b w:val="0"/>
         </w:rPr>
-        <w:commentReference w:id="9"/>
-      </w:r>
-      <w:bookmarkEnd w:id="8"/>
+        <w:commentReference w:id="8"/>
+      </w:r>
+      <w:bookmarkEnd w:id="7"/>
     </w:p>
     <w:p>
       <w:pPr>
         <w:pStyle w:val="Content"/>
       </w:pPr>
+      <w:bookmarkStart w:id="9" w:name="_GoBack"/>
+      <w:bookmarkEnd w:id="9"/>
     </w:p>
     <w:p>
       <w:pPr>
@@ -7395,7 +7396,7 @@
       <w:pPr>
         <w:pStyle w:val="Heading2"/>
       </w:pPr>
-      <w:bookmarkStart w:id="10" w:name="_Toc5824882"/>
+      <w:bookmarkStart w:id="10" w:name="_Toc5904999"/>
       <w:commentRangeStart w:id="11"/>
       <w:r>
         <w:lastRenderedPageBreak/>
@@ -22730,7 +22731,7 @@
           <w:bottom w:val="single" w:sz="12" w:space="1" w:color="4A66AC" w:themeColor="accent1"/>
         </w:pBdr>
       </w:pPr>
-      <w:bookmarkStart w:id="12" w:name="_Toc5824883"/>
+      <w:bookmarkStart w:id="12" w:name="_Toc5905000"/>
       <w:r>
         <w:lastRenderedPageBreak/>
         <w:t>IT Work</w:t>
@@ -22746,7 +22747,7 @@
       <w:pPr>
         <w:pStyle w:val="Heading2"/>
       </w:pPr>
-      <w:bookmarkStart w:id="13" w:name="_Toc5824884"/>
+      <w:bookmarkStart w:id="13" w:name="_Toc5905001"/>
       <w:r>
         <w:t>The name is Smith.  Richard Smith.</w:t>
       </w:r>
@@ -22887,7 +22888,7 @@
       <w:pPr>
         <w:pStyle w:val="Heading2"/>
       </w:pPr>
-      <w:bookmarkStart w:id="14" w:name="_Toc5824885"/>
+      <w:bookmarkStart w:id="14" w:name="_Toc5905002"/>
       <w:r>
         <w:t>Q</w:t>
       </w:r>
@@ -23293,16 +23294,15 @@
           <w:sz w:val="24"/>
           <w:szCs w:val="24"/>
         </w:rPr>
-        <w:t xml:space="preserve"> security software but nowadays we are pretty much advising people to ditch that and just use </w:t>
+        <w:t xml:space="preserve"> security software but nowadays we are pretty much advising people to ditch that and just use integrated OS security, so that’s good I suppose. We are actually testing system security mush less than we used to in exchange for testing the people and processes through what we call Red Team engagements; </w:t>
       </w:r>
       <w:r>
         <w:rPr>
           <w:b w:val="0"/>
           <w:sz w:val="24"/>
           <w:szCs w:val="24"/>
-          <w:highlight w:val="yellow"/>
-        </w:rPr>
-        <w:t>int</w:t>
+        </w:rPr>
+        <w:t>that being using</w:t>
       </w:r>
       <w:r>
         <w:rPr>
@@ -23310,79 +23310,98 @@
           <w:sz w:val="24"/>
           <w:szCs w:val="24"/>
         </w:rPr>
-        <w:t xml:space="preserve"> integrated OS security, so that’s good I suppose. We are actually testing system security mush less than we used to in exchange for testing the people and processes through what we call Red Team engagements; that </w:t>
-      </w:r>
+        <w:t xml:space="preserve"> methods like phishing, trying to get them to use a compromised USB, or even physically break into a building. I hope it doesn’t go that way because I love this role, but at the same time the purpose of what we’re doing is to protect. It’s interesting that because of cryptocurrency and online trading, everyone wants to get into cybersecurity as well, but at the same time I think it will improve in leaps and bounds. For instance, we’re moving towards Azura Cloud, which is cloud-based servers instead of physical servers at a client’s premises, and the security is far more advanced than what is available in a </w:t>
+      </w:r>
+      <w:proofErr w:type="spellStart"/>
       <w:r>
         <w:rPr>
           <w:b w:val="0"/>
           <w:sz w:val="24"/>
           <w:szCs w:val="24"/>
-          <w:highlight w:val="yellow"/>
-        </w:rPr>
-        <w:t>b</w:t>
-      </w:r>
-      <w:commentRangeStart w:id="15"/>
+        </w:rPr>
+        <w:t>localised</w:t>
+      </w:r>
+      <w:proofErr w:type="spellEnd"/>
       <w:r>
         <w:rPr>
           <w:b w:val="0"/>
           <w:sz w:val="24"/>
           <w:szCs w:val="24"/>
-          <w:highlight w:val="yellow"/>
-        </w:rPr>
-        <w:t>ein</w:t>
-      </w:r>
-      <w:commentRangeEnd w:id="15"/>
-      <w:r>
-        <w:rPr>
-          <w:rStyle w:val="CommentReference"/>
-        </w:rPr>
-        <w:commentReference w:id="15"/>
-      </w:r>
-      <w:r>
+        </w:rPr>
+        <w:t xml:space="preserve"> server.</w:t>
+      </w:r>
+    </w:p>
+    <w:p>
+      <w:pPr>
+        <w:ind w:left="567"/>
+        <w:jc w:val="both"/>
         <w:rPr>
           <w:b w:val="0"/>
           <w:sz w:val="24"/>
           <w:szCs w:val="24"/>
-          <w:highlight w:val="yellow"/>
-        </w:rPr>
-        <w:t>g using</w:t>
-      </w:r>
-      <w:r>
+        </w:rPr>
+      </w:pPr>
+    </w:p>
+    <w:p>
+      <w:pPr>
+        <w:ind w:left="567" w:hanging="567"/>
+        <w:jc w:val="both"/>
+        <w:rPr>
+          <w:b w:val="0"/>
+          <w:sz w:val="24"/>
+        </w:rPr>
+      </w:pPr>
+      <w:r>
+        <w:rPr>
+          <w:sz w:val="24"/>
+        </w:rPr>
+        <w:t>Aside from what you do, what do you think the best role in IT is, all things considered?</w:t>
+      </w:r>
+    </w:p>
+    <w:p>
+      <w:pPr>
+        <w:ind w:left="567"/>
+        <w:jc w:val="both"/>
         <w:rPr>
           <w:b w:val="0"/>
           <w:sz w:val="24"/>
           <w:szCs w:val="24"/>
         </w:rPr>
-        <w:t xml:space="preserve"> methods like phishing, trying to get them to use a compromised USB, or even physically break into a building. I hope it doesn’t go that way because I love this role, but at the same time the purpose of what we’re doing is to protect. It’s interesting that because of cryptocurrency and online trading, everyone wants to get into cybersecurity as well, but at the same time I think it will improve in leaps and bounds. For instance, we’re moving towards Azura Cloud, which is cloud-based servers instead of physical servers at a client’s premises, and the security is far more advanced than what is available in a </w:t>
-      </w:r>
-      <w:proofErr w:type="spellStart"/>
+      </w:pPr>
       <w:r>
         <w:rPr>
           <w:b w:val="0"/>
           <w:sz w:val="24"/>
           <w:szCs w:val="24"/>
         </w:rPr>
-        <w:t>localised</w:t>
-      </w:r>
-      <w:proofErr w:type="spellEnd"/>
+        <w:t xml:space="preserve">I’ve got a lot of friends who pursued the developer path; one is working for Telstra now and another for Suncorp, and they have great futures ahead based around their skills. If I had to put cybersecurity aside, I guess I wouldn’t go wrong getting into this side of things. I’ve found that you can really get a job anywhere if you </w:t>
+      </w:r>
+      <w:proofErr w:type="spellStart"/>
       <w:r>
         <w:rPr>
           <w:b w:val="0"/>
           <w:sz w:val="24"/>
           <w:szCs w:val="24"/>
         </w:rPr>
-        <w:t xml:space="preserve"> server.</w:t>
-      </w:r>
-    </w:p>
-    <w:p>
-      <w:pPr>
-        <w:ind w:left="567"/>
-        <w:jc w:val="both"/>
+        <w:t>specialise</w:t>
+      </w:r>
+      <w:proofErr w:type="spellEnd"/>
+      <w:r>
         <w:rPr>
           <w:b w:val="0"/>
           <w:sz w:val="24"/>
           <w:szCs w:val="24"/>
         </w:rPr>
+        <w:t xml:space="preserve"> in software development. I’m actually really glad when I hear that kids are learning software development from quite a young age; they can be really creative and build something new and I do believe it is the second language of the future. </w:t>
+      </w:r>
+    </w:p>
+    <w:p>
+      <w:pPr>
+        <w:ind w:left="567"/>
+        <w:jc w:val="both"/>
+        <w:rPr>
+          <w:b w:val="0"/>
+        </w:rPr>
       </w:pPr>
     </w:p>
     <w:p>
@@ -23390,7 +23409,6 @@
         <w:ind w:left="567" w:hanging="567"/>
         <w:jc w:val="both"/>
         <w:rPr>
-          <w:b w:val="0"/>
           <w:sz w:val="24"/>
         </w:rPr>
       </w:pPr>
@@ -23398,7 +23416,7 @@
         <w:rPr>
           <w:sz w:val="24"/>
         </w:rPr>
-        <w:t>Aside from what you do, what do you think the best role in IT is, all things considered?</w:t>
+        <w:t>What can the average user do to better protect themselves online and secure their information?</w:t>
       </w:r>
     </w:p>
     <w:p>
@@ -23417,94 +23435,72 @@
           <w:sz w:val="24"/>
           <w:szCs w:val="24"/>
         </w:rPr>
-        <w:t xml:space="preserve">I’ve got a lot of friends who pursued the developer path; one is working for Telstra now and another for Suncorp, and they have great futures ahead based around their skills. If I had to put cybersecurity aside, I guess I wouldn’t go wrong getting into this side of things. I’ve found that you can really get a job anywhere if you </w:t>
-      </w:r>
-      <w:proofErr w:type="spellStart"/>
-      <w:r>
+        <w:t xml:space="preserve">It really depends what you are worried about. Disk encryption is a big one; Apple do it, Microsoft do it. Basically, this means that if your machine gets stolen, anything that is in it is safe—unless the thieves are extremely motivated, they won’t be able to access what is in there.  You can go to the next level and add a PIN to your disk encryption, so when you first turn your computer on you put the PIN in, which hampers people because they don’t want to be bothered with that sort of thing.  You can run a Password Manager; I have one on my own phone and work machine to protect my personal files.  </w:t>
+      </w:r>
+    </w:p>
+    <w:p>
+      <w:pPr>
+        <w:ind w:left="567"/>
+        <w:jc w:val="both"/>
         <w:rPr>
           <w:b w:val="0"/>
           <w:sz w:val="24"/>
           <w:szCs w:val="24"/>
         </w:rPr>
-        <w:t>specialise</w:t>
-      </w:r>
-      <w:proofErr w:type="spellEnd"/>
-      <w:r>
+      </w:pPr>
+    </w:p>
+    <w:p>
+      <w:pPr>
+        <w:ind w:left="567" w:hanging="567"/>
+        <w:jc w:val="both"/>
+        <w:rPr>
+          <w:sz w:val="24"/>
+        </w:rPr>
+      </w:pPr>
+      <w:r>
+        <w:rPr>
+          <w:sz w:val="24"/>
+        </w:rPr>
+        <w:t xml:space="preserve">With regards to being a human in the modern world, how much security do we have? </w:t>
+      </w:r>
+    </w:p>
+    <w:p>
+      <w:pPr>
+        <w:ind w:left="567"/>
+        <w:jc w:val="both"/>
         <w:rPr>
           <w:b w:val="0"/>
           <w:sz w:val="24"/>
           <w:szCs w:val="24"/>
         </w:rPr>
-        <w:t xml:space="preserve"> in software development. I’m actually really glad when I hear that kids are learning software development from quite a young age; they can be really creative and build something new and I do believe it is the second language of the future. </w:t>
-      </w:r>
-    </w:p>
-    <w:p>
-      <w:pPr>
-        <w:ind w:left="567"/>
-        <w:jc w:val="both"/>
-        <w:rPr>
-          <w:b w:val="0"/>
-        </w:rPr>
-      </w:pPr>
-    </w:p>
-    <w:p>
-      <w:pPr>
-        <w:ind w:left="567" w:hanging="567"/>
-        <w:jc w:val="both"/>
-        <w:rPr>
-          <w:sz w:val="24"/>
-        </w:rPr>
-      </w:pPr>
-      <w:r>
-        <w:rPr>
-          <w:sz w:val="24"/>
-        </w:rPr>
-        <w:t>What can the average user do to better protect themselves online and secure their information?</w:t>
-      </w:r>
-    </w:p>
-    <w:p>
-      <w:pPr>
-        <w:ind w:left="567"/>
-        <w:jc w:val="both"/>
+      </w:pPr>
+      <w:r>
         <w:rPr>
           <w:b w:val="0"/>
           <w:sz w:val="24"/>
           <w:szCs w:val="24"/>
         </w:rPr>
-      </w:pPr>
-      <w:r>
+        <w:t xml:space="preserve">Google and bank websites are for the most part secure. The communication channel is encrypted, and you know you are talking to, say, the bank server. It is pretty rare with these large organisations for your information to be accessible. </w:t>
+      </w:r>
+    </w:p>
+    <w:p>
+      <w:pPr>
+        <w:ind w:left="567"/>
+        <w:jc w:val="both"/>
         <w:rPr>
           <w:b w:val="0"/>
           <w:sz w:val="24"/>
           <w:szCs w:val="24"/>
         </w:rPr>
-        <w:t xml:space="preserve">It really depends what you are worried about. Disk encryption is a big one; Apple do it, Microsoft do it. Basically, this means that if your machine gets stolen, anything that is in it is safe—unless the thieves are extremely motivated, they won’t be able to access what is in there.  You can go to the next level and add a PIN to your disk encryption, so when you first turn your computer on you put the PIN in, which hampers people because they don’t want to be bothered with that sort of thing.  You can run a Password Manager; I have one on my own phone and work machine to protect my personal files.  </w:t>
-      </w:r>
-    </w:p>
-    <w:p>
-      <w:pPr>
-        <w:ind w:left="567"/>
-        <w:jc w:val="both"/>
+      </w:pPr>
+      <w:r>
         <w:rPr>
           <w:b w:val="0"/>
           <w:sz w:val="24"/>
           <w:szCs w:val="24"/>
         </w:rPr>
-      </w:pPr>
-    </w:p>
-    <w:p>
-      <w:pPr>
-        <w:ind w:left="567" w:hanging="567"/>
-        <w:jc w:val="both"/>
-        <w:rPr>
-          <w:sz w:val="24"/>
-        </w:rPr>
-      </w:pPr>
-      <w:r>
-        <w:rPr>
-          <w:sz w:val="24"/>
-        </w:rPr>
-        <w:t xml:space="preserve">With regards to being a human in the modern world, how much security do we have? </w:t>
+        <w:lastRenderedPageBreak/>
+        <w:t xml:space="preserve">However, every website you visit, every search you make, is monitorable. With DNS requests, those messages are getting sent out to a DNS server and they aren’t encrypted; they are plain text. Your Internet Service Provider can basically see everything you are doing. Cookies can also be used to connect the same person as looking at, say, ten different things. So, there is not as much anonymity on the internet as people might like to think.  </w:t>
       </w:r>
     </w:p>
     <w:p>
@@ -23517,45 +23513,43 @@
           <w:szCs w:val="24"/>
         </w:rPr>
       </w:pPr>
-      <w:r>
+    </w:p>
+    <w:p>
+      <w:pPr>
+        <w:ind w:left="567"/>
+        <w:jc w:val="both"/>
         <w:rPr>
           <w:b w:val="0"/>
           <w:sz w:val="24"/>
           <w:szCs w:val="24"/>
         </w:rPr>
-        <w:t xml:space="preserve">Google and bank websites are for the most part secure. The communication channel is encrypted, and you know you are talking to, say, the bank server. It is pretty rare with these large organisations for your information to be accessible. </w:t>
-      </w:r>
-    </w:p>
-    <w:p>
-      <w:pPr>
-        <w:ind w:left="567"/>
-        <w:jc w:val="both"/>
+      </w:pPr>
+      <w:r>
         <w:rPr>
           <w:b w:val="0"/>
           <w:sz w:val="24"/>
           <w:szCs w:val="24"/>
         </w:rPr>
-      </w:pPr>
+        <w:t xml:space="preserve">I know that Malcolm Turnbull set up a metadata program and built data warehouses to actually monitor the online activity of Australians on the internet and stored this data constantly. In December last year, the Five Eyes </w:t>
+      </w:r>
+      <w:proofErr w:type="spellStart"/>
       <w:r>
         <w:rPr>
           <w:b w:val="0"/>
           <w:sz w:val="24"/>
           <w:szCs w:val="24"/>
         </w:rPr>
-        <w:lastRenderedPageBreak/>
-        <w:t xml:space="preserve">However, every website you visit, every search you make, is monitorable. With DNS requests, those messages are getting sent out to a DNS server and they aren’t encrypted; they are plain text. Your Internet Service Provider can basically see everything you are doing. Cookies can also be used to connect the same person as looking at, say, ten different things. So, there is not as much anonymity on the internet as people might like to think.  </w:t>
-      </w:r>
-    </w:p>
-    <w:p>
-      <w:pPr>
-        <w:ind w:left="567"/>
-        <w:jc w:val="both"/>
+        <w:t>organisation</w:t>
+      </w:r>
+      <w:proofErr w:type="spellEnd"/>
+      <w:r>
         <w:rPr>
           <w:b w:val="0"/>
           <w:sz w:val="24"/>
           <w:szCs w:val="24"/>
         </w:rPr>
-      </w:pPr>
+        <w:t xml:space="preserve"> got together, and they were saying: look, WhatsApp and Facebook etc. are encrypted and we are losing our ability to do our intelligence work. This is not good. So, Australia turned around and said: well we are going to make legislation changes and force these organisations and give us a back door. I haven’t heard whether the organisations are complying, but the law was passed so chances are it is underway. Basically, the Government wants to be able to access Facebook and these other encrypted applications if they need to. It is said to be a matter of security, but of course, it also raises questions of ethics. </w:t>
+      </w:r>
     </w:p>
     <w:p>
       <w:pPr>
@@ -23567,31 +23561,66 @@
           <w:szCs w:val="24"/>
         </w:rPr>
       </w:pPr>
-      <w:r>
+    </w:p>
+    <w:p>
+      <w:pPr>
+        <w:ind w:left="567" w:hanging="567"/>
+        <w:jc w:val="both"/>
+        <w:rPr>
+          <w:b w:val="0"/>
+          <w:sz w:val="24"/>
+        </w:rPr>
+      </w:pPr>
+      <w:r>
+        <w:rPr>
+          <w:sz w:val="24"/>
+        </w:rPr>
+        <w:t xml:space="preserve">What are your preferences for operating systems? </w:t>
+      </w:r>
+    </w:p>
+    <w:p>
+      <w:pPr>
+        <w:ind w:left="567"/>
+        <w:jc w:val="both"/>
         <w:rPr>
           <w:b w:val="0"/>
           <w:sz w:val="24"/>
           <w:szCs w:val="24"/>
         </w:rPr>
-        <w:t xml:space="preserve">I know that Malcolm Turnbull set up a metadata program and built data warehouses to actually monitor the online activity of Australians on the internet and stored this data constantly. In December last year, the Five Eyes </w:t>
-      </w:r>
-      <w:proofErr w:type="spellStart"/>
+      </w:pPr>
       <w:r>
         <w:rPr>
           <w:b w:val="0"/>
           <w:sz w:val="24"/>
           <w:szCs w:val="24"/>
         </w:rPr>
-        <w:t>organisation</w:t>
-      </w:r>
-      <w:proofErr w:type="spellEnd"/>
-      <w:r>
+        <w:t>I had always used Windows, but when I was at university, I thought I would ask the lecturers what they recommended. They suggested the MacBook, mostly due to usability for coding and because it ran on Unix. Combined also with the fact that Windows Vista and Windows 8 were pretty bad in terms of operating systems, I jumped across to Mac and stayed over there for years, but I am only just now coming back to Windows 10.</w:t>
+      </w:r>
+    </w:p>
+    <w:p>
+      <w:pPr>
+        <w:ind w:left="567"/>
+        <w:jc w:val="both"/>
         <w:rPr>
           <w:b w:val="0"/>
           <w:sz w:val="24"/>
           <w:szCs w:val="24"/>
         </w:rPr>
-        <w:t xml:space="preserve"> got together, and they were saying: look, WhatsApp and Facebook etc. are encrypted and we are losing our ability to do our intelligence work. This is not good. So, Australia turned around and said: well we are going to make legislation changes and force these organisations and give us a back door. I haven’t heard whether the organisations are complying, but the law was passed so chances are it is underway. Basically, the Government wants to be able to access Facebook and these other encrypted applications if they need to. It is said to be a matter of security, but of course, it also raises questions of ethics. </w:t>
+      </w:pPr>
+    </w:p>
+    <w:p>
+      <w:pPr>
+        <w:jc w:val="both"/>
+        <w:rPr>
+          <w:b w:val="0"/>
+          <w:sz w:val="24"/>
+        </w:rPr>
+      </w:pPr>
+      <w:r>
+        <w:rPr>
+          <w:sz w:val="24"/>
+        </w:rPr>
+        <w:t xml:space="preserve">Historically, Windows has been renowned for its lack of security compared to Apple – is this because most of the corporate environments are Windows, most of the hackers are targeting these systems? </w:t>
       </w:r>
     </w:p>
     <w:p>
@@ -23604,41 +23633,25 @@
           <w:szCs w:val="24"/>
         </w:rPr>
       </w:pPr>
-    </w:p>
-    <w:p>
-      <w:pPr>
-        <w:ind w:left="567" w:hanging="567"/>
-        <w:jc w:val="both"/>
-        <w:rPr>
-          <w:b w:val="0"/>
-          <w:sz w:val="24"/>
-        </w:rPr>
-      </w:pPr>
-      <w:r>
-        <w:rPr>
-          <w:sz w:val="24"/>
-        </w:rPr>
-        <w:t xml:space="preserve">What are your preferences for operating systems? </w:t>
-      </w:r>
-    </w:p>
-    <w:p>
-      <w:pPr>
-        <w:ind w:left="567"/>
-        <w:jc w:val="both"/>
+      <w:r>
         <w:rPr>
           <w:b w:val="0"/>
           <w:sz w:val="24"/>
           <w:szCs w:val="24"/>
         </w:rPr>
-      </w:pPr>
-      <w:r>
+        <w:t xml:space="preserve">Yes, that, and because of the price point of Mac as well. I don’t want to say anything out of line, but people who are in the countries where the trends of attacks are statistically coming from, don’t have the money to afford Mac computers. Mac has also been such a small market share historically, so they haven’t been attacked. Because of the widespread usage of the Microsoft platform, they have borne the brunt of attacks, but fortunately this has meant that they now they have defenses to stand up against it. </w:t>
+      </w:r>
+    </w:p>
+    <w:p>
+      <w:pPr>
+        <w:ind w:left="567"/>
+        <w:jc w:val="both"/>
         <w:rPr>
           <w:b w:val="0"/>
           <w:sz w:val="24"/>
           <w:szCs w:val="24"/>
         </w:rPr>
-        <w:t>I had always used Windows, but when I was at university, I thought I would ask the lecturers what they recommended. They suggested the MacBook, mostly due to usability for coding and because it ran on Unix. Combined also with the fact that Windows Vista and Windows 8 were pretty bad in terms of operating systems, I jumped across to Mac and stayed over there for years, but I am only just now coming back to Windows 10.</w:t>
-      </w:r>
+      </w:pPr>
     </w:p>
     <w:p>
       <w:pPr>
@@ -23653,21 +23666,6 @@
     </w:p>
     <w:p>
       <w:pPr>
-        <w:jc w:val="both"/>
-        <w:rPr>
-          <w:b w:val="0"/>
-          <w:sz w:val="24"/>
-        </w:rPr>
-      </w:pPr>
-      <w:r>
-        <w:rPr>
-          <w:sz w:val="24"/>
-        </w:rPr>
-        <w:t xml:space="preserve">Historically, Windows has been renowned for its lack of security compared to Apple – is this because most of the corporate environments are Windows, most of the hackers are targeting these systems? </w:t>
-      </w:r>
-    </w:p>
-    <w:p>
-      <w:pPr>
         <w:ind w:left="567"/>
         <w:jc w:val="both"/>
         <w:rPr>
@@ -23676,25 +23674,24 @@
           <w:szCs w:val="24"/>
         </w:rPr>
       </w:pPr>
-      <w:r>
+    </w:p>
+    <w:p>
+      <w:pPr>
+        <w:spacing w:after="200"/>
         <w:rPr>
           <w:b w:val="0"/>
           <w:sz w:val="24"/>
           <w:szCs w:val="24"/>
         </w:rPr>
-        <w:t xml:space="preserve">Yes, that, and because of the price point of Mac as well. I don’t want to say anything out of line, but people who are in the countries where the trends of attacks are statistically coming from, don’t have the money to afford Mac computers. Mac has also been such a small market share historically, so they haven’t been attacked. Because of the widespread usage of the Microsoft platform, they have borne the brunt of attacks, but fortunately this has meant that they now they have defenses to stand up against it. </w:t>
-      </w:r>
-    </w:p>
-    <w:p>
-      <w:pPr>
-        <w:ind w:left="567"/>
-        <w:jc w:val="both"/>
+      </w:pPr>
+      <w:r>
         <w:rPr>
           <w:b w:val="0"/>
           <w:sz w:val="24"/>
           <w:szCs w:val="24"/>
         </w:rPr>
-      </w:pPr>
+        <w:br w:type="page"/>
+      </w:r>
     </w:p>
     <w:p>
       <w:pPr>
@@ -23709,6 +23706,20 @@
     </w:p>
     <w:p>
       <w:pPr>
+        <w:jc w:val="both"/>
+        <w:rPr>
+          <w:sz w:val="24"/>
+        </w:rPr>
+      </w:pPr>
+      <w:r>
+        <w:rPr>
+          <w:sz w:val="24"/>
+        </w:rPr>
+        <w:t xml:space="preserve">It has been said that sometimes the security problem is the user, rather than the system. To what extent is this true? </w:t>
+      </w:r>
+    </w:p>
+    <w:p>
+      <w:pPr>
         <w:ind w:left="567"/>
         <w:jc w:val="both"/>
         <w:rPr>
@@ -23717,24 +23728,25 @@
           <w:szCs w:val="24"/>
         </w:rPr>
       </w:pPr>
-    </w:p>
-    <w:p>
-      <w:pPr>
-        <w:spacing w:after="200"/>
+      <w:r>
         <w:rPr>
           <w:b w:val="0"/>
           <w:sz w:val="24"/>
           <w:szCs w:val="24"/>
         </w:rPr>
-      </w:pPr>
-      <w:r>
+        <w:t>Yes, we do find that often the people operating the technology can be the issue. In my line of work, once we have tested the technology enough and it isn’t so easy to get into, we begin testing the process and the people. We do what is called the Red Team exercises—much like a secret shopper—where we try to test physical security. So an example might be where we try to clone access cards; we will put cloning technology in a bag we are carrying and try to get next to someone in a line who has an access card hooked to themselves; we will brush up against them and get it to clone their card and use that to gain physical access to the building.</w:t>
+      </w:r>
+    </w:p>
+    <w:p>
+      <w:pPr>
+        <w:ind w:left="567"/>
+        <w:jc w:val="both"/>
         <w:rPr>
           <w:b w:val="0"/>
           <w:sz w:val="24"/>
           <w:szCs w:val="24"/>
         </w:rPr>
-        <w:br w:type="page"/>
-      </w:r>
+      </w:pPr>
     </w:p>
     <w:p>
       <w:pPr>
@@ -23746,38 +23758,39 @@
           <w:szCs w:val="24"/>
         </w:rPr>
       </w:pPr>
-    </w:p>
-    <w:p>
-      <w:pPr>
-        <w:jc w:val="both"/>
-        <w:rPr>
-          <w:sz w:val="24"/>
-        </w:rPr>
-      </w:pPr>
-      <w:r>
-        <w:rPr>
-          <w:sz w:val="24"/>
-        </w:rPr>
-        <w:t xml:space="preserve">It has been said that sometimes the security problem is the user, rather than the system. To what extent is this true? </w:t>
-      </w:r>
-    </w:p>
-    <w:p>
-      <w:pPr>
-        <w:ind w:left="567"/>
-        <w:jc w:val="both"/>
+      <w:r>
         <w:rPr>
           <w:b w:val="0"/>
           <w:sz w:val="24"/>
           <w:szCs w:val="24"/>
         </w:rPr>
-      </w:pPr>
-      <w:r>
+        <w:t>We also conduct social engineering tests, so we might try to talk our way into a company and test if the security guards will allow us to walk into the building. If I tailgate someone into an elevator or through a glass door that is letting me into their office, or if I was to sit in a meeting room for a week when I wasn’t mean to be there, would somebody actually raise the question and stop me?  While this itself isn’t so much cybersecurity, the idea is to ‘hack the humans’ so I can then go and plug in a network tap that has a 4G sim card that connects to their network and gives me secure access to their infrastructure.  Obviously, this needs to all be done within the boundaries of Statutory Law.</w:t>
+      </w:r>
+    </w:p>
+    <w:p>
+      <w:pPr>
+        <w:ind w:left="567"/>
+        <w:jc w:val="both"/>
         <w:rPr>
           <w:b w:val="0"/>
           <w:sz w:val="24"/>
           <w:szCs w:val="24"/>
         </w:rPr>
-        <w:t>Yes, we do find that often the people operating the technology can be the issue. In my line of work, once we have tested the technology enough and it isn’t so easy to get into, we begin testing the process and the people. We do what is called the Red Team exercises—much like a secret shopper—where we try to test physical security. So an example might be where we try to clone access cards; we will put cloning technology in a bag we are carrying and try to get next to someone in a line who has an access card hooked to themselves; we will brush up against them and get it to clone their card and use that to gain physical access to the building.</w:t>
+      </w:pPr>
+    </w:p>
+    <w:p>
+      <w:pPr>
+        <w:jc w:val="both"/>
+        <w:rPr>
+          <w:b w:val="0"/>
+          <w:sz w:val="24"/>
+        </w:rPr>
+      </w:pPr>
+      <w:r>
+        <w:rPr>
+          <w:sz w:val="24"/>
+        </w:rPr>
+        <w:t>In your opinion, how valuable is information as a resource in today’s world?</w:t>
       </w:r>
     </w:p>
     <w:p>
@@ -23790,24 +23803,38 @@
           <w:szCs w:val="24"/>
         </w:rPr>
       </w:pPr>
-    </w:p>
-    <w:p>
-      <w:pPr>
-        <w:ind w:left="567"/>
-        <w:jc w:val="both"/>
+      <w:r>
         <w:rPr>
           <w:b w:val="0"/>
           <w:sz w:val="24"/>
           <w:szCs w:val="24"/>
         </w:rPr>
-      </w:pPr>
-      <w:r>
+        <w:t xml:space="preserve">Very valuable. The basis of my job is to protect and make sure that there are adequate controls around information.  I’m not checking the security of these organisations for a vault; there isn’t money sitting on the premises. It is 100 percent that they have valuable information that needs to be protected, whether that is trade secrets or databases with confidential details. There are various reasons why it has to be kept secure, but it always comes back to the protection of information. </w:t>
+      </w:r>
+    </w:p>
+    <w:p>
+      <w:pPr>
+        <w:ind w:left="567"/>
+        <w:jc w:val="both"/>
         <w:rPr>
           <w:b w:val="0"/>
           <w:sz w:val="24"/>
           <w:szCs w:val="24"/>
         </w:rPr>
-        <w:t>We also conduct social engineering tests, so we might try to talk our way into a company and test if the security guards will allow us to walk into the building. If I tailgate someone into an elevator or through a glass door that is letting me into their office, or if I was to sit in a meeting room for a week when I wasn’t mean to be there, would somebody actually raise the question and stop me?  While this itself isn’t so much cybersecurity, the idea is to ‘hack the humans’ so I can then go and plug in a network tap that has a 4G sim card that connects to their network and gives me secure access to their infrastructure.  Obviously, this needs to all be done within the boundaries of Statutory Law.</w:t>
+      </w:pPr>
+    </w:p>
+    <w:p>
+      <w:pPr>
+        <w:jc w:val="both"/>
+        <w:rPr>
+          <w:sz w:val="24"/>
+        </w:rPr>
+      </w:pPr>
+      <w:r>
+        <w:rPr>
+          <w:sz w:val="24"/>
+        </w:rPr>
+        <w:t>What advice do you have for someone getting into the IT field?</w:t>
       </w:r>
     </w:p>
     <w:p>
@@ -23820,100 +23847,30 @@
           <w:szCs w:val="24"/>
         </w:rPr>
       </w:pPr>
-    </w:p>
-    <w:p>
-      <w:pPr>
-        <w:jc w:val="both"/>
-        <w:rPr>
-          <w:b w:val="0"/>
-          <w:sz w:val="24"/>
-        </w:rPr>
-      </w:pPr>
-      <w:r>
-        <w:rPr>
-          <w:sz w:val="24"/>
-        </w:rPr>
-        <w:t>In your opinion, how valuable is information as a resource in today’s world?</w:t>
-      </w:r>
-    </w:p>
-    <w:p>
-      <w:pPr>
-        <w:ind w:left="567"/>
-        <w:jc w:val="both"/>
+      <w:r>
         <w:rPr>
           <w:b w:val="0"/>
           <w:sz w:val="24"/>
           <w:szCs w:val="24"/>
         </w:rPr>
-      </w:pPr>
-      <w:r>
+        <w:t xml:space="preserve">I think typically you are passionate about this stuff anyway if you are considering a career in IT; it isn’t something that you just decide to study one day.  But it is constantly changing and evolving; I have done four and a half years of undergraduate study, and postgrad work, and I still just don’t stop. You have to continuously learn; technologies are constantly changing, and you can learn stuff one day that you have to let go of the next when something better comes out. You have to be prepared to be dynamic. It is like being in school for the rest of your life; if you have an issue with that, it might not be the right industry for you.   </w:t>
+      </w:r>
+    </w:p>
+    <w:p>
+      <w:pPr>
+        <w:spacing w:after="200"/>
         <w:rPr>
           <w:b w:val="0"/>
           <w:sz w:val="24"/>
           <w:szCs w:val="24"/>
         </w:rPr>
-        <w:t xml:space="preserve">Very valuable. The basis of my job is to protect and make sure that there are adequate controls around information.  I’m not checking the security of these organisations for a vault; there isn’t money sitting on the premises. It is 100 percent that they have valuable information that needs to be protected, whether that is trade secrets or databases with confidential details. There are various reasons why it has to be kept secure, but it always comes back to the protection of information. </w:t>
-      </w:r>
-    </w:p>
-    <w:p>
-      <w:pPr>
-        <w:ind w:left="567"/>
-        <w:jc w:val="both"/>
+      </w:pPr>
+      <w:r>
         <w:rPr>
           <w:b w:val="0"/>
           <w:sz w:val="24"/>
           <w:szCs w:val="24"/>
         </w:rPr>
-      </w:pPr>
-    </w:p>
-    <w:p>
-      <w:pPr>
-        <w:jc w:val="both"/>
-        <w:rPr>
-          <w:sz w:val="24"/>
-        </w:rPr>
-      </w:pPr>
-      <w:r>
-        <w:rPr>
-          <w:sz w:val="24"/>
-        </w:rPr>
-        <w:t>What advice do you have for someone getting into the IT field?</w:t>
-      </w:r>
-    </w:p>
-    <w:p>
-      <w:pPr>
-        <w:ind w:left="567"/>
-        <w:jc w:val="both"/>
-        <w:rPr>
-          <w:b w:val="0"/>
-          <w:sz w:val="24"/>
-          <w:szCs w:val="24"/>
-        </w:rPr>
-      </w:pPr>
-      <w:r>
-        <w:rPr>
-          <w:b w:val="0"/>
-          <w:sz w:val="24"/>
-          <w:szCs w:val="24"/>
-        </w:rPr>
-        <w:t xml:space="preserve">I think typically you are passionate about this stuff anyway if you are considering a career in IT; it isn’t something that you just decide to study one day.  But it is constantly changing and evolving; I have done four and a half years of undergraduate study, and postgrad work, and I still just don’t stop. You have to continuously learn; technologies are constantly changing, and you can learn stuff one day that you have to let go of the next when something better comes out. You have to be prepared to be dynamic. It is like being in school for the rest of your life; if you have an issue with that, it might not be the right industry for you.   </w:t>
-      </w:r>
-    </w:p>
-    <w:p>
-      <w:pPr>
-        <w:spacing w:after="200"/>
-        <w:rPr>
-          <w:b w:val="0"/>
-          <w:sz w:val="24"/>
-          <w:szCs w:val="24"/>
-        </w:rPr>
-      </w:pPr>
-      <w:r>
-        <w:rPr>
-          <w:b w:val="0"/>
-          <w:sz w:val="24"/>
-          <w:szCs w:val="24"/>
-        </w:rPr>
         <w:br w:type="page"/>
       </w:r>
     </w:p>
@@ -23921,33 +23878,33 @@
       <w:pPr>
         <w:pStyle w:val="Heading1"/>
       </w:pPr>
-      <w:bookmarkStart w:id="16" w:name="_Toc5824886"/>
+      <w:bookmarkStart w:id="15" w:name="_Toc5905003"/>
       <w:r>
         <w:lastRenderedPageBreak/>
         <w:t>IT Technologies</w:t>
       </w:r>
+      <w:bookmarkEnd w:id="15"/>
+    </w:p>
+    <w:p>
+      <w:pPr>
+        <w:pStyle w:val="Content"/>
+      </w:pPr>
+    </w:p>
+    <w:p>
+      <w:pPr>
+        <w:pStyle w:val="Heading2"/>
+        <w:rPr>
+          <w:lang w:val="en-GB" w:eastAsia="en-GB"/>
+        </w:rPr>
+      </w:pPr>
+      <w:bookmarkStart w:id="16" w:name="_Toc5905004"/>
+      <w:r>
+        <w:rPr>
+          <w:lang w:val="en-GB" w:eastAsia="en-GB"/>
+        </w:rPr>
+        <w:t>Small Computing Devices</w:t>
+      </w:r>
       <w:bookmarkEnd w:id="16"/>
-    </w:p>
-    <w:p>
-      <w:pPr>
-        <w:pStyle w:val="Content"/>
-      </w:pPr>
-    </w:p>
-    <w:p>
-      <w:pPr>
-        <w:pStyle w:val="Heading2"/>
-        <w:rPr>
-          <w:lang w:val="en-GB" w:eastAsia="en-GB"/>
-        </w:rPr>
-      </w:pPr>
-      <w:bookmarkStart w:id="17" w:name="_Toc5824887"/>
-      <w:r>
-        <w:rPr>
-          <w:lang w:val="en-GB" w:eastAsia="en-GB"/>
-        </w:rPr>
-        <w:t>Small Computing Devices</w:t>
-      </w:r>
-      <w:bookmarkEnd w:id="17"/>
     </w:p>
     <w:p>
       <w:pPr>
@@ -24787,12 +24744,12 @@
       <w:pPr>
         <w:pStyle w:val="Heading2"/>
       </w:pPr>
-      <w:bookmarkStart w:id="18" w:name="_Toc5824888"/>
+      <w:bookmarkStart w:id="17" w:name="_Toc5905005"/>
       <w:r>
         <w:lastRenderedPageBreak/>
         <w:t>Cyber Security</w:t>
       </w:r>
-      <w:bookmarkEnd w:id="18"/>
+      <w:bookmarkEnd w:id="17"/>
     </w:p>
     <w:p>
       <w:pPr>
@@ -24838,17 +24795,23 @@
       <w:pPr>
         <w:pStyle w:val="Content"/>
       </w:pPr>
-      <w:commentRangeStart w:id="19"/>
-      <w:r>
-        <w:t>Ransomware and malware for example are types of malicious software also known as a “virus” which allows an attacker access to your computer, though in this case for different means. Ransomware is designed to extract money from victims by preventing user access to certain files or their entire computer until the ransom is paid. Malware is software designed to gain access to your computer in order to carry out malicious actions. While possibly the most commonly known, malicious software downloaded to your computer is not the only type of threat users can experience. Offenders can employ a practice known as social engineering – which through deception and trickery, allows them to gain money or access to sensitive information from unsuspecting victims. Similarly, a tactic called “phishing” – the act of sending false emails disguised as emails sent from sources the recipient would generally trust – can be used to gain sensitive information such as bank details or user passwords, generally for the services the phishing email is attempting to emulate.</w:t>
-      </w:r>
-      <w:commentRangeEnd w:id="19"/>
+      <w:commentRangeStart w:id="18"/>
+      <w:r>
+        <w:t xml:space="preserve">Ransomware and malware for example are types of malicious software also known as a “virus” which allows an attacker access to your computer, though in this case for different means. Ransomware is designed to extract money from victims by preventing </w:t>
+      </w:r>
+      <w:r>
+        <w:t>their</w:t>
+      </w:r>
+      <w:r>
+        <w:t xml:space="preserve"> access to certain files or entire computer until the ransom is paid. Malware is software designed to gain access to your computer in order to carry out malicious actions. While possibly the most commonly known, malicious software downloaded to your computer is not the only type of threat users can experience. Offenders can employ a practice known as social engineering – which through deception and trickery, allows them to gain money or access to sensitive information from unsuspecting victims. Similarly, a tactic called “phishing” – the act of sending false emails disguised as emails sent from sources the recipient would generally trust – can be used to gain sensitive information such as bank details or user passwords, generally for the services the phishing email is attempting to emulate.</w:t>
+      </w:r>
+      <w:commentRangeEnd w:id="18"/>
       <w:r>
         <w:rPr>
           <w:rStyle w:val="CommentReference"/>
           <w:b/>
         </w:rPr>
-        <w:commentReference w:id="19"/>
+        <w:commentReference w:id="18"/>
       </w:r>
     </w:p>
     <w:p>
@@ -25083,15 +25046,7 @@
         <w:pStyle w:val="Content"/>
       </w:pPr>
       <w:r>
-        <w:t xml:space="preserve">The future of cyber security is linked tightly with cloud-based technology and artificial intelligence/machine learning. The shift of SIEM systems from being on-site software to cloud based software could mean that it would cost less for businesses and </w:t>
-      </w:r>
-      <w:proofErr w:type="spellStart"/>
-      <w:r>
-        <w:t>organisations</w:t>
-      </w:r>
-      <w:proofErr w:type="spellEnd"/>
-      <w:r>
-        <w:t xml:space="preserve"> to </w:t>
+        <w:t xml:space="preserve">The future of cyber security is linked tightly with cloud-based technology and artificial intelligence/machine learning. The shift of SIEM systems from being on-site software to cloud based software could mean that it would cost less for businesses and organisations to </w:t>
       </w:r>
       <w:proofErr w:type="spellStart"/>
       <w:r>
@@ -25538,12 +25493,12 @@
       <w:pPr>
         <w:pStyle w:val="Heading2"/>
       </w:pPr>
-      <w:bookmarkStart w:id="20" w:name="_Toc5824889"/>
+      <w:bookmarkStart w:id="19" w:name="_Toc5905006"/>
       <w:r>
         <w:lastRenderedPageBreak/>
         <w:t>Machine Learning</w:t>
       </w:r>
-      <w:bookmarkEnd w:id="20"/>
+      <w:bookmarkEnd w:id="19"/>
     </w:p>
     <w:p>
       <w:pPr>
@@ -26376,11 +26331,11 @@
       <w:pPr>
         <w:pStyle w:val="Heading2"/>
       </w:pPr>
-      <w:bookmarkStart w:id="21" w:name="_Toc5824890"/>
+      <w:bookmarkStart w:id="20" w:name="_Toc5905007"/>
       <w:r>
         <w:t>Autonomous Vehicles</w:t>
       </w:r>
-      <w:bookmarkEnd w:id="21"/>
+      <w:bookmarkEnd w:id="20"/>
     </w:p>
     <w:p>
       <w:pPr>
@@ -26485,15 +26440,15 @@
         <w:t>Level 1</w:t>
       </w:r>
       <w:r>
-        <w:t xml:space="preserve"> – The vehicle </w:t>
+        <w:t xml:space="preserve"> – The vehicle is capable of performing some autonomous functions such as breaking and cruise </w:t>
       </w:r>
       <w:proofErr w:type="gramStart"/>
       <w:r>
-        <w:t>is capable of performing</w:t>
+        <w:t>control,</w:t>
       </w:r>
       <w:proofErr w:type="gramEnd"/>
       <w:r>
-        <w:t xml:space="preserve"> some autonomous functions such as breaking and cruise control, however they are only capable of performing these actions one at a time and not simultaneously.</w:t>
+        <w:t xml:space="preserve"> however they are only capable of performing these actions one at a time and not simultaneously.</w:t>
       </w:r>
     </w:p>
     <w:p>
@@ -26976,28 +26931,28 @@
       <w:pPr>
         <w:pStyle w:val="Heading1"/>
       </w:pPr>
-      <w:bookmarkStart w:id="22" w:name="_Toc5824891"/>
+      <w:bookmarkStart w:id="21" w:name="_Toc5905008"/>
       <w:r>
         <w:lastRenderedPageBreak/>
         <w:t>Project Idea</w:t>
       </w:r>
+      <w:bookmarkEnd w:id="21"/>
+    </w:p>
+    <w:p>
+      <w:pPr>
+        <w:pStyle w:val="Heading2"/>
+      </w:pPr>
+      <w:bookmarkStart w:id="22" w:name="_Toc5905009"/>
+      <w:r>
+        <w:rPr>
+          <w:i/>
+        </w:rPr>
+        <w:t>Open Your Eyes</w:t>
+      </w:r>
+      <w:r>
+        <w:t>: A proposal for moral choice frameworks in gaming</w:t>
+      </w:r>
       <w:bookmarkEnd w:id="22"/>
-    </w:p>
-    <w:p>
-      <w:pPr>
-        <w:pStyle w:val="Heading2"/>
-      </w:pPr>
-      <w:bookmarkStart w:id="23" w:name="_Toc5824892"/>
-      <w:r>
-        <w:rPr>
-          <w:i/>
-        </w:rPr>
-        <w:t>Open Your Eyes</w:t>
-      </w:r>
-      <w:r>
-        <w:t>: A proposal for moral choice frameworks in gaming</w:t>
-      </w:r>
-      <w:bookmarkEnd w:id="23"/>
     </w:p>
     <w:p>
       <w:pPr>
@@ -28675,7 +28630,13 @@
               <w:jc w:val="center"/>
             </w:pPr>
             <w:r>
-              <w:t>Two distinct Acts</w:t>
+              <w:t xml:space="preserve">Two </w:t>
+            </w:r>
+            <w:r>
+              <w:t>d</w:t>
+            </w:r>
+            <w:r>
+              <w:t>istinct Acts</w:t>
             </w:r>
           </w:p>
         </w:tc>
@@ -28733,7 +28694,19 @@
               <w:jc w:val="center"/>
             </w:pPr>
             <w:r>
-              <w:t>Multiple Stages within the two Acts</w:t>
+              <w:t xml:space="preserve">Multiple </w:t>
+            </w:r>
+            <w:r>
+              <w:t>S</w:t>
+            </w:r>
+            <w:r>
+              <w:t xml:space="preserve">tages within the </w:t>
+            </w:r>
+            <w:r>
+              <w:t>t</w:t>
+            </w:r>
+            <w:r>
+              <w:t>wo Acts</w:t>
             </w:r>
           </w:p>
         </w:tc>
@@ -28770,7 +28743,19 @@
               <w:jc w:val="center"/>
             </w:pPr>
             <w:r>
-              <w:t>Limited save points</w:t>
+              <w:t xml:space="preserve">Limited </w:t>
+            </w:r>
+            <w:r>
+              <w:t>S</w:t>
+            </w:r>
+            <w:r>
+              <w:t xml:space="preserve">ave </w:t>
+            </w:r>
+            <w:r>
+              <w:t>P</w:t>
+            </w:r>
+            <w:r>
+              <w:t>oints</w:t>
             </w:r>
           </w:p>
         </w:tc>
@@ -28900,7 +28885,13 @@
               <w:jc w:val="center"/>
             </w:pPr>
             <w:r>
-              <w:t>NPCs have intelligence</w:t>
+              <w:t xml:space="preserve">NPCs have </w:t>
+            </w:r>
+            <w:r>
+              <w:t>I</w:t>
+            </w:r>
+            <w:r>
+              <w:t>ntelligence</w:t>
             </w:r>
           </w:p>
         </w:tc>
@@ -28937,7 +28928,19 @@
               <w:jc w:val="center"/>
             </w:pPr>
             <w:r>
-              <w:t>Multiple distinct endings, including:</w:t>
+              <w:t xml:space="preserve">Multiple </w:t>
+            </w:r>
+            <w:r>
+              <w:t>D</w:t>
+            </w:r>
+            <w:r>
+              <w:t xml:space="preserve">istinct </w:t>
+            </w:r>
+            <w:r>
+              <w:t>E</w:t>
+            </w:r>
+            <w:r>
+              <w:t>ndings, including:</w:t>
             </w:r>
           </w:p>
         </w:tc>
@@ -29317,132 +29320,24 @@
     </w:p>
     <w:p>
       <w:pPr>
+        <w:spacing w:after="200"/>
+        <w:rPr>
+          <w:b w:val="0"/>
+          <w:sz w:val="24"/>
+          <w:szCs w:val="24"/>
+        </w:rPr>
+      </w:pPr>
+      <w:r>
+        <w:br w:type="page"/>
+      </w:r>
+    </w:p>
+    <w:p>
+      <w:pPr>
         <w:pStyle w:val="Content"/>
       </w:pPr>
     </w:p>
     <w:p>
-      <w:pPr>
-        <w:pStyle w:val="Content"/>
-      </w:pPr>
-    </w:p>
-    <w:p>
-      <w:pPr>
-        <w:pStyle w:val="Content"/>
-      </w:pPr>
-    </w:p>
-    <w:p>
-      <w:pPr>
-        <w:pStyle w:val="Content"/>
-      </w:pPr>
-    </w:p>
-    <w:p>
-      <w:pPr>
-        <w:pStyle w:val="Content"/>
-      </w:pPr>
-    </w:p>
-    <w:p>
-      <w:pPr>
-        <w:pStyle w:val="Content"/>
-      </w:pPr>
-    </w:p>
-    <w:p>
-      <w:pPr>
-        <w:pStyle w:val="Content"/>
-      </w:pPr>
-    </w:p>
-    <w:p>
-      <w:pPr>
-        <w:pStyle w:val="Content"/>
-      </w:pPr>
-    </w:p>
-    <w:p>
-      <w:pPr>
-        <w:pStyle w:val="Content"/>
-      </w:pPr>
-    </w:p>
-    <w:p>
-      <w:pPr>
-        <w:pStyle w:val="Content"/>
-      </w:pPr>
-    </w:p>
-    <w:p>
-      <w:pPr>
-        <w:pStyle w:val="Content"/>
-      </w:pPr>
-    </w:p>
-    <w:p>
-      <w:pPr>
-        <w:pStyle w:val="Content"/>
-      </w:pPr>
-    </w:p>
-    <w:p>
-      <w:pPr>
-        <w:pStyle w:val="Content"/>
-      </w:pPr>
-    </w:p>
-    <w:p>
-      <w:pPr>
-        <w:pStyle w:val="Content"/>
-      </w:pPr>
-    </w:p>
-    <w:p>
-      <w:pPr>
-        <w:pStyle w:val="Content"/>
-      </w:pPr>
-    </w:p>
-    <w:p>
-      <w:pPr>
-        <w:pStyle w:val="Content"/>
-      </w:pPr>
-    </w:p>
-    <w:p>
-      <w:pPr>
-        <w:pStyle w:val="Content"/>
-      </w:pPr>
-    </w:p>
-    <w:p>
-      <w:pPr>
-        <w:pStyle w:val="Content"/>
-      </w:pPr>
-    </w:p>
-    <w:p>
-      <w:pPr>
-        <w:pStyle w:val="Content"/>
-      </w:pPr>
-    </w:p>
-    <w:p>
-      <w:pPr>
-        <w:pStyle w:val="Content"/>
-      </w:pPr>
-    </w:p>
-    <w:p>
-      <w:pPr>
-        <w:pStyle w:val="Content"/>
-      </w:pPr>
-    </w:p>
-    <w:p>
-      <w:pPr>
-        <w:pStyle w:val="Content"/>
-      </w:pPr>
-    </w:p>
-    <w:p>
-      <w:pPr>
-        <w:pStyle w:val="Content"/>
-      </w:pPr>
-    </w:p>
-    <w:p>
-      <w:pPr>
-        <w:pStyle w:val="Content"/>
-      </w:pPr>
-    </w:p>
-    <w:p>
-      <w:pPr>
-        <w:pStyle w:val="Content"/>
-      </w:pPr>
-    </w:p>
-    <w:p>
-      <w:r>
-        <w:lastRenderedPageBreak/>
+      <w:r>
         <w:t>C</w:t>
       </w:r>
       <w:r>
@@ -29528,9 +29423,10 @@
     </w:p>
     <w:p>
       <w:pPr>
+        <w:pStyle w:val="Content"/>
         <w:rPr>
           <w:rFonts w:ascii="Open Sans" w:hAnsi="Open Sans" w:cs="Open Sans"/>
-          <w:b w:val="0"/>
+          <w:b/>
           <w:i/>
           <w:color w:val="000000"/>
           <w:sz w:val="20"/>
@@ -29865,7 +29761,6 @@
           <w:szCs w:val="24"/>
         </w:rPr>
       </w:pPr>
-      <w:bookmarkStart w:id="24" w:name="_Toc5824893"/>
       <w:r>
         <w:br w:type="page"/>
       </w:r>
@@ -29879,6 +29774,7 @@
       <w:pPr>
         <w:pStyle w:val="Heading1"/>
       </w:pPr>
+      <w:bookmarkStart w:id="23" w:name="_Toc5905010"/>
       <w:r>
         <w:t>R</w:t>
       </w:r>
@@ -29888,27 +29784,27 @@
       <w:r>
         <w:t>s</w:t>
       </w:r>
-      <w:bookmarkEnd w:id="24"/>
+      <w:bookmarkEnd w:id="23"/>
     </w:p>
     <w:p>
       <w:pPr>
         <w:pStyle w:val="Heading2"/>
       </w:pPr>
-      <w:bookmarkStart w:id="25" w:name="_Toc5824894"/>
-      <w:commentRangeStart w:id="26"/>
+      <w:bookmarkStart w:id="24" w:name="_Toc5905011"/>
+      <w:commentRangeStart w:id="25"/>
       <w:r>
         <w:t>Group reflection</w:t>
       </w:r>
-      <w:commentRangeEnd w:id="26"/>
+      <w:commentRangeEnd w:id="25"/>
       <w:r>
         <w:rPr>
           <w:rStyle w:val="CommentReference"/>
           <w:rFonts w:eastAsiaTheme="minorEastAsia" w:cstheme="minorBidi"/>
           <w:color w:val="242852" w:themeColor="text2"/>
         </w:rPr>
-        <w:commentReference w:id="26"/>
-      </w:r>
-      <w:bookmarkEnd w:id="25"/>
+        <w:commentReference w:id="25"/>
+      </w:r>
+      <w:bookmarkEnd w:id="24"/>
     </w:p>
     <w:p>
       <w:pPr>
@@ -29929,21 +29825,21 @@
       <w:pPr>
         <w:pStyle w:val="Heading2"/>
       </w:pPr>
-      <w:bookmarkStart w:id="27" w:name="_Toc5824895"/>
-      <w:commentRangeStart w:id="28"/>
+      <w:bookmarkStart w:id="26" w:name="_Toc5905012"/>
+      <w:commentRangeStart w:id="27"/>
       <w:r>
         <w:t>Individual reflections</w:t>
       </w:r>
-      <w:commentRangeEnd w:id="28"/>
+      <w:commentRangeEnd w:id="27"/>
       <w:r>
         <w:rPr>
           <w:rStyle w:val="CommentReference"/>
           <w:rFonts w:eastAsiaTheme="minorEastAsia" w:cstheme="minorBidi"/>
           <w:color w:val="242852" w:themeColor="text2"/>
         </w:rPr>
-        <w:commentReference w:id="28"/>
-      </w:r>
-      <w:bookmarkEnd w:id="27"/>
+        <w:commentReference w:id="27"/>
+      </w:r>
+      <w:bookmarkEnd w:id="26"/>
     </w:p>
     <w:p>
       <w:pPr>
@@ -30195,56 +30091,6 @@
         <w:pStyle w:val="Content"/>
       </w:pPr>
     </w:p>
-    <w:p>
-      <w:pPr>
-        <w:spacing w:after="200"/>
-        <w:rPr>
-          <w:b w:val="0"/>
-          <w:sz w:val="24"/>
-          <w:szCs w:val="24"/>
-        </w:rPr>
-      </w:pPr>
-      <w:r>
-        <w:br w:type="page"/>
-      </w:r>
-    </w:p>
-    <w:p>
-      <w:pPr>
-        <w:pStyle w:val="Content"/>
-      </w:pPr>
-    </w:p>
-    <w:p>
-      <w:pPr>
-        <w:pStyle w:val="Heading1"/>
-      </w:pPr>
-      <w:bookmarkStart w:id="29" w:name="_Toc5824896"/>
-      <w:commentRangeStart w:id="30"/>
-      <w:r>
-        <w:t>References</w:t>
-      </w:r>
-      <w:commentRangeEnd w:id="30"/>
-      <w:r>
-        <w:rPr>
-          <w:rStyle w:val="CommentReference"/>
-          <w:rFonts w:asciiTheme="minorHAnsi" w:eastAsiaTheme="minorEastAsia" w:hAnsiTheme="minorHAnsi" w:cstheme="minorBidi"/>
-          <w:color w:val="242852" w:themeColor="text2"/>
-          <w:kern w:val="0"/>
-        </w:rPr>
-        <w:commentReference w:id="30"/>
-      </w:r>
-      <w:bookmarkEnd w:id="29"/>
-    </w:p>
-    <w:p>
-      <w:pPr>
-        <w:pStyle w:val="Content"/>
-      </w:pPr>
-    </w:p>
-    <w:p>
-      <w:pPr>
-        <w:pStyle w:val="Content"/>
-      </w:pPr>
-    </w:p>
-    <w:p/>
     <w:sectPr>
       <w:headerReference w:type="default" r:id="rId63"/>
       <w:pgSz w:w="11906" w:h="16838" w:code="9"/>
@@ -30258,7 +30104,7 @@
 
 <file path=word/comments.xml><?xml version="1.0" encoding="utf-8"?>
 <w:comments xmlns:wpc="http://schemas.microsoft.com/office/word/2010/wordprocessingCanvas" xmlns:cx="http://schemas.microsoft.com/office/drawing/2014/chartex" xmlns:cx1="http://schemas.microsoft.com/office/drawing/2015/9/8/chartex" xmlns:cx2="http://schemas.microsoft.com/office/drawing/2015/10/21/chartex" xmlns:cx3="http://schemas.microsoft.com/office/drawing/2016/5/9/chartex" xmlns:cx4="http://schemas.microsoft.com/office/drawing/2016/5/10/chartex" xmlns:cx5="http://schemas.microsoft.com/office/drawing/2016/5/11/chartex" xmlns:cx6="http://schemas.microsoft.com/office/drawing/2016/5/12/chartex" xmlns:cx7="http://schemas.microsoft.com/office/drawing/2016/5/13/chartex" xmlns:cx8="http://schemas.microsoft.com/office/drawing/2016/5/14/chartex" xmlns:mc="http://schemas.openxmlformats.org/markup-compatibility/2006" xmlns:aink="http://schemas.microsoft.com/office/drawing/2016/ink" xmlns:am3d="http://schemas.microsoft.com/office/drawing/2017/model3d" xmlns:o="urn:schemas-microsoft-com:office:office" xmlns:r="http://schemas.openxmlformats.org/officeDocument/2006/relationships" xmlns:m="http://schemas.openxmlformats.org/officeDocument/2006/math" xmlns:v="urn:schemas-microsoft-com:vml" xmlns:wp14="http://schemas.microsoft.com/office/word/2010/wordprocessingDrawing" xmlns:wp="http://schemas.openxmlformats.org/drawingml/2006/wordprocessingDrawing" xmlns:w10="urn:schemas-microsoft-com:office:word" xmlns:w="http://schemas.openxmlformats.org/wordprocessingml/2006/main" xmlns:w14="http://schemas.microsoft.com/office/word/2010/wordml" xmlns:w15="http://schemas.microsoft.com/office/word/2012/wordml" xmlns:w16cid="http://schemas.microsoft.com/office/word/2016/wordml/cid" xmlns:w16se="http://schemas.microsoft.com/office/word/2015/wordml/symex" xmlns:wpg="http://schemas.microsoft.com/office/word/2010/wordprocessingGroup" xmlns:wpi="http://schemas.microsoft.com/office/word/2010/wordprocessingInk" xmlns:wne="http://schemas.microsoft.com/office/word/2006/wordml" xmlns:wps="http://schemas.microsoft.com/office/word/2010/wordprocessingShape" mc:Ignorable="w14 w15 w16se w16cid wp14">
-  <w:comment w:id="6" w:author="Anton" w:date="2019-04-09T22:13:00Z" w:initials="A">
+  <w:comment w:id="5" w:author="Anton" w:date="2019-04-09T22:13:00Z" w:initials="A">
     <w:p>
       <w:pPr>
         <w:pStyle w:val="CommentText"/>
@@ -30274,7 +30120,7 @@
       </w:r>
     </w:p>
   </w:comment>
-  <w:comment w:id="9" w:author="Anton" w:date="2019-04-09T22:28:00Z" w:initials="A">
+  <w:comment w:id="8" w:author="Anton" w:date="2019-04-09T22:28:00Z" w:initials="A">
     <w:p>
       <w:pPr>
         <w:pStyle w:val="CommentText"/>
@@ -30306,7 +30152,7 @@
       </w:r>
     </w:p>
   </w:comment>
-  <w:comment w:id="15" w:author="Anton" w:date="2019-04-09T22:58:00Z" w:initials="A">
+  <w:comment w:id="18" w:author="Anton" w:date="2019-04-10T19:28:00Z" w:initials="A">
     <w:p>
       <w:pPr>
         <w:pStyle w:val="CommentText"/>
@@ -30318,11 +30164,11 @@
         <w:annotationRef/>
       </w:r>
       <w:r>
-        <w:t>Check highlighted bits for readability.</w:t>
+        <w:t>Comment from Nick – Maybe try condense this a bit?</w:t>
       </w:r>
     </w:p>
   </w:comment>
-  <w:comment w:id="19" w:author="Anton" w:date="2019-04-10T19:28:00Z" w:initials="A">
+  <w:comment w:id="25" w:author="Anton" w:date="2019-04-10T21:33:00Z" w:initials="A">
     <w:p>
       <w:pPr>
         <w:pStyle w:val="CommentText"/>
@@ -30334,11 +30180,11 @@
         <w:annotationRef/>
       </w:r>
       <w:r>
-        <w:t>Comment from Nick – Maybe try condense this a bit?</w:t>
+        <w:t>400 words as a group</w:t>
       </w:r>
     </w:p>
   </w:comment>
-  <w:comment w:id="26" w:author="Anton" w:date="2019-04-10T21:33:00Z" w:initials="A">
+  <w:comment w:id="27" w:author="Anton" w:date="2019-04-10T21:33:00Z" w:initials="A">
     <w:p>
       <w:pPr>
         <w:pStyle w:val="CommentText"/>
@@ -30350,39 +30196,7 @@
         <w:annotationRef/>
       </w:r>
       <w:r>
-        <w:t>400 words as a group</w:t>
-      </w:r>
-    </w:p>
-  </w:comment>
-  <w:comment w:id="28" w:author="Anton" w:date="2019-04-10T21:33:00Z" w:initials="A">
-    <w:p>
-      <w:pPr>
-        <w:pStyle w:val="CommentText"/>
-      </w:pPr>
-      <w:r>
-        <w:rPr>
-          <w:rStyle w:val="CommentReference"/>
-        </w:rPr>
-        <w:annotationRef/>
-      </w:r>
-      <w:r>
         <w:t>Roughly 200 each</w:t>
-      </w:r>
-    </w:p>
-  </w:comment>
-  <w:comment w:id="30" w:author="Anton" w:date="2019-04-10T20:16:00Z" w:initials="A">
-    <w:p>
-      <w:pPr>
-        <w:pStyle w:val="CommentText"/>
-      </w:pPr>
-      <w:r>
-        <w:rPr>
-          <w:rStyle w:val="CommentReference"/>
-        </w:rPr>
-        <w:annotationRef/>
-      </w:r>
-      <w:r>
-        <w:t>May not be needed here</w:t>
       </w:r>
     </w:p>
   </w:comment>
@@ -30394,11 +30208,9 @@
   <w15:commentEx w15:paraId="5776F355" w15:done="0"/>
   <w15:commentEx w15:paraId="5A977A3C" w15:done="0"/>
   <w15:commentEx w15:paraId="41AC4483" w15:done="0"/>
-  <w15:commentEx w15:paraId="1987356F" w15:done="0"/>
   <w15:commentEx w15:paraId="49DBDEAD" w15:done="0"/>
   <w15:commentEx w15:paraId="2785BB1D" w15:done="0"/>
   <w15:commentEx w15:paraId="03776AA6" w15:done="0"/>
-  <w15:commentEx w15:paraId="7F5BA4A3" w15:done="0"/>
 </w15:commentsEx>
 </file>
 
@@ -30407,11 +30219,9 @@
   <w16cid:commentId w16cid:paraId="5776F355" w16cid:durableId="20579780"/>
   <w16cid:commentId w16cid:paraId="5A977A3C" w16cid:durableId="20579B04"/>
   <w16cid:commentId w16cid:paraId="41AC4483" w16cid:durableId="2058D955"/>
-  <w16cid:commentId w16cid:paraId="1987356F" w16cid:durableId="2057A232"/>
   <w16cid:commentId w16cid:paraId="49DBDEAD" w16cid:durableId="2058C265"/>
   <w16cid:commentId w16cid:paraId="2785BB1D" w16cid:durableId="2058DFAB"/>
   <w16cid:commentId w16cid:paraId="03776AA6" w16cid:durableId="2058DFB4"/>
-  <w16cid:commentId w16cid:paraId="7F5BA4A3" w16cid:durableId="2058CD8F"/>
 </w16cid:commentsIds>
 </file>
 
@@ -33561,7 +33371,7 @@
       </w:pPr>
     </w:pPrDefault>
   </w:docDefaults>
-  <w:latentStyles w:defLockedState="0" w:defUIPriority="99" w:defSemiHidden="0" w:defUnhideWhenUsed="0" w:defQFormat="0" w:count="375">
+  <w:latentStyles w:defLockedState="0" w:defUIPriority="99" w:defSemiHidden="0" w:defUnhideWhenUsed="0" w:defQFormat="0" w:count="376">
     <w:lsdException w:name="Normal" w:uiPriority="0" w:qFormat="1"/>
     <w:lsdException w:name="heading 1" w:uiPriority="4" w:qFormat="1"/>
     <w:lsdException w:name="heading 2" w:uiPriority="4" w:qFormat="1"/>
@@ -33667,7 +33477,6 @@
     <w:lsdException w:name="HTML Sample" w:semiHidden="1" w:unhideWhenUsed="1"/>
     <w:lsdException w:name="HTML Typewriter" w:semiHidden="1" w:unhideWhenUsed="1"/>
     <w:lsdException w:name="HTML Variable" w:semiHidden="1" w:unhideWhenUsed="1"/>
-    <w:lsdException w:name="Normal Table" w:semiHidden="1" w:unhideWhenUsed="1"/>
     <w:lsdException w:name="annotation subject" w:semiHidden="1" w:unhideWhenUsed="1"/>
     <w:lsdException w:name="No List" w:semiHidden="1" w:unhideWhenUsed="1"/>
     <w:lsdException w:name="Outline List 1" w:semiHidden="1" w:unhideWhenUsed="1"/>
@@ -33714,10 +33523,8 @@
     <w:lsdException w:name="Table Subtle 2" w:semiHidden="1" w:unhideWhenUsed="1"/>
     <w:lsdException w:name="Table Web 1" w:semiHidden="1" w:unhideWhenUsed="1"/>
     <w:lsdException w:name="Table Web 2" w:semiHidden="1" w:unhideWhenUsed="1"/>
-    <w:lsdException w:name="Table Web 3" w:semiHidden="1" w:unhideWhenUsed="1"/>
     <w:lsdException w:name="Balloon Text" w:semiHidden="1" w:unhideWhenUsed="1"/>
     <w:lsdException w:name="Table Grid" w:uiPriority="1"/>
-    <w:lsdException w:name="Table Theme" w:semiHidden="1" w:unhideWhenUsed="1"/>
     <w:lsdException w:name="Placeholder Text" w:semiHidden="1" w:unhideWhenUsed="1"/>
     <w:lsdException w:name="No Spacing" w:semiHidden="1" w:unhideWhenUsed="1"/>
     <w:lsdException w:name="Light Shading"/>
@@ -33739,7 +33546,6 @@
     <w:lsdException w:name="Light Grid Accent 1"/>
     <w:lsdException w:name="Medium Shading 1 Accent 1"/>
     <w:lsdException w:name="Medium Shading 2 Accent 1"/>
-    <w:lsdException w:name="Medium List 1 Accent 1"/>
     <w:lsdException w:name="Revision" w:semiHidden="1"/>
     <w:lsdException w:name="List Paragraph" w:semiHidden="1" w:uiPriority="34" w:unhideWhenUsed="1" w:qFormat="1"/>
     <w:lsdException w:name="Quote" w:semiHidden="1" w:uiPriority="29" w:unhideWhenUsed="1" w:qFormat="1"/>
@@ -33937,6 +33743,7 @@
     <w:lsdException w:name="Smart Hyperlink" w:semiHidden="1" w:unhideWhenUsed="1"/>
     <w:lsdException w:name="Hashtag" w:semiHidden="1" w:unhideWhenUsed="1"/>
     <w:lsdException w:name="Unresolved Mention" w:semiHidden="1" w:unhideWhenUsed="1"/>
+    <w:lsdException w:name="Smart Link" w:semiHidden="1" w:unhideWhenUsed="1"/>
   </w:latentStyles>
   <w:style w:type="paragraph" w:default="1" w:styleId="Normal">
     <w:name w:val="Normal"/>
@@ -35597,6 +35404,7 @@
     <w:rsid w:val="005C2140"/>
     <w:rsid w:val="006725CA"/>
     <w:rsid w:val="00B229E8"/>
+    <w:rsid w:val="00C906D5"/>
   </w:rsids>
   <m:mathPr>
     <m:mathFont m:val="Cambria Math"/>
@@ -35636,7 +35444,7 @@
       </w:pPr>
     </w:pPrDefault>
   </w:docDefaults>
-  <w:latentStyles w:defLockedState="0" w:defUIPriority="99" w:defSemiHidden="0" w:defUnhideWhenUsed="0" w:defQFormat="0" w:count="375">
+  <w:latentStyles w:defLockedState="0" w:defUIPriority="99" w:defSemiHidden="0" w:defUnhideWhenUsed="0" w:defQFormat="0" w:count="376">
     <w:lsdException w:name="Normal" w:uiPriority="0" w:qFormat="1"/>
     <w:lsdException w:name="heading 1" w:uiPriority="9" w:qFormat="1"/>
     <w:lsdException w:name="heading 2" w:semiHidden="1" w:uiPriority="9" w:unhideWhenUsed="1" w:qFormat="1"/>
@@ -35742,7 +35550,6 @@
     <w:lsdException w:name="HTML Sample" w:semiHidden="1" w:unhideWhenUsed="1"/>
     <w:lsdException w:name="HTML Typewriter" w:semiHidden="1" w:unhideWhenUsed="1"/>
     <w:lsdException w:name="HTML Variable" w:semiHidden="1" w:unhideWhenUsed="1"/>
-    <w:lsdException w:name="Normal Table" w:semiHidden="1" w:unhideWhenUsed="1"/>
     <w:lsdException w:name="annotation subject" w:semiHidden="1" w:unhideWhenUsed="1"/>
     <w:lsdException w:name="No List" w:semiHidden="1" w:unhideWhenUsed="1"/>
     <w:lsdException w:name="Outline List 1" w:semiHidden="1" w:unhideWhenUsed="1"/>
@@ -35789,10 +35596,8 @@
     <w:lsdException w:name="Table Subtle 2" w:semiHidden="1" w:unhideWhenUsed="1"/>
     <w:lsdException w:name="Table Web 1" w:semiHidden="1" w:unhideWhenUsed="1"/>
     <w:lsdException w:name="Table Web 2" w:semiHidden="1" w:unhideWhenUsed="1"/>
-    <w:lsdException w:name="Table Web 3" w:semiHidden="1" w:unhideWhenUsed="1"/>
     <w:lsdException w:name="Balloon Text" w:semiHidden="1" w:unhideWhenUsed="1"/>
     <w:lsdException w:name="Table Grid" w:uiPriority="39"/>
-    <w:lsdException w:name="Table Theme" w:semiHidden="1" w:unhideWhenUsed="1"/>
     <w:lsdException w:name="Placeholder Text" w:semiHidden="1"/>
     <w:lsdException w:name="No Spacing" w:uiPriority="1" w:qFormat="1"/>
     <w:lsdException w:name="Light Shading" w:uiPriority="60"/>
@@ -36012,6 +35817,7 @@
     <w:lsdException w:name="Smart Hyperlink" w:semiHidden="1" w:unhideWhenUsed="1"/>
     <w:lsdException w:name="Hashtag" w:semiHidden="1" w:unhideWhenUsed="1"/>
     <w:lsdException w:name="Unresolved Mention" w:semiHidden="1" w:unhideWhenUsed="1"/>
+    <w:lsdException w:name="Smart Link" w:semiHidden="1" w:unhideWhenUsed="1"/>
   </w:latentStyles>
   <w:style w:type="paragraph" w:default="1" w:styleId="Normal">
     <w:name w:val="Normal"/>
@@ -36413,7 +36219,7 @@
 </file>
 
 <file path=customXml/itemProps2.xml><?xml version="1.0" encoding="utf-8"?>
-<ds:datastoreItem xmlns:ds="http://schemas.openxmlformats.org/officeDocument/2006/customXml" ds:itemID="{BB4A39A2-F867-453F-BBE8-3E53C2EEA906}">
+<ds:datastoreItem xmlns:ds="http://schemas.openxmlformats.org/officeDocument/2006/customXml" ds:itemID="{7281FB88-02A0-438A-96DB-CC40EC54C74E}">
   <ds:schemaRefs>
     <ds:schemaRef ds:uri="http://schemas.openxmlformats.org/officeDocument/2006/bibliography"/>
   </ds:schemaRefs>

</xml_diff>

<commit_message>
Added industry data section to report
</commit_message>
<xml_diff>
--- a/Report.docx
+++ b/Report.docx
@@ -396,7 +396,6 @@
               </w:placeholder>
               <w15:appearance w15:val="hidden"/>
             </w:sdtPr>
-            <w:sdtEndPr/>
             <w:sdtContent>
               <w:p>
                 <w:r>
@@ -771,6 +770,8 @@
           </w:r>
         </w:p>
         <w:p/>
+        <w:bookmarkStart w:id="0" w:name="_GoBack"/>
+        <w:bookmarkEnd w:id="0"/>
         <w:p>
           <w:pPr>
             <w:pStyle w:val="TOC1"/>
@@ -794,7 +795,7 @@
           <w:r>
             <w:fldChar w:fldCharType="separate"/>
           </w:r>
-          <w:hyperlink w:anchor="_Toc5904992" w:history="1">
+          <w:hyperlink w:anchor="_Toc5917680" w:history="1">
             <w:r>
               <w:rPr>
                 <w:rStyle w:val="Hyperlink"/>
@@ -821,7 +822,7 @@
                 <w:noProof/>
                 <w:webHidden/>
               </w:rPr>
-              <w:instrText xml:space="preserve"> PAGEREF _Toc5904992 \h </w:instrText>
+              <w:instrText xml:space="preserve"> PAGEREF _Toc5917680 \h </w:instrText>
             </w:r>
             <w:r>
               <w:rPr>
@@ -865,7 +866,7 @@
               <w:lang w:val="en-AU" w:eastAsia="en-AU"/>
             </w:rPr>
           </w:pPr>
-          <w:hyperlink w:anchor="_Toc5904993" w:history="1">
+          <w:hyperlink w:anchor="_Toc5917681" w:history="1">
             <w:r>
               <w:rPr>
                 <w:rStyle w:val="Hyperlink"/>
@@ -892,7 +893,7 @@
                 <w:noProof/>
                 <w:webHidden/>
               </w:rPr>
-              <w:instrText xml:space="preserve"> PAGEREF _Toc5904993 \h </w:instrText>
+              <w:instrText xml:space="preserve"> PAGEREF _Toc5917681 \h </w:instrText>
             </w:r>
             <w:r>
               <w:rPr>
@@ -936,7 +937,7 @@
               <w:lang w:val="en-AU" w:eastAsia="en-AU"/>
             </w:rPr>
           </w:pPr>
-          <w:hyperlink w:anchor="_Toc5904994" w:history="1">
+          <w:hyperlink w:anchor="_Toc5917682" w:history="1">
             <w:r>
               <w:rPr>
                 <w:rStyle w:val="Hyperlink"/>
@@ -963,7 +964,7 @@
                 <w:noProof/>
                 <w:webHidden/>
               </w:rPr>
-              <w:instrText xml:space="preserve"> PAGEREF _Toc5904994 \h </w:instrText>
+              <w:instrText xml:space="preserve"> PAGEREF _Toc5917682 \h </w:instrText>
             </w:r>
             <w:r>
               <w:rPr>
@@ -1007,7 +1008,7 @@
               <w:lang w:val="en-AU" w:eastAsia="en-AU"/>
             </w:rPr>
           </w:pPr>
-          <w:hyperlink w:anchor="_Toc5904995" w:history="1">
+          <w:hyperlink w:anchor="_Toc5917683" w:history="1">
             <w:r>
               <w:rPr>
                 <w:rStyle w:val="Hyperlink"/>
@@ -1034,7 +1035,7 @@
                 <w:noProof/>
                 <w:webHidden/>
               </w:rPr>
-              <w:instrText xml:space="preserve"> PAGEREF _Toc5904995 \h </w:instrText>
+              <w:instrText xml:space="preserve"> PAGEREF _Toc5917683 \h </w:instrText>
             </w:r>
             <w:r>
               <w:rPr>
@@ -1078,7 +1079,7 @@
               <w:lang w:val="en-AU" w:eastAsia="en-AU"/>
             </w:rPr>
           </w:pPr>
-          <w:hyperlink w:anchor="_Toc5904996" w:history="1">
+          <w:hyperlink w:anchor="_Toc5917684" w:history="1">
             <w:r>
               <w:rPr>
                 <w:rStyle w:val="Hyperlink"/>
@@ -1105,7 +1106,7 @@
                 <w:noProof/>
                 <w:webHidden/>
               </w:rPr>
-              <w:instrText xml:space="preserve"> PAGEREF _Toc5904996 \h </w:instrText>
+              <w:instrText xml:space="preserve"> PAGEREF _Toc5917684 \h </w:instrText>
             </w:r>
             <w:r>
               <w:rPr>
@@ -1150,7 +1151,7 @@
               <w:lang w:val="en-AU" w:eastAsia="en-AU"/>
             </w:rPr>
           </w:pPr>
-          <w:hyperlink w:anchor="_Toc5904997" w:history="1">
+          <w:hyperlink w:anchor="_Toc5917685" w:history="1">
             <w:r>
               <w:rPr>
                 <w:rStyle w:val="Hyperlink"/>
@@ -1177,7 +1178,7 @@
                 <w:noProof/>
                 <w:webHidden/>
               </w:rPr>
-              <w:instrText xml:space="preserve"> PAGEREF _Toc5904997 \h </w:instrText>
+              <w:instrText xml:space="preserve"> PAGEREF _Toc5917685 \h </w:instrText>
             </w:r>
             <w:r>
               <w:rPr>
@@ -1221,7 +1222,7 @@
               <w:lang w:val="en-AU" w:eastAsia="en-AU"/>
             </w:rPr>
           </w:pPr>
-          <w:hyperlink w:anchor="_Toc5904998" w:history="1">
+          <w:hyperlink w:anchor="_Toc5917686" w:history="1">
             <w:r>
               <w:rPr>
                 <w:rStyle w:val="Hyperlink"/>
@@ -1248,7 +1249,7 @@
                 <w:noProof/>
                 <w:webHidden/>
               </w:rPr>
-              <w:instrText xml:space="preserve"> PAGEREF _Toc5904998 \h </w:instrText>
+              <w:instrText xml:space="preserve"> PAGEREF _Toc5917686 \h </w:instrText>
             </w:r>
             <w:r>
               <w:rPr>
@@ -1292,7 +1293,7 @@
               <w:lang w:val="en-AU" w:eastAsia="en-AU"/>
             </w:rPr>
           </w:pPr>
-          <w:hyperlink w:anchor="_Toc5904999" w:history="1">
+          <w:hyperlink w:anchor="_Toc5917687" w:history="1">
             <w:r>
               <w:rPr>
                 <w:rStyle w:val="Hyperlink"/>
@@ -1319,7 +1320,7 @@
                 <w:noProof/>
                 <w:webHidden/>
               </w:rPr>
-              <w:instrText xml:space="preserve"> PAGEREF _Toc5904999 \h </w:instrText>
+              <w:instrText xml:space="preserve"> PAGEREF _Toc5917687 \h </w:instrText>
             </w:r>
             <w:r>
               <w:rPr>
@@ -1339,7 +1340,7 @@
                 <w:noProof/>
                 <w:webHidden/>
               </w:rPr>
-              <w:t>15</w:t>
+              <w:t>23</w:t>
             </w:r>
             <w:r>
               <w:rPr>
@@ -1364,7 +1365,7 @@
               <w:lang w:val="en-AU" w:eastAsia="en-AU"/>
             </w:rPr>
           </w:pPr>
-          <w:hyperlink w:anchor="_Toc5905000" w:history="1">
+          <w:hyperlink w:anchor="_Toc5917688" w:history="1">
             <w:r>
               <w:rPr>
                 <w:rStyle w:val="Hyperlink"/>
@@ -1391,7 +1392,7 @@
                 <w:noProof/>
                 <w:webHidden/>
               </w:rPr>
-              <w:instrText xml:space="preserve"> PAGEREF _Toc5905000 \h </w:instrText>
+              <w:instrText xml:space="preserve"> PAGEREF _Toc5917688 \h </w:instrText>
             </w:r>
             <w:r>
               <w:rPr>
@@ -1411,7 +1412,7 @@
                 <w:noProof/>
                 <w:webHidden/>
               </w:rPr>
-              <w:t>17</w:t>
+              <w:t>25</w:t>
             </w:r>
             <w:r>
               <w:rPr>
@@ -1435,7 +1436,7 @@
               <w:lang w:val="en-AU" w:eastAsia="en-AU"/>
             </w:rPr>
           </w:pPr>
-          <w:hyperlink w:anchor="_Toc5905001" w:history="1">
+          <w:hyperlink w:anchor="_Toc5917689" w:history="1">
             <w:r>
               <w:rPr>
                 <w:rStyle w:val="Hyperlink"/>
@@ -1462,7 +1463,7 @@
                 <w:noProof/>
                 <w:webHidden/>
               </w:rPr>
-              <w:instrText xml:space="preserve"> PAGEREF _Toc5905001 \h </w:instrText>
+              <w:instrText xml:space="preserve"> PAGEREF _Toc5917689 \h </w:instrText>
             </w:r>
             <w:r>
               <w:rPr>
@@ -1482,7 +1483,7 @@
                 <w:noProof/>
                 <w:webHidden/>
               </w:rPr>
-              <w:t>17</w:t>
+              <w:t>25</w:t>
             </w:r>
             <w:r>
               <w:rPr>
@@ -1506,7 +1507,7 @@
               <w:lang w:val="en-AU" w:eastAsia="en-AU"/>
             </w:rPr>
           </w:pPr>
-          <w:hyperlink w:anchor="_Toc5905002" w:history="1">
+          <w:hyperlink w:anchor="_Toc5917690" w:history="1">
             <w:r>
               <w:rPr>
                 <w:rStyle w:val="Hyperlink"/>
@@ -1533,7 +1534,7 @@
                 <w:noProof/>
                 <w:webHidden/>
               </w:rPr>
-              <w:instrText xml:space="preserve"> PAGEREF _Toc5905002 \h </w:instrText>
+              <w:instrText xml:space="preserve"> PAGEREF _Toc5917690 \h </w:instrText>
             </w:r>
             <w:r>
               <w:rPr>
@@ -1553,7 +1554,7 @@
                 <w:noProof/>
                 <w:webHidden/>
               </w:rPr>
-              <w:t>18</w:t>
+              <w:t>26</w:t>
             </w:r>
             <w:r>
               <w:rPr>
@@ -1578,7 +1579,7 @@
               <w:lang w:val="en-AU" w:eastAsia="en-AU"/>
             </w:rPr>
           </w:pPr>
-          <w:hyperlink w:anchor="_Toc5905003" w:history="1">
+          <w:hyperlink w:anchor="_Toc5917691" w:history="1">
             <w:r>
               <w:rPr>
                 <w:rStyle w:val="Hyperlink"/>
@@ -1605,7 +1606,7 @@
                 <w:noProof/>
                 <w:webHidden/>
               </w:rPr>
-              <w:instrText xml:space="preserve"> PAGEREF _Toc5905003 \h </w:instrText>
+              <w:instrText xml:space="preserve"> PAGEREF _Toc5917691 \h </w:instrText>
             </w:r>
             <w:r>
               <w:rPr>
@@ -1625,7 +1626,7 @@
                 <w:noProof/>
                 <w:webHidden/>
               </w:rPr>
-              <w:t>23</w:t>
+              <w:t>31</w:t>
             </w:r>
             <w:r>
               <w:rPr>
@@ -1649,7 +1650,7 @@
               <w:lang w:val="en-AU" w:eastAsia="en-AU"/>
             </w:rPr>
           </w:pPr>
-          <w:hyperlink w:anchor="_Toc5905004" w:history="1">
+          <w:hyperlink w:anchor="_Toc5917692" w:history="1">
             <w:r>
               <w:rPr>
                 <w:rStyle w:val="Hyperlink"/>
@@ -1677,7 +1678,7 @@
                 <w:noProof/>
                 <w:webHidden/>
               </w:rPr>
-              <w:instrText xml:space="preserve"> PAGEREF _Toc5905004 \h </w:instrText>
+              <w:instrText xml:space="preserve"> PAGEREF _Toc5917692 \h </w:instrText>
             </w:r>
             <w:r>
               <w:rPr>
@@ -1697,7 +1698,7 @@
                 <w:noProof/>
                 <w:webHidden/>
               </w:rPr>
-              <w:t>23</w:t>
+              <w:t>31</w:t>
             </w:r>
             <w:r>
               <w:rPr>
@@ -1721,7 +1722,7 @@
               <w:lang w:val="en-AU" w:eastAsia="en-AU"/>
             </w:rPr>
           </w:pPr>
-          <w:hyperlink w:anchor="_Toc5905005" w:history="1">
+          <w:hyperlink w:anchor="_Toc5917693" w:history="1">
             <w:r>
               <w:rPr>
                 <w:rStyle w:val="Hyperlink"/>
@@ -1748,7 +1749,7 @@
                 <w:noProof/>
                 <w:webHidden/>
               </w:rPr>
-              <w:instrText xml:space="preserve"> PAGEREF _Toc5905005 \h </w:instrText>
+              <w:instrText xml:space="preserve"> PAGEREF _Toc5917693 \h </w:instrText>
             </w:r>
             <w:r>
               <w:rPr>
@@ -1768,7 +1769,7 @@
                 <w:noProof/>
                 <w:webHidden/>
               </w:rPr>
-              <w:t>27</w:t>
+              <w:t>35</w:t>
             </w:r>
             <w:r>
               <w:rPr>
@@ -1792,7 +1793,7 @@
               <w:lang w:val="en-AU" w:eastAsia="en-AU"/>
             </w:rPr>
           </w:pPr>
-          <w:hyperlink w:anchor="_Toc5905006" w:history="1">
+          <w:hyperlink w:anchor="_Toc5917694" w:history="1">
             <w:r>
               <w:rPr>
                 <w:rStyle w:val="Hyperlink"/>
@@ -1819,7 +1820,7 @@
                 <w:noProof/>
                 <w:webHidden/>
               </w:rPr>
-              <w:instrText xml:space="preserve"> PAGEREF _Toc5905006 \h </w:instrText>
+              <w:instrText xml:space="preserve"> PAGEREF _Toc5917694 \h </w:instrText>
             </w:r>
             <w:r>
               <w:rPr>
@@ -1839,7 +1840,7 @@
                 <w:noProof/>
                 <w:webHidden/>
               </w:rPr>
-              <w:t>32</w:t>
+              <w:t>40</w:t>
             </w:r>
             <w:r>
               <w:rPr>
@@ -1863,7 +1864,7 @@
               <w:lang w:val="en-AU" w:eastAsia="en-AU"/>
             </w:rPr>
           </w:pPr>
-          <w:hyperlink w:anchor="_Toc5905007" w:history="1">
+          <w:hyperlink w:anchor="_Toc5917695" w:history="1">
             <w:r>
               <w:rPr>
                 <w:rStyle w:val="Hyperlink"/>
@@ -1890,7 +1891,7 @@
                 <w:noProof/>
                 <w:webHidden/>
               </w:rPr>
-              <w:instrText xml:space="preserve"> PAGEREF _Toc5905007 \h </w:instrText>
+              <w:instrText xml:space="preserve"> PAGEREF _Toc5917695 \h </w:instrText>
             </w:r>
             <w:r>
               <w:rPr>
@@ -1910,7 +1911,7 @@
                 <w:noProof/>
                 <w:webHidden/>
               </w:rPr>
-              <w:t>36</w:t>
+              <w:t>44</w:t>
             </w:r>
             <w:r>
               <w:rPr>
@@ -1935,7 +1936,7 @@
               <w:lang w:val="en-AU" w:eastAsia="en-AU"/>
             </w:rPr>
           </w:pPr>
-          <w:hyperlink w:anchor="_Toc5905008" w:history="1">
+          <w:hyperlink w:anchor="_Toc5917696" w:history="1">
             <w:r>
               <w:rPr>
                 <w:rStyle w:val="Hyperlink"/>
@@ -1962,7 +1963,7 @@
                 <w:noProof/>
                 <w:webHidden/>
               </w:rPr>
-              <w:instrText xml:space="preserve"> PAGEREF _Toc5905008 \h </w:instrText>
+              <w:instrText xml:space="preserve"> PAGEREF _Toc5917696 \h </w:instrText>
             </w:r>
             <w:r>
               <w:rPr>
@@ -1982,7 +1983,7 @@
                 <w:noProof/>
                 <w:webHidden/>
               </w:rPr>
-              <w:t>40</w:t>
+              <w:t>48</w:t>
             </w:r>
             <w:r>
               <w:rPr>
@@ -2006,7 +2007,7 @@
               <w:lang w:val="en-AU" w:eastAsia="en-AU"/>
             </w:rPr>
           </w:pPr>
-          <w:hyperlink w:anchor="_Toc5905009" w:history="1">
+          <w:hyperlink w:anchor="_Toc5917697" w:history="1">
             <w:r>
               <w:rPr>
                 <w:rStyle w:val="Hyperlink"/>
@@ -2041,7 +2042,7 @@
                 <w:noProof/>
                 <w:webHidden/>
               </w:rPr>
-              <w:instrText xml:space="preserve"> PAGEREF _Toc5905009 \h </w:instrText>
+              <w:instrText xml:space="preserve"> PAGEREF _Toc5917697 \h </w:instrText>
             </w:r>
             <w:r>
               <w:rPr>
@@ -2061,7 +2062,7 @@
                 <w:noProof/>
                 <w:webHidden/>
               </w:rPr>
-              <w:t>40</w:t>
+              <w:t>48</w:t>
             </w:r>
             <w:r>
               <w:rPr>
@@ -2086,7 +2087,7 @@
               <w:lang w:val="en-AU" w:eastAsia="en-AU"/>
             </w:rPr>
           </w:pPr>
-          <w:hyperlink w:anchor="_Toc5905010" w:history="1">
+          <w:hyperlink w:anchor="_Toc5917698" w:history="1">
             <w:r>
               <w:rPr>
                 <w:rStyle w:val="Hyperlink"/>
@@ -2113,7 +2114,7 @@
                 <w:noProof/>
                 <w:webHidden/>
               </w:rPr>
-              <w:instrText xml:space="preserve"> PAGEREF _Toc5905010 \h </w:instrText>
+              <w:instrText xml:space="preserve"> PAGEREF _Toc5917698 \h </w:instrText>
             </w:r>
             <w:r>
               <w:rPr>
@@ -2133,7 +2134,7 @@
                 <w:noProof/>
                 <w:webHidden/>
               </w:rPr>
-              <w:t>50</w:t>
+              <w:t>58</w:t>
             </w:r>
             <w:r>
               <w:rPr>
@@ -2157,7 +2158,7 @@
               <w:lang w:val="en-AU" w:eastAsia="en-AU"/>
             </w:rPr>
           </w:pPr>
-          <w:hyperlink w:anchor="_Toc5905011" w:history="1">
+          <w:hyperlink w:anchor="_Toc5917699" w:history="1">
             <w:r>
               <w:rPr>
                 <w:rStyle w:val="Hyperlink"/>
@@ -2184,7 +2185,7 @@
                 <w:noProof/>
                 <w:webHidden/>
               </w:rPr>
-              <w:instrText xml:space="preserve"> PAGEREF _Toc5905011 \h </w:instrText>
+              <w:instrText xml:space="preserve"> PAGEREF _Toc5917699 \h </w:instrText>
             </w:r>
             <w:r>
               <w:rPr>
@@ -2204,7 +2205,7 @@
                 <w:noProof/>
                 <w:webHidden/>
               </w:rPr>
-              <w:t>50</w:t>
+              <w:t>58</w:t>
             </w:r>
             <w:r>
               <w:rPr>
@@ -2228,7 +2229,7 @@
               <w:lang w:val="en-AU" w:eastAsia="en-AU"/>
             </w:rPr>
           </w:pPr>
-          <w:hyperlink w:anchor="_Toc5905012" w:history="1">
+          <w:hyperlink w:anchor="_Toc5917700" w:history="1">
             <w:r>
               <w:rPr>
                 <w:rStyle w:val="Hyperlink"/>
@@ -2255,7 +2256,7 @@
                 <w:noProof/>
                 <w:webHidden/>
               </w:rPr>
-              <w:instrText xml:space="preserve"> PAGEREF _Toc5905012 \h </w:instrText>
+              <w:instrText xml:space="preserve"> PAGEREF _Toc5917700 \h </w:instrText>
             </w:r>
             <w:r>
               <w:rPr>
@@ -2275,79 +2276,7 @@
                 <w:noProof/>
                 <w:webHidden/>
               </w:rPr>
-              <w:t>50</w:t>
-            </w:r>
-            <w:r>
-              <w:rPr>
-                <w:noProof/>
-                <w:webHidden/>
-              </w:rPr>
-              <w:fldChar w:fldCharType="end"/>
-            </w:r>
-          </w:hyperlink>
-        </w:p>
-        <w:p>
-          <w:pPr>
-            <w:pStyle w:val="TOC1"/>
-            <w:tabs>
-              <w:tab w:val="right" w:leader="dot" w:pos="9594"/>
-            </w:tabs>
-            <w:rPr>
-              <w:b w:val="0"/>
-              <w:noProof/>
-              <w:color w:val="auto"/>
-              <w:sz w:val="22"/>
-              <w:lang w:val="en-AU" w:eastAsia="en-AU"/>
-            </w:rPr>
-          </w:pPr>
-          <w:hyperlink w:anchor="_Toc5905013" w:history="1">
-            <w:r>
-              <w:rPr>
-                <w:rStyle w:val="Hyperlink"/>
-                <w:noProof/>
-              </w:rPr>
-              <w:t>References</w:t>
-            </w:r>
-            <w:r>
-              <w:rPr>
-                <w:noProof/>
-                <w:webHidden/>
-              </w:rPr>
-              <w:tab/>
-            </w:r>
-            <w:r>
-              <w:rPr>
-                <w:noProof/>
-                <w:webHidden/>
-              </w:rPr>
-              <w:fldChar w:fldCharType="begin"/>
-            </w:r>
-            <w:r>
-              <w:rPr>
-                <w:noProof/>
-                <w:webHidden/>
-              </w:rPr>
-              <w:instrText xml:space="preserve"> PAGEREF _Toc5905013 \h </w:instrText>
-            </w:r>
-            <w:r>
-              <w:rPr>
-                <w:noProof/>
-                <w:webHidden/>
-              </w:rPr>
-            </w:r>
-            <w:r>
-              <w:rPr>
-                <w:noProof/>
-                <w:webHidden/>
-              </w:rPr>
-              <w:fldChar w:fldCharType="separate"/>
-            </w:r>
-            <w:r>
-              <w:rPr>
-                <w:noProof/>
-                <w:webHidden/>
-              </w:rPr>
-              <w:t>52</w:t>
+              <w:t>58</w:t>
             </w:r>
             <w:r>
               <w:rPr>
@@ -2387,12 +2316,12 @@
           <w:bottom w:val="single" w:sz="12" w:space="1" w:color="4A66AC" w:themeColor="accent1"/>
         </w:pBdr>
       </w:pPr>
-      <w:bookmarkStart w:id="0" w:name="_Toc5904992"/>
+      <w:bookmarkStart w:id="1" w:name="_Toc5917680"/>
       <w:r>
         <w:lastRenderedPageBreak/>
         <w:t>Welcome to Group Fourteen</w:t>
       </w:r>
-      <w:bookmarkEnd w:id="0"/>
+      <w:bookmarkEnd w:id="1"/>
       <w:r>
         <w:t xml:space="preserve">  </w:t>
       </w:r>
@@ -2477,11 +2406,11 @@
       <w:pPr>
         <w:pStyle w:val="Heading2"/>
       </w:pPr>
-      <w:bookmarkStart w:id="1" w:name="_Toc5904993"/>
+      <w:bookmarkStart w:id="2" w:name="_Toc5917681"/>
       <w:r>
         <w:t>Who are we?</w:t>
       </w:r>
-      <w:bookmarkEnd w:id="1"/>
+      <w:bookmarkEnd w:id="2"/>
     </w:p>
     <w:p>
       <w:pPr>
@@ -2523,12 +2452,12 @@
       <w:pPr>
         <w:pStyle w:val="Heading2"/>
       </w:pPr>
-      <w:bookmarkStart w:id="2" w:name="_Toc5904994"/>
+      <w:bookmarkStart w:id="3" w:name="_Toc5917682"/>
       <w:r>
         <w:lastRenderedPageBreak/>
         <w:t>Meet the team</w:t>
       </w:r>
-      <w:bookmarkEnd w:id="2"/>
+      <w:bookmarkEnd w:id="3"/>
     </w:p>
     <w:p>
       <w:pPr>
@@ -4073,12 +4002,12 @@
       <w:pPr>
         <w:pStyle w:val="Heading2"/>
       </w:pPr>
-      <w:bookmarkStart w:id="3" w:name="_Toc5904995"/>
+      <w:bookmarkStart w:id="4" w:name="_Toc5917683"/>
       <w:r>
         <w:lastRenderedPageBreak/>
         <w:t>Team profile</w:t>
       </w:r>
-      <w:bookmarkEnd w:id="3"/>
+      <w:bookmarkEnd w:id="4"/>
     </w:p>
     <w:p>
       <w:pPr>
@@ -7080,12 +7009,12 @@
       <w:pPr>
         <w:pStyle w:val="Heading2"/>
       </w:pPr>
-      <w:bookmarkStart w:id="4" w:name="_Toc5904996"/>
+      <w:bookmarkStart w:id="5" w:name="_Toc5917684"/>
       <w:r>
         <w:lastRenderedPageBreak/>
         <w:t>Tools</w:t>
       </w:r>
-      <w:bookmarkEnd w:id="4"/>
+      <w:bookmarkEnd w:id="5"/>
     </w:p>
     <w:p/>
     <w:p>
@@ -7129,7 +7058,7 @@
         <w:t>Group Git repository:</w:t>
       </w:r>
     </w:p>
-    <w:commentRangeStart w:id="5"/>
+    <w:commentRangeStart w:id="6"/>
     <w:p>
       <w:pPr>
         <w:rPr>
@@ -7167,12 +7096,12 @@
         </w:rPr>
         <w:fldChar w:fldCharType="end"/>
       </w:r>
-      <w:commentRangeEnd w:id="5"/>
+      <w:commentRangeEnd w:id="6"/>
       <w:r>
         <w:rPr>
           <w:rStyle w:val="CommentReference"/>
         </w:rPr>
-        <w:commentReference w:id="5"/>
+        <w:commentReference w:id="6"/>
       </w:r>
     </w:p>
     <w:p/>
@@ -7319,49 +7248,838 @@
           <w:bottom w:val="single" w:sz="12" w:space="1" w:color="4A66AC" w:themeColor="accent1"/>
         </w:pBdr>
       </w:pPr>
-      <w:bookmarkStart w:id="6" w:name="_Toc5904997"/>
+      <w:bookmarkStart w:id="7" w:name="_Toc5917685"/>
       <w:r>
         <w:lastRenderedPageBreak/>
         <w:t>Industry Data</w:t>
       </w:r>
-      <w:bookmarkEnd w:id="6"/>
+      <w:bookmarkEnd w:id="7"/>
     </w:p>
     <w:p/>
-    <w:p/>
     <w:p>
       <w:pPr>
         <w:pStyle w:val="Heading2"/>
       </w:pPr>
-      <w:bookmarkStart w:id="7" w:name="_Toc5904998"/>
-      <w:r>
-        <w:t xml:space="preserve">Burning Glass </w:t>
-      </w:r>
-      <w:commentRangeStart w:id="8"/>
-      <w:r>
-        <w:t>Analysis</w:t>
-      </w:r>
-      <w:commentRangeEnd w:id="8"/>
+      <w:bookmarkStart w:id="8" w:name="_Toc5917686"/>
+      <w:r>
+        <w:t>Burning Glass Analysis</w:t>
+      </w:r>
+      <w:bookmarkEnd w:id="8"/>
+    </w:p>
+    <w:p>
+      <w:pPr>
+        <w:pStyle w:val="Heading3"/>
+      </w:pPr>
+      <w:r>
+        <w:t>Nicholas Young</w:t>
+      </w:r>
+    </w:p>
+    <w:p>
+      <w:pPr>
+        <w:pStyle w:val="Content"/>
+      </w:pPr>
+      <w:r>
+        <w:t>Nicholas’ ideal job is to be a Scripter/Level designer for the organization Respawn entertainment, responsible for any successful AAA games such as the Titanfall series and most recently the F2P battleground fps Apex legends.</w:t>
+      </w:r>
+    </w:p>
+    <w:p>
+      <w:pPr>
+        <w:pStyle w:val="Content"/>
+      </w:pPr>
+    </w:p>
+    <w:p>
+      <w:pPr>
+        <w:pStyle w:val="Content"/>
+      </w:pPr>
+      <w:r>
+        <w:t>This job title is in quite high demand, as shown by data collected by Burning Glass Technologies, Graphic designers are among the highest sought after jobs in the IT industry, with just short of 900 listings in this last year alone, however the market for jobs solely in the field of video game design is very tight, as in 2015, it was found that only 6000 jobs were available for the whole year, and for these jobs 89% of them required a bachelor’s or higher, and &lt;5% were open to those without prior experience in the field.</w:t>
+      </w:r>
+    </w:p>
+    <w:p>
+      <w:pPr>
+        <w:pStyle w:val="Content"/>
+      </w:pPr>
+    </w:p>
+    <w:p>
+      <w:pPr>
+        <w:pStyle w:val="Content"/>
+      </w:pPr>
+      <w:r>
+        <w:t xml:space="preserve">For this job, many skills will be required, both generally and specific to the IT field. General skills that may be needed are communication, collaboration and planning as working in a team, especially for a large company working on AAA games, will be essential. Research, time management, detail orientation and analytical skills will be highly sought after by employers to provide </w:t>
+      </w:r>
+      <w:proofErr w:type="spellStart"/>
+      <w:proofErr w:type="gramStart"/>
+      <w:r>
+        <w:t>a</w:t>
+      </w:r>
+      <w:proofErr w:type="spellEnd"/>
+      <w:proofErr w:type="gramEnd"/>
+      <w:r>
+        <w:t xml:space="preserve"> end product that will satisfy the customers. These general skills are good baseline skills to have when seeking a job in the IT sector, as they are all generally well sought after by most employers, however skills such as writing, mentoring and leadership may not be required as it is mostly visual and design based, and there will most likely be a team environment, reducing the need for a leadership position, as they may be better suited to a Laissez-faire style of management. </w:t>
+      </w:r>
+    </w:p>
+    <w:p>
+      <w:pPr>
+        <w:pStyle w:val="Content"/>
+      </w:pPr>
+    </w:p>
+    <w:p>
+      <w:pPr>
+        <w:pStyle w:val="Content"/>
+      </w:pPr>
+      <w:r>
+        <w:t xml:space="preserve">As for the IT skills required, it may include a knowledge of Scripting languages such as JavaScript, JAVA or python, graphic design and their video game based tools such as the unity or unreal engines or even something like SVG-Edit, as well as skills such as working with windows 10, as it the main operating system for most larger companies, project management and Microsoft Office. The same goes for the IT based skills, as JavaScript is one of the most highly used scripting languages used today. </w:t>
+      </w:r>
+      <w:proofErr w:type="gramStart"/>
+      <w:r>
+        <w:t>However</w:t>
+      </w:r>
+      <w:proofErr w:type="gramEnd"/>
+      <w:r>
+        <w:t xml:space="preserve"> this job may not require extensive knowledge on database languages and programs, as this job more entails the design aspect of the projects, so things such as knowledge in SQL, SAP and business management are not fully required.</w:t>
+      </w:r>
+    </w:p>
+    <w:p>
+      <w:pPr>
+        <w:spacing w:after="200"/>
+        <w:rPr>
+          <w:b w:val="0"/>
+          <w:sz w:val="24"/>
+          <w:szCs w:val="24"/>
+        </w:rPr>
+      </w:pPr>
+      <w:r>
+        <w:br w:type="page"/>
+      </w:r>
+    </w:p>
+    <w:p>
+      <w:pPr>
+        <w:pStyle w:val="Content"/>
+      </w:pPr>
+    </w:p>
+    <w:p>
+      <w:pPr>
+        <w:pStyle w:val="EmphasisText"/>
+      </w:pPr>
+      <w:r>
+        <w:t>Having looked at the Burning Glass data, has your opinion of your ideal job changed? Why or why not?</w:t>
+      </w:r>
+    </w:p>
+    <w:p>
+      <w:pPr>
+        <w:pStyle w:val="Content"/>
+      </w:pPr>
+    </w:p>
+    <w:p>
+      <w:pPr>
+        <w:pStyle w:val="Content"/>
+      </w:pPr>
+      <w:r>
+        <w:t>My opinion of my ideal job has not changed at all after viewing the Burning Glass data. This is more than likely because the skills required are not those typically required in I.T. focused jobs – though the selection process would be similar. In level design people are generally hired based on their demo reel and portfolio, showing they have the knowledge of the theories and practices of level design and the skills to apply them. Degrees are not necessary, and the tools used to actually build levels can be learned very quickly compared to the time it would take to learn another programming language or another I.T. related system at or to a professional level.</w:t>
+      </w:r>
+    </w:p>
+    <w:p>
+      <w:pPr>
+        <w:pStyle w:val="Content"/>
+      </w:pPr>
+    </w:p>
+    <w:p>
+      <w:pPr>
+        <w:pStyle w:val="Content"/>
+      </w:pPr>
+      <w:r>
+        <w:t xml:space="preserve">The most relevant things to a level design job in the Burning Glass data are the baseline skills in greatest demand and the experience required. Communication skills are extremely valuable in level design as you will be in constant communication with level designers and nearly every other department working on a game. AAA studios also value planning skills, organizational skills and problem-solving skills as they will all be as relevant to your job as they would be in any I.T. related occupation. Experience of around 3 to 5 years required is also applicable to level design as most AAA jobs prefer applicants who have shipped at least one AAA title, which typically takes around that amount of time to develop.  </w:t>
+      </w:r>
+    </w:p>
+    <w:p>
+      <w:pPr>
+        <w:pStyle w:val="Content"/>
+      </w:pPr>
+    </w:p>
+    <w:p>
+      <w:pPr>
+        <w:pStyle w:val="Content"/>
+      </w:pPr>
+    </w:p>
+    <w:p>
+      <w:pPr>
+        <w:pStyle w:val="Heading3"/>
+      </w:pPr>
+      <w:r>
+        <w:t>Lee Van Den Blink</w:t>
+      </w:r>
+    </w:p>
+    <w:p>
+      <w:pPr>
+        <w:pStyle w:val="Content"/>
+      </w:pPr>
+      <w:r>
+        <w:t>Lee’s dream job is to be a game programmer at Bethesda Game Studios, responsible for such AAA games as the Elder Scrolls series and the Fallout series RPGs.</w:t>
+      </w:r>
+    </w:p>
+    <w:p>
+      <w:pPr>
+        <w:pStyle w:val="Content"/>
+      </w:pPr>
+    </w:p>
+    <w:p>
+      <w:pPr>
+        <w:pStyle w:val="Content"/>
+      </w:pPr>
+      <w:r>
+        <w:t>In terms of demand from employers, this position is not very desired, due to how specific this position is and how considerably small the video games industry is comparatively to the entirety of the IT sector, however, comparatively programmers are among the best paid positions within the video game industry. “Available positions for game programmers are expected to grow by eight percent between now and 2026. Multimedia game options are an expectation of gamers, but international outsourcing could threaten the availability of domestic positions.”(</w:t>
+      </w:r>
+      <w:hyperlink r:id="rId23" w:history="1">
+        <w:r>
+          <w:rPr>
+            <w:rStyle w:val="Hyperlink"/>
+          </w:rPr>
+          <w:t>https://work.chron.com/requirements-game-programmer-13788.html</w:t>
+        </w:r>
+      </w:hyperlink>
+      <w:r>
+        <w:t>)</w:t>
+      </w:r>
+    </w:p>
+    <w:p>
+      <w:pPr>
+        <w:pStyle w:val="Content"/>
+      </w:pPr>
+    </w:p>
+    <w:p>
+      <w:pPr>
+        <w:pStyle w:val="Content"/>
+      </w:pPr>
+      <w:r>
+        <w:t xml:space="preserve">For the job, many skills will be required by the employer, both general skills and skills specific to the IT field. General skills that may be needed are good communication, problem solving, planning and troubleshooting, for the coding that you are required may have problems that must be fixed, or designs/rules that must be followed, therefore quality assure and control is a good skill to have, as well as to be detail-oriented, have good time management and be adept at multitasking, as multiple projects may have to be undertaken at a single time, meaning durability under pressure </w:t>
+      </w:r>
+      <w:r>
+        <w:lastRenderedPageBreak/>
+        <w:t>is also a good skill in this area. These skills are extremely useful in the IT industry, as they are in very high demand for many employers, however this job may not require skills such as team work/collaboration or presentation skills, as many programmers may work alone on single pieces of a larger project, as well as creativity, as you may not have the freedom you want to create anything, you may be confined to a specific design you must follow for the organization.</w:t>
+      </w:r>
+    </w:p>
+    <w:p>
+      <w:pPr>
+        <w:pStyle w:val="Content"/>
+      </w:pPr>
+    </w:p>
+    <w:p>
+      <w:pPr>
+        <w:pStyle w:val="Content"/>
+      </w:pPr>
+      <w:r>
+        <w:t xml:space="preserve">The skills needed that are specific to the IT field are knowledge in programming languages such as C++ or Java, specifically object-oriented programming, knowledge working on game consoles such as PS4 and Xbox One, as these will be the platforms many aim to work on, then also skills such as project management and business process to help in the aspects of game production and development, and services such as Git, to keep track and properly update your projects. These skills are excellent baseline skills for any IT position, as these languages are widely used throughout IT, especially services such as git that allow for a backup and retrieval of code, which will allow bugs and errors to be easily ironed out. This position, however, does not require business wide skills such as SQL or SAP, as you will be working within a project, or multiple projects, but are working within the company, and will not be responsible for any </w:t>
+      </w:r>
+      <w:proofErr w:type="gramStart"/>
+      <w:r>
+        <w:t>large scale</w:t>
+      </w:r>
+      <w:proofErr w:type="gramEnd"/>
+      <w:r>
+        <w:t xml:space="preserve"> data analysis or storage. Customer service is another skill that will not be needed as you deal with the back end of the game production, the creation of the product.  </w:t>
+      </w:r>
+    </w:p>
+    <w:p>
+      <w:pPr>
+        <w:pStyle w:val="Content"/>
+      </w:pPr>
+    </w:p>
+    <w:p>
+      <w:pPr>
+        <w:pStyle w:val="EmphasisText"/>
+      </w:pPr>
+      <w:r>
+        <w:t>Having looked at the Burning Glass data, has your opinion of your ideal job changed? Why or why not?</w:t>
+      </w:r>
+    </w:p>
+    <w:p>
+      <w:pPr>
+        <w:pStyle w:val="Content"/>
+      </w:pPr>
+    </w:p>
+    <w:p>
+      <w:pPr>
+        <w:pStyle w:val="Content"/>
+      </w:pPr>
+      <w:r>
+        <w:t xml:space="preserve">To be honest I'm not 100% sure that my ideal job is fixed.  There are a large range of roles in the IT industry that appeal to me, such as working in Software Development, Systems or Data Analysis, or working in Quality Assurance, however the dream of eventually working in the games industry in some capacity remains the same. </w:t>
+      </w:r>
+    </w:p>
+    <w:p>
+      <w:pPr>
+        <w:pStyle w:val="Content"/>
+      </w:pPr>
+      <w:r>
+        <w:t xml:space="preserve"> </w:t>
+      </w:r>
+    </w:p>
+    <w:p>
+      <w:pPr>
+        <w:pStyle w:val="Content"/>
+      </w:pPr>
+      <w:r>
+        <w:t xml:space="preserve">I am aware that I'm much more likely to find a role in software programming then specifically game programming, but this would be a great way to earn experience towards my end goal of working in the games industry.  Currently I am more focused on learning and experience as I still have a long way to go in these areas.  I think my Generic skills are already pretty solid from being in the workforce for 10 years, and I need to focus on acquiring </w:t>
+      </w:r>
+      <w:proofErr w:type="spellStart"/>
+      <w:r>
+        <w:t>specialised</w:t>
+      </w:r>
+      <w:proofErr w:type="spellEnd"/>
+      <w:r>
+        <w:t xml:space="preserve"> knowledge that will allow me to transfer these skills across into the IT sector.</w:t>
+      </w:r>
+    </w:p>
+    <w:p>
+      <w:pPr>
+        <w:pStyle w:val="Content"/>
+      </w:pPr>
+    </w:p>
+    <w:p>
+      <w:pPr>
+        <w:pStyle w:val="Content"/>
+      </w:pPr>
+    </w:p>
+    <w:p>
+      <w:pPr>
+        <w:spacing w:after="200"/>
+        <w:rPr>
+          <w:rFonts w:eastAsiaTheme="majorEastAsia" w:cstheme="majorBidi"/>
+          <w:color w:val="0E57C4" w:themeColor="background2" w:themeShade="80"/>
+          <w:sz w:val="36"/>
+          <w:szCs w:val="26"/>
+        </w:rPr>
+      </w:pPr>
+      <w:r>
+        <w:br w:type="page"/>
+      </w:r>
+    </w:p>
+    <w:p>
+      <w:pPr>
+        <w:pStyle w:val="Heading3"/>
+      </w:pPr>
+      <w:r>
+        <w:lastRenderedPageBreak/>
+        <w:t>Michael Seymour</w:t>
+      </w:r>
+    </w:p>
+    <w:p>
+      <w:pPr>
+        <w:pStyle w:val="Content"/>
+      </w:pPr>
+      <w:r>
+        <w:t>Michael’s dream job is a software engineer for GOG Galaxy, a digital distribution desktop application connected to GOG.com that specializes in classic and nostalgic games, while also distributing modern and other AAA games.</w:t>
+      </w:r>
+    </w:p>
+    <w:p>
+      <w:pPr>
+        <w:pStyle w:val="Content"/>
+      </w:pPr>
+    </w:p>
+    <w:p>
+      <w:pPr>
+        <w:pStyle w:val="Content"/>
+      </w:pPr>
+      <w:r>
+        <w:t xml:space="preserve">This position is moderately sought after by employees in the field, as there were around 540 job listings in the last year, putting it in the mid-range for IT job listings.  For the job, many skills will be required by the employer, both general skills and skills specific to the IT field.  </w:t>
+      </w:r>
+    </w:p>
+    <w:p>
+      <w:pPr>
+        <w:pStyle w:val="Content"/>
+      </w:pPr>
+    </w:p>
+    <w:p>
+      <w:pPr>
+        <w:pStyle w:val="Content"/>
+      </w:pPr>
+      <w:r>
+        <w:t>The general skills that may be needed are communication, written and verbal, as well as teamwork, as working in a team is essential when working on a big operation such a distribution software. Other skills may include analytical skills and creativity, as well as quality assurance and control, especially when concerned with the software testing and debugging. These skills are excellent to equip you for many IT jobs, as a team environment as well as working on debugging and testing are major parts of many IT roles. This job may not focus on skills such as meeting deadlines and time management, as it may more focus on when-needed fixing or upgrades, that may be more fitted to a “done-when-its-done” nature of work. Multitasking may be another aspect that may not be a main focus, as one main project may be needed to be completed before another can begin.</w:t>
+      </w:r>
+    </w:p>
+    <w:p>
+      <w:pPr>
+        <w:pStyle w:val="Content"/>
+      </w:pPr>
+    </w:p>
+    <w:p>
+      <w:pPr>
+        <w:pStyle w:val="Content"/>
+      </w:pPr>
+      <w:r>
+        <w:t xml:space="preserve">Skills specific to the IT field are knowledge of programming languages, such as Java or C++, specifically object-oriented design, and even more specifically .net programming and software engineering will be needed to improve, create and fix the websites and programs associated with GOG.com. Knowledge of data services such as SQL and SAP may be required as large database communication will occur with their large library of games, so learning the language around that interaction will be paramount. Technical support and customer service may also be required as you may need to assist customers experiences and/or receive feedback from them to implement into the design or output of your services. Many of these skills, especially the database communication tools such as SQL and SAP are in very high demand in the IT industry, so will be very good skills to have, while knowledge in object-oriented design and programming are also quite high in demand. This may not require use of any graphical design, as that may be left up to another person/ department, as the same may go for business management and business process, as you may just be in charge of the service and site alone, along with how well the service functions, not the business side of operations. </w:t>
+      </w:r>
+    </w:p>
+    <w:p>
+      <w:pPr>
+        <w:pStyle w:val="Content"/>
+      </w:pPr>
+    </w:p>
+    <w:p>
+      <w:pPr>
+        <w:spacing w:after="200"/>
+        <w:rPr>
+          <w:b w:val="0"/>
+          <w:i/>
+        </w:rPr>
+      </w:pPr>
+      <w:r>
+        <w:br w:type="page"/>
+      </w:r>
+    </w:p>
+    <w:p>
+      <w:pPr>
+        <w:pStyle w:val="EmphasisText"/>
+      </w:pPr>
+      <w:r>
+        <w:lastRenderedPageBreak/>
+        <w:t>Having looked at the Burning Glass data, has your opinion of your ideal job changed? Why or why not?</w:t>
+      </w:r>
+    </w:p>
+    <w:p>
+      <w:pPr>
+        <w:pStyle w:val="Content"/>
+      </w:pPr>
+    </w:p>
+    <w:p>
+      <w:pPr>
+        <w:pStyle w:val="Content"/>
+      </w:pPr>
+      <w:r>
+        <w:t>Having looked at the Burning Glass data, my opinion of my idea job has changed somewhat. I didn't expect to see SQL so highly valued as a skill, although this does make a lot of sense as Big Data is big business. I would be content to work on SQL databases as much as on gaming projects. I would be satisfied in any role which focuses on software development in the background. I would hate to have to design fancy website landing pages. Anything coding quietly behind the scenes would be ideal for me.</w:t>
+      </w:r>
+    </w:p>
+    <w:p>
+      <w:pPr>
+        <w:pStyle w:val="Content"/>
+      </w:pPr>
+    </w:p>
+    <w:p>
+      <w:pPr>
+        <w:pStyle w:val="Content"/>
+      </w:pPr>
+      <w:r>
+        <w:t>I'm also a bit surprised to see Communication Skills so highly valued, but is it important to make a good impression in an interview as someone people want to work with. There are many people with technical skills, so it makes sense for an employer to seek out the ones who aren't too eccentric.</w:t>
+      </w:r>
+    </w:p>
+    <w:p>
+      <w:pPr>
+        <w:pStyle w:val="Content"/>
+      </w:pPr>
+    </w:p>
+    <w:p>
+      <w:pPr>
+        <w:pStyle w:val="Content"/>
+      </w:pPr>
+      <w:r>
+        <w:t xml:space="preserve">The desirability for 3 to 5 years' experience suggests to me that it can take this long working professionally in this industry to become proficient. Nevertheless, there is still a lot of demand for </w:t>
+      </w:r>
+      <w:r>
+        <w:t>people</w:t>
+      </w:r>
+      <w:r>
+        <w:t xml:space="preserve"> with limited experience. It would seem that as long as you have some experience, you can find a foothold. This is an indication to me to find some IT-related job preferably whi</w:t>
+      </w:r>
+      <w:r>
+        <w:t>le</w:t>
+      </w:r>
+      <w:r>
+        <w:t xml:space="preserve"> still attending Uni to develop as much experience as possible before graduating.</w:t>
+      </w:r>
+    </w:p>
+    <w:p>
+      <w:pPr>
+        <w:pStyle w:val="Content"/>
+      </w:pPr>
+    </w:p>
+    <w:p>
+      <w:pPr>
+        <w:pStyle w:val="Content"/>
+      </w:pPr>
+    </w:p>
+    <w:p>
+      <w:pPr>
+        <w:pStyle w:val="Heading3"/>
+      </w:pPr>
+      <w:r>
+        <w:t>Cory Atkins</w:t>
+      </w:r>
+      <w:r>
+        <w:t>on</w:t>
+      </w:r>
+      <w:r>
+        <w:t xml:space="preserve"> </w:t>
+      </w:r>
+    </w:p>
+    <w:p>
+      <w:pPr>
+        <w:pStyle w:val="Content"/>
+      </w:pPr>
+    </w:p>
+    <w:p>
+      <w:pPr>
+        <w:pStyle w:val="Content"/>
+      </w:pPr>
+      <w:r>
+        <w:t>Cory’s dream job is a Gameplay, UI or AI Programmer at Obsidian Entertainment, a video game publisher known for the Fallout: New Vegas spin off and many RPGs, such as Tyranny and Pillars of eternity.</w:t>
+      </w:r>
+    </w:p>
+    <w:p>
+      <w:pPr>
+        <w:pStyle w:val="Content"/>
+      </w:pPr>
+    </w:p>
+    <w:p>
+      <w:pPr>
+        <w:pStyle w:val="Content"/>
+      </w:pPr>
+      <w:r>
+        <w:t xml:space="preserve">These job titles are in very high demand, as it is in the same </w:t>
+      </w:r>
+      <w:r>
+        <w:t>vein</w:t>
+      </w:r>
+      <w:r>
+        <w:t xml:space="preserve"> as software developers, and software developers are in the top categories for demand and has the highest amount of people currently employed in the field.</w:t>
+      </w:r>
+      <w:r>
+        <w:t xml:space="preserve">  </w:t>
+      </w:r>
+      <w:r>
+        <w:t>For this job, many skills will be highly sought, both general ability skills and skills that are specific to the IT field.</w:t>
+      </w:r>
+    </w:p>
+    <w:p>
+      <w:pPr>
+        <w:pStyle w:val="Content"/>
+      </w:pPr>
+    </w:p>
+    <w:p>
+      <w:pPr>
+        <w:pStyle w:val="Content"/>
+      </w:pPr>
+      <w:r>
+        <w:t xml:space="preserve">The general ability skills that will be needed are communication, team work and team building skills, as the main area that these positions require is in a team environment, therefor employers will be looking for people that are cohesive to this type of work. A successful candidate may have adept knowledge around problem solving, quality assurance and control and debugging, as a proficiency in fixing any mistakes that will inevitably be made will be very helpful for a productive work flow. These skills will also roll over into being very useful in the IT field in general as these are areas which most IT professionals must work with and around. Skills that may not be required </w:t>
+      </w:r>
+      <w:r>
+        <w:lastRenderedPageBreak/>
+        <w:t>in this title are things focusing on leadership roles, such as management skills and mentoring, as you will most likely remain under a main supervisor, so major decision making and management will not be your priority, and will not be a necessity in the role.</w:t>
+      </w:r>
+    </w:p>
+    <w:p>
+      <w:pPr>
+        <w:pStyle w:val="Content"/>
+      </w:pPr>
+    </w:p>
+    <w:p>
+      <w:pPr>
+        <w:pStyle w:val="Content"/>
+      </w:pPr>
+      <w:r>
+        <w:t xml:space="preserve">IT specific skills that an employer may look for in a successful candidate are proficiency in coding languages such as C++ and Microsoft C#, on top of software engineering skills, along with knowledge and experience using game engines such as the Unreal and Unity engines, as these will be the main pieces of software that this role will be working with. The first few skills, programming languages and software engineering will be very useful and make you a very eligible candidate for many IT roles, however knowledge in video game software, such as engines and specific consoles are very niche and will very rarely impact a decision in many other IT fields. Other skills that will not affect eligibility in this specific role are knowledge in organization wide data software's or languages, such as SQL and SAP, and many other business wide related skills, as you will be working in a team environment underneath a leader or supervisor, and </w:t>
+      </w:r>
+      <w:r>
+        <w:t>these areas</w:t>
+      </w:r>
+      <w:r>
+        <w:t xml:space="preserve"> will not affect your role.</w:t>
+      </w:r>
+    </w:p>
+    <w:p>
+      <w:pPr>
+        <w:pStyle w:val="Content"/>
+      </w:pPr>
+    </w:p>
+    <w:p>
+      <w:pPr>
+        <w:pStyle w:val="EmphasisText"/>
+      </w:pPr>
+      <w:r>
+        <w:t xml:space="preserve">Having looked at the Burning Glass data, has your opinion of your ideal job changed? Why or why </w:t>
+      </w:r>
+      <w:commentRangeStart w:id="9"/>
+      <w:r>
+        <w:t>not</w:t>
+      </w:r>
+      <w:commentRangeEnd w:id="9"/>
       <w:r>
         <w:rPr>
           <w:rStyle w:val="CommentReference"/>
-          <w:rFonts w:eastAsiaTheme="minorEastAsia" w:cstheme="minorBidi"/>
+          <w:b/>
+          <w:i w:val="0"/>
+        </w:rPr>
+        <w:commentReference w:id="9"/>
+      </w:r>
+      <w:r>
+        <w:t>?</w:t>
+      </w:r>
+    </w:p>
+    <w:p>
+      <w:pPr>
+        <w:pStyle w:val="Content"/>
+      </w:pPr>
+    </w:p>
+    <w:p>
+      <w:pPr>
+        <w:pStyle w:val="Content"/>
+      </w:pPr>
+    </w:p>
+    <w:p>
+      <w:pPr>
+        <w:pStyle w:val="Content"/>
+      </w:pPr>
+    </w:p>
+    <w:p>
+      <w:pPr>
+        <w:pStyle w:val="Content"/>
+      </w:pPr>
+    </w:p>
+    <w:p>
+      <w:pPr>
+        <w:pStyle w:val="Heading3"/>
+      </w:pPr>
+      <w:r>
+        <w:t>Nathan Christos</w:t>
+      </w:r>
+    </w:p>
+    <w:p>
+      <w:pPr>
+        <w:pStyle w:val="Content"/>
+      </w:pPr>
+    </w:p>
+    <w:p>
+      <w:pPr>
+        <w:pStyle w:val="Content"/>
+      </w:pPr>
+      <w:r>
+        <w:t xml:space="preserve">Nathan’s dream job title is a Technical lead at </w:t>
+      </w:r>
+      <w:proofErr w:type="spellStart"/>
+      <w:r>
+        <w:t>Seventwenty</w:t>
+      </w:r>
+      <w:proofErr w:type="spellEnd"/>
+      <w:r>
+        <w:t xml:space="preserve">, a consultancy organization that aims to improve the overall effectiveness of businesses by tapping into new and existing talent pools. This job in particular is not in exceptionally high demand from employers, as there would be one tech lead looking over a whole team of designers or developers, which explains why their demand is quite low, however comparatively their need is unmeasurable, as they are the sounding board for their developers, the voice of </w:t>
+      </w:r>
+      <w:r>
+        <w:t>e</w:t>
+      </w:r>
+      <w:r>
+        <w:t>ngineering to other business functions, and make critical technical decisions that can make or break a project.</w:t>
+      </w:r>
+      <w:r>
+        <w:t xml:space="preserve">  </w:t>
+      </w:r>
+    </w:p>
+    <w:p>
+      <w:pPr>
+        <w:pStyle w:val="Content"/>
+      </w:pPr>
+    </w:p>
+    <w:p>
+      <w:pPr>
+        <w:pStyle w:val="Content"/>
+      </w:pPr>
+      <w:r>
+        <w:t>For this job, many skills will prove useful for the candidate, both general ability skills and skills that are specific to the IT field.</w:t>
+      </w:r>
+    </w:p>
+    <w:p>
+      <w:pPr>
+        <w:pStyle w:val="Content"/>
+      </w:pPr>
+    </w:p>
+    <w:p>
+      <w:pPr>
+        <w:pStyle w:val="Content"/>
+      </w:pPr>
+      <w:r>
+        <w:t xml:space="preserve">General skills useful for this position include communication, which is almost a requirement in this field, along with decision making and leadership, as your ability to communicate and lead your team effectively and make the correct decisions for the right times will make an insurmountable difference to work flow and productivity. Other useful skills may include planning and building effective relationships, as these skills will be very </w:t>
+      </w:r>
+      <w:proofErr w:type="spellStart"/>
+      <w:r>
+        <w:t>favourable</w:t>
+      </w:r>
+      <w:proofErr w:type="spellEnd"/>
+      <w:r>
+        <w:t xml:space="preserve"> to the employer. Leadership roles </w:t>
+      </w:r>
+      <w:r>
+        <w:lastRenderedPageBreak/>
+        <w:t>and the skills that entail for them are very highly sought after within the IT sector, as the environments of very many IT roles are quite similar, therefor these skills are among the highest in demand by employers. For this role however, skills such as creativity, research and organizational skills are not as needed as you are mainly in control of personnel and communication between the different teams of the projects, therefor you will rarely be in charge of the creation of code or designs, leaving these skills out of the necessary skill list.</w:t>
+      </w:r>
+    </w:p>
+    <w:p>
+      <w:pPr>
+        <w:pStyle w:val="Content"/>
+      </w:pPr>
+    </w:p>
+    <w:p>
+      <w:pPr>
+        <w:pStyle w:val="Content"/>
+      </w:pPr>
+      <w:r>
+        <w:t>Skills specific the IT field are things like Project management and business analysis, analysis and management, as you will need to accurately and productively control and communicate with your teams within the projects to run smoothly and efficiently. Git and SAP, as you may need to be knowledgeable with the inter-personnel data communication tools for your project to communicate and run effectively. These communication and leadership based skills are highly sought after, as many employers will look for a person that has these skills ALONG with lower based skills like the programming languages and design, as it would allow them to become a higher role is the situation arises, however business related skills, are less highly desirability, and more of an asset based skill to have, as it would not only apply to the field of IT. This being said, knowledge of the actual baseline of data creation through possibly C++, Java or even web design may not be a huge factor for an employer as these would be required of the others within the team on the projects.</w:t>
+      </w:r>
+    </w:p>
+    <w:p>
+      <w:pPr>
+        <w:pStyle w:val="Content"/>
+      </w:pPr>
+    </w:p>
+    <w:p>
+      <w:pPr>
+        <w:pStyle w:val="EmphasisText"/>
+      </w:pPr>
+      <w:r>
+        <w:t>Having looked at the Burning Glass data, has your opinion of your ideal job changed? Why or why not?</w:t>
+      </w:r>
+    </w:p>
+    <w:p>
+      <w:pPr>
+        <w:pStyle w:val="Content"/>
+      </w:pPr>
+    </w:p>
+    <w:p>
+      <w:pPr>
+        <w:pStyle w:val="Content"/>
+      </w:pPr>
+      <w:r>
+        <w:t xml:space="preserve">Reviewing the burning glass data was very thought provoking. I am pleased to see that most of the highly sought-after “generic skills” are areas that I excel in and will also </w:t>
+      </w:r>
+      <w:r>
+        <w:t>endeavor</w:t>
+      </w:r>
+      <w:r>
+        <w:t xml:space="preserve"> to refine as I pursue my career within the IT industry. My ideal job aspirations have not wavered as the chosen field is one which could harness my abilities and keep me challenged constantly. Having said this, I can also see similar options in high-demand fields that would suit me perfectly. My long-term goal is to harness my experience in electronics and security and combine this with my eventual degree in Information Technology. </w:t>
+      </w:r>
+    </w:p>
+    <w:p>
+      <w:pPr>
+        <w:pStyle w:val="Content"/>
+      </w:pPr>
+    </w:p>
+    <w:p>
+      <w:pPr>
+        <w:pStyle w:val="Content"/>
+      </w:pPr>
+      <w:r>
+        <w:t xml:space="preserve">One area I see a huge potential for my future is in machine learning, as I believe this will be in ever-increasing demand; however, this is an area I have no experience in to date but look forward to gaining the required skills needed to experiment in this field. Although my previous career has seen me tinkering in many IT related fields, I feel I am somewhat ignorant to the greater industry and inept at making an accurate assumption regarding my goals for future employment. This fact has become quite clear in my first semester at RMIT, where upon delving into the Java programming course, I have found I am actually quite fond of programming. This has come as quite a surprise and I look forward to finding the other facets I love in this industry. </w:t>
+      </w:r>
+    </w:p>
+    <w:p>
+      <w:pPr>
+        <w:pStyle w:val="Content"/>
+      </w:pPr>
+    </w:p>
+    <w:p>
+      <w:pPr>
+        <w:spacing w:after="200"/>
+        <w:rPr>
           <w:b w:val="0"/>
-        </w:rPr>
-        <w:commentReference w:id="8"/>
-      </w:r>
-      <w:bookmarkEnd w:id="7"/>
-    </w:p>
-    <w:p>
-      <w:pPr>
-        <w:pStyle w:val="Content"/>
-      </w:pPr>
-      <w:bookmarkStart w:id="9" w:name="_GoBack"/>
-      <w:bookmarkEnd w:id="9"/>
-    </w:p>
-    <w:p>
-      <w:pPr>
-        <w:pStyle w:val="Content"/>
-      </w:pPr>
+          <w:sz w:val="24"/>
+          <w:szCs w:val="24"/>
+        </w:rPr>
+      </w:pPr>
+      <w:r>
+        <w:br w:type="page"/>
+      </w:r>
+    </w:p>
+    <w:p>
+      <w:pPr>
+        <w:pStyle w:val="Content"/>
+      </w:pPr>
+    </w:p>
+    <w:p>
+      <w:pPr>
+        <w:pStyle w:val="Heading3"/>
+      </w:pPr>
+      <w:r>
+        <w:t>Harrison Williams</w:t>
+      </w:r>
+    </w:p>
+    <w:p>
+      <w:pPr>
+        <w:pStyle w:val="Content"/>
+      </w:pPr>
+    </w:p>
+    <w:p>
+      <w:pPr>
+        <w:pStyle w:val="Content"/>
+      </w:pPr>
+      <w:r>
+        <w:t>Harrison’s Dream job an Infrastructure Manager at a private advertiser, however the job title is the main attention point as this position would be relatively similar wherever the application was for. This job title is quite highly requested, as many organisations require a person to look over, improve, update and fix problems with their internal infrastructure, and possibly its interaction to a national or even global network. For the job, many skills will be required or sought by the employer, both general skills and skills specific to the IT field.</w:t>
+      </w:r>
+    </w:p>
+    <w:p>
+      <w:pPr>
+        <w:pStyle w:val="Content"/>
+      </w:pPr>
+    </w:p>
+    <w:p>
+      <w:pPr>
+        <w:pStyle w:val="Content"/>
+      </w:pPr>
+      <w:r>
+        <w:t xml:space="preserve">General skills that will be required for this job will include communication, problem solving, troubleshooting and planning, as this job will entail working with a whole network of devices and if the candidate is not well versed with communicating within a network of people, many problems may go unresolved, or even unspoken, as well as with planning and troubleshooting, as this will improve ability to design and apply enhancements or support of the infrastructure, where creativity may also pay a helpful role. All of the skills that would be required for this kind of role are among the highest desired skills for working in the IT field, so having these skills will greatly improve the likelihood of being chosen by employers to achieve the position. Skills that are not within this skill set that are wanted by employers are time management, deadlines and </w:t>
+      </w:r>
+      <w:r>
+        <w:t>self-starting</w:t>
+      </w:r>
+      <w:r>
+        <w:t>, as you will be working in a team mainly, and most improvements will be made in an effort to stay ahead and may not be required at a certain time frame.</w:t>
+      </w:r>
+    </w:p>
+    <w:p>
+      <w:pPr>
+        <w:pStyle w:val="Content"/>
+      </w:pPr>
+    </w:p>
+    <w:p>
+      <w:pPr>
+        <w:pStyle w:val="Content"/>
+      </w:pPr>
+      <w:r>
+        <w:t xml:space="preserve">IT specific skills that are required with this position are project management, systems engineering and software engineering, as these would be essential for managing, improving, updating and planning operations within the infrastructure, with effectiveness and efficiency. SQL and SAP knowledge would be very desirable as well as it would require working around data bases and systems. These skills are also very desirable as many organisations use SQL and SAP for </w:t>
+      </w:r>
+      <w:proofErr w:type="spellStart"/>
+      <w:r>
+        <w:t>organisation</w:t>
+      </w:r>
+      <w:proofErr w:type="spellEnd"/>
+      <w:r>
+        <w:t xml:space="preserve"> and efficiency, as well as the ability to manage projects and systems. Skills such knowledge with programming languages and web design may be less needed by the employer, depending on where the application is from, as some will not need to use some aspects of these skills, however highly desirable they are to the employers.</w:t>
+      </w:r>
+    </w:p>
+    <w:p>
+      <w:pPr>
+        <w:pStyle w:val="Content"/>
+      </w:pPr>
+    </w:p>
+    <w:p>
+      <w:pPr>
+        <w:pStyle w:val="EmphasisText"/>
+      </w:pPr>
+      <w:r>
+        <w:t>Having looked at the Burning Glass data, has your opinion of your ideal job changed? Why or why not?</w:t>
+      </w:r>
+    </w:p>
+    <w:p>
+      <w:pPr>
+        <w:pStyle w:val="Content"/>
+      </w:pPr>
+    </w:p>
+    <w:p>
+      <w:pPr>
+        <w:pStyle w:val="Content"/>
+      </w:pPr>
+      <w:r>
+        <w:t xml:space="preserve">Having looked through the data collected by Burning Glass, my ideal job has not changed, as the job I liked entails a lot of the skills that are in high demand by employers, and the job itself is also highly valued in-and-of itself. I also believe this role will be sufficiently challenging, engaging and enjoyable, which are much more applicable to me than how desirable the actual job title is. I believe that if my dream position were to change it would come at the end of the learning </w:t>
+      </w:r>
+      <w:r>
+        <w:lastRenderedPageBreak/>
+        <w:t>experience I am undertaking with university, and even as I enter the field, open up doors for myself and view the industry as it comes to me.</w:t>
+      </w:r>
     </w:p>
     <w:p>
       <w:pPr>
@@ -7382,8 +8100,8 @@
       <w:pPr>
         <w:pStyle w:val="Content"/>
         <w:sectPr>
-          <w:headerReference w:type="default" r:id="rId23"/>
-          <w:footerReference w:type="default" r:id="rId24"/>
+          <w:headerReference w:type="default" r:id="rId24"/>
+          <w:footerReference w:type="default" r:id="rId25"/>
           <w:pgSz w:w="11906" w:h="16838" w:code="9"/>
           <w:pgMar w:top="720" w:right="1151" w:bottom="720" w:left="1151" w:header="0" w:footer="289" w:gutter="0"/>
           <w:pgNumType w:start="1"/>
@@ -7396,7 +8114,7 @@
       <w:pPr>
         <w:pStyle w:val="Heading2"/>
       </w:pPr>
-      <w:bookmarkStart w:id="10" w:name="_Toc5904999"/>
+      <w:bookmarkStart w:id="10" w:name="_Toc5917687"/>
       <w:commentRangeStart w:id="11"/>
       <w:r>
         <w:lastRenderedPageBreak/>
@@ -22716,7 +23434,7 @@
       <w:pPr>
         <w:spacing w:after="200"/>
         <w:sectPr>
-          <w:headerReference w:type="default" r:id="rId25"/>
+          <w:headerReference w:type="default" r:id="rId26"/>
           <w:pgSz w:w="16838" w:h="11906" w:orient="landscape" w:code="9"/>
           <w:pgMar w:top="1151" w:right="720" w:bottom="1151" w:left="720" w:header="0" w:footer="289" w:gutter="0"/>
           <w:cols w:space="720"/>
@@ -22731,7 +23449,7 @@
           <w:bottom w:val="single" w:sz="12" w:space="1" w:color="4A66AC" w:themeColor="accent1"/>
         </w:pBdr>
       </w:pPr>
-      <w:bookmarkStart w:id="12" w:name="_Toc5905000"/>
+      <w:bookmarkStart w:id="12" w:name="_Toc5917688"/>
       <w:r>
         <w:lastRenderedPageBreak/>
         <w:t>IT Work</w:t>
@@ -22747,7 +23465,7 @@
       <w:pPr>
         <w:pStyle w:val="Heading2"/>
       </w:pPr>
-      <w:bookmarkStart w:id="13" w:name="_Toc5905001"/>
+      <w:bookmarkStart w:id="13" w:name="_Toc5917689"/>
       <w:r>
         <w:t>The name is Smith.  Richard Smith.</w:t>
       </w:r>
@@ -22783,7 +23501,7 @@
                     <pic:cNvPicPr/>
                   </pic:nvPicPr>
                   <pic:blipFill>
-                    <a:blip r:embed="rId26" cstate="print">
+                    <a:blip r:embed="rId27" cstate="print">
                       <a:extLst>
                         <a:ext uri="{28A0092B-C50C-407E-A947-70E740481C1C}">
                           <a14:useLocalDpi xmlns:a14="http://schemas.microsoft.com/office/drawing/2010/main" val="0"/>
@@ -22888,7 +23606,7 @@
       <w:pPr>
         <w:pStyle w:val="Heading2"/>
       </w:pPr>
-      <w:bookmarkStart w:id="14" w:name="_Toc5905002"/>
+      <w:bookmarkStart w:id="14" w:name="_Toc5917690"/>
       <w:r>
         <w:t>Q</w:t>
       </w:r>
@@ -23878,7 +24596,7 @@
       <w:pPr>
         <w:pStyle w:val="Heading1"/>
       </w:pPr>
-      <w:bookmarkStart w:id="15" w:name="_Toc5905003"/>
+      <w:bookmarkStart w:id="15" w:name="_Toc5917691"/>
       <w:r>
         <w:lastRenderedPageBreak/>
         <w:t>IT Technologies</w:t>
@@ -23897,7 +24615,7 @@
           <w:lang w:val="en-GB" w:eastAsia="en-GB"/>
         </w:rPr>
       </w:pPr>
-      <w:bookmarkStart w:id="16" w:name="_Toc5905004"/>
+      <w:bookmarkStart w:id="16" w:name="_Toc5917692"/>
       <w:r>
         <w:rPr>
           <w:lang w:val="en-GB" w:eastAsia="en-GB"/>
@@ -24379,7 +25097,7 @@
         </w:rPr>
         <w:t>All3DP. (2019). Best Single Board Computers 2019 (Raspberry Pi Alternatives) | All3DP. [online] Available at: </w:t>
       </w:r>
-      <w:hyperlink r:id="rId27" w:history="1">
+      <w:hyperlink r:id="rId28" w:history="1">
         <w:r>
           <w:rPr>
             <w:color w:val="0000FF"/>
@@ -24455,7 +25173,7 @@
         </w:rPr>
         <w:t xml:space="preserve"> - A Windows 10 Computer with integrated Arduino. [online] Available at: </w:t>
       </w:r>
-      <w:hyperlink r:id="rId28" w:history="1">
+      <w:hyperlink r:id="rId29" w:history="1">
         <w:r>
           <w:rPr>
             <w:color w:val="0000FF"/>
@@ -24486,7 +25204,7 @@
         </w:rPr>
         <w:t>Arduino.cc. (2019). Arduino - Home. [online] Available at: </w:t>
       </w:r>
-      <w:hyperlink r:id="rId29" w:history="1">
+      <w:hyperlink r:id="rId30" w:history="1">
         <w:r>
           <w:rPr>
             <w:color w:val="0000FF"/>
@@ -24517,7 +25235,7 @@
         </w:rPr>
         <w:t>Foundation, R. (2019). Raspberry Pi - Teach, Learn, and Make with Raspberry Pi. [online] Raspberry Pi. Available at: </w:t>
       </w:r>
-      <w:hyperlink r:id="rId30" w:history="1">
+      <w:hyperlink r:id="rId31" w:history="1">
         <w:r>
           <w:rPr>
             <w:color w:val="0000FF"/>
@@ -24562,7 +25280,7 @@
         </w:rPr>
         <w:t>. [online] Available at: </w:t>
       </w:r>
-      <w:hyperlink r:id="rId31" w:history="1">
+      <w:hyperlink r:id="rId32" w:history="1">
         <w:r>
           <w:rPr>
             <w:color w:val="0000FF"/>
@@ -24593,7 +25311,7 @@
         </w:rPr>
         <w:t>Circuitdigest.com. (2019). 200+ Arduino Projects with Source Code, Schematics &amp; Complete DIY Explanation. [online] Available at: </w:t>
       </w:r>
-      <w:hyperlink r:id="rId32" w:history="1">
+      <w:hyperlink r:id="rId33" w:history="1">
         <w:r>
           <w:rPr>
             <w:color w:val="0000FF"/>
@@ -24624,7 +25342,7 @@
         </w:rPr>
         <w:t>En.wikipedia.org. (2019). Internet of things. [online] Available at: </w:t>
       </w:r>
-      <w:hyperlink r:id="rId33" w:history="1">
+      <w:hyperlink r:id="rId34" w:history="1">
         <w:r>
           <w:rPr>
             <w:color w:val="0000FF"/>
@@ -24655,7 +25373,7 @@
         </w:rPr>
         <w:t>Forbes.com. (2019). Council Post: 19 For 19: Technology Predictions For 2019 And Beyond. [online] Available at: </w:t>
       </w:r>
-      <w:hyperlink r:id="rId34" w:anchor="33e1415635fd" w:history="1">
+      <w:hyperlink r:id="rId35" w:anchor="33e1415635fd" w:history="1">
         <w:r>
           <w:rPr>
             <w:color w:val="0000FF"/>
@@ -24700,7 +25418,7 @@
         </w:rPr>
         <w:t xml:space="preserve"> Things'. [online] Available at: </w:t>
       </w:r>
-      <w:hyperlink r:id="rId35" w:anchor="5f5357b51d09" w:history="1">
+      <w:hyperlink r:id="rId36" w:anchor="5f5357b51d09" w:history="1">
         <w:r>
           <w:rPr>
             <w:color w:val="0000FF"/>
@@ -24744,7 +25462,7 @@
       <w:pPr>
         <w:pStyle w:val="Heading2"/>
       </w:pPr>
-      <w:bookmarkStart w:id="17" w:name="_Toc5905005"/>
+      <w:bookmarkStart w:id="17" w:name="_Toc5917693"/>
       <w:r>
         <w:lastRenderedPageBreak/>
         <w:t>Cyber Security</w:t>
@@ -25221,7 +25939,7 @@
         </w:rPr>
         <w:t xml:space="preserve">Cisco. (n.d.). What Is Cybersecurity? Retrieved March 26, 2019, from </w:t>
       </w:r>
-      <w:hyperlink r:id="rId36" w:history="1">
+      <w:hyperlink r:id="rId37" w:history="1">
         <w:r>
           <w:rPr>
             <w:color w:val="0563C1"/>
@@ -25252,7 +25970,7 @@
         </w:rPr>
         <w:t xml:space="preserve">Forcepoint. (n.d.). What is Cybersecurity? Cybersecurity Defined, Explained, and Explored. Retrieved March 26, 2019, from </w:t>
       </w:r>
-      <w:hyperlink r:id="rId37" w:history="1">
+      <w:hyperlink r:id="rId38" w:history="1">
         <w:r>
           <w:rPr>
             <w:color w:val="0563C1"/>
@@ -25283,7 +26001,7 @@
         </w:rPr>
         <w:t xml:space="preserve">Mello, J. P., Jr. (2019, February 28). RSAC 2019: Tracking the state of cybersecurity. Retrieved March 26, 2019, from </w:t>
       </w:r>
-      <w:hyperlink r:id="rId38" w:history="1">
+      <w:hyperlink r:id="rId39" w:history="1">
         <w:r>
           <w:rPr>
             <w:color w:val="0563C1"/>
@@ -25314,7 +26032,7 @@
         </w:rPr>
         <w:t xml:space="preserve">Sinclair-Jones, J. (2018, November 15). Cybersecurity Trends and Threats to Watch Out for in 2019. Retrieved March 26, 2019, from </w:t>
       </w:r>
-      <w:hyperlink r:id="rId39" w:history="1">
+      <w:hyperlink r:id="rId40" w:history="1">
         <w:r>
           <w:rPr>
             <w:color w:val="0563C1"/>
@@ -25353,7 +26071,7 @@
         </w:rPr>
         <w:t xml:space="preserve">, T. (2019, February 27). 8 Best SIEM Tools: A Guide to Security Information and Event Management. Retrieved March 26, 2019, from </w:t>
       </w:r>
-      <w:hyperlink r:id="rId40" w:history="1">
+      <w:hyperlink r:id="rId41" w:history="1">
         <w:r>
           <w:rPr>
             <w:color w:val="0563C1"/>
@@ -25392,7 +26110,7 @@
         </w:rPr>
         <w:t xml:space="preserve">, J. (2019, January 4). 2019 will be the year of cloud-based cybersecurity analytics/operations. Retrieved March 26, 2019, from </w:t>
       </w:r>
-      <w:hyperlink r:id="rId41" w:history="1">
+      <w:hyperlink r:id="rId42" w:history="1">
         <w:r>
           <w:rPr>
             <w:color w:val="0563C1"/>
@@ -25423,7 +26141,7 @@
         </w:rPr>
         <w:t xml:space="preserve">How to become a Penetration Tester. (n.d.). Retrieved March 26, 2019, from </w:t>
       </w:r>
-      <w:hyperlink r:id="rId42" w:history="1">
+      <w:hyperlink r:id="rId43" w:history="1">
         <w:r>
           <w:rPr>
             <w:color w:val="0563C1"/>
@@ -25454,7 +26172,7 @@
         </w:rPr>
         <w:t xml:space="preserve">Yun, S. (2018, December 1). Marriott's data breach is large, but it's not the largest: These are the 5 worst corporate hacks. Retrieved March 26, 2019, from </w:t>
       </w:r>
-      <w:hyperlink r:id="rId43" w:history="1">
+      <w:hyperlink r:id="rId44" w:history="1">
         <w:r>
           <w:rPr>
             <w:color w:val="0563C1"/>
@@ -25493,7 +26211,7 @@
       <w:pPr>
         <w:pStyle w:val="Heading2"/>
       </w:pPr>
-      <w:bookmarkStart w:id="19" w:name="_Toc5905006"/>
+      <w:bookmarkStart w:id="19" w:name="_Toc5917694"/>
       <w:r>
         <w:lastRenderedPageBreak/>
         <w:t>Machine Learning</w:t>
@@ -26160,7 +26878,7 @@
         </w:rPr>
         <w:t xml:space="preserve"> from </w:t>
       </w:r>
-      <w:hyperlink r:id="rId44" w:history="1">
+      <w:hyperlink r:id="rId45" w:history="1">
         <w:r>
           <w:rPr>
             <w:color w:val="0000FF"/>
@@ -26217,7 +26935,7 @@
         </w:rPr>
         <w:t xml:space="preserve"> </w:t>
       </w:r>
-      <w:hyperlink r:id="rId45" w:history="1">
+      <w:hyperlink r:id="rId46" w:history="1">
         <w:r>
           <w:rPr>
             <w:color w:val="0000FF"/>
@@ -26288,7 +27006,7 @@
         </w:rPr>
         <w:t xml:space="preserve"> </w:t>
       </w:r>
-      <w:hyperlink r:id="rId46" w:history="1">
+      <w:hyperlink r:id="rId47" w:history="1">
         <w:r>
           <w:rPr>
             <w:color w:val="0000FF"/>
@@ -26331,7 +27049,7 @@
       <w:pPr>
         <w:pStyle w:val="Heading2"/>
       </w:pPr>
-      <w:bookmarkStart w:id="20" w:name="_Toc5905007"/>
+      <w:bookmarkStart w:id="20" w:name="_Toc5917695"/>
       <w:r>
         <w:t>Autonomous Vehicles</w:t>
       </w:r>
@@ -26790,7 +27508,7 @@
         </w:rPr>
         <w:t xml:space="preserve">Self-Driving Cars Explained: How do self-driving cars work—and what do they mean for the future? (2018, February 21). Retrieved March 19, 2019, from </w:t>
       </w:r>
-      <w:hyperlink r:id="rId47" w:history="1">
+      <w:hyperlink r:id="rId48" w:history="1">
         <w:r>
           <w:rPr>
             <w:color w:val="0563C1"/>
@@ -26829,7 +27547,7 @@
         </w:rPr>
         <w:t xml:space="preserve">, Z. (2019, March 19). Driverless cars: How you’ll use free time for work and rest – according to research. Retrieved March 19, 2019, from </w:t>
       </w:r>
-      <w:hyperlink r:id="rId48" w:history="1">
+      <w:hyperlink r:id="rId49" w:history="1">
         <w:r>
           <w:rPr>
             <w:color w:val="0563C1"/>
@@ -26860,7 +27578,7 @@
         </w:rPr>
         <w:t xml:space="preserve">Pollard, T. (2019, January 29). What are autonomous car levels? Levels 1 to 5 of driverless vehicle tech explained. Retrieved March 19, 2019, from </w:t>
       </w:r>
-      <w:hyperlink r:id="rId49" w:history="1">
+      <w:hyperlink r:id="rId50" w:history="1">
         <w:r>
           <w:rPr>
             <w:color w:val="0563C1"/>
@@ -26895,7 +27613,7 @@
         </w:rPr>
         <w:t xml:space="preserve">Matthews, K. (2018, October 03). The Legal Implications of Driverless Cars. Retrieved March 19, 2019, from </w:t>
       </w:r>
-      <w:hyperlink r:id="rId50" w:history="1">
+      <w:hyperlink r:id="rId51" w:history="1">
         <w:r>
           <w:rPr>
             <w:color w:val="0563C1"/>
@@ -26931,7 +27649,7 @@
       <w:pPr>
         <w:pStyle w:val="Heading1"/>
       </w:pPr>
-      <w:bookmarkStart w:id="21" w:name="_Toc5905008"/>
+      <w:bookmarkStart w:id="21" w:name="_Toc5917696"/>
       <w:r>
         <w:lastRenderedPageBreak/>
         <w:t>Project Idea</w:t>
@@ -26942,7 +27660,7 @@
       <w:pPr>
         <w:pStyle w:val="Heading2"/>
       </w:pPr>
-      <w:bookmarkStart w:id="22" w:name="_Toc5905009"/>
+      <w:bookmarkStart w:id="22" w:name="_Toc5917697"/>
       <w:r>
         <w:rPr>
           <w:i/>
@@ -26994,7 +27712,7 @@
                     <pic:cNvPicPr/>
                   </pic:nvPicPr>
                   <pic:blipFill>
-                    <a:blip r:embed="rId51" cstate="print">
+                    <a:blip r:embed="rId52" cstate="print">
                       <a:extLst>
                         <a:ext uri="{28A0092B-C50C-407E-A947-70E740481C1C}">
                           <a14:useLocalDpi xmlns:a14="http://schemas.microsoft.com/office/drawing/2010/main" val="0"/>
@@ -27295,7 +28013,7 @@
                     <pic:cNvPicPr/>
                   </pic:nvPicPr>
                   <pic:blipFill>
-                    <a:blip r:embed="rId52">
+                    <a:blip r:embed="rId53">
                       <a:extLst>
                         <a:ext uri="{28A0092B-C50C-407E-A947-70E740481C1C}">
                           <a14:useLocalDpi xmlns:a14="http://schemas.microsoft.com/office/drawing/2010/main" val="0"/>
@@ -27470,7 +28188,7 @@
                     <pic:cNvPicPr/>
                   </pic:nvPicPr>
                   <pic:blipFill>
-                    <a:blip r:embed="rId53" cstate="print">
+                    <a:blip r:embed="rId54" cstate="print">
                       <a:extLst>
                         <a:ext uri="{28A0092B-C50C-407E-A947-70E740481C1C}">
                           <a14:useLocalDpi xmlns:a14="http://schemas.microsoft.com/office/drawing/2010/main" val="0"/>
@@ -27816,7 +28534,7 @@
                     <pic:cNvPicPr/>
                   </pic:nvPicPr>
                   <pic:blipFill>
-                    <a:blip r:embed="rId54">
+                    <a:blip r:embed="rId55">
                       <a:extLst>
                         <a:ext uri="{28A0092B-C50C-407E-A947-70E740481C1C}">
                           <a14:useLocalDpi xmlns:a14="http://schemas.microsoft.com/office/drawing/2010/main" val="0"/>
@@ -28430,7 +29148,7 @@
                     <pic:cNvPicPr/>
                   </pic:nvPicPr>
                   <pic:blipFill>
-                    <a:blip r:embed="rId55" cstate="print">
+                    <a:blip r:embed="rId56" cstate="print">
                       <a:extLst>
                         <a:ext uri="{28A0092B-C50C-407E-A947-70E740481C1C}">
                           <a14:useLocalDpi xmlns:a14="http://schemas.microsoft.com/office/drawing/2010/main" val="0"/>
@@ -28479,11 +29197,11 @@
       </w:r>
       <w:proofErr w:type="spellEnd"/>
       <w:r>
-        <w:t xml:space="preserve">, had a deep and complex history which saw him develop from a privileged childhood into a man who enthusiastically ordered the deaths of around 100 people. Even for a man like that, depicting him as a stereotypical evil </w:t>
+        <w:t xml:space="preserve">, had a deep and complex history which saw him develop from a privileged childhood into a man who enthusiastically ordered the deaths of around 100 people. Even for a man like that, depicting him as a stereotypical evil character would be a mistake; </w:t>
       </w:r>
       <w:r>
         <w:lastRenderedPageBreak/>
-        <w:t xml:space="preserve">character would be a mistake; purely evil personalities repel, yet </w:t>
+        <w:t xml:space="preserve">purely evil personalities repel, yet </w:t>
       </w:r>
       <w:proofErr w:type="spellStart"/>
       <w:r>
@@ -29246,7 +29964,7 @@
                     <pic:cNvPicPr/>
                   </pic:nvPicPr>
                   <pic:blipFill>
-                    <a:blip r:embed="rId56" cstate="print">
+                    <a:blip r:embed="rId57" cstate="print">
                       <a:extLst>
                         <a:ext uri="{28A0092B-C50C-407E-A947-70E740481C1C}">
                           <a14:useLocalDpi xmlns:a14="http://schemas.microsoft.com/office/drawing/2010/main" val="0"/>
@@ -29401,7 +30119,7 @@
         </w:rPr>
         <w:t xml:space="preserve">. [image] Available at: </w:t>
       </w:r>
-      <w:hyperlink r:id="rId57" w:history="1">
+      <w:hyperlink r:id="rId58" w:history="1">
         <w:r>
           <w:rPr>
             <w:rStyle w:val="Hyperlink"/>
@@ -29459,7 +30177,7 @@
         </w:rPr>
         <w:t xml:space="preserve">. (2019). [image] Available at: </w:t>
       </w:r>
-      <w:hyperlink r:id="rId58" w:history="1">
+      <w:hyperlink r:id="rId59" w:history="1">
         <w:r>
           <w:rPr>
             <w:rStyle w:val="Hyperlink"/>
@@ -29529,7 +30247,7 @@
         </w:rPr>
         <w:t xml:space="preserve">. (2019). [image] Available at: </w:t>
       </w:r>
-      <w:hyperlink r:id="rId59" w:history="1">
+      <w:hyperlink r:id="rId60" w:history="1">
         <w:r>
           <w:rPr>
             <w:rStyle w:val="Hyperlink"/>
@@ -29597,7 +30315,7 @@
         </w:rPr>
         <w:t xml:space="preserve">. (2019). [image] Available at: </w:t>
       </w:r>
-      <w:hyperlink r:id="rId60" w:history="1">
+      <w:hyperlink r:id="rId61" w:history="1">
         <w:r>
           <w:rPr>
             <w:rStyle w:val="Hyperlink"/>
@@ -29659,7 +30377,7 @@
         </w:rPr>
         <w:t xml:space="preserve">. (2019). [image] Available at: </w:t>
       </w:r>
-      <w:hyperlink r:id="rId61" w:history="1">
+      <w:hyperlink r:id="rId62" w:history="1">
         <w:r>
           <w:rPr>
             <w:rStyle w:val="Hyperlink"/>
@@ -29721,7 +30439,7 @@
         </w:rPr>
         <w:t xml:space="preserve">. (2019). [image] Available at: </w:t>
       </w:r>
-      <w:hyperlink r:id="rId62" w:history="1">
+      <w:hyperlink r:id="rId63" w:history="1">
         <w:r>
           <w:rPr>
             <w:rStyle w:val="Hyperlink"/>
@@ -29774,7 +30492,7 @@
       <w:pPr>
         <w:pStyle w:val="Heading1"/>
       </w:pPr>
-      <w:bookmarkStart w:id="23" w:name="_Toc5905010"/>
+      <w:bookmarkStart w:id="23" w:name="_Toc5917698"/>
       <w:r>
         <w:t>R</w:t>
       </w:r>
@@ -29790,7 +30508,7 @@
       <w:pPr>
         <w:pStyle w:val="Heading2"/>
       </w:pPr>
-      <w:bookmarkStart w:id="24" w:name="_Toc5905011"/>
+      <w:bookmarkStart w:id="24" w:name="_Toc5917699"/>
       <w:commentRangeStart w:id="25"/>
       <w:r>
         <w:t>Group reflection</w:t>
@@ -29825,7 +30543,7 @@
       <w:pPr>
         <w:pStyle w:val="Heading2"/>
       </w:pPr>
-      <w:bookmarkStart w:id="26" w:name="_Toc5905012"/>
+      <w:bookmarkStart w:id="26" w:name="_Toc5917700"/>
       <w:commentRangeStart w:id="27"/>
       <w:r>
         <w:t>Individual reflections</w:t>
@@ -30092,7 +30810,7 @@
       </w:pPr>
     </w:p>
     <w:sectPr>
-      <w:headerReference w:type="default" r:id="rId63"/>
+      <w:headerReference w:type="default" r:id="rId64"/>
       <w:pgSz w:w="11906" w:h="16838" w:code="9"/>
       <w:pgMar w:top="720" w:right="1151" w:bottom="720" w:left="1151" w:header="0" w:footer="289" w:gutter="0"/>
       <w:cols w:space="720"/>
@@ -30104,7 +30822,7 @@
 
 <file path=word/comments.xml><?xml version="1.0" encoding="utf-8"?>
 <w:comments xmlns:wpc="http://schemas.microsoft.com/office/word/2010/wordprocessingCanvas" xmlns:cx="http://schemas.microsoft.com/office/drawing/2014/chartex" xmlns:cx1="http://schemas.microsoft.com/office/drawing/2015/9/8/chartex" xmlns:cx2="http://schemas.microsoft.com/office/drawing/2015/10/21/chartex" xmlns:cx3="http://schemas.microsoft.com/office/drawing/2016/5/9/chartex" xmlns:cx4="http://schemas.microsoft.com/office/drawing/2016/5/10/chartex" xmlns:cx5="http://schemas.microsoft.com/office/drawing/2016/5/11/chartex" xmlns:cx6="http://schemas.microsoft.com/office/drawing/2016/5/12/chartex" xmlns:cx7="http://schemas.microsoft.com/office/drawing/2016/5/13/chartex" xmlns:cx8="http://schemas.microsoft.com/office/drawing/2016/5/14/chartex" xmlns:mc="http://schemas.openxmlformats.org/markup-compatibility/2006" xmlns:aink="http://schemas.microsoft.com/office/drawing/2016/ink" xmlns:am3d="http://schemas.microsoft.com/office/drawing/2017/model3d" xmlns:o="urn:schemas-microsoft-com:office:office" xmlns:r="http://schemas.openxmlformats.org/officeDocument/2006/relationships" xmlns:m="http://schemas.openxmlformats.org/officeDocument/2006/math" xmlns:v="urn:schemas-microsoft-com:vml" xmlns:wp14="http://schemas.microsoft.com/office/word/2010/wordprocessingDrawing" xmlns:wp="http://schemas.openxmlformats.org/drawingml/2006/wordprocessingDrawing" xmlns:w10="urn:schemas-microsoft-com:office:word" xmlns:w="http://schemas.openxmlformats.org/wordprocessingml/2006/main" xmlns:w14="http://schemas.microsoft.com/office/word/2010/wordml" xmlns:w15="http://schemas.microsoft.com/office/word/2012/wordml" xmlns:w16cid="http://schemas.microsoft.com/office/word/2016/wordml/cid" xmlns:w16se="http://schemas.microsoft.com/office/word/2015/wordml/symex" xmlns:wpg="http://schemas.microsoft.com/office/word/2010/wordprocessingGroup" xmlns:wpi="http://schemas.microsoft.com/office/word/2010/wordprocessingInk" xmlns:wne="http://schemas.microsoft.com/office/word/2006/wordml" xmlns:wps="http://schemas.microsoft.com/office/word/2010/wordprocessingShape" mc:Ignorable="w14 w15 w16se w16cid wp14">
-  <w:comment w:id="5" w:author="Anton" w:date="2019-04-09T22:13:00Z" w:initials="A">
+  <w:comment w:id="6" w:author="Anton" w:date="2019-04-09T22:13:00Z" w:initials="A">
     <w:p>
       <w:pPr>
         <w:pStyle w:val="CommentText"/>
@@ -30120,7 +30838,7 @@
       </w:r>
     </w:p>
   </w:comment>
-  <w:comment w:id="8" w:author="Anton" w:date="2019-04-09T22:28:00Z" w:initials="A">
+  <w:comment w:id="9" w:author="Anton" w:date="2019-04-11T23:18:00Z" w:initials="A">
     <w:p>
       <w:pPr>
         <w:pStyle w:val="CommentText"/>
@@ -30132,7 +30850,15 @@
         <w:annotationRef/>
       </w:r>
       <w:r>
-        <w:t>Need to insert this bit when done.</w:t>
+        <w:t xml:space="preserve">Cory’s </w:t>
+      </w:r>
+      <w:proofErr w:type="spellStart"/>
+      <w:r>
+        <w:t>self analysis</w:t>
+      </w:r>
+      <w:proofErr w:type="spellEnd"/>
+      <w:r>
+        <w:t xml:space="preserve"> bit to go here</w:t>
       </w:r>
     </w:p>
   </w:comment>
@@ -30206,7 +30932,7 @@
 <file path=word/commentsExtended.xml><?xml version="1.0" encoding="utf-8"?>
 <w15:commentsEx xmlns:wpc="http://schemas.microsoft.com/office/word/2010/wordprocessingCanvas" xmlns:cx="http://schemas.microsoft.com/office/drawing/2014/chartex" xmlns:cx1="http://schemas.microsoft.com/office/drawing/2015/9/8/chartex" xmlns:cx2="http://schemas.microsoft.com/office/drawing/2015/10/21/chartex" xmlns:cx3="http://schemas.microsoft.com/office/drawing/2016/5/9/chartex" xmlns:cx4="http://schemas.microsoft.com/office/drawing/2016/5/10/chartex" xmlns:cx5="http://schemas.microsoft.com/office/drawing/2016/5/11/chartex" xmlns:cx6="http://schemas.microsoft.com/office/drawing/2016/5/12/chartex" xmlns:cx7="http://schemas.microsoft.com/office/drawing/2016/5/13/chartex" xmlns:cx8="http://schemas.microsoft.com/office/drawing/2016/5/14/chartex" xmlns:mc="http://schemas.openxmlformats.org/markup-compatibility/2006" xmlns:aink="http://schemas.microsoft.com/office/drawing/2016/ink" xmlns:am3d="http://schemas.microsoft.com/office/drawing/2017/model3d" xmlns:o="urn:schemas-microsoft-com:office:office" xmlns:r="http://schemas.openxmlformats.org/officeDocument/2006/relationships" xmlns:m="http://schemas.openxmlformats.org/officeDocument/2006/math" xmlns:v="urn:schemas-microsoft-com:vml" xmlns:wp14="http://schemas.microsoft.com/office/word/2010/wordprocessingDrawing" xmlns:wp="http://schemas.openxmlformats.org/drawingml/2006/wordprocessingDrawing" xmlns:w10="urn:schemas-microsoft-com:office:word" xmlns:w="http://schemas.openxmlformats.org/wordprocessingml/2006/main" xmlns:w14="http://schemas.microsoft.com/office/word/2010/wordml" xmlns:w15="http://schemas.microsoft.com/office/word/2012/wordml" xmlns:w16cid="http://schemas.microsoft.com/office/word/2016/wordml/cid" xmlns:w16se="http://schemas.microsoft.com/office/word/2015/wordml/symex" xmlns:wpg="http://schemas.microsoft.com/office/word/2010/wordprocessingGroup" xmlns:wpi="http://schemas.microsoft.com/office/word/2010/wordprocessingInk" xmlns:wne="http://schemas.microsoft.com/office/word/2006/wordml" xmlns:wps="http://schemas.microsoft.com/office/word/2010/wordprocessingShape" mc:Ignorable="w14 w15 w16se w16cid wp14">
   <w15:commentEx w15:paraId="5776F355" w15:done="0"/>
-  <w15:commentEx w15:paraId="5A977A3C" w15:done="0"/>
+  <w15:commentEx w15:paraId="688E77AE" w15:done="0"/>
   <w15:commentEx w15:paraId="41AC4483" w15:done="0"/>
   <w15:commentEx w15:paraId="49DBDEAD" w15:done="0"/>
   <w15:commentEx w15:paraId="2785BB1D" w15:done="0"/>
@@ -30217,7 +30943,7 @@
 <file path=word/commentsIds.xml><?xml version="1.0" encoding="utf-8"?>
 <w16cid:commentsIds xmlns:wpc="http://schemas.microsoft.com/office/word/2010/wordprocessingCanvas" xmlns:cx="http://schemas.microsoft.com/office/drawing/2014/chartex" xmlns:cx1="http://schemas.microsoft.com/office/drawing/2015/9/8/chartex" xmlns:cx2="http://schemas.microsoft.com/office/drawing/2015/10/21/chartex" xmlns:cx3="http://schemas.microsoft.com/office/drawing/2016/5/9/chartex" xmlns:cx4="http://schemas.microsoft.com/office/drawing/2016/5/10/chartex" xmlns:cx5="http://schemas.microsoft.com/office/drawing/2016/5/11/chartex" xmlns:cx6="http://schemas.microsoft.com/office/drawing/2016/5/12/chartex" xmlns:cx7="http://schemas.microsoft.com/office/drawing/2016/5/13/chartex" xmlns:cx8="http://schemas.microsoft.com/office/drawing/2016/5/14/chartex" xmlns:mc="http://schemas.openxmlformats.org/markup-compatibility/2006" xmlns:aink="http://schemas.microsoft.com/office/drawing/2016/ink" xmlns:am3d="http://schemas.microsoft.com/office/drawing/2017/model3d" xmlns:o="urn:schemas-microsoft-com:office:office" xmlns:r="http://schemas.openxmlformats.org/officeDocument/2006/relationships" xmlns:m="http://schemas.openxmlformats.org/officeDocument/2006/math" xmlns:v="urn:schemas-microsoft-com:vml" xmlns:wp14="http://schemas.microsoft.com/office/word/2010/wordprocessingDrawing" xmlns:wp="http://schemas.openxmlformats.org/drawingml/2006/wordprocessingDrawing" xmlns:w10="urn:schemas-microsoft-com:office:word" xmlns:w="http://schemas.openxmlformats.org/wordprocessingml/2006/main" xmlns:w14="http://schemas.microsoft.com/office/word/2010/wordml" xmlns:w15="http://schemas.microsoft.com/office/word/2012/wordml" xmlns:w16cid="http://schemas.microsoft.com/office/word/2016/wordml/cid" xmlns:w16se="http://schemas.microsoft.com/office/word/2015/wordml/symex" xmlns:wpg="http://schemas.microsoft.com/office/word/2010/wordprocessingGroup" xmlns:wpi="http://schemas.microsoft.com/office/word/2010/wordprocessingInk" xmlns:wne="http://schemas.microsoft.com/office/word/2006/wordml" xmlns:wps="http://schemas.microsoft.com/office/word/2010/wordprocessingShape" mc:Ignorable="w14 w15 w16se w16cid wp14">
   <w16cid:commentId w16cid:paraId="5776F355" w16cid:durableId="20579780"/>
-  <w16cid:commentId w16cid:paraId="5A977A3C" w16cid:durableId="20579B04"/>
+  <w16cid:commentId w16cid:paraId="688E77AE" w16cid:durableId="205A49C5"/>
   <w16cid:commentId w16cid:paraId="41AC4483" w16cid:durableId="2058D955"/>
   <w16cid:commentId w16cid:paraId="49DBDEAD" w16cid:durableId="2058C265"/>
   <w16cid:commentId w16cid:paraId="2785BB1D" w16cid:durableId="2058DFAB"/>
@@ -30267,6 +30993,7 @@
     <w:sdtEndPr>
       <w:rPr>
         <w:noProof/>
+        <w:sz w:val="24"/>
       </w:rPr>
     </w:sdtEndPr>
     <w:sdtContent>
@@ -30274,25 +31001,39 @@
         <w:pPr>
           <w:pStyle w:val="Footer"/>
           <w:jc w:val="center"/>
+          <w:rPr>
+            <w:sz w:val="24"/>
+          </w:rPr>
         </w:pPr>
         <w:r>
+          <w:rPr>
+            <w:sz w:val="24"/>
+          </w:rPr>
           <w:fldChar w:fldCharType="begin"/>
         </w:r>
         <w:r>
+          <w:rPr>
+            <w:sz w:val="24"/>
+          </w:rPr>
           <w:instrText xml:space="preserve"> PAGE   \* MERGEFORMAT </w:instrText>
         </w:r>
         <w:r>
+          <w:rPr>
+            <w:sz w:val="24"/>
+          </w:rPr>
           <w:fldChar w:fldCharType="separate"/>
         </w:r>
         <w:r>
           <w:rPr>
             <w:noProof/>
+            <w:sz w:val="24"/>
           </w:rPr>
           <w:t>1</w:t>
         </w:r>
         <w:r>
           <w:rPr>
             <w:noProof/>
+            <w:sz w:val="24"/>
           </w:rPr>
           <w:fldChar w:fldCharType="end"/>
         </w:r>
@@ -33477,6 +34218,7 @@
     <w:lsdException w:name="HTML Sample" w:semiHidden="1" w:unhideWhenUsed="1"/>
     <w:lsdException w:name="HTML Typewriter" w:semiHidden="1" w:unhideWhenUsed="1"/>
     <w:lsdException w:name="HTML Variable" w:semiHidden="1" w:unhideWhenUsed="1"/>
+    <w:lsdException w:name="Normal Table" w:semiHidden="1" w:unhideWhenUsed="1"/>
     <w:lsdException w:name="annotation subject" w:semiHidden="1" w:unhideWhenUsed="1"/>
     <w:lsdException w:name="No List" w:semiHidden="1" w:unhideWhenUsed="1"/>
     <w:lsdException w:name="Outline List 1" w:semiHidden="1" w:unhideWhenUsed="1"/>
@@ -33523,8 +34265,10 @@
     <w:lsdException w:name="Table Subtle 2" w:semiHidden="1" w:unhideWhenUsed="1"/>
     <w:lsdException w:name="Table Web 1" w:semiHidden="1" w:unhideWhenUsed="1"/>
     <w:lsdException w:name="Table Web 2" w:semiHidden="1" w:unhideWhenUsed="1"/>
+    <w:lsdException w:name="Table Web 3" w:semiHidden="1" w:unhideWhenUsed="1"/>
     <w:lsdException w:name="Balloon Text" w:semiHidden="1" w:unhideWhenUsed="1"/>
     <w:lsdException w:name="Table Grid" w:uiPriority="1"/>
+    <w:lsdException w:name="Table Theme" w:semiHidden="1" w:unhideWhenUsed="1"/>
     <w:lsdException w:name="Placeholder Text" w:semiHidden="1" w:unhideWhenUsed="1"/>
     <w:lsdException w:name="No Spacing" w:semiHidden="1" w:unhideWhenUsed="1"/>
     <w:lsdException w:name="Light Shading"/>
@@ -33546,6 +34290,7 @@
     <w:lsdException w:name="Light Grid Accent 1"/>
     <w:lsdException w:name="Medium Shading 1 Accent 1"/>
     <w:lsdException w:name="Medium Shading 2 Accent 1"/>
+    <w:lsdException w:name="Medium List 1 Accent 1"/>
     <w:lsdException w:name="Revision" w:semiHidden="1"/>
     <w:lsdException w:name="List Paragraph" w:semiHidden="1" w:uiPriority="34" w:unhideWhenUsed="1" w:qFormat="1"/>
     <w:lsdException w:name="Quote" w:semiHidden="1" w:uiPriority="29" w:unhideWhenUsed="1" w:qFormat="1"/>
@@ -35398,6 +36143,7 @@
   </w:compat>
   <w:rsids>
     <w:rsidRoot w:val="005C2140"/>
+    <w:rsid w:val="00011343"/>
     <w:rsid w:val="00044E6B"/>
     <w:rsid w:val="002608A0"/>
     <w:rsid w:val="00261927"/>
@@ -35550,6 +36296,7 @@
     <w:lsdException w:name="HTML Sample" w:semiHidden="1" w:unhideWhenUsed="1"/>
     <w:lsdException w:name="HTML Typewriter" w:semiHidden="1" w:unhideWhenUsed="1"/>
     <w:lsdException w:name="HTML Variable" w:semiHidden="1" w:unhideWhenUsed="1"/>
+    <w:lsdException w:name="Normal Table" w:semiHidden="1" w:unhideWhenUsed="1"/>
     <w:lsdException w:name="annotation subject" w:semiHidden="1" w:unhideWhenUsed="1"/>
     <w:lsdException w:name="No List" w:semiHidden="1" w:unhideWhenUsed="1"/>
     <w:lsdException w:name="Outline List 1" w:semiHidden="1" w:unhideWhenUsed="1"/>
@@ -35596,8 +36343,10 @@
     <w:lsdException w:name="Table Subtle 2" w:semiHidden="1" w:unhideWhenUsed="1"/>
     <w:lsdException w:name="Table Web 1" w:semiHidden="1" w:unhideWhenUsed="1"/>
     <w:lsdException w:name="Table Web 2" w:semiHidden="1" w:unhideWhenUsed="1"/>
+    <w:lsdException w:name="Table Web 3" w:semiHidden="1" w:unhideWhenUsed="1"/>
     <w:lsdException w:name="Balloon Text" w:semiHidden="1" w:unhideWhenUsed="1"/>
     <w:lsdException w:name="Table Grid" w:uiPriority="39"/>
+    <w:lsdException w:name="Table Theme" w:semiHidden="1" w:unhideWhenUsed="1"/>
     <w:lsdException w:name="Placeholder Text" w:semiHidden="1"/>
     <w:lsdException w:name="No Spacing" w:uiPriority="1" w:qFormat="1"/>
     <w:lsdException w:name="Light Shading" w:uiPriority="60"/>
@@ -36219,7 +36968,7 @@
 </file>
 
 <file path=customXml/itemProps2.xml><?xml version="1.0" encoding="utf-8"?>
-<ds:datastoreItem xmlns:ds="http://schemas.openxmlformats.org/officeDocument/2006/customXml" ds:itemID="{7281FB88-02A0-438A-96DB-CC40EC54C74E}">
+<ds:datastoreItem xmlns:ds="http://schemas.openxmlformats.org/officeDocument/2006/customXml" ds:itemID="{3BFFF58C-6ED3-4CD8-A073-B7386F751C98}">
   <ds:schemaRefs>
     <ds:schemaRef ds:uri="http://schemas.openxmlformats.org/officeDocument/2006/bibliography"/>
   </ds:schemaRefs>

</xml_diff>

<commit_message>
added details to personality profile, and shadows to pics in project report
</commit_message>
<xml_diff>
--- a/Report.docx
+++ b/Report.docx
@@ -770,8 +770,6 @@
           </w:r>
         </w:p>
         <w:p/>
-        <w:bookmarkStart w:id="0" w:name="_GoBack"/>
-        <w:bookmarkEnd w:id="0"/>
         <w:p>
           <w:pPr>
             <w:pStyle w:val="TOC1"/>
@@ -2316,12 +2314,12 @@
           <w:bottom w:val="single" w:sz="12" w:space="1" w:color="4A66AC" w:themeColor="accent1"/>
         </w:pBdr>
       </w:pPr>
-      <w:bookmarkStart w:id="1" w:name="_Toc5917680"/>
+      <w:bookmarkStart w:id="0" w:name="_Toc5917680"/>
       <w:r>
         <w:lastRenderedPageBreak/>
         <w:t>Welcome to Group Fourteen</w:t>
       </w:r>
-      <w:bookmarkEnd w:id="1"/>
+      <w:bookmarkEnd w:id="0"/>
       <w:r>
         <w:t xml:space="preserve">  </w:t>
       </w:r>
@@ -2406,11 +2404,11 @@
       <w:pPr>
         <w:pStyle w:val="Heading2"/>
       </w:pPr>
-      <w:bookmarkStart w:id="2" w:name="_Toc5917681"/>
+      <w:bookmarkStart w:id="1" w:name="_Toc5917681"/>
       <w:r>
         <w:t>Who are we?</w:t>
       </w:r>
-      <w:bookmarkEnd w:id="2"/>
+      <w:bookmarkEnd w:id="1"/>
     </w:p>
     <w:p>
       <w:pPr>
@@ -2452,12 +2450,12 @@
       <w:pPr>
         <w:pStyle w:val="Heading2"/>
       </w:pPr>
-      <w:bookmarkStart w:id="3" w:name="_Toc5917682"/>
+      <w:bookmarkStart w:id="2" w:name="_Toc5917682"/>
       <w:r>
         <w:lastRenderedPageBreak/>
         <w:t>Meet the team</w:t>
       </w:r>
-      <w:bookmarkEnd w:id="3"/>
+      <w:bookmarkEnd w:id="2"/>
     </w:p>
     <w:p>
       <w:pPr>
@@ -4002,12 +4000,12 @@
       <w:pPr>
         <w:pStyle w:val="Heading2"/>
       </w:pPr>
-      <w:bookmarkStart w:id="4" w:name="_Toc5917683"/>
+      <w:bookmarkStart w:id="3" w:name="_Toc5917683"/>
       <w:r>
         <w:lastRenderedPageBreak/>
         <w:t>Team profile</w:t>
       </w:r>
-      <w:bookmarkEnd w:id="4"/>
+      <w:bookmarkEnd w:id="3"/>
     </w:p>
     <w:p>
       <w:pPr>
@@ -4812,6 +4810,14 @@
               </w:rPr>
               <w:t>ISTP</w:t>
             </w:r>
+            <w:r>
+              <w:rPr>
+                <w:b w:val="0"/>
+                <w:sz w:val="20"/>
+                <w:szCs w:val="20"/>
+              </w:rPr>
+              <w:t>-T</w:t>
+            </w:r>
           </w:p>
           <w:p>
             <w:pPr>
@@ -4839,12 +4845,6 @@
               <w:t>“The Virtuoso”</w:t>
             </w:r>
           </w:p>
-        </w:tc>
-        <w:tc>
-          <w:tcPr>
-            <w:tcW w:w="1725" w:type="dxa"/>
-            <w:vAlign w:val="center"/>
-          </w:tcPr>
           <w:p>
             <w:pPr>
               <w:widowControl w:val="0"/>
@@ -4857,24 +4857,20 @@
               </w:pBdr>
               <w:cnfStyle w:val="000000000000" w:firstRow="0" w:lastRow="0" w:firstColumn="0" w:lastColumn="0" w:oddVBand="0" w:evenVBand="0" w:oddHBand="0" w:evenHBand="0" w:firstRowFirstColumn="0" w:firstRowLastColumn="0" w:lastRowFirstColumn="0" w:lastRowLastColumn="0"/>
               <w:rPr>
-                <w:sz w:val="20"/>
-                <w:szCs w:val="20"/>
-              </w:rPr>
-            </w:pPr>
-            <w:r>
-              <w:rPr>
-                <w:sz w:val="20"/>
-                <w:szCs w:val="20"/>
-              </w:rPr>
-              <w:t>Tactile</w:t>
-            </w:r>
-          </w:p>
-        </w:tc>
-        <w:tc>
-          <w:tcPr>
-            <w:tcW w:w="1342" w:type="dxa"/>
-            <w:vAlign w:val="center"/>
-          </w:tcPr>
+                <w:b w:val="0"/>
+                <w:sz w:val="20"/>
+                <w:szCs w:val="20"/>
+              </w:rPr>
+            </w:pPr>
+            <w:r>
+              <w:rPr>
+                <w:b w:val="0"/>
+                <w:sz w:val="20"/>
+                <w:szCs w:val="20"/>
+              </w:rPr>
+              <w:t>Introverted 75%</w:t>
+            </w:r>
+          </w:p>
           <w:p>
             <w:pPr>
               <w:widowControl w:val="0"/>
@@ -4892,13 +4888,15 @@
                 <w:szCs w:val="20"/>
               </w:rPr>
             </w:pPr>
-          </w:p>
-        </w:tc>
-        <w:tc>
-          <w:tcPr>
-            <w:tcW w:w="2268" w:type="dxa"/>
-            <w:vAlign w:val="center"/>
-          </w:tcPr>
+            <w:r>
+              <w:rPr>
+                <w:b w:val="0"/>
+                <w:sz w:val="20"/>
+                <w:szCs w:val="20"/>
+              </w:rPr>
+              <w:t>Observant 56%</w:t>
+            </w:r>
+          </w:p>
           <w:p>
             <w:pPr>
               <w:widowControl w:val="0"/>
@@ -4922,7 +4920,7 @@
                 <w:sz w:val="20"/>
                 <w:szCs w:val="20"/>
               </w:rPr>
-              <w:t>Openness: 60%</w:t>
+              <w:t>Thinking 61%</w:t>
             </w:r>
           </w:p>
           <w:p>
@@ -4948,7 +4946,7 @@
                 <w:sz w:val="20"/>
                 <w:szCs w:val="20"/>
               </w:rPr>
-              <w:t>Conscientiousness: 42%</w:t>
+              <w:t>Prospecting 64%</w:t>
             </w:r>
           </w:p>
           <w:p>
@@ -4974,9 +4972,15 @@
                 <w:sz w:val="20"/>
                 <w:szCs w:val="20"/>
               </w:rPr>
-              <w:t>Extraversion: 33%</w:t>
-            </w:r>
-          </w:p>
+              <w:t>Turbulent 71%</w:t>
+            </w:r>
+          </w:p>
+        </w:tc>
+        <w:tc>
+          <w:tcPr>
+            <w:tcW w:w="1725" w:type="dxa"/>
+            <w:vAlign w:val="center"/>
+          </w:tcPr>
           <w:p>
             <w:pPr>
               <w:widowControl w:val="0"/>
@@ -4989,20 +4993,24 @@
               </w:pBdr>
               <w:cnfStyle w:val="000000000000" w:firstRow="0" w:lastRow="0" w:firstColumn="0" w:lastColumn="0" w:oddVBand="0" w:evenVBand="0" w:oddHBand="0" w:evenHBand="0" w:firstRowFirstColumn="0" w:firstRowLastColumn="0" w:lastRowFirstColumn="0" w:lastRowLastColumn="0"/>
               <w:rPr>
-                <w:b w:val="0"/>
-                <w:sz w:val="20"/>
-                <w:szCs w:val="20"/>
-              </w:rPr>
-            </w:pPr>
-            <w:r>
-              <w:rPr>
-                <w:b w:val="0"/>
-                <w:sz w:val="20"/>
-                <w:szCs w:val="20"/>
-              </w:rPr>
-              <w:t>Agreeableness: 48%</w:t>
-            </w:r>
-          </w:p>
+                <w:sz w:val="20"/>
+                <w:szCs w:val="20"/>
+              </w:rPr>
+            </w:pPr>
+            <w:r>
+              <w:rPr>
+                <w:sz w:val="20"/>
+                <w:szCs w:val="20"/>
+              </w:rPr>
+              <w:t>Tactile</w:t>
+            </w:r>
+          </w:p>
+        </w:tc>
+        <w:tc>
+          <w:tcPr>
+            <w:tcW w:w="1342" w:type="dxa"/>
+            <w:vAlign w:val="center"/>
+          </w:tcPr>
           <w:p>
             <w:pPr>
               <w:widowControl w:val="0"/>
@@ -5020,19 +5028,11 @@
                 <w:szCs w:val="20"/>
               </w:rPr>
             </w:pPr>
-            <w:r>
-              <w:rPr>
-                <w:b w:val="0"/>
-                <w:sz w:val="20"/>
-                <w:szCs w:val="20"/>
-              </w:rPr>
-              <w:t>Neuroticism: 50%</w:t>
-            </w:r>
-          </w:p>
-        </w:tc>
-        <w:tc>
-          <w:tcPr>
-            <w:tcW w:w="1454" w:type="dxa"/>
+          </w:p>
+        </w:tc>
+        <w:tc>
+          <w:tcPr>
+            <w:tcW w:w="2268" w:type="dxa"/>
             <w:vAlign w:val="center"/>
           </w:tcPr>
           <w:p>
@@ -5052,6 +5052,142 @@
                 <w:szCs w:val="20"/>
               </w:rPr>
             </w:pPr>
+            <w:r>
+              <w:rPr>
+                <w:b w:val="0"/>
+                <w:sz w:val="20"/>
+                <w:szCs w:val="20"/>
+              </w:rPr>
+              <w:t>Openness: 60%</w:t>
+            </w:r>
+          </w:p>
+          <w:p>
+            <w:pPr>
+              <w:widowControl w:val="0"/>
+              <w:pBdr>
+                <w:top w:val="nil"/>
+                <w:left w:val="nil"/>
+                <w:bottom w:val="nil"/>
+                <w:right w:val="nil"/>
+                <w:between w:val="nil"/>
+              </w:pBdr>
+              <w:cnfStyle w:val="000000000000" w:firstRow="0" w:lastRow="0" w:firstColumn="0" w:lastColumn="0" w:oddVBand="0" w:evenVBand="0" w:oddHBand="0" w:evenHBand="0" w:firstRowFirstColumn="0" w:firstRowLastColumn="0" w:lastRowFirstColumn="0" w:lastRowLastColumn="0"/>
+              <w:rPr>
+                <w:b w:val="0"/>
+                <w:sz w:val="20"/>
+                <w:szCs w:val="20"/>
+              </w:rPr>
+            </w:pPr>
+            <w:r>
+              <w:rPr>
+                <w:b w:val="0"/>
+                <w:sz w:val="20"/>
+                <w:szCs w:val="20"/>
+              </w:rPr>
+              <w:t>Conscientiousness: 42%</w:t>
+            </w:r>
+          </w:p>
+          <w:p>
+            <w:pPr>
+              <w:widowControl w:val="0"/>
+              <w:pBdr>
+                <w:top w:val="nil"/>
+                <w:left w:val="nil"/>
+                <w:bottom w:val="nil"/>
+                <w:right w:val="nil"/>
+                <w:between w:val="nil"/>
+              </w:pBdr>
+              <w:cnfStyle w:val="000000000000" w:firstRow="0" w:lastRow="0" w:firstColumn="0" w:lastColumn="0" w:oddVBand="0" w:evenVBand="0" w:oddHBand="0" w:evenHBand="0" w:firstRowFirstColumn="0" w:firstRowLastColumn="0" w:lastRowFirstColumn="0" w:lastRowLastColumn="0"/>
+              <w:rPr>
+                <w:b w:val="0"/>
+                <w:sz w:val="20"/>
+                <w:szCs w:val="20"/>
+              </w:rPr>
+            </w:pPr>
+            <w:r>
+              <w:rPr>
+                <w:b w:val="0"/>
+                <w:sz w:val="20"/>
+                <w:szCs w:val="20"/>
+              </w:rPr>
+              <w:t>Extraversion: 33%</w:t>
+            </w:r>
+          </w:p>
+          <w:p>
+            <w:pPr>
+              <w:widowControl w:val="0"/>
+              <w:pBdr>
+                <w:top w:val="nil"/>
+                <w:left w:val="nil"/>
+                <w:bottom w:val="nil"/>
+                <w:right w:val="nil"/>
+                <w:between w:val="nil"/>
+              </w:pBdr>
+              <w:cnfStyle w:val="000000000000" w:firstRow="0" w:lastRow="0" w:firstColumn="0" w:lastColumn="0" w:oddVBand="0" w:evenVBand="0" w:oddHBand="0" w:evenHBand="0" w:firstRowFirstColumn="0" w:firstRowLastColumn="0" w:lastRowFirstColumn="0" w:lastRowLastColumn="0"/>
+              <w:rPr>
+                <w:b w:val="0"/>
+                <w:sz w:val="20"/>
+                <w:szCs w:val="20"/>
+              </w:rPr>
+            </w:pPr>
+            <w:r>
+              <w:rPr>
+                <w:b w:val="0"/>
+                <w:sz w:val="20"/>
+                <w:szCs w:val="20"/>
+              </w:rPr>
+              <w:t>Agreeableness: 48%</w:t>
+            </w:r>
+          </w:p>
+          <w:p>
+            <w:pPr>
+              <w:widowControl w:val="0"/>
+              <w:pBdr>
+                <w:top w:val="nil"/>
+                <w:left w:val="nil"/>
+                <w:bottom w:val="nil"/>
+                <w:right w:val="nil"/>
+                <w:between w:val="nil"/>
+              </w:pBdr>
+              <w:cnfStyle w:val="000000000000" w:firstRow="0" w:lastRow="0" w:firstColumn="0" w:lastColumn="0" w:oddVBand="0" w:evenVBand="0" w:oddHBand="0" w:evenHBand="0" w:firstRowFirstColumn="0" w:firstRowLastColumn="0" w:lastRowFirstColumn="0" w:lastRowLastColumn="0"/>
+              <w:rPr>
+                <w:b w:val="0"/>
+                <w:sz w:val="20"/>
+                <w:szCs w:val="20"/>
+              </w:rPr>
+            </w:pPr>
+            <w:r>
+              <w:rPr>
+                <w:b w:val="0"/>
+                <w:sz w:val="20"/>
+                <w:szCs w:val="20"/>
+              </w:rPr>
+              <w:t>Neuroticism: 50%</w:t>
+            </w:r>
+          </w:p>
+        </w:tc>
+        <w:tc>
+          <w:tcPr>
+            <w:tcW w:w="1454" w:type="dxa"/>
+            <w:vAlign w:val="center"/>
+          </w:tcPr>
+          <w:p>
+            <w:pPr>
+              <w:widowControl w:val="0"/>
+              <w:pBdr>
+                <w:top w:val="nil"/>
+                <w:left w:val="nil"/>
+                <w:bottom w:val="nil"/>
+                <w:right w:val="nil"/>
+                <w:between w:val="nil"/>
+              </w:pBdr>
+              <w:cnfStyle w:val="000000000000" w:firstRow="0" w:lastRow="0" w:firstColumn="0" w:lastColumn="0" w:oddVBand="0" w:evenVBand="0" w:oddHBand="0" w:evenHBand="0" w:firstRowFirstColumn="0" w:firstRowLastColumn="0" w:lastRowFirstColumn="0" w:lastRowLastColumn="0"/>
+              <w:rPr>
+                <w:b w:val="0"/>
+                <w:sz w:val="20"/>
+                <w:szCs w:val="20"/>
+              </w:rPr>
+            </w:pPr>
           </w:p>
         </w:tc>
       </w:tr>
@@ -5188,7 +5324,15 @@
                 <w:sz w:val="20"/>
                 <w:szCs w:val="20"/>
               </w:rPr>
-              <w:t>intuitive</w:t>
+              <w:t>I</w:t>
+            </w:r>
+            <w:r>
+              <w:rPr>
+                <w:b w:val="0"/>
+                <w:sz w:val="20"/>
+                <w:szCs w:val="20"/>
+              </w:rPr>
+              <w:t>ntuitive</w:t>
             </w:r>
             <w:r>
               <w:rPr>
@@ -7009,12 +7153,12 @@
       <w:pPr>
         <w:pStyle w:val="Heading2"/>
       </w:pPr>
-      <w:bookmarkStart w:id="5" w:name="_Toc5917684"/>
+      <w:bookmarkStart w:id="4" w:name="_Toc5917684"/>
       <w:r>
         <w:lastRenderedPageBreak/>
         <w:t>Tools</w:t>
       </w:r>
-      <w:bookmarkEnd w:id="5"/>
+      <w:bookmarkEnd w:id="4"/>
     </w:p>
     <w:p/>
     <w:p>
@@ -7058,7 +7202,7 @@
         <w:t>Group Git repository:</w:t>
       </w:r>
     </w:p>
-    <w:commentRangeStart w:id="6"/>
+    <w:commentRangeStart w:id="5"/>
     <w:p>
       <w:pPr>
         <w:rPr>
@@ -7096,12 +7240,12 @@
         </w:rPr>
         <w:fldChar w:fldCharType="end"/>
       </w:r>
-      <w:commentRangeEnd w:id="6"/>
+      <w:commentRangeEnd w:id="5"/>
       <w:r>
         <w:rPr>
           <w:rStyle w:val="CommentReference"/>
         </w:rPr>
-        <w:commentReference w:id="6"/>
+        <w:commentReference w:id="5"/>
       </w:r>
     </w:p>
     <w:p/>
@@ -7248,23 +7392,23 @@
           <w:bottom w:val="single" w:sz="12" w:space="1" w:color="4A66AC" w:themeColor="accent1"/>
         </w:pBdr>
       </w:pPr>
-      <w:bookmarkStart w:id="7" w:name="_Toc5917685"/>
+      <w:bookmarkStart w:id="6" w:name="_Toc5917685"/>
       <w:r>
         <w:lastRenderedPageBreak/>
         <w:t>Industry Data</w:t>
       </w:r>
+      <w:bookmarkEnd w:id="6"/>
+    </w:p>
+    <w:p/>
+    <w:p>
+      <w:pPr>
+        <w:pStyle w:val="Heading2"/>
+      </w:pPr>
+      <w:bookmarkStart w:id="7" w:name="_Toc5917686"/>
+      <w:r>
+        <w:t>Burning Glass Analysis</w:t>
+      </w:r>
       <w:bookmarkEnd w:id="7"/>
-    </w:p>
-    <w:p/>
-    <w:p>
-      <w:pPr>
-        <w:pStyle w:val="Heading2"/>
-      </w:pPr>
-      <w:bookmarkStart w:id="8" w:name="_Toc5917686"/>
-      <w:r>
-        <w:t>Burning Glass Analysis</w:t>
-      </w:r>
-      <w:bookmarkEnd w:id="8"/>
     </w:p>
     <w:p>
       <w:pPr>
@@ -7796,18 +7940,18 @@
       <w:r>
         <w:t xml:space="preserve">Having looked at the Burning Glass data, has your opinion of your ideal job changed? Why or why </w:t>
       </w:r>
-      <w:commentRangeStart w:id="9"/>
+      <w:commentRangeStart w:id="8"/>
       <w:r>
         <w:t>not</w:t>
       </w:r>
-      <w:commentRangeEnd w:id="9"/>
+      <w:commentRangeEnd w:id="8"/>
       <w:r>
         <w:rPr>
           <w:rStyle w:val="CommentReference"/>
           <w:b/>
           <w:i w:val="0"/>
         </w:rPr>
-        <w:commentReference w:id="9"/>
+        <w:commentReference w:id="8"/>
       </w:r>
       <w:r>
         <w:t>?</w:t>
@@ -8114,22 +8258,22 @@
       <w:pPr>
         <w:pStyle w:val="Heading2"/>
       </w:pPr>
-      <w:bookmarkStart w:id="10" w:name="_Toc5917687"/>
-      <w:commentRangeStart w:id="11"/>
+      <w:bookmarkStart w:id="9" w:name="_Toc5917687"/>
+      <w:commentRangeStart w:id="10"/>
       <w:r>
         <w:lastRenderedPageBreak/>
         <w:t>Skills Matrix for Group Fourteen</w:t>
       </w:r>
-      <w:commentRangeEnd w:id="11"/>
+      <w:commentRangeEnd w:id="10"/>
       <w:r>
         <w:rPr>
           <w:rStyle w:val="CommentReference"/>
           <w:rFonts w:eastAsiaTheme="minorEastAsia" w:cstheme="minorBidi"/>
           <w:color w:val="242852" w:themeColor="text2"/>
         </w:rPr>
-        <w:commentReference w:id="11"/>
-      </w:r>
-      <w:bookmarkEnd w:id="10"/>
+        <w:commentReference w:id="10"/>
+      </w:r>
+      <w:bookmarkEnd w:id="9"/>
     </w:p>
     <w:tbl>
       <w:tblPr>
@@ -23449,27 +23593,27 @@
           <w:bottom w:val="single" w:sz="12" w:space="1" w:color="4A66AC" w:themeColor="accent1"/>
         </w:pBdr>
       </w:pPr>
-      <w:bookmarkStart w:id="12" w:name="_Toc5917688"/>
+      <w:bookmarkStart w:id="11" w:name="_Toc5917688"/>
       <w:r>
         <w:lastRenderedPageBreak/>
         <w:t>IT Work</w:t>
       </w:r>
+      <w:bookmarkEnd w:id="11"/>
+    </w:p>
+    <w:p>
+      <w:pPr>
+        <w:pStyle w:val="Content"/>
+      </w:pPr>
+    </w:p>
+    <w:p>
+      <w:pPr>
+        <w:pStyle w:val="Heading2"/>
+      </w:pPr>
+      <w:bookmarkStart w:id="12" w:name="_Toc5917689"/>
+      <w:r>
+        <w:t>The name is Smith.  Richard Smith.</w:t>
+      </w:r>
       <w:bookmarkEnd w:id="12"/>
-    </w:p>
-    <w:p>
-      <w:pPr>
-        <w:pStyle w:val="Content"/>
-      </w:pPr>
-    </w:p>
-    <w:p>
-      <w:pPr>
-        <w:pStyle w:val="Heading2"/>
-      </w:pPr>
-      <w:bookmarkStart w:id="13" w:name="_Toc5917689"/>
-      <w:r>
-        <w:t>The name is Smith.  Richard Smith.</w:t>
-      </w:r>
-      <w:bookmarkEnd w:id="13"/>
     </w:p>
     <w:p>
       <w:pPr>
@@ -23606,14 +23750,14 @@
       <w:pPr>
         <w:pStyle w:val="Heading2"/>
       </w:pPr>
-      <w:bookmarkStart w:id="14" w:name="_Toc5917690"/>
+      <w:bookmarkStart w:id="13" w:name="_Toc5917690"/>
       <w:r>
         <w:t>Q</w:t>
       </w:r>
       <w:r>
         <w:t>&amp;A</w:t>
       </w:r>
-      <w:bookmarkEnd w:id="14"/>
+      <w:bookmarkEnd w:id="13"/>
     </w:p>
     <w:p>
       <w:pPr>
@@ -24596,33 +24740,33 @@
       <w:pPr>
         <w:pStyle w:val="Heading1"/>
       </w:pPr>
-      <w:bookmarkStart w:id="15" w:name="_Toc5917691"/>
+      <w:bookmarkStart w:id="14" w:name="_Toc5917691"/>
       <w:r>
         <w:lastRenderedPageBreak/>
         <w:t>IT Technologies</w:t>
       </w:r>
+      <w:bookmarkEnd w:id="14"/>
+    </w:p>
+    <w:p>
+      <w:pPr>
+        <w:pStyle w:val="Content"/>
+      </w:pPr>
+    </w:p>
+    <w:p>
+      <w:pPr>
+        <w:pStyle w:val="Heading2"/>
+        <w:rPr>
+          <w:lang w:val="en-GB" w:eastAsia="en-GB"/>
+        </w:rPr>
+      </w:pPr>
+      <w:bookmarkStart w:id="15" w:name="_Toc5917692"/>
+      <w:r>
+        <w:rPr>
+          <w:lang w:val="en-GB" w:eastAsia="en-GB"/>
+        </w:rPr>
+        <w:t>Small Computing Devices</w:t>
+      </w:r>
       <w:bookmarkEnd w:id="15"/>
-    </w:p>
-    <w:p>
-      <w:pPr>
-        <w:pStyle w:val="Content"/>
-      </w:pPr>
-    </w:p>
-    <w:p>
-      <w:pPr>
-        <w:pStyle w:val="Heading2"/>
-        <w:rPr>
-          <w:lang w:val="en-GB" w:eastAsia="en-GB"/>
-        </w:rPr>
-      </w:pPr>
-      <w:bookmarkStart w:id="16" w:name="_Toc5917692"/>
-      <w:r>
-        <w:rPr>
-          <w:lang w:val="en-GB" w:eastAsia="en-GB"/>
-        </w:rPr>
-        <w:t>Small Computing Devices</w:t>
-      </w:r>
-      <w:bookmarkEnd w:id="16"/>
     </w:p>
     <w:p>
       <w:pPr>
@@ -25462,12 +25606,12 @@
       <w:pPr>
         <w:pStyle w:val="Heading2"/>
       </w:pPr>
-      <w:bookmarkStart w:id="17" w:name="_Toc5917693"/>
+      <w:bookmarkStart w:id="16" w:name="_Toc5917693"/>
       <w:r>
         <w:lastRenderedPageBreak/>
         <w:t>Cyber Security</w:t>
       </w:r>
-      <w:bookmarkEnd w:id="17"/>
+      <w:bookmarkEnd w:id="16"/>
     </w:p>
     <w:p>
       <w:pPr>
@@ -25513,7 +25657,7 @@
       <w:pPr>
         <w:pStyle w:val="Content"/>
       </w:pPr>
-      <w:commentRangeStart w:id="18"/>
+      <w:commentRangeStart w:id="17"/>
       <w:r>
         <w:t xml:space="preserve">Ransomware and malware for example are types of malicious software also known as a “virus” which allows an attacker access to your computer, though in this case for different means. Ransomware is designed to extract money from victims by preventing </w:t>
       </w:r>
@@ -25523,13 +25667,13 @@
       <w:r>
         <w:t xml:space="preserve"> access to certain files or entire computer until the ransom is paid. Malware is software designed to gain access to your computer in order to carry out malicious actions. While possibly the most commonly known, malicious software downloaded to your computer is not the only type of threat users can experience. Offenders can employ a practice known as social engineering – which through deception and trickery, allows them to gain money or access to sensitive information from unsuspecting victims. Similarly, a tactic called “phishing” – the act of sending false emails disguised as emails sent from sources the recipient would generally trust – can be used to gain sensitive information such as bank details or user passwords, generally for the services the phishing email is attempting to emulate.</w:t>
       </w:r>
-      <w:commentRangeEnd w:id="18"/>
+      <w:commentRangeEnd w:id="17"/>
       <w:r>
         <w:rPr>
           <w:rStyle w:val="CommentReference"/>
           <w:b/>
         </w:rPr>
-        <w:commentReference w:id="18"/>
+        <w:commentReference w:id="17"/>
       </w:r>
     </w:p>
     <w:p>
@@ -25764,7 +25908,15 @@
         <w:pStyle w:val="Content"/>
       </w:pPr>
       <w:r>
-        <w:t xml:space="preserve">The future of cyber security is linked tightly with cloud-based technology and artificial intelligence/machine learning. The shift of SIEM systems from being on-site software to cloud based software could mean that it would cost less for businesses and organisations to </w:t>
+        <w:t xml:space="preserve">The future of cyber security is linked tightly with cloud-based technology and artificial intelligence/machine learning. The shift of SIEM systems from being on-site software to cloud based software could mean that it would cost less for businesses and </w:t>
+      </w:r>
+      <w:proofErr w:type="spellStart"/>
+      <w:r>
+        <w:t>organisations</w:t>
+      </w:r>
+      <w:proofErr w:type="spellEnd"/>
+      <w:r>
+        <w:t xml:space="preserve"> to </w:t>
       </w:r>
       <w:proofErr w:type="spellStart"/>
       <w:r>
@@ -26211,12 +26363,12 @@
       <w:pPr>
         <w:pStyle w:val="Heading2"/>
       </w:pPr>
-      <w:bookmarkStart w:id="19" w:name="_Toc5917694"/>
+      <w:bookmarkStart w:id="18" w:name="_Toc5917694"/>
       <w:r>
         <w:lastRenderedPageBreak/>
         <w:t>Machine Learning</w:t>
       </w:r>
-      <w:bookmarkEnd w:id="19"/>
+      <w:bookmarkEnd w:id="18"/>
     </w:p>
     <w:p>
       <w:pPr>
@@ -27049,11 +27201,11 @@
       <w:pPr>
         <w:pStyle w:val="Heading2"/>
       </w:pPr>
-      <w:bookmarkStart w:id="20" w:name="_Toc5917695"/>
+      <w:bookmarkStart w:id="19" w:name="_Toc5917695"/>
       <w:r>
         <w:t>Autonomous Vehicles</w:t>
       </w:r>
-      <w:bookmarkEnd w:id="20"/>
+      <w:bookmarkEnd w:id="19"/>
     </w:p>
     <w:p>
       <w:pPr>
@@ -27649,28 +27801,28 @@
       <w:pPr>
         <w:pStyle w:val="Heading1"/>
       </w:pPr>
-      <w:bookmarkStart w:id="21" w:name="_Toc5917696"/>
+      <w:bookmarkStart w:id="20" w:name="_Toc5917696"/>
       <w:r>
         <w:lastRenderedPageBreak/>
         <w:t>Project Idea</w:t>
       </w:r>
+      <w:bookmarkEnd w:id="20"/>
+    </w:p>
+    <w:p>
+      <w:pPr>
+        <w:pStyle w:val="Heading2"/>
+      </w:pPr>
+      <w:bookmarkStart w:id="21" w:name="_Toc5917697"/>
+      <w:r>
+        <w:rPr>
+          <w:i/>
+        </w:rPr>
+        <w:t>Open Your Eyes</w:t>
+      </w:r>
+      <w:r>
+        <w:t>: A proposal for moral choice frameworks in gaming</w:t>
+      </w:r>
       <w:bookmarkEnd w:id="21"/>
-    </w:p>
-    <w:p>
-      <w:pPr>
-        <w:pStyle w:val="Heading2"/>
-      </w:pPr>
-      <w:bookmarkStart w:id="22" w:name="_Toc5917697"/>
-      <w:r>
-        <w:rPr>
-          <w:i/>
-        </w:rPr>
-        <w:t>Open Your Eyes</w:t>
-      </w:r>
-      <w:r>
-        <w:t>: A proposal for moral choice frameworks in gaming</w:t>
-      </w:r>
-      <w:bookmarkEnd w:id="22"/>
     </w:p>
     <w:p>
       <w:pPr>
@@ -27768,7 +27920,19 @@
         <w:pStyle w:val="Content"/>
       </w:pPr>
       <w:r>
-        <w:t xml:space="preserve">Where there is interaction with NPCs, there is an opportunity to bring </w:t>
+        <w:t xml:space="preserve">Where there is interaction with </w:t>
+      </w:r>
+      <w:r>
+        <w:t>non-player character</w:t>
+      </w:r>
+      <w:r>
+        <w:t>s</w:t>
+      </w:r>
+      <w:r>
+        <w:t xml:space="preserve"> (NPCs)</w:t>
+      </w:r>
+      <w:r>
+        <w:t xml:space="preserve">, there is an opportunity to bring </w:t>
       </w:r>
       <w:proofErr w:type="gramStart"/>
       <w:r>
@@ -27826,11 +27990,11 @@
         <w:pStyle w:val="Content"/>
       </w:pPr>
       <w:r>
-        <w:t xml:space="preserve">Worse still, this black and white approach can be taken to an even more shallow extreme when, of the moral choices presented, one is obviously preferred over another. Typically, this leads to the player being punished for freely choosing the "wrong" (evil) option over the "right" (virtuous) one. Another common problem with poorly-implemented MCS is where the choices a player </w:t>
+        <w:t xml:space="preserve">Worse still, this black and white approach can be taken to an even more shallow extreme when, of the moral choices presented, one is obviously preferred over another. Typically, this leads to the player being punished for freely choosing the "wrong" (evil) option over the "right" (virtuous) </w:t>
       </w:r>
       <w:r>
         <w:lastRenderedPageBreak/>
-        <w:t>makes during the game carry little to no weight on the game’s ending. What appears to be branching paths and depth of characters is revealed to be an illusion in the final act, and the game’s endings are restricted to choices which are made in the final moments.</w:t>
+        <w:t>one. Another common problem with poorly-implemented MCS is where the choices a player makes during the game carry little to no weight on the game’s ending. What appears to be branching paths and depth of characters is revealed to be an illusion in the final act, and the game’s endings are restricted to choices which are made in the final moments.</w:t>
       </w:r>
     </w:p>
     <w:p>
@@ -27990,7 +28154,7 @@
           <w:noProof/>
         </w:rPr>
         <w:drawing>
-          <wp:anchor distT="0" distB="0" distL="114300" distR="114300" simplePos="0" relativeHeight="251662336" behindDoc="0" locked="0" layoutInCell="1" allowOverlap="1" wp14:anchorId="745A3F52" wp14:editId="422A767E">
+          <wp:anchor distT="0" distB="0" distL="114300" distR="114300" simplePos="0" relativeHeight="251662336" behindDoc="0" locked="0" layoutInCell="1" allowOverlap="1" wp14:anchorId="745A3F52" wp14:editId="1A9D3B13">
             <wp:simplePos x="0" y="0"/>
             <wp:positionH relativeFrom="margin">
               <wp:posOffset>3590925</wp:posOffset>
@@ -28056,24 +28220,27 @@
         </w:drawing>
       </w:r>
       <w:r>
-        <w:t xml:space="preserve">Telltale Games' </w:t>
-      </w:r>
-      <w:proofErr w:type="gramStart"/>
+        <w:t xml:space="preserve">Telltale </w:t>
+      </w:r>
+      <w:proofErr w:type="spellStart"/>
+      <w:r>
+        <w:t>Games'</w:t>
+      </w:r>
+      <w:r>
+        <w:t>s</w:t>
+      </w:r>
+      <w:proofErr w:type="spellEnd"/>
+      <w:r>
+        <w:t xml:space="preserve"> </w:t>
+      </w:r>
       <w:r>
         <w:rPr>
           <w:i/>
         </w:rPr>
-        <w:t>The</w:t>
-      </w:r>
-      <w:proofErr w:type="gramEnd"/>
-      <w:r>
-        <w:rPr>
-          <w:i/>
-        </w:rPr>
-        <w:t xml:space="preserve"> Walking Dead</w:t>
-      </w:r>
-      <w:r>
-        <w:t xml:space="preserve"> series are notable examples of games where moral choices affect the outcome of certain situations. However, in many cases these fall victim to the flaw of player choices being rendered meaningless in the interest of plot continuity: where there are sequels in production, there is limited variety in endings so as to avoid a long episodic series becoming fractally complicated. Instead, players may be faced with options which produce little to no difference to the scene but provide an illusion of player control, such as the infamous "[NPC] will remember that" subtext which often appears on screen but rarely seems to carry any strong influence on the plot.</w:t>
+        <w:t>The Walking Dead</w:t>
+      </w:r>
+      <w:r>
+        <w:t xml:space="preserve"> series are notable examples of games where moral choices affect the outcome of certain situations. However, in many cases these fall victim to the flaw of player choices being rendered meaningless in the interest of plot continuity: where there are sequels in production, there is limited variety in endings so as to avoid a long episodic series becoming fractally complicated. Instead, players may be faced with options which produce little to no difference to the scene but provide an illusion of player control, such as the infamous "[NPC] will remember that" subtext which often appears on screen but rarely seems to carry a strong influence on the plot.</w:t>
       </w:r>
     </w:p>
     <w:p>
@@ -28148,7 +28315,13 @@
         <w:t>Mass Effect 3</w:t>
       </w:r>
       <w:r>
-        <w:t xml:space="preserve"> however, the fate of the entire universe is decided by a dialogue tree in the final scene. All choices the player made up to this point in the game were suddenly revealed to have had no impact on the plot, to the chagrin of the game's fanbase.</w:t>
+        <w:t xml:space="preserve"> however, the fate of the entire universe is decided by dialogue tree</w:t>
+      </w:r>
+      <w:r>
+        <w:t>s</w:t>
+      </w:r>
+      <w:r>
+        <w:t xml:space="preserve"> in the final scene. All choices the player made up to this point in the game were suddenly revealed to have had no impact on the plot, to the chagrin of the game's fanbase.</w:t>
       </w:r>
     </w:p>
     <w:p>
@@ -28164,8 +28337,97 @@
         <w:rPr>
           <w:noProof/>
         </w:rPr>
+        <mc:AlternateContent>
+          <mc:Choice Requires="wps">
+            <w:drawing>
+              <wp:anchor distT="0" distB="0" distL="114300" distR="114300" simplePos="0" relativeHeight="251675648" behindDoc="0" locked="0" layoutInCell="1" allowOverlap="1" wp14:anchorId="729703A3" wp14:editId="41608B35">
+                <wp:simplePos x="0" y="0"/>
+                <wp:positionH relativeFrom="margin">
+                  <wp:align>left</wp:align>
+                </wp:positionH>
+                <wp:positionV relativeFrom="paragraph">
+                  <wp:posOffset>3462020</wp:posOffset>
+                </wp:positionV>
+                <wp:extent cx="3629025" cy="161925"/>
+                <wp:effectExtent l="0" t="0" r="9525" b="9525"/>
+                <wp:wrapSquare wrapText="bothSides"/>
+                <wp:docPr id="28" name="Text Box 28"/>
+                <wp:cNvGraphicFramePr/>
+                <a:graphic xmlns:a="http://schemas.openxmlformats.org/drawingml/2006/main">
+                  <a:graphicData uri="http://schemas.microsoft.com/office/word/2010/wordprocessingShape">
+                    <wps:wsp>
+                      <wps:cNvSpPr txBox="1"/>
+                      <wps:spPr>
+                        <a:xfrm>
+                          <a:off x="0" y="0"/>
+                          <a:ext cx="3629025" cy="161925"/>
+                        </a:xfrm>
+                        <a:prstGeom prst="rect">
+                          <a:avLst/>
+                        </a:prstGeom>
+                        <a:solidFill>
+                          <a:prstClr val="white"/>
+                        </a:solidFill>
+                        <a:ln>
+                          <a:noFill/>
+                        </a:ln>
+                      </wps:spPr>
+                      <wps:txbx>
+                        <w:txbxContent>
+                          <w:p>
+                            <w:pPr>
+                              <w:pStyle w:val="Caption"/>
+                              <w:jc w:val="center"/>
+                            </w:pPr>
+                            <w:r>
+                              <w:t>Planescape: Torment. What can change the nature of a man?</w:t>
+                            </w:r>
+                          </w:p>
+                        </w:txbxContent>
+                      </wps:txbx>
+                      <wps:bodyPr rot="0" spcFirstLastPara="0" vertOverflow="overflow" horzOverflow="overflow" vert="horz" wrap="square" lIns="0" tIns="0" rIns="0" bIns="0" numCol="1" spcCol="0" rtlCol="0" fromWordArt="0" anchor="t" anchorCtr="0" forceAA="0" compatLnSpc="1">
+                        <a:prstTxWarp prst="textNoShape">
+                          <a:avLst/>
+                        </a:prstTxWarp>
+                        <a:noAutofit/>
+                      </wps:bodyPr>
+                    </wps:wsp>
+                  </a:graphicData>
+                </a:graphic>
+                <wp14:sizeRelV relativeFrom="margin">
+                  <wp14:pctHeight>0</wp14:pctHeight>
+                </wp14:sizeRelV>
+              </wp:anchor>
+            </w:drawing>
+          </mc:Choice>
+          <mc:Fallback>
+            <w:pict>
+              <v:shape w14:anchorId="729703A3" id="Text Box 28" o:spid="_x0000_s1028" type="#_x0000_t202" style="position:absolute;margin-left:0;margin-top:272.6pt;width:285.75pt;height:12.75pt;z-index:251675648;visibility:visible;mso-wrap-style:square;mso-height-percent:0;mso-wrap-distance-left:9pt;mso-wrap-distance-top:0;mso-wrap-distance-right:9pt;mso-wrap-distance-bottom:0;mso-position-horizontal:left;mso-position-horizontal-relative:margin;mso-position-vertical:absolute;mso-position-vertical-relative:text;mso-height-percent:0;mso-height-relative:margin;v-text-anchor:top" o:gfxdata="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" stroked="f">
+                <v:textbox inset="0,0,0,0">
+                  <w:txbxContent>
+                    <w:p>
+                      <w:pPr>
+                        <w:pStyle w:val="Caption"/>
+                        <w:jc w:val="center"/>
+                      </w:pPr>
+                      <w:r>
+                        <w:t>Planescape: Torment. What can change the nature of a man?</w:t>
+                      </w:r>
+                    </w:p>
+                  </w:txbxContent>
+                </v:textbox>
+                <w10:wrap type="square" anchorx="margin"/>
+              </v:shape>
+            </w:pict>
+          </mc:Fallback>
+        </mc:AlternateContent>
+      </w:r>
+      <w:r>
+        <w:rPr>
+          <w:noProof/>
+        </w:rPr>
         <w:drawing>
-          <wp:anchor distT="0" distB="0" distL="114300" distR="114300" simplePos="0" relativeHeight="251663360" behindDoc="0" locked="0" layoutInCell="1" allowOverlap="1" wp14:anchorId="341438AD" wp14:editId="3F886F40">
+          <wp:anchor distT="0" distB="0" distL="114300" distR="114300" simplePos="0" relativeHeight="251663360" behindDoc="0" locked="0" layoutInCell="1" allowOverlap="1" wp14:anchorId="341438AD" wp14:editId="5F59EDB9">
             <wp:simplePos x="0" y="0"/>
             <wp:positionH relativeFrom="margin">
               <wp:posOffset>0</wp:posOffset>
@@ -28174,7 +28436,7 @@
               <wp:posOffset>986155</wp:posOffset>
             </wp:positionV>
             <wp:extent cx="3629025" cy="2529840"/>
-            <wp:effectExtent l="0" t="0" r="9525" b="3810"/>
+            <wp:effectExtent l="152400" t="152400" r="371475" b="365760"/>
             <wp:wrapSquare wrapText="bothSides"/>
             <wp:docPr id="15" name="Picture 15"/>
             <wp:cNvGraphicFramePr>
@@ -28207,6 +28469,13 @@
                     <a:prstGeom prst="rect">
                       <a:avLst/>
                     </a:prstGeom>
+                    <a:effectLst>
+                      <a:outerShdw blurRad="292100" dist="139700" dir="2700000" algn="tl" rotWithShape="0">
+                        <a:prstClr val="black">
+                          <a:alpha val="65000"/>
+                        </a:prstClr>
+                      </a:outerShdw>
+                    </a:effectLst>
                   </pic:spPr>
                 </pic:pic>
               </a:graphicData>
@@ -28221,212 +28490,126 @@
         </w:drawing>
       </w:r>
       <w:r>
+        <w:t xml:space="preserve">An example of a game with a well-executed MCS is the 1999 game </w:t>
+      </w:r>
+      <w:proofErr w:type="spellStart"/>
+      <w:r>
+        <w:rPr>
+          <w:i/>
+        </w:rPr>
+        <w:t>Planescape</w:t>
+      </w:r>
+      <w:proofErr w:type="spellEnd"/>
+      <w:r>
+        <w:rPr>
+          <w:i/>
+        </w:rPr>
+        <w:t>: Torment</w:t>
+      </w:r>
+      <w:r>
+        <w:t xml:space="preserve">. An isometric role-playing game, </w:t>
+      </w:r>
+      <w:proofErr w:type="spellStart"/>
+      <w:r>
+        <w:rPr>
+          <w:i/>
+        </w:rPr>
+        <w:t>Planescape</w:t>
+      </w:r>
+      <w:proofErr w:type="spellEnd"/>
+      <w:r>
+        <w:rPr>
+          <w:i/>
+        </w:rPr>
+        <w:t>: Torment</w:t>
+      </w:r>
+      <w:r>
+        <w:t xml:space="preserve">'s plot is primarily dialogue-driven, and the player develops the main character’s alignment (good, chaotic, lawful, neutral and other variations), and develops the plot primarily through dialogue, although the weight of these choices is rarely apparent. The results of player choices may not become apparent until much later in the game. In many cases, branching paths are not clearly delineated, and the player may be unaware that the plot path they are </w:t>
+      </w:r>
+      <w:r>
+        <w:lastRenderedPageBreak/>
+        <w:t>following is not predetermined</w:t>
+      </w:r>
+      <w:r>
+        <w:rPr>
+          <w:rStyle w:val="FootnoteReference"/>
+        </w:rPr>
+        <w:footnoteReference w:id="3"/>
+      </w:r>
+      <w:r>
+        <w:t>.</w:t>
+      </w:r>
+    </w:p>
+    <w:p>
+      <w:pPr>
+        <w:pStyle w:val="Content"/>
+      </w:pPr>
+    </w:p>
+    <w:p>
+      <w:pPr>
+        <w:pStyle w:val="Content"/>
+      </w:pPr>
+      <w:r>
+        <w:t>In this way, the personality of the main character is malleable, and therefore the reactions and interactions with NPCs also differs with each playthrough. It also means that seeking alternative endings requires more than saving the game in the last room: alternative paths are created by playing the entire game differently, thus the game retains a lot of replay value.</w:t>
+      </w:r>
+    </w:p>
+    <w:p>
+      <w:pPr>
+        <w:pStyle w:val="Content"/>
+      </w:pPr>
+    </w:p>
+    <w:p>
+      <w:pPr>
+        <w:pStyle w:val="Content"/>
+      </w:pPr>
+      <w:r>
+        <w:t xml:space="preserve">Another example of a good MCS is </w:t>
+      </w:r>
+      <w:r>
+        <w:rPr>
+          <w:i/>
+        </w:rPr>
+        <w:t>Spec Ops: The Line</w:t>
+      </w:r>
+      <w:r>
+        <w:t xml:space="preserve"> which, on first appearance, is a typical first-person war shooter. Nevertheless, it implements moral choices and branching paths where the results are not immediately obvious to the player. The player typically will play the game as one would with any typical first-person shooter, but later in the game the player is confronted with the consequences of their earlier actions, thus subverting the player’s expectations about the nature of the genre</w:t>
+      </w:r>
+      <w:r>
+        <w:rPr>
+          <w:rStyle w:val="FootnoteReference"/>
+        </w:rPr>
+        <w:footnoteReference w:id="4"/>
+      </w:r>
+      <w:r>
+        <w:t>.</w:t>
+      </w:r>
+    </w:p>
+    <w:p>
+      <w:pPr>
+        <w:pStyle w:val="Content"/>
+      </w:pPr>
+    </w:p>
+    <w:p>
+      <w:pPr>
+        <w:pStyle w:val="Content"/>
+      </w:pPr>
+      <w:r>
         <w:rPr>
           <w:noProof/>
         </w:rPr>
         <mc:AlternateContent>
           <mc:Choice Requires="wps">
             <w:drawing>
-              <wp:anchor distT="0" distB="0" distL="114300" distR="114300" simplePos="0" relativeHeight="251675648" behindDoc="0" locked="0" layoutInCell="1" allowOverlap="1" wp14:anchorId="729703A3" wp14:editId="34705274">
+              <wp:anchor distT="0" distB="0" distL="114300" distR="114300" simplePos="0" relativeHeight="251673600" behindDoc="0" locked="0" layoutInCell="1" allowOverlap="1" wp14:anchorId="4523E81C" wp14:editId="5D5C8463">
                 <wp:simplePos x="0" y="0"/>
                 <wp:positionH relativeFrom="column">
-                  <wp:posOffset>0</wp:posOffset>
+                  <wp:posOffset>2098040</wp:posOffset>
                 </wp:positionH>
                 <wp:positionV relativeFrom="paragraph">
-                  <wp:posOffset>3460750</wp:posOffset>
+                  <wp:posOffset>2733040</wp:posOffset>
                 </wp:positionV>
-                <wp:extent cx="3629025" cy="635"/>
-                <wp:effectExtent l="0" t="0" r="0" b="0"/>
-                <wp:wrapSquare wrapText="bothSides"/>
-                <wp:docPr id="28" name="Text Box 28"/>
-                <wp:cNvGraphicFramePr/>
-                <a:graphic xmlns:a="http://schemas.openxmlformats.org/drawingml/2006/main">
-                  <a:graphicData uri="http://schemas.microsoft.com/office/word/2010/wordprocessingShape">
-                    <wps:wsp>
-                      <wps:cNvSpPr txBox="1"/>
-                      <wps:spPr>
-                        <a:xfrm>
-                          <a:off x="0" y="0"/>
-                          <a:ext cx="3629025" cy="635"/>
-                        </a:xfrm>
-                        <a:prstGeom prst="rect">
-                          <a:avLst/>
-                        </a:prstGeom>
-                        <a:solidFill>
-                          <a:prstClr val="white"/>
-                        </a:solidFill>
-                        <a:ln>
-                          <a:noFill/>
-                        </a:ln>
-                      </wps:spPr>
-                      <wps:txbx>
-                        <w:txbxContent>
-                          <w:p>
-                            <w:pPr>
-                              <w:pStyle w:val="Caption"/>
-                              <w:jc w:val="center"/>
-                            </w:pPr>
-                            <w:r>
-                              <w:t>Planescape: Torment. What can change the nature of a man?</w:t>
-                            </w:r>
-                          </w:p>
-                        </w:txbxContent>
-                      </wps:txbx>
-                      <wps:bodyPr rot="0" spcFirstLastPara="0" vertOverflow="overflow" horzOverflow="overflow" vert="horz" wrap="square" lIns="0" tIns="0" rIns="0" bIns="0" numCol="1" spcCol="0" rtlCol="0" fromWordArt="0" anchor="t" anchorCtr="0" forceAA="0" compatLnSpc="1">
-                        <a:prstTxWarp prst="textNoShape">
-                          <a:avLst/>
-                        </a:prstTxWarp>
-                        <a:spAutoFit/>
-                      </wps:bodyPr>
-                    </wps:wsp>
-                  </a:graphicData>
-                </a:graphic>
-              </wp:anchor>
-            </w:drawing>
-          </mc:Choice>
-          <mc:Fallback>
-            <w:pict>
-              <v:shape w14:anchorId="729703A3" id="Text Box 28" o:spid="_x0000_s1028" type="#_x0000_t202" style="position:absolute;margin-left:0;margin-top:272.5pt;width:285.75pt;height:.05pt;z-index:251675648;visibility:visible;mso-wrap-style:square;mso-wrap-distance-left:9pt;mso-wrap-distance-top:0;mso-wrap-distance-right:9pt;mso-wrap-distance-bottom:0;mso-position-horizontal:absolute;mso-position-horizontal-relative:text;mso-position-vertical:absolute;mso-position-vertical-relative:text;v-text-anchor:top" o:gfxdata="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" stroked="f">
-                <v:textbox style="mso-fit-shape-to-text:t" inset="0,0,0,0">
-                  <w:txbxContent>
-                    <w:p>
-                      <w:pPr>
-                        <w:pStyle w:val="Caption"/>
-                        <w:jc w:val="center"/>
-                      </w:pPr>
-                      <w:r>
-                        <w:t>Planescape: Torment. What can change the nature of a man?</w:t>
-                      </w:r>
-                    </w:p>
-                  </w:txbxContent>
-                </v:textbox>
-                <w10:wrap type="square"/>
-              </v:shape>
-            </w:pict>
-          </mc:Fallback>
-        </mc:AlternateContent>
-      </w:r>
-      <w:r>
-        <w:t xml:space="preserve">An example of a game with a well-executed MCS is the 1999 game </w:t>
-      </w:r>
-      <w:proofErr w:type="spellStart"/>
-      <w:r>
-        <w:rPr>
-          <w:i/>
-        </w:rPr>
-        <w:t>Planescape</w:t>
-      </w:r>
-      <w:proofErr w:type="spellEnd"/>
-      <w:r>
-        <w:rPr>
-          <w:i/>
-        </w:rPr>
-        <w:t>: Torment</w:t>
-      </w:r>
-      <w:r>
-        <w:t xml:space="preserve">. An isometric role-playing game, </w:t>
-      </w:r>
-      <w:proofErr w:type="spellStart"/>
-      <w:r>
-        <w:rPr>
-          <w:i/>
-        </w:rPr>
-        <w:t>Planescape</w:t>
-      </w:r>
-      <w:proofErr w:type="spellEnd"/>
-      <w:r>
-        <w:rPr>
-          <w:i/>
-        </w:rPr>
-        <w:t>: Torment</w:t>
-      </w:r>
-      <w:r>
-        <w:t>'s plot is primarily dialogue-driven, and the player develops the main character’s alignment (good, chaotic, lawful, neutral and other variations), and develops the plot primarily through dialogue, although the weight of these choices is rarely apparent. The results of player choices may not become apparent until much later in the game. In many cases, branching paths are not clearly delineated, and the player may be unaware that the plot path they are following is not predetermined</w:t>
-      </w:r>
-      <w:r>
-        <w:rPr>
-          <w:rStyle w:val="FootnoteReference"/>
-        </w:rPr>
-        <w:footnoteReference w:id="3"/>
-      </w:r>
-      <w:r>
-        <w:t>.</w:t>
-      </w:r>
-    </w:p>
-    <w:p>
-      <w:pPr>
-        <w:pStyle w:val="Content"/>
-      </w:pPr>
-    </w:p>
-    <w:p>
-      <w:pPr>
-        <w:pStyle w:val="Content"/>
-      </w:pPr>
-      <w:r>
-        <w:t xml:space="preserve">In this way, the personality of the main character is malleable, and therefore the reactions and </w:t>
-      </w:r>
-      <w:r>
-        <w:lastRenderedPageBreak/>
-        <w:t>interactions with NPCs also differs with each playthrough. It also means that seeking alternative endings requires more than saving the game in the last room: alternative paths are created by playing the entire game differently, thus the game retains a lot of replay value.</w:t>
-      </w:r>
-    </w:p>
-    <w:p>
-      <w:pPr>
-        <w:pStyle w:val="Content"/>
-      </w:pPr>
-    </w:p>
-    <w:p>
-      <w:pPr>
-        <w:pStyle w:val="Content"/>
-      </w:pPr>
-      <w:r>
-        <w:t xml:space="preserve">Another example of a good MCS is </w:t>
-      </w:r>
-      <w:r>
-        <w:rPr>
-          <w:i/>
-        </w:rPr>
-        <w:t>Spec Ops: The Line</w:t>
-      </w:r>
-      <w:r>
-        <w:t xml:space="preserve"> which, on first appearance, is a typical first-person war shooter. Nevertheless, it implements moral choices and branching paths where the results are not immediately obvious to the player. The player typically will play the game as one would with any typical first-person shooter, but later in the game the player is confronted with the consequences of their earlier actions, thus subverting the player’s expectations about the nature of the genre</w:t>
-      </w:r>
-      <w:r>
-        <w:rPr>
-          <w:rStyle w:val="FootnoteReference"/>
-        </w:rPr>
-        <w:footnoteReference w:id="4"/>
-      </w:r>
-      <w:r>
-        <w:t>.</w:t>
-      </w:r>
-    </w:p>
-    <w:p>
-      <w:pPr>
-        <w:pStyle w:val="Content"/>
-      </w:pPr>
-    </w:p>
-    <w:p>
-      <w:pPr>
-        <w:pStyle w:val="Content"/>
-      </w:pPr>
-      <w:r>
-        <w:rPr>
-          <w:noProof/>
-        </w:rPr>
-        <mc:AlternateContent>
-          <mc:Choice Requires="wps">
-            <w:drawing>
-              <wp:anchor distT="0" distB="0" distL="114300" distR="114300" simplePos="0" relativeHeight="251673600" behindDoc="0" locked="0" layoutInCell="1" allowOverlap="1" wp14:anchorId="4523E81C" wp14:editId="568C8A59">
-                <wp:simplePos x="0" y="0"/>
-                <wp:positionH relativeFrom="column">
-                  <wp:posOffset>2459990</wp:posOffset>
-                </wp:positionH>
-                <wp:positionV relativeFrom="paragraph">
-                  <wp:posOffset>2794635</wp:posOffset>
-                </wp:positionV>
-                <wp:extent cx="3632200" cy="635"/>
-                <wp:effectExtent l="0" t="0" r="0" b="0"/>
+                <wp:extent cx="3632200" cy="152400"/>
+                <wp:effectExtent l="0" t="0" r="6350" b="0"/>
                 <wp:wrapSquare wrapText="bothSides"/>
                 <wp:docPr id="27" name="Text Box 27"/>
                 <wp:cNvGraphicFramePr/>
@@ -28437,7 +28620,7 @@
                       <wps:spPr>
                         <a:xfrm>
                           <a:off x="0" y="0"/>
-                          <a:ext cx="3632200" cy="635"/>
+                          <a:ext cx="3632200" cy="152400"/>
                         </a:xfrm>
                         <a:prstGeom prst="rect">
                           <a:avLst/>
@@ -28471,18 +28654,21 @@
                         <a:prstTxWarp prst="textNoShape">
                           <a:avLst/>
                         </a:prstTxWarp>
-                        <a:spAutoFit/>
+                        <a:noAutofit/>
                       </wps:bodyPr>
                     </wps:wsp>
                   </a:graphicData>
                 </a:graphic>
+                <wp14:sizeRelV relativeFrom="margin">
+                  <wp14:pctHeight>0</wp14:pctHeight>
+                </wp14:sizeRelV>
               </wp:anchor>
             </w:drawing>
           </mc:Choice>
           <mc:Fallback>
             <w:pict>
-              <v:shape w14:anchorId="4523E81C" id="Text Box 27" o:spid="_x0000_s1029" type="#_x0000_t202" style="position:absolute;margin-left:193.7pt;margin-top:220.05pt;width:286pt;height:.05pt;z-index:251673600;visibility:visible;mso-wrap-style:square;mso-wrap-distance-left:9pt;mso-wrap-distance-top:0;mso-wrap-distance-right:9pt;mso-wrap-distance-bottom:0;mso-position-horizontal:absolute;mso-position-horizontal-relative:text;mso-position-vertical:absolute;mso-position-vertical-relative:text;v-text-anchor:top" o:gfxdata="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" stroked="f">
-                <v:textbox style="mso-fit-shape-to-text:t" inset="0,0,0,0">
+              <v:shape w14:anchorId="4523E81C" id="Text Box 27" o:spid="_x0000_s1029" type="#_x0000_t202" style="position:absolute;margin-left:165.2pt;margin-top:215.2pt;width:286pt;height:12pt;z-index:251673600;visibility:visible;mso-wrap-style:square;mso-height-percent:0;mso-wrap-distance-left:9pt;mso-wrap-distance-top:0;mso-wrap-distance-right:9pt;mso-wrap-distance-bottom:0;mso-position-horizontal:absolute;mso-position-horizontal-relative:text;mso-position-vertical:absolute;mso-position-vertical-relative:text;mso-height-percent:0;mso-height-relative:margin;v-text-anchor:top" o:gfxdata="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" stroked="f">
+                <v:textbox inset="0,0,0,0">
                   <w:txbxContent>
                     <w:p>
                       <w:pPr>
@@ -28511,7 +28697,7 @@
           <w:noProof/>
         </w:rPr>
         <w:drawing>
-          <wp:anchor distT="0" distB="0" distL="114300" distR="114300" simplePos="0" relativeHeight="251664384" behindDoc="0" locked="0" layoutInCell="1" allowOverlap="1" wp14:anchorId="5840191A" wp14:editId="02DF2CFE">
+          <wp:anchor distT="0" distB="0" distL="114300" distR="114300" simplePos="0" relativeHeight="251664384" behindDoc="0" locked="0" layoutInCell="1" allowOverlap="1" wp14:anchorId="5840191A" wp14:editId="05D7EE2E">
             <wp:simplePos x="0" y="0"/>
             <wp:positionH relativeFrom="margin">
               <wp:align>right</wp:align>
@@ -28520,7 +28706,7 @@
               <wp:posOffset>13335</wp:posOffset>
             </wp:positionV>
             <wp:extent cx="3632200" cy="2724150"/>
-            <wp:effectExtent l="0" t="0" r="6350" b="0"/>
+            <wp:effectExtent l="152400" t="152400" r="368300" b="361950"/>
             <wp:wrapSquare wrapText="bothSides"/>
             <wp:docPr id="16" name="Picture 16"/>
             <wp:cNvGraphicFramePr>
@@ -28553,6 +28739,13 @@
                     <a:prstGeom prst="rect">
                       <a:avLst/>
                     </a:prstGeom>
+                    <a:effectLst>
+                      <a:outerShdw blurRad="292100" dist="139700" dir="2700000" algn="tl" rotWithShape="0">
+                        <a:prstClr val="black">
+                          <a:alpha val="65000"/>
+                        </a:prstClr>
+                      </a:outerShdw>
+                    </a:effectLst>
                   </pic:spPr>
                 </pic:pic>
               </a:graphicData>
@@ -28603,7 +28796,11 @@
         <w:t>Fallout 3</w:t>
       </w:r>
       <w:r>
-        <w:t xml:space="preserve"> and further sequels were noted for the inability to kill child NPCs, but no such restrictions exist in the early games. Furthermore, the player could become a slaver, or a pimp, or a variety of other morally questionable occupations in line with the principle of player freedom of choice. These choices, however, all impacted permanently on how NPCs would interact with the player</w:t>
+        <w:t xml:space="preserve"> and further sequels were noted for the inability to kill child NPCs, but no such restrictions exist in the early games. Furthermore, the player could become a slaver, or a pimp, or a variety of other morally questionable occupations in line with the principle of </w:t>
+      </w:r>
+      <w:r>
+        <w:lastRenderedPageBreak/>
+        <w:t>player freedom of choice. These choices, however, all impacted permanently on how NPCs would interact with the player</w:t>
       </w:r>
       <w:r>
         <w:rPr>
@@ -28634,11 +28831,7 @@
         <w:t>Grand Theft Auto V</w:t>
       </w:r>
       <w:r>
-        <w:t xml:space="preserve">, by contrast, the player can act morally questionably towards NPCs but the results are not long-lasting: they expire when the player dies, is arrested, or successfully evades police contact for an arbitrary amount of time. Although fun and cathartic, the temporary nature </w:t>
-      </w:r>
-      <w:r>
-        <w:lastRenderedPageBreak/>
-        <w:t xml:space="preserve">of the MCS in </w:t>
+        <w:t xml:space="preserve">, by contrast, the player can act morally questionably towards NPCs but the results are not long-lasting: they expire when the player dies, is arrested, or successfully evades police contact for an arbitrary amount of time. Although fun and cathartic, the temporary nature of the MCS in </w:t>
       </w:r>
       <w:r>
         <w:rPr>
@@ -28869,6 +29062,7 @@
               <w:rPr>
                 <w:i/>
               </w:rPr>
+              <w:lastRenderedPageBreak/>
               <w:t>The player must care about consequences:</w:t>
             </w:r>
           </w:p>
@@ -28932,11 +29126,7 @@
               <w:spacing w:before="80" w:after="80"/>
             </w:pPr>
             <w:r>
-              <w:t xml:space="preserve">By restricting the ability to save in the middle of a scene, the player is forced to commit to, and confront, the consequences of their decisions. An alternative option would be to skip to </w:t>
-            </w:r>
-            <w:r>
-              <w:lastRenderedPageBreak/>
-              <w:t>beginning of game chapters (as they are unlocked), and also to maintain a persistent state of autosave (in the style of GTA V). In this way, the player can skip to specific points in the story to investigate branching paths without returning to the very start of the game, while still maintaining the emphasis on living with decision made within these phases on the game. As long as the player is not forced into an unwinnable state (i.e. "dead man walking"), this should produce a suitable balance of player control, and gravitas on player decisions.</w:t>
+              <w:t>By restricting the ability to save in the middle of a scene, the player is forced to commit to, and confront, the consequences of their decisions. An alternative option would be to skip to beginning of game chapters (as they are unlocked), and also to maintain a persistent state of autosave (in the style of GTA V). In this way, the player can skip to specific points in the story to investigate branching paths without returning to the very start of the game, while still maintaining the emphasis on living with decision made within these phases on the game. As long as the player is not forced into an unwinnable state (i.e. "dead man walking"), this should produce a suitable balance of player control, and gravitas on player decisions.</w:t>
             </w:r>
           </w:p>
           <w:p>
@@ -29020,19 +29210,20 @@
         <w:rPr>
           <w:noProof/>
         </w:rPr>
+        <w:lastRenderedPageBreak/>
         <mc:AlternateContent>
           <mc:Choice Requires="wps">
             <w:drawing>
-              <wp:anchor distT="0" distB="0" distL="114300" distR="114300" simplePos="0" relativeHeight="251671552" behindDoc="0" locked="0" layoutInCell="1" allowOverlap="1" wp14:anchorId="438DB63F" wp14:editId="2A96CA3D">
+              <wp:anchor distT="0" distB="0" distL="114300" distR="114300" simplePos="0" relativeHeight="251671552" behindDoc="0" locked="0" layoutInCell="1" allowOverlap="1" wp14:anchorId="438DB63F" wp14:editId="058657AB">
                 <wp:simplePos x="0" y="0"/>
                 <wp:positionH relativeFrom="column">
-                  <wp:posOffset>0</wp:posOffset>
+                  <wp:posOffset>154940</wp:posOffset>
                 </wp:positionH>
                 <wp:positionV relativeFrom="paragraph">
-                  <wp:posOffset>3185160</wp:posOffset>
+                  <wp:posOffset>3289935</wp:posOffset>
                 </wp:positionV>
-                <wp:extent cx="3857625" cy="635"/>
-                <wp:effectExtent l="0" t="0" r="0" b="0"/>
+                <wp:extent cx="3857625" cy="161925"/>
+                <wp:effectExtent l="0" t="0" r="9525" b="9525"/>
                 <wp:wrapSquare wrapText="bothSides"/>
                 <wp:docPr id="26" name="Text Box 26"/>
                 <wp:cNvGraphicFramePr/>
@@ -29043,7 +29234,7 @@
                       <wps:spPr>
                         <a:xfrm>
                           <a:off x="0" y="0"/>
-                          <a:ext cx="3857625" cy="635"/>
+                          <a:ext cx="3857625" cy="161925"/>
                         </a:xfrm>
                         <a:prstGeom prst="rect">
                           <a:avLst/>
@@ -29081,18 +29272,21 @@
                         <a:prstTxWarp prst="textNoShape">
                           <a:avLst/>
                         </a:prstTxWarp>
-                        <a:spAutoFit/>
+                        <a:noAutofit/>
                       </wps:bodyPr>
                     </wps:wsp>
                   </a:graphicData>
                 </a:graphic>
+                <wp14:sizeRelV relativeFrom="margin">
+                  <wp14:pctHeight>0</wp14:pctHeight>
+                </wp14:sizeRelV>
               </wp:anchor>
             </w:drawing>
           </mc:Choice>
           <mc:Fallback>
             <w:pict>
-              <v:shape w14:anchorId="438DB63F" id="Text Box 26" o:spid="_x0000_s1030" type="#_x0000_t202" style="position:absolute;margin-left:0;margin-top:250.8pt;width:303.75pt;height:.05pt;z-index:251671552;visibility:visible;mso-wrap-style:square;mso-wrap-distance-left:9pt;mso-wrap-distance-top:0;mso-wrap-distance-right:9pt;mso-wrap-distance-bottom:0;mso-position-horizontal:absolute;mso-position-horizontal-relative:text;mso-position-vertical:absolute;mso-position-vertical-relative:text;v-text-anchor:top" o:gfxdata="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" stroked="f">
-                <v:textbox style="mso-fit-shape-to-text:t" inset="0,0,0,0">
+              <v:shape w14:anchorId="438DB63F" id="Text Box 26" o:spid="_x0000_s1030" type="#_x0000_t202" style="position:absolute;margin-left:12.2pt;margin-top:259.05pt;width:303.75pt;height:12.75pt;z-index:251671552;visibility:visible;mso-wrap-style:square;mso-height-percent:0;mso-wrap-distance-left:9pt;mso-wrap-distance-top:0;mso-wrap-distance-right:9pt;mso-wrap-distance-bottom:0;mso-position-horizontal:absolute;mso-position-horizontal-relative:text;mso-position-vertical:absolute;mso-position-vertical-relative:text;mso-height-percent:0;mso-height-relative:margin;v-text-anchor:top" o:gfxdata="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" stroked="f">
+                <v:textbox inset="0,0,0,0">
                   <w:txbxContent>
                     <w:p>
                       <w:pPr>
@@ -29125,7 +29319,7 @@
           <w:noProof/>
         </w:rPr>
         <w:drawing>
-          <wp:anchor distT="0" distB="0" distL="114300" distR="114300" simplePos="0" relativeHeight="251666432" behindDoc="0" locked="0" layoutInCell="1" allowOverlap="1" wp14:anchorId="2E6D8327" wp14:editId="3C8F416F">
+          <wp:anchor distT="0" distB="0" distL="114300" distR="114300" simplePos="0" relativeHeight="251666432" behindDoc="0" locked="0" layoutInCell="1" allowOverlap="1" wp14:anchorId="2E6D8327" wp14:editId="1E22B16A">
             <wp:simplePos x="0" y="0"/>
             <wp:positionH relativeFrom="margin">
               <wp:align>left</wp:align>
@@ -29134,7 +29328,7 @@
               <wp:posOffset>8255</wp:posOffset>
             </wp:positionV>
             <wp:extent cx="3857625" cy="3119755"/>
-            <wp:effectExtent l="0" t="0" r="9525" b="4445"/>
+            <wp:effectExtent l="152400" t="152400" r="371475" b="366395"/>
             <wp:wrapSquare wrapText="bothSides"/>
             <wp:docPr id="20" name="Picture 20"/>
             <wp:cNvGraphicFramePr>
@@ -29167,6 +29361,13 @@
                     <a:prstGeom prst="rect">
                       <a:avLst/>
                     </a:prstGeom>
+                    <a:effectLst>
+                      <a:outerShdw blurRad="292100" dist="139700" dir="2700000" algn="tl" rotWithShape="0">
+                        <a:prstClr val="black">
+                          <a:alpha val="65000"/>
+                        </a:prstClr>
+                      </a:outerShdw>
+                    </a:effectLst>
                   </pic:spPr>
                 </pic:pic>
               </a:graphicData>
@@ -29197,11 +29398,7 @@
       </w:r>
       <w:proofErr w:type="spellEnd"/>
       <w:r>
-        <w:t xml:space="preserve">, had a deep and complex history which saw him develop from a privileged childhood into a man who enthusiastically ordered the deaths of around 100 people. Even for a man like that, depicting him as a stereotypical evil character would be a mistake; </w:t>
-      </w:r>
-      <w:r>
-        <w:lastRenderedPageBreak/>
-        <w:t xml:space="preserve">purely evil personalities repel, yet </w:t>
+        <w:t xml:space="preserve">, had a deep and complex history which saw him develop from a privileged childhood into a man who enthusiastically ordered the deaths of around 100 people. Even for a man like that, depicting him as a stereotypical evil character would be a mistake; purely evil personalities repel, yet </w:t>
       </w:r>
       <w:proofErr w:type="spellStart"/>
       <w:r>
@@ -29412,6 +29609,7 @@
               <w:jc w:val="center"/>
             </w:pPr>
             <w:r>
+              <w:lastRenderedPageBreak/>
               <w:t xml:space="preserve">Multiple </w:t>
             </w:r>
             <w:r>
@@ -29552,7 +29750,6 @@
               <w:jc w:val="center"/>
             </w:pPr>
             <w:r>
-              <w:lastRenderedPageBreak/>
               <w:t>Decisions Matter</w:t>
             </w:r>
           </w:p>
@@ -29708,6 +29905,7 @@
               <w:cnfStyle w:val="000000100000" w:firstRow="0" w:lastRow="0" w:firstColumn="0" w:lastColumn="0" w:oddVBand="0" w:evenVBand="0" w:oddHBand="1" w:evenHBand="0" w:firstRowFirstColumn="0" w:firstRowLastColumn="0" w:lastRowFirstColumn="0" w:lastRowLastColumn="0"/>
             </w:pPr>
             <w:r>
+              <w:lastRenderedPageBreak/>
               <w:t>The player joins the mutineers and is ultimately hanged on the island after the rescue ship arrives (as the most serious offenders historically were);</w:t>
             </w:r>
           </w:p>
@@ -29790,22 +29988,122 @@
       </w:pPr>
       <w:r>
         <w:rPr>
+          <w:b w:val="0"/>
           <w:noProof/>
-        </w:rPr>
-        <w:lastRenderedPageBreak/>
+          <w:sz w:val="24"/>
+          <w:szCs w:val="24"/>
+        </w:rPr>
+        <w:drawing>
+          <wp:anchor distT="0" distB="0" distL="114300" distR="114300" simplePos="0" relativeHeight="251667456" behindDoc="0" locked="0" layoutInCell="1" allowOverlap="1" wp14:anchorId="3ABFD3F9" wp14:editId="33504DB3">
+            <wp:simplePos x="0" y="0"/>
+            <wp:positionH relativeFrom="page">
+              <wp:align>right</wp:align>
+            </wp:positionH>
+            <wp:positionV relativeFrom="paragraph">
+              <wp:posOffset>13335</wp:posOffset>
+            </wp:positionV>
+            <wp:extent cx="4185920" cy="2571750"/>
+            <wp:effectExtent l="152400" t="152400" r="367030" b="361950"/>
+            <wp:wrapSquare wrapText="bothSides"/>
+            <wp:docPr id="22" name="Picture 22"/>
+            <wp:cNvGraphicFramePr>
+              <a:graphicFrameLocks xmlns:a="http://schemas.openxmlformats.org/drawingml/2006/main" noChangeAspect="1"/>
+            </wp:cNvGraphicFramePr>
+            <a:graphic xmlns:a="http://schemas.openxmlformats.org/drawingml/2006/main">
+              <a:graphicData uri="http://schemas.openxmlformats.org/drawingml/2006/picture">
+                <pic:pic xmlns:pic="http://schemas.openxmlformats.org/drawingml/2006/picture">
+                  <pic:nvPicPr>
+                    <pic:cNvPr id="22" name="1516155255791_G581DOK9V.3-1.jpg"/>
+                    <pic:cNvPicPr/>
+                  </pic:nvPicPr>
+                  <pic:blipFill>
+                    <a:blip r:embed="rId57" cstate="print">
+                      <a:extLst>
+                        <a:ext uri="{28A0092B-C50C-407E-A947-70E740481C1C}">
+                          <a14:useLocalDpi xmlns:a14="http://schemas.microsoft.com/office/drawing/2010/main" val="0"/>
+                        </a:ext>
+                      </a:extLst>
+                    </a:blip>
+                    <a:stretch>
+                      <a:fillRect/>
+                    </a:stretch>
+                  </pic:blipFill>
+                  <pic:spPr>
+                    <a:xfrm>
+                      <a:off x="0" y="0"/>
+                      <a:ext cx="4185920" cy="2571750"/>
+                    </a:xfrm>
+                    <a:prstGeom prst="rect">
+                      <a:avLst/>
+                    </a:prstGeom>
+                    <a:effectLst>
+                      <a:outerShdw blurRad="292100" dist="139700" dir="2700000" algn="tl" rotWithShape="0">
+                        <a:prstClr val="black">
+                          <a:alpha val="65000"/>
+                        </a:prstClr>
+                      </a:outerShdw>
+                    </a:effectLst>
+                  </pic:spPr>
+                </pic:pic>
+              </a:graphicData>
+            </a:graphic>
+            <wp14:sizeRelH relativeFrom="margin">
+              <wp14:pctWidth>0</wp14:pctWidth>
+            </wp14:sizeRelH>
+            <wp14:sizeRelV relativeFrom="margin">
+              <wp14:pctHeight>0</wp14:pctHeight>
+            </wp14:sizeRelV>
+          </wp:anchor>
+        </w:drawing>
+      </w:r>
+      <w:r>
+        <w:rPr>
+          <w:b w:val="0"/>
+          <w:sz w:val="24"/>
+          <w:szCs w:val="24"/>
+        </w:rPr>
+        <w:t xml:space="preserve">It is our belief that, with the right story, characters and setting, </w:t>
+      </w:r>
+      <w:proofErr w:type="gramStart"/>
+      <w:r>
+        <w:rPr>
+          <w:b w:val="0"/>
+          <w:sz w:val="24"/>
+          <w:szCs w:val="24"/>
+        </w:rPr>
+        <w:t>a</w:t>
+      </w:r>
+      <w:proofErr w:type="gramEnd"/>
+      <w:r>
+        <w:rPr>
+          <w:b w:val="0"/>
+          <w:sz w:val="24"/>
+          <w:szCs w:val="24"/>
+        </w:rPr>
+        <w:t xml:space="preserve"> MCS can elevate a game dramatically. In basing a game on a historical event, natural humanity comes into the game as one surely wants to treat the memory of those involved in such a traumatic event with respect.</w:t>
+      </w:r>
+    </w:p>
+    <w:p>
+      <w:pPr>
+        <w:pStyle w:val="Content"/>
+      </w:pPr>
+      <w:r>
+        <w:rPr>
+          <w:noProof/>
+        </w:rPr>
         <mc:AlternateContent>
           <mc:Choice Requires="wps">
             <w:drawing>
-              <wp:anchor distT="0" distB="0" distL="114300" distR="114300" simplePos="0" relativeHeight="251669504" behindDoc="0" locked="0" layoutInCell="1" allowOverlap="1" wp14:anchorId="3C43C7B3" wp14:editId="2EAC43C9">
+              <wp:anchor distT="0" distB="0" distL="114300" distR="114300" simplePos="0" relativeHeight="251669504" behindDoc="0" locked="0" layoutInCell="1" allowOverlap="1" wp14:anchorId="3C43C7B3" wp14:editId="6BFE2878">
                 <wp:simplePos x="0" y="0"/>
                 <wp:positionH relativeFrom="column">
-                  <wp:posOffset>2638425</wp:posOffset>
+                  <wp:posOffset>2266950</wp:posOffset>
                 </wp:positionH>
                 <wp:positionV relativeFrom="paragraph">
-                  <wp:posOffset>2642235</wp:posOffset>
+                  <wp:posOffset>327660</wp:posOffset>
                 </wp:positionV>
-                <wp:extent cx="4185920" cy="635"/>
-                <wp:effectExtent l="0" t="0" r="0" b="0"/>
+                <wp:extent cx="4185920" cy="190500"/>
+                <wp:effectExtent l="0" t="0" r="5080" b="0"/>
                 <wp:wrapSquare wrapText="bothSides"/>
                 <wp:docPr id="24" name="Text Box 24"/>
                 <wp:cNvGraphicFramePr/>
@@ -29816,7 +30114,7 @@
                       <wps:spPr>
                         <a:xfrm>
                           <a:off x="0" y="0"/>
-                          <a:ext cx="4185920" cy="635"/>
+                          <a:ext cx="4185920" cy="190500"/>
                         </a:xfrm>
                         <a:prstGeom prst="rect">
                           <a:avLst/>
@@ -29874,18 +30172,21 @@
                         <a:prstTxWarp prst="textNoShape">
                           <a:avLst/>
                         </a:prstTxWarp>
-                        <a:spAutoFit/>
+                        <a:noAutofit/>
                       </wps:bodyPr>
                     </wps:wsp>
                   </a:graphicData>
                 </a:graphic>
+                <wp14:sizeRelV relativeFrom="margin">
+                  <wp14:pctHeight>0</wp14:pctHeight>
+                </wp14:sizeRelV>
               </wp:anchor>
             </w:drawing>
           </mc:Choice>
           <mc:Fallback>
             <w:pict>
-              <v:shape w14:anchorId="3C43C7B3" id="Text Box 24" o:spid="_x0000_s1031" type="#_x0000_t202" style="position:absolute;margin-left:207.75pt;margin-top:208.05pt;width:329.6pt;height:.05pt;z-index:251669504;visibility:visible;mso-wrap-style:square;mso-wrap-distance-left:9pt;mso-wrap-distance-top:0;mso-wrap-distance-right:9pt;mso-wrap-distance-bottom:0;mso-position-horizontal:absolute;mso-position-horizontal-relative:text;mso-position-vertical:absolute;mso-position-vertical-relative:text;v-text-anchor:top" o:gfxdata="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" stroked="f">
-                <v:textbox style="mso-fit-shape-to-text:t" inset="0,0,0,0">
+              <v:shape w14:anchorId="3C43C7B3" id="Text Box 24" o:spid="_x0000_s1031" type="#_x0000_t202" style="position:absolute;margin-left:178.5pt;margin-top:25.8pt;width:329.6pt;height:15pt;z-index:251669504;visibility:visible;mso-wrap-style:square;mso-height-percent:0;mso-wrap-distance-left:9pt;mso-wrap-distance-top:0;mso-wrap-distance-right:9pt;mso-wrap-distance-bottom:0;mso-position-horizontal:absolute;mso-position-horizontal-relative:text;mso-position-vertical:absolute;mso-position-vertical-relative:text;mso-height-percent:0;mso-height-relative:margin;v-text-anchor:top" o:gfxdata="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" stroked="f">
+                <v:textbox inset="0,0,0,0">
                   <w:txbxContent>
                     <w:p>
                       <w:pPr>
@@ -29934,107 +30235,16 @@
         </mc:AlternateContent>
       </w:r>
       <w:r>
-        <w:rPr>
-          <w:b w:val="0"/>
-          <w:noProof/>
-          <w:sz w:val="24"/>
-          <w:szCs w:val="24"/>
-        </w:rPr>
-        <w:drawing>
-          <wp:anchor distT="0" distB="0" distL="114300" distR="114300" simplePos="0" relativeHeight="251667456" behindDoc="0" locked="0" layoutInCell="1" allowOverlap="1" wp14:anchorId="3ABFD3F9" wp14:editId="2A4EC874">
-            <wp:simplePos x="0" y="0"/>
-            <wp:positionH relativeFrom="page">
-              <wp:align>right</wp:align>
-            </wp:positionH>
-            <wp:positionV relativeFrom="paragraph">
-              <wp:posOffset>13335</wp:posOffset>
-            </wp:positionV>
-            <wp:extent cx="4185920" cy="2571750"/>
-            <wp:effectExtent l="0" t="0" r="5080" b="0"/>
-            <wp:wrapSquare wrapText="bothSides"/>
-            <wp:docPr id="22" name="Picture 22"/>
-            <wp:cNvGraphicFramePr>
-              <a:graphicFrameLocks xmlns:a="http://schemas.openxmlformats.org/drawingml/2006/main" noChangeAspect="1"/>
-            </wp:cNvGraphicFramePr>
-            <a:graphic xmlns:a="http://schemas.openxmlformats.org/drawingml/2006/main">
-              <a:graphicData uri="http://schemas.openxmlformats.org/drawingml/2006/picture">
-                <pic:pic xmlns:pic="http://schemas.openxmlformats.org/drawingml/2006/picture">
-                  <pic:nvPicPr>
-                    <pic:cNvPr id="22" name="1516155255791_G581DOK9V.3-1.jpg"/>
-                    <pic:cNvPicPr/>
-                  </pic:nvPicPr>
-                  <pic:blipFill>
-                    <a:blip r:embed="rId57" cstate="print">
-                      <a:extLst>
-                        <a:ext uri="{28A0092B-C50C-407E-A947-70E740481C1C}">
-                          <a14:useLocalDpi xmlns:a14="http://schemas.microsoft.com/office/drawing/2010/main" val="0"/>
-                        </a:ext>
-                      </a:extLst>
-                    </a:blip>
-                    <a:stretch>
-                      <a:fillRect/>
-                    </a:stretch>
-                  </pic:blipFill>
-                  <pic:spPr>
-                    <a:xfrm>
-                      <a:off x="0" y="0"/>
-                      <a:ext cx="4185920" cy="2571750"/>
-                    </a:xfrm>
-                    <a:prstGeom prst="rect">
-                      <a:avLst/>
-                    </a:prstGeom>
-                  </pic:spPr>
-                </pic:pic>
-              </a:graphicData>
-            </a:graphic>
-            <wp14:sizeRelH relativeFrom="margin">
-              <wp14:pctWidth>0</wp14:pctWidth>
-            </wp14:sizeRelH>
-            <wp14:sizeRelV relativeFrom="margin">
-              <wp14:pctHeight>0</wp14:pctHeight>
-            </wp14:sizeRelV>
-          </wp:anchor>
-        </w:drawing>
-      </w:r>
-      <w:r>
-        <w:rPr>
-          <w:b w:val="0"/>
-          <w:sz w:val="24"/>
-          <w:szCs w:val="24"/>
-        </w:rPr>
-        <w:t xml:space="preserve">It is our belief that, with the right story, characters and setting, </w:t>
-      </w:r>
-      <w:proofErr w:type="gramStart"/>
-      <w:r>
-        <w:rPr>
-          <w:b w:val="0"/>
-          <w:sz w:val="24"/>
-          <w:szCs w:val="24"/>
-        </w:rPr>
-        <w:t>a</w:t>
-      </w:r>
-      <w:proofErr w:type="gramEnd"/>
-      <w:r>
-        <w:rPr>
-          <w:b w:val="0"/>
-          <w:sz w:val="24"/>
-          <w:szCs w:val="24"/>
-        </w:rPr>
-        <w:t xml:space="preserve"> MCS can elevate a game dramatically. In basing a game on a historical event, natural humanity comes into the game as one surely wants to treat the memory of those involved in such a traumatic event with respect.</w:t>
-      </w:r>
-    </w:p>
-    <w:p>
-      <w:pPr>
-        <w:pStyle w:val="Content"/>
-      </w:pPr>
-      <w:r>
         <w:t>With the knowledge that real, ordinary people experienced this event, it brings the event to life once more through the game: placed in the same situation, would you do everything it takes to survive?</w:t>
       </w:r>
     </w:p>
     <w:p>
       <w:pPr>
         <w:pStyle w:val="Content"/>
-      </w:pPr>
+        <w:jc w:val="center"/>
+      </w:pPr>
+      <w:bookmarkStart w:id="22" w:name="_GoBack"/>
+      <w:bookmarkEnd w:id="22"/>
     </w:p>
     <w:p>
       <w:pPr>
@@ -30822,7 +31032,7 @@
 
 <file path=word/comments.xml><?xml version="1.0" encoding="utf-8"?>
 <w:comments xmlns:wpc="http://schemas.microsoft.com/office/word/2010/wordprocessingCanvas" xmlns:cx="http://schemas.microsoft.com/office/drawing/2014/chartex" xmlns:cx1="http://schemas.microsoft.com/office/drawing/2015/9/8/chartex" xmlns:cx2="http://schemas.microsoft.com/office/drawing/2015/10/21/chartex" xmlns:cx3="http://schemas.microsoft.com/office/drawing/2016/5/9/chartex" xmlns:cx4="http://schemas.microsoft.com/office/drawing/2016/5/10/chartex" xmlns:cx5="http://schemas.microsoft.com/office/drawing/2016/5/11/chartex" xmlns:cx6="http://schemas.microsoft.com/office/drawing/2016/5/12/chartex" xmlns:cx7="http://schemas.microsoft.com/office/drawing/2016/5/13/chartex" xmlns:cx8="http://schemas.microsoft.com/office/drawing/2016/5/14/chartex" xmlns:mc="http://schemas.openxmlformats.org/markup-compatibility/2006" xmlns:aink="http://schemas.microsoft.com/office/drawing/2016/ink" xmlns:am3d="http://schemas.microsoft.com/office/drawing/2017/model3d" xmlns:o="urn:schemas-microsoft-com:office:office" xmlns:r="http://schemas.openxmlformats.org/officeDocument/2006/relationships" xmlns:m="http://schemas.openxmlformats.org/officeDocument/2006/math" xmlns:v="urn:schemas-microsoft-com:vml" xmlns:wp14="http://schemas.microsoft.com/office/word/2010/wordprocessingDrawing" xmlns:wp="http://schemas.openxmlformats.org/drawingml/2006/wordprocessingDrawing" xmlns:w10="urn:schemas-microsoft-com:office:word" xmlns:w="http://schemas.openxmlformats.org/wordprocessingml/2006/main" xmlns:w14="http://schemas.microsoft.com/office/word/2010/wordml" xmlns:w15="http://schemas.microsoft.com/office/word/2012/wordml" xmlns:w16cid="http://schemas.microsoft.com/office/word/2016/wordml/cid" xmlns:w16se="http://schemas.microsoft.com/office/word/2015/wordml/symex" xmlns:wpg="http://schemas.microsoft.com/office/word/2010/wordprocessingGroup" xmlns:wpi="http://schemas.microsoft.com/office/word/2010/wordprocessingInk" xmlns:wne="http://schemas.microsoft.com/office/word/2006/wordml" xmlns:wps="http://schemas.microsoft.com/office/word/2010/wordprocessingShape" mc:Ignorable="w14 w15 w16se w16cid wp14">
-  <w:comment w:id="6" w:author="Anton" w:date="2019-04-09T22:13:00Z" w:initials="A">
+  <w:comment w:id="5" w:author="Anton" w:date="2019-04-09T22:13:00Z" w:initials="A">
     <w:p>
       <w:pPr>
         <w:pStyle w:val="CommentText"/>
@@ -30838,7 +31048,7 @@
       </w:r>
     </w:p>
   </w:comment>
-  <w:comment w:id="9" w:author="Anton" w:date="2019-04-11T23:18:00Z" w:initials="A">
+  <w:comment w:id="8" w:author="Anton" w:date="2019-04-11T23:18:00Z" w:initials="A">
     <w:p>
       <w:pPr>
         <w:pStyle w:val="CommentText"/>
@@ -30852,17 +31062,12 @@
       <w:r>
         <w:t xml:space="preserve">Cory’s </w:t>
       </w:r>
-      <w:proofErr w:type="spellStart"/>
-      <w:r>
-        <w:t>self analysis</w:t>
-      </w:r>
-      <w:proofErr w:type="spellEnd"/>
-      <w:r>
-        <w:t xml:space="preserve"> bit to go here</w:t>
+      <w:r>
+        <w:t>self analysis bit to go here</w:t>
       </w:r>
     </w:p>
   </w:comment>
-  <w:comment w:id="11" w:author="Anton" w:date="2019-04-10T21:06:00Z" w:initials="A">
+  <w:comment w:id="10" w:author="Anton" w:date="2019-04-10T21:06:00Z" w:initials="A">
     <w:p>
       <w:pPr>
         <w:pStyle w:val="CommentText"/>
@@ -30878,7 +31083,7 @@
       </w:r>
     </w:p>
   </w:comment>
-  <w:comment w:id="18" w:author="Anton" w:date="2019-04-10T19:28:00Z" w:initials="A">
+  <w:comment w:id="17" w:author="Anton" w:date="2019-04-10T19:28:00Z" w:initials="A">
     <w:p>
       <w:pPr>
         <w:pStyle w:val="CommentText"/>
@@ -36077,7 +36282,7 @@
     <w:charset w:val="00"/>
     <w:family w:val="swiss"/>
     <w:pitch w:val="variable"/>
-    <w:sig w:usb0="E0002AFF" w:usb1="C000247B" w:usb2="00000009" w:usb3="00000000" w:csb0="000001FF" w:csb1="00000000"/>
+    <w:sig w:usb0="E0002EFF" w:usb1="C000247B" w:usb2="00000009" w:usb3="00000000" w:csb0="000001FF" w:csb1="00000000"/>
   </w:font>
   <w:font w:name="MS Mincho">
     <w:altName w:val="ＭＳ 明朝"/>
@@ -36111,6 +36316,7 @@
   </w:font>
   <w:font w:name="Open Sans">
     <w:altName w:val="Segoe UI"/>
+    <w:panose1 w:val="020B0606030504020204"/>
     <w:charset w:val="00"/>
     <w:family w:val="swiss"/>
     <w:pitch w:val="variable"/>
@@ -36147,6 +36353,7 @@
     <w:rsid w:val="00044E6B"/>
     <w:rsid w:val="002608A0"/>
     <w:rsid w:val="00261927"/>
+    <w:rsid w:val="005C0FFB"/>
     <w:rsid w:val="005C2140"/>
     <w:rsid w:val="006725CA"/>
     <w:rsid w:val="00B229E8"/>
@@ -36968,7 +37175,7 @@
 </file>
 
 <file path=customXml/itemProps2.xml><?xml version="1.0" encoding="utf-8"?>
-<ds:datastoreItem xmlns:ds="http://schemas.openxmlformats.org/officeDocument/2006/customXml" ds:itemID="{3BFFF58C-6ED3-4CD8-A073-B7386F751C98}">
+<ds:datastoreItem xmlns:ds="http://schemas.openxmlformats.org/officeDocument/2006/customXml" ds:itemID="{2228BC6B-9BB5-4FD2-BFC8-E854DDEA46F7}">
   <ds:schemaRefs>
     <ds:schemaRef ds:uri="http://schemas.openxmlformats.org/officeDocument/2006/bibliography"/>
   </ds:schemaRefs>

</xml_diff>

<commit_message>
added Cory, Nick and Harry's reflections to Report; updated assignment tracking doc
</commit_message>
<xml_diff>
--- a/Report.docx
+++ b/Report.docx
@@ -396,6 +396,7 @@
               </w:placeholder>
               <w15:appearance w15:val="hidden"/>
             </w:sdtPr>
+            <w:sdtEndPr/>
             <w:sdtContent>
               <w:p>
                 <w:r>
@@ -6722,7 +6723,13 @@
         <w:pStyle w:val="Content"/>
       </w:pPr>
       <w:r>
-        <w:t xml:space="preserve">Of the 6 members of group fourteen, 4 received results of being introverted, and one of the extraverted members was only 56% on this scale.  As we formed early in the process through a discord chat group based around our shared interest in video games, the application has been pivotal in allowing team members to jump on and off as needed, </w:t>
+        <w:t xml:space="preserve">Of the 6 members of group fourteen, 4 received results of being introverted, and one of the extraverted members was only 56% on this scale.  As we formed early in the process through a </w:t>
+      </w:r>
+      <w:r>
+        <w:t>D</w:t>
+      </w:r>
+      <w:r>
+        <w:t xml:space="preserve">iscord chat group based around our shared interest in video games, the application has been pivotal in allowing team members to jump on and off as needed, </w:t>
       </w:r>
       <w:r>
         <w:rPr>
@@ -6731,7 +6738,13 @@
         <w:t>and</w:t>
       </w:r>
       <w:r>
-        <w:t xml:space="preserve"> leave comments and messages for other team members, so communication may be interrupted but is not dropped.  All members have traits that lend them to high and intense focus, so the most efficient way for us to complete the project is a divide and conquer approach.  By using the discord channel, we are able to bridge the obstacles of distance, and the need to meet face to face, provided that the communication continues.  </w:t>
+        <w:t xml:space="preserve"> leave comments and messages for other team members, so communication may be interrupted but is not dropped.  All members have traits that lend them to high and intense focus, so the most efficient way for us to complete the project is a divide and conquer approach.  By using the </w:t>
+      </w:r>
+      <w:r>
+        <w:t>D</w:t>
+      </w:r>
+      <w:r>
+        <w:t xml:space="preserve">iscord channel, we are able to bridge the obstacles of distance, and the need to meet face to face, provided that the communication continues.  </w:t>
       </w:r>
     </w:p>
     <w:p>
@@ -7345,7 +7358,13 @@
         <w:t xml:space="preserve">  As we all like to work autonomously the work was divided up very early on and each member worked on their section, </w:t>
       </w:r>
       <w:r>
-        <w:t xml:space="preserve">and additional content or ideas on this was usually discussed on discord, which the author would then use in their write up of their section.  This resulted in </w:t>
+        <w:t xml:space="preserve">and additional content or ideas on this was usually discussed on </w:t>
+      </w:r>
+      <w:r>
+        <w:t>D</w:t>
+      </w:r>
+      <w:r>
+        <w:t xml:space="preserve">iscord, which the author would then use in their write up of their section.  This resulted in </w:t>
       </w:r>
       <w:r>
         <w:t xml:space="preserve">a close to finished section be submitted to the repository, which </w:t>
@@ -25908,15 +25927,7 @@
         <w:pStyle w:val="Content"/>
       </w:pPr>
       <w:r>
-        <w:t xml:space="preserve">The future of cyber security is linked tightly with cloud-based technology and artificial intelligence/machine learning. The shift of SIEM systems from being on-site software to cloud based software could mean that it would cost less for businesses and </w:t>
-      </w:r>
-      <w:proofErr w:type="spellStart"/>
-      <w:r>
-        <w:t>organisations</w:t>
-      </w:r>
-      <w:proofErr w:type="spellEnd"/>
-      <w:r>
-        <w:t xml:space="preserve"> to </w:t>
+        <w:t xml:space="preserve">The future of cyber security is linked tightly with cloud-based technology and artificial intelligence/machine learning. The shift of SIEM systems from being on-site software to cloud based software could mean that it would cost less for businesses and organisations to </w:t>
       </w:r>
       <w:proofErr w:type="spellStart"/>
       <w:r>
@@ -30243,8 +30254,6 @@
         <w:pStyle w:val="Content"/>
         <w:jc w:val="center"/>
       </w:pPr>
-      <w:bookmarkStart w:id="22" w:name="_GoBack"/>
-      <w:bookmarkEnd w:id="22"/>
     </w:p>
     <w:p>
       <w:pPr>
@@ -30702,7 +30711,7 @@
       <w:pPr>
         <w:pStyle w:val="Heading1"/>
       </w:pPr>
-      <w:bookmarkStart w:id="23" w:name="_Toc5917698"/>
+      <w:bookmarkStart w:id="22" w:name="_Toc5917698"/>
       <w:r>
         <w:t>R</w:t>
       </w:r>
@@ -30712,27 +30721,27 @@
       <w:r>
         <w:t>s</w:t>
       </w:r>
-      <w:bookmarkEnd w:id="23"/>
+      <w:bookmarkEnd w:id="22"/>
     </w:p>
     <w:p>
       <w:pPr>
         <w:pStyle w:val="Heading2"/>
       </w:pPr>
-      <w:bookmarkStart w:id="24" w:name="_Toc5917699"/>
-      <w:commentRangeStart w:id="25"/>
+      <w:bookmarkStart w:id="23" w:name="_Toc5917699"/>
+      <w:commentRangeStart w:id="24"/>
       <w:r>
         <w:t>Group reflection</w:t>
       </w:r>
-      <w:commentRangeEnd w:id="25"/>
+      <w:commentRangeEnd w:id="24"/>
       <w:r>
         <w:rPr>
           <w:rStyle w:val="CommentReference"/>
           <w:rFonts w:eastAsiaTheme="minorEastAsia" w:cstheme="minorBidi"/>
           <w:color w:val="242852" w:themeColor="text2"/>
         </w:rPr>
-        <w:commentReference w:id="25"/>
-      </w:r>
-      <w:bookmarkEnd w:id="24"/>
+        <w:commentReference w:id="24"/>
+      </w:r>
+      <w:bookmarkEnd w:id="23"/>
     </w:p>
     <w:p>
       <w:pPr>
@@ -30753,21 +30762,21 @@
       <w:pPr>
         <w:pStyle w:val="Heading2"/>
       </w:pPr>
-      <w:bookmarkStart w:id="26" w:name="_Toc5917700"/>
-      <w:commentRangeStart w:id="27"/>
+      <w:bookmarkStart w:id="25" w:name="_Toc5917700"/>
+      <w:commentRangeStart w:id="26"/>
       <w:r>
         <w:t>Individual reflections</w:t>
       </w:r>
-      <w:commentRangeEnd w:id="27"/>
+      <w:commentRangeEnd w:id="26"/>
       <w:r>
         <w:rPr>
           <w:rStyle w:val="CommentReference"/>
           <w:rFonts w:eastAsiaTheme="minorEastAsia" w:cstheme="minorBidi"/>
           <w:color w:val="242852" w:themeColor="text2"/>
         </w:rPr>
-        <w:commentReference w:id="27"/>
-      </w:r>
-      <w:bookmarkEnd w:id="26"/>
+        <w:commentReference w:id="26"/>
+      </w:r>
+      <w:bookmarkEnd w:id="25"/>
     </w:p>
     <w:p>
       <w:pPr>
@@ -30786,11 +30795,22 @@
       <w:pPr>
         <w:pStyle w:val="Content"/>
       </w:pPr>
-    </w:p>
-    <w:p>
-      <w:pPr>
-        <w:pStyle w:val="Content"/>
-      </w:pPr>
+      <w:r>
+        <w:t xml:space="preserve">During this group project I felt that our group’s organization skills and work output was very good with little in the way of ways to improve outside of possibly some minor ways we could have had structured our communication a little better – though this was no issue in our group as our communication overall was generally on point. I was surprised by the fact that we ran into no major problems as my experience with group work in the past has been somewhat negative. Any potential issues were avoided thanks to our communication which was assisted greatly by Discord which gave us an always-open line of communication to each other which we could use to talk or ask questions at any time. </w:t>
+      </w:r>
+    </w:p>
+    <w:p>
+      <w:pPr>
+        <w:pStyle w:val="Content"/>
+      </w:pPr>
+    </w:p>
+    <w:p>
+      <w:pPr>
+        <w:pStyle w:val="Content"/>
+      </w:pPr>
+      <w:r>
+        <w:t>Something I learned from this group project was how a good communication tool could make things a lot easier. Prior to this assignment the last group assignment I did was done almost completely through organized skype sessions, and we had barely any ways of communicating with each other out side of those sessions which inevitably lead to problems. Good communication tools let you tackle problems and get work done with others whenever and where ever, leading to a more effective group overall.</w:t>
+      </w:r>
     </w:p>
     <w:p>
       <w:pPr>
@@ -30823,7 +30843,13 @@
         <w:pStyle w:val="Content"/>
       </w:pPr>
       <w:r>
-        <w:t xml:space="preserve">The dividing up of tasks was really seamless and the project started moving early.  It was really fortuitous that each person was confident enough to take a section and work on it independently, and any additional collaboration required was done through discord.  </w:t>
+        <w:t xml:space="preserve">The dividing up of tasks was really seamless and the project started moving early.  It was really fortuitous that each person was confident enough to take a section and work on it independently, and any additional collaboration required was done through </w:t>
+      </w:r>
+      <w:r>
+        <w:t>D</w:t>
+      </w:r>
+      <w:r>
+        <w:t xml:space="preserve">iscord.  </w:t>
       </w:r>
     </w:p>
     <w:p>
@@ -30854,7 +30880,31 @@
       </w:r>
       <w:proofErr w:type="gramEnd"/>
       <w:r>
-        <w:t xml:space="preserve"> I’ve really enjoyed the project, and getting to know my team through the group chats on discord.  We had people in different states and countries, and people working all sorts of different hours with different life commitments, but having the discord chat as a landing point for everyone made the communication pretty easy.  It was easy to get up to speed on where things were.  </w:t>
+        <w:t xml:space="preserve"> I’ve really enjoyed the project, and getting to know my team through the group chats on </w:t>
+      </w:r>
+      <w:r>
+        <w:t>D</w:t>
+      </w:r>
+      <w:r>
+        <w:t xml:space="preserve">iscord.  We had people in different states and countries, and people working all sorts of different hours with different life commitments, but having the </w:t>
+      </w:r>
+      <w:r>
+        <w:t>D</w:t>
+      </w:r>
+      <w:r>
+        <w:t>iscord chat as a landing point for everyone made the communication pretty easy</w:t>
+      </w:r>
+      <w:r>
+        <w:t xml:space="preserve"> as it made it </w:t>
+      </w:r>
+      <w:r>
+        <w:t>easy to get up to speed on where things were</w:t>
+      </w:r>
+      <w:r>
+        <w:t xml:space="preserve"> at</w:t>
+      </w:r>
+      <w:r>
+        <w:t xml:space="preserve">.  </w:t>
       </w:r>
       <w:proofErr w:type="gramStart"/>
       <w:r>
@@ -30864,6 +30914,108 @@
       <w:r>
         <w:t xml:space="preserve"> I was surprised we were so cohesive as a group considering all communication was purely Discord.  I’m excited to work on the next task with my team, and I think we’ve put together a great assignment!  </w:t>
       </w:r>
+    </w:p>
+    <w:p>
+      <w:pPr>
+        <w:pStyle w:val="Content"/>
+      </w:pPr>
+    </w:p>
+    <w:p>
+      <w:pPr>
+        <w:pStyle w:val="Content"/>
+      </w:pPr>
+    </w:p>
+    <w:p>
+      <w:pPr>
+        <w:pStyle w:val="Heading3"/>
+      </w:pPr>
+      <w:r>
+        <w:t>Michael</w:t>
+      </w:r>
+      <w:r>
+        <w:t xml:space="preserve"> Seymour</w:t>
+      </w:r>
+    </w:p>
+    <w:p>
+      <w:pPr>
+        <w:pStyle w:val="Content"/>
+      </w:pPr>
+      <w:r>
+        <w:t>I’ve been very happy with the way we’ve worked as a team. There are six of us, all scattered around different places and in different time zones, and we’ve kept in touch almost daily for updates on the project, or simply to have a friendly chat on unrelated things. Everyone has made commits to our group GitHub page, although Git</w:t>
+      </w:r>
+      <w:r>
+        <w:t>Hub</w:t>
+      </w:r>
+      <w:r>
+        <w:t xml:space="preserve"> doesn't appear to</w:t>
+      </w:r>
+      <w:r>
+        <w:t xml:space="preserve"> display this</w:t>
+      </w:r>
+      <w:r>
+        <w:t xml:space="preserve">. </w:t>
+      </w:r>
+      <w:r>
+        <w:t xml:space="preserve">Nevertheless, </w:t>
+      </w:r>
+      <w:r>
+        <w:t>I am confident that everyone has been pulling their weight.</w:t>
+      </w:r>
+    </w:p>
+    <w:p>
+      <w:pPr>
+        <w:pStyle w:val="Content"/>
+      </w:pPr>
+    </w:p>
+    <w:p>
+      <w:pPr>
+        <w:pStyle w:val="Content"/>
+      </w:pPr>
+      <w:r>
+        <w:t xml:space="preserve">Our group is spread across time zones, myself being the furthest away, so I've often woken up to find long conversations have occurred and I've had to spend some time piecing together what I've missed. Ideally, the group would be more cohesive if we were all geographically closer together. </w:t>
+      </w:r>
+      <w:proofErr w:type="gramStart"/>
+      <w:r>
+        <w:t>Overall</w:t>
+      </w:r>
+      <w:proofErr w:type="gramEnd"/>
+      <w:r>
+        <w:t xml:space="preserve"> I still think we have communicated well.</w:t>
+      </w:r>
+    </w:p>
+    <w:p>
+      <w:pPr>
+        <w:pStyle w:val="Content"/>
+      </w:pPr>
+    </w:p>
+    <w:p>
+      <w:pPr>
+        <w:pStyle w:val="Content"/>
+      </w:pPr>
+      <w:r>
+        <w:t>What's surprising is that even without a clear leader, everyone has, at different times, spoken up during one conversation or another to guide the conversation. The group has a good dynamic and I believe that everyone feels they can speak their mind without feeling restricted or embarrassed.</w:t>
+      </w:r>
+    </w:p>
+    <w:p>
+      <w:pPr>
+        <w:pStyle w:val="Content"/>
+      </w:pPr>
+    </w:p>
+    <w:p>
+      <w:pPr>
+        <w:pStyle w:val="Content"/>
+      </w:pPr>
+      <w:r>
+        <w:t>I've always preferred working independently on projects, mostly out of concern of dealing with group members who didn't contribute adequately. However, I've learned that a friendly group</w:t>
+      </w:r>
+      <w:r>
+        <w:t xml:space="preserve"> with a good dynamic and strong work ethic is a great benefit. Writing a lot of text is an exhausting process and everyone has been of great assistance to everyone else in proof-reading and editing. It has been a pleasant surprise and a great experience to feel like part of an efficient and successful team.</w:t>
+      </w:r>
+    </w:p>
+    <w:p>
+      <w:pPr>
+        <w:pStyle w:val="Content"/>
+      </w:pPr>
     </w:p>
     <w:p>
       <w:pPr>
@@ -30888,92 +31040,78 @@
         <w:pStyle w:val="Heading3"/>
       </w:pPr>
       <w:r>
-        <w:t>Michael</w:t>
-      </w:r>
-      <w:r>
-        <w:t xml:space="preserve"> Seymour</w:t>
-      </w:r>
-    </w:p>
-    <w:p>
-      <w:pPr>
-        <w:pStyle w:val="Content"/>
-      </w:pPr>
-      <w:r>
-        <w:t>I’ve been very happy with the way we’ve worked as a team. There are six of us, all scattered around different places and in different time zones, and we’ve kept in touch almost daily for updates on the project, or simply to have a friendly chat on unrelated things. Everyone has made commits to our group GitHub page, although Git</w:t>
-      </w:r>
-      <w:r>
-        <w:t>Hub</w:t>
-      </w:r>
-      <w:r>
-        <w:t xml:space="preserve"> doesn't appear to</w:t>
-      </w:r>
-      <w:r>
-        <w:t xml:space="preserve"> display this</w:t>
-      </w:r>
-      <w:r>
-        <w:t xml:space="preserve">. </w:t>
-      </w:r>
-      <w:r>
-        <w:t xml:space="preserve">Nevertheless, </w:t>
-      </w:r>
-      <w:r>
-        <w:t>I am confident that everyone has been pulling their weight.</w:t>
-      </w:r>
-    </w:p>
-    <w:p>
-      <w:pPr>
-        <w:pStyle w:val="Content"/>
-      </w:pPr>
-    </w:p>
-    <w:p>
-      <w:pPr>
-        <w:pStyle w:val="Content"/>
-      </w:pPr>
-      <w:r>
-        <w:t xml:space="preserve">Our group is spread across time zones, myself being the furthest away, so I've often woken up to find long conversations have occurred and I've had to spend some time piecing together what I've missed. Ideally, the group would be more cohesive if we were all geographically closer together. </w:t>
-      </w:r>
-      <w:proofErr w:type="gramStart"/>
-      <w:r>
-        <w:t>Overall</w:t>
-      </w:r>
-      <w:proofErr w:type="gramEnd"/>
-      <w:r>
-        <w:t xml:space="preserve"> I still think we have communicated well.</w:t>
-      </w:r>
-    </w:p>
-    <w:p>
-      <w:pPr>
-        <w:pStyle w:val="Content"/>
-      </w:pPr>
-    </w:p>
-    <w:p>
-      <w:pPr>
-        <w:pStyle w:val="Content"/>
-      </w:pPr>
-      <w:r>
-        <w:t>What's surprising is that even without a clear leader, everyone has, at different times, spoken up during one conversation or another to guide the conversation. The group has a good dynamic and I believe that everyone feels they can speak their mind without feeling restricted or embarrassed.</w:t>
-      </w:r>
-    </w:p>
-    <w:p>
-      <w:pPr>
-        <w:pStyle w:val="Content"/>
-      </w:pPr>
-    </w:p>
-    <w:p>
-      <w:pPr>
-        <w:pStyle w:val="Content"/>
-      </w:pPr>
-      <w:r>
-        <w:t>I've always preferred working independently on projects, mostly out of concern of dealing with group members who didn't contribute adequately. However, I've learned that a friendly group</w:t>
-      </w:r>
-      <w:r>
-        <w:t xml:space="preserve"> with a good dynamic and strong work ethic is a great benefit. Writing a lot of text is an exhausting process and everyone has been of great assistance to everyone else in proof-reading and editing. It has been a pleasant surprise and a great experience to feel like part of an efficient and successful team.</w:t>
-      </w:r>
-    </w:p>
-    <w:p>
-      <w:pPr>
-        <w:pStyle w:val="Content"/>
-      </w:pPr>
+        <w:t>Cory Atkinson</w:t>
+      </w:r>
+    </w:p>
+    <w:p>
+      <w:pPr>
+        <w:pStyle w:val="Content"/>
+      </w:pPr>
+      <w:r>
+        <w:t xml:space="preserve">Throughout this group project I've seen great form in </w:t>
+      </w:r>
+      <w:proofErr w:type="spellStart"/>
+      <w:r>
+        <w:t>organisation</w:t>
+      </w:r>
+      <w:proofErr w:type="spellEnd"/>
+      <w:r>
+        <w:t xml:space="preserve"> and cooperation between members. There were no substantial indifferences with one another making it very easy to communicate while sharing ideas and concepts, and making group decisions. I feel there weren't any tertiary issues as a group either; though there are time zone differences between some members we have had no issues with completing work and keeping in touch thanks to the ease of use with Discord. Being able to drop into chat at any point in time really mitigates the issue of falling behind topic or losing past conversations; it's all semi-</w:t>
+      </w:r>
+      <w:r>
+        <w:t>permanently</w:t>
+      </w:r>
+      <w:r>
+        <w:t xml:space="preserve"> logged in server chats.</w:t>
+      </w:r>
+    </w:p>
+    <w:p>
+      <w:pPr>
+        <w:pStyle w:val="Content"/>
+      </w:pPr>
+    </w:p>
+    <w:p>
+      <w:pPr>
+        <w:pStyle w:val="Content"/>
+      </w:pPr>
+      <w:r>
+        <w:t xml:space="preserve">As such this experience as a group has really shown me how important communication and a good medium for communication really is. Without it </w:t>
+      </w:r>
+      <w:proofErr w:type="spellStart"/>
+      <w:r>
+        <w:t>organisation</w:t>
+      </w:r>
+      <w:proofErr w:type="spellEnd"/>
+      <w:r>
+        <w:t xml:space="preserve"> would be extremely difficult and would be detrimental to work flow.</w:t>
+      </w:r>
+    </w:p>
+    <w:p>
+      <w:pPr>
+        <w:pStyle w:val="Content"/>
+      </w:pPr>
+    </w:p>
+    <w:p>
+      <w:pPr>
+        <w:pStyle w:val="Content"/>
+      </w:pPr>
+      <w:r>
+        <w:t xml:space="preserve">I feel there is still more room for improvement for myself. Learning to use </w:t>
+      </w:r>
+      <w:proofErr w:type="spellStart"/>
+      <w:r>
+        <w:t>Github</w:t>
+      </w:r>
+      <w:proofErr w:type="spellEnd"/>
+      <w:r>
+        <w:t xml:space="preserve"> has been my greatest hurdle and had I initially shown more interest in </w:t>
+      </w:r>
+      <w:r>
+        <w:t>its</w:t>
+      </w:r>
+      <w:r>
+        <w:t xml:space="preserve"> use and application I may have had less issues with it. This will be something I keep in mind in future when I'm presented with different obstacles or scenarios I don't fully understand.</w:t>
+      </w:r>
     </w:p>
     <w:p>
       <w:pPr>
@@ -30985,7 +31123,7 @@
         <w:pStyle w:val="Heading3"/>
       </w:pPr>
       <w:r>
-        <w:t>Cory Atkinson</w:t>
+        <w:t>Nathan Christos</w:t>
       </w:r>
     </w:p>
     <w:p>
@@ -30997,19 +31135,8 @@
       <w:pPr>
         <w:pStyle w:val="Heading3"/>
       </w:pPr>
-      <w:r>
-        <w:t>Nathan Christos</w:t>
-      </w:r>
-    </w:p>
-    <w:p>
-      <w:pPr>
-        <w:pStyle w:val="Content"/>
-      </w:pPr>
-    </w:p>
-    <w:p>
-      <w:pPr>
-        <w:pStyle w:val="Heading3"/>
-      </w:pPr>
+      <w:bookmarkStart w:id="27" w:name="_GoBack"/>
+      <w:bookmarkEnd w:id="27"/>
       <w:r>
         <w:t>Harrison Williams</w:t>
       </w:r>
@@ -31018,6 +31145,15 @@
       <w:pPr>
         <w:pStyle w:val="Content"/>
       </w:pPr>
+      <w:r>
+        <w:t xml:space="preserve">For the group project for the assignment 2, group 14, I felt that we had very good communication and team work skills overall, and produced a great work ethic throughout. As we all had the same interest coming into the project, I believe this greatly improved our communication abilities and improved our team work ability. I felt that no major problems were met in our group during our work, due to our communication through </w:t>
+      </w:r>
+      <w:r>
+        <w:t>D</w:t>
+      </w:r>
+      <w:r>
+        <w:t>iscord, and always keeping each other informed and up to date on where we were and how everything was going, along with everyone’s roles and what needed to be done and when. This group project has shown me that a good open-line of communication can make all the difference when it comes to a groups effectiveness and work flow, and that when everyone has a mutual interest it can also improve the groups cohesion and work effectiveness, especially on a creative endeavor, as it can reduce clashes and speed up work efficiency. Due to my work I feel I could have been slightly more communicative and have more input, which I will have to work on and improve in further work.</w:t>
+      </w:r>
     </w:p>
     <w:sectPr>
       <w:headerReference w:type="default" r:id="rId64"/>
@@ -31060,10 +31196,7 @@
         <w:annotationRef/>
       </w:r>
       <w:r>
-        <w:t xml:space="preserve">Cory’s </w:t>
-      </w:r>
-      <w:r>
-        <w:t>self analysis bit to go here</w:t>
+        <w:t>Cory’s self analysis bit to go here</w:t>
       </w:r>
     </w:p>
   </w:comment>
@@ -31099,7 +31232,7 @@
       </w:r>
     </w:p>
   </w:comment>
-  <w:comment w:id="25" w:author="Anton" w:date="2019-04-10T21:33:00Z" w:initials="A">
+  <w:comment w:id="24" w:author="Anton" w:date="2019-04-10T21:33:00Z" w:initials="A">
     <w:p>
       <w:pPr>
         <w:pStyle w:val="CommentText"/>
@@ -31115,7 +31248,7 @@
       </w:r>
     </w:p>
   </w:comment>
-  <w:comment w:id="27" w:author="Anton" w:date="2019-04-10T21:33:00Z" w:initials="A">
+  <w:comment w:id="26" w:author="Anton" w:date="2019-04-10T21:33:00Z" w:initials="A">
     <w:p>
       <w:pPr>
         <w:pStyle w:val="CommentText"/>
@@ -36282,7 +36415,7 @@
     <w:charset w:val="00"/>
     <w:family w:val="swiss"/>
     <w:pitch w:val="variable"/>
-    <w:sig w:usb0="E0002EFF" w:usb1="C000247B" w:usb2="00000009" w:usb3="00000000" w:csb0="000001FF" w:csb1="00000000"/>
+    <w:sig w:usb0="E0002AFF" w:usb1="C000247B" w:usb2="00000009" w:usb3="00000000" w:csb0="000001FF" w:csb1="00000000"/>
   </w:font>
   <w:font w:name="MS Mincho">
     <w:altName w:val="ＭＳ 明朝"/>
@@ -36316,7 +36449,6 @@
   </w:font>
   <w:font w:name="Open Sans">
     <w:altName w:val="Segoe UI"/>
-    <w:panose1 w:val="020B0606030504020204"/>
     <w:charset w:val="00"/>
     <w:family w:val="swiss"/>
     <w:pitch w:val="variable"/>
@@ -36353,6 +36485,7 @@
     <w:rsid w:val="00044E6B"/>
     <w:rsid w:val="002608A0"/>
     <w:rsid w:val="00261927"/>
+    <w:rsid w:val="002F35FA"/>
     <w:rsid w:val="005C0FFB"/>
     <w:rsid w:val="005C2140"/>
     <w:rsid w:val="006725CA"/>
@@ -37175,7 +37308,7 @@
 </file>
 
 <file path=customXml/itemProps2.xml><?xml version="1.0" encoding="utf-8"?>
-<ds:datastoreItem xmlns:ds="http://schemas.openxmlformats.org/officeDocument/2006/customXml" ds:itemID="{2228BC6B-9BB5-4FD2-BFC8-E854DDEA46F7}">
+<ds:datastoreItem xmlns:ds="http://schemas.openxmlformats.org/officeDocument/2006/customXml" ds:itemID="{E21E6D51-58B9-4E50-8FF1-188FD6C01CA7}">
   <ds:schemaRefs>
     <ds:schemaRef ds:uri="http://schemas.openxmlformats.org/officeDocument/2006/bibliography"/>
   </ds:schemaRefs>

</xml_diff>

<commit_message>
last minute edits of project report
</commit_message>
<xml_diff>
--- a/Report.docx
+++ b/Report.docx
@@ -2941,9 +2941,6 @@
         <w:t>RMIT Student # s</w:t>
       </w:r>
       <w:r>
-        <w:t xml:space="preserve"> </w:t>
-      </w:r>
-      <w:r>
         <w:rPr>
           <w:b w:val="0"/>
         </w:rPr>
@@ -25927,7 +25924,15 @@
         <w:pStyle w:val="Content"/>
       </w:pPr>
       <w:r>
-        <w:t xml:space="preserve">The future of cyber security is linked tightly with cloud-based technology and artificial intelligence/machine learning. The shift of SIEM systems from being on-site software to cloud based software could mean that it would cost less for businesses and organisations to </w:t>
+        <w:t xml:space="preserve">The future of cyber security is linked tightly with cloud-based technology and artificial intelligence/machine learning. The shift of SIEM systems from being on-site software to cloud based software could mean that it would cost less for businesses and </w:t>
+      </w:r>
+      <w:proofErr w:type="spellStart"/>
+      <w:r>
+        <w:t>organisations</w:t>
+      </w:r>
+      <w:proofErr w:type="spellEnd"/>
+      <w:r>
+        <w:t xml:space="preserve"> to </w:t>
       </w:r>
       <w:proofErr w:type="spellStart"/>
       <w:r>
@@ -29191,7 +29196,31 @@
         <w:pStyle w:val="Content"/>
       </w:pPr>
       <w:r>
-        <w:t>The 1629 mutiny of the VOC vessel Batavia has been overshadowed by numerous other extraordinary events of the Age of Sail: while it lacks to familiarity of the 1789 mutiny of HMS Bounty, it lacks none of the drama and intrigue and in fact dwarfs it in many terms of historical significance, and in bloodiness</w:t>
+        <w:t xml:space="preserve">The 1629 mutiny of the VOC vessel Batavia has been overshadowed by numerous other extraordinary events of the Age of Sail: while it lacks </w:t>
+      </w:r>
+      <w:r>
+        <w:t>the</w:t>
+      </w:r>
+      <w:r>
+        <w:t xml:space="preserve"> familiarity of the 1789 mutiny of HMS Bounty, it lacks none of the drama and intrigue</w:t>
+      </w:r>
+      <w:r>
+        <w:t>. I</w:t>
+      </w:r>
+      <w:r>
+        <w:t>n fact</w:t>
+      </w:r>
+      <w:r>
+        <w:t>, it</w:t>
+      </w:r>
+      <w:r>
+        <w:t xml:space="preserve"> dwarfs it in</w:t>
+      </w:r>
+      <w:r>
+        <w:t xml:space="preserve"> </w:t>
+      </w:r>
+      <w:r>
+        <w:t>terms of historical significance, and in bloodiness</w:t>
       </w:r>
       <w:r>
         <w:rPr>
@@ -29393,7 +29422,7 @@
         </w:drawing>
       </w:r>
       <w:r>
-        <w:t xml:space="preserve">In designing a game around a true historical event, the shortcomings of artificial MCSs become immediately apparent. Convincing depictions of NPC personalities demand complexity to mirror that of the people they represent. Even the main antagonist, </w:t>
+        <w:t xml:space="preserve">In designing a game around a true historical event, the shortcomings of artificial MCSs become immediately apparent. Convincing depictions of NPC personalities demand complexity to mirror the people they represent. Even the main antagonist, </w:t>
       </w:r>
       <w:proofErr w:type="spellStart"/>
       <w:r>
@@ -29436,7 +29465,19 @@
         <w:pStyle w:val="Content"/>
       </w:pPr>
       <w:r>
-        <w:t xml:space="preserve">It is precisely this paradoxical quality of a person which leave so much potential for exploration in </w:t>
+        <w:t xml:space="preserve">It is precisely this paradoxical quality of </w:t>
+      </w:r>
+      <w:r>
+        <w:t xml:space="preserve">people </w:t>
+      </w:r>
+      <w:r>
+        <w:t>which leave</w:t>
+      </w:r>
+      <w:r>
+        <w:t>s</w:t>
+      </w:r>
+      <w:r>
+        <w:t xml:space="preserve"> so much potential for exploration in </w:t>
       </w:r>
       <w:proofErr w:type="gramStart"/>
       <w:r>
@@ -29447,7 +29488,7 @@
         <w:t xml:space="preserve"> MCS, if it extends beyond the good/evil dichotomy.</w:t>
       </w:r>
       <w:r>
-        <w:t xml:space="preserve"> The title itself of this project, </w:t>
+        <w:t xml:space="preserve"> The title of this project, </w:t>
       </w:r>
       <w:r>
         <w:rPr>
@@ -29456,18 +29497,39 @@
         <w:t>Open Your Eyes</w:t>
       </w:r>
       <w:r>
-        <w:t xml:space="preserve">, is based on the origin of the word </w:t>
+        <w:t xml:space="preserve">, is based on the </w:t>
+      </w:r>
+      <w:r>
+        <w:t>etymology</w:t>
+      </w:r>
+      <w:r>
+        <w:t xml:space="preserve"> of the word </w:t>
       </w:r>
       <w:proofErr w:type="spellStart"/>
       <w:r>
-        <w:t>Abrolhos</w:t>
+        <w:rPr>
+          <w:i/>
+        </w:rPr>
+        <w:t>a</w:t>
+      </w:r>
+      <w:r>
+        <w:rPr>
+          <w:i/>
+        </w:rPr>
+        <w:t>brolhos</w:t>
       </w:r>
       <w:proofErr w:type="spellEnd"/>
       <w:r>
         <w:t xml:space="preserve">: a </w:t>
       </w:r>
       <w:r>
-        <w:t>corruption of Portuguese for “open your eyes”, or “keep your eyes open”. Appropriate, considering the difficulty in s</w:t>
+        <w:t>corruption of</w:t>
+      </w:r>
+      <w:r>
+        <w:t xml:space="preserve"> </w:t>
+      </w:r>
+      <w:r>
+        <w:t>Portuguese for “open your eyes”, or “keep your eyes open”. Appropriate, considering the difficulty in s</w:t>
       </w:r>
       <w:r>
         <w:t>ight</w:t>
@@ -29489,6 +29551,23 @@
       </w:r>
       <w:r>
         <w:t xml:space="preserve"> during the course of the game</w:t>
+      </w:r>
+      <w:r>
+        <w:t>.</w:t>
+      </w:r>
+      <w:r>
+        <w:t xml:space="preserve"> Keeping one’s eyes open to all characters and events is the key to story progr</w:t>
+      </w:r>
+      <w:bookmarkStart w:id="22" w:name="_GoBack"/>
+      <w:bookmarkEnd w:id="22"/>
+      <w:r>
+        <w:t>essi</w:t>
+      </w:r>
+      <w:r>
+        <w:t>o</w:t>
+      </w:r>
+      <w:r>
+        <w:t>n</w:t>
       </w:r>
       <w:r>
         <w:t>.</w:t>
@@ -30711,7 +30790,7 @@
       <w:pPr>
         <w:pStyle w:val="Heading1"/>
       </w:pPr>
-      <w:bookmarkStart w:id="22" w:name="_Toc5917698"/>
+      <w:bookmarkStart w:id="23" w:name="_Toc5917698"/>
       <w:r>
         <w:t>R</w:t>
       </w:r>
@@ -30721,27 +30800,27 @@
       <w:r>
         <w:t>s</w:t>
       </w:r>
-      <w:bookmarkEnd w:id="22"/>
+      <w:bookmarkEnd w:id="23"/>
     </w:p>
     <w:p>
       <w:pPr>
         <w:pStyle w:val="Heading2"/>
       </w:pPr>
-      <w:bookmarkStart w:id="23" w:name="_Toc5917699"/>
-      <w:commentRangeStart w:id="24"/>
+      <w:bookmarkStart w:id="24" w:name="_Toc5917699"/>
+      <w:commentRangeStart w:id="25"/>
       <w:r>
         <w:t>Group reflection</w:t>
       </w:r>
-      <w:commentRangeEnd w:id="24"/>
+      <w:commentRangeEnd w:id="25"/>
       <w:r>
         <w:rPr>
           <w:rStyle w:val="CommentReference"/>
           <w:rFonts w:eastAsiaTheme="minorEastAsia" w:cstheme="minorBidi"/>
           <w:color w:val="242852" w:themeColor="text2"/>
         </w:rPr>
-        <w:commentReference w:id="24"/>
-      </w:r>
-      <w:bookmarkEnd w:id="23"/>
+        <w:commentReference w:id="25"/>
+      </w:r>
+      <w:bookmarkEnd w:id="24"/>
     </w:p>
     <w:p>
       <w:pPr>
@@ -30762,21 +30841,21 @@
       <w:pPr>
         <w:pStyle w:val="Heading2"/>
       </w:pPr>
-      <w:bookmarkStart w:id="25" w:name="_Toc5917700"/>
-      <w:commentRangeStart w:id="26"/>
+      <w:bookmarkStart w:id="26" w:name="_Toc5917700"/>
+      <w:commentRangeStart w:id="27"/>
       <w:r>
         <w:t>Individual reflections</w:t>
       </w:r>
-      <w:commentRangeEnd w:id="26"/>
+      <w:commentRangeEnd w:id="27"/>
       <w:r>
         <w:rPr>
           <w:rStyle w:val="CommentReference"/>
           <w:rFonts w:eastAsiaTheme="minorEastAsia" w:cstheme="minorBidi"/>
           <w:color w:val="242852" w:themeColor="text2"/>
         </w:rPr>
-        <w:commentReference w:id="26"/>
-      </w:r>
-      <w:bookmarkEnd w:id="25"/>
+        <w:commentReference w:id="27"/>
+      </w:r>
+      <w:bookmarkEnd w:id="26"/>
     </w:p>
     <w:p>
       <w:pPr>
@@ -31056,13 +31135,7 @@
       </w:r>
       <w:proofErr w:type="spellEnd"/>
       <w:r>
-        <w:t xml:space="preserve"> and cooperation between members. There were no substantial indifferences with one another making it very easy to communicate while sharing ideas and concepts, and making group decisions. I feel there weren't any tertiary issues as a group either; though there are time zone differences between some members we have had no issues with completing work and keeping in touch thanks to the ease of use with Discord. Being able to drop into chat at any point in time really mitigates the issue of falling behind topic or losing past conversations; it's all semi-</w:t>
-      </w:r>
-      <w:r>
-        <w:t>permanently</w:t>
-      </w:r>
-      <w:r>
-        <w:t xml:space="preserve"> logged in server chats.</w:t>
+        <w:t xml:space="preserve"> and cooperation between members. There were no substantial indifferences with one another making it very easy to communicate while sharing ideas and concepts, and making group decisions. I feel there weren't any tertiary issues as a group either; though there are time zone differences between some members we have had no issues with completing work and keeping in touch thanks to the ease of use with Discord. Being able to drop into chat at any point in time really mitigates the issue of falling behind topic or losing past conversations; it's all semi-permanently logged in server chats.</w:t>
       </w:r>
     </w:p>
     <w:p>
@@ -31104,13 +31177,7 @@
       </w:r>
       <w:proofErr w:type="spellEnd"/>
       <w:r>
-        <w:t xml:space="preserve"> has been my greatest hurdle and had I initially shown more interest in </w:t>
-      </w:r>
-      <w:r>
-        <w:t>its</w:t>
-      </w:r>
-      <w:r>
-        <w:t xml:space="preserve"> use and application I may have had less issues with it. This will be something I keep in mind in future when I'm presented with different obstacles or scenarios I don't fully understand.</w:t>
+        <w:t xml:space="preserve"> has been my greatest hurdle and had I initially shown more interest in its use and application I may have had less issues with it. This will be something I keep in mind in future when I'm presented with different obstacles or scenarios I don't fully understand.</w:t>
       </w:r>
     </w:p>
     <w:p>
@@ -31135,8 +31202,6 @@
       <w:pPr>
         <w:pStyle w:val="Heading3"/>
       </w:pPr>
-      <w:bookmarkStart w:id="27" w:name="_GoBack"/>
-      <w:bookmarkEnd w:id="27"/>
       <w:r>
         <w:t>Harrison Williams</w:t>
       </w:r>
@@ -31232,7 +31297,7 @@
       </w:r>
     </w:p>
   </w:comment>
-  <w:comment w:id="24" w:author="Anton" w:date="2019-04-10T21:33:00Z" w:initials="A">
+  <w:comment w:id="25" w:author="Anton" w:date="2019-04-10T21:33:00Z" w:initials="A">
     <w:p>
       <w:pPr>
         <w:pStyle w:val="CommentText"/>
@@ -31248,7 +31313,7 @@
       </w:r>
     </w:p>
   </w:comment>
-  <w:comment w:id="26" w:author="Anton" w:date="2019-04-10T21:33:00Z" w:initials="A">
+  <w:comment w:id="27" w:author="Anton" w:date="2019-04-10T21:33:00Z" w:initials="A">
     <w:p>
       <w:pPr>
         <w:pStyle w:val="CommentText"/>
@@ -36415,7 +36480,7 @@
     <w:charset w:val="00"/>
     <w:family w:val="swiss"/>
     <w:pitch w:val="variable"/>
-    <w:sig w:usb0="E0002AFF" w:usb1="C000247B" w:usb2="00000009" w:usb3="00000000" w:csb0="000001FF" w:csb1="00000000"/>
+    <w:sig w:usb0="E0002EFF" w:usb1="C000247B" w:usb2="00000009" w:usb3="00000000" w:csb0="000001FF" w:csb1="00000000"/>
   </w:font>
   <w:font w:name="MS Mincho">
     <w:altName w:val="ＭＳ 明朝"/>
@@ -36449,6 +36514,7 @@
   </w:font>
   <w:font w:name="Open Sans">
     <w:altName w:val="Segoe UI"/>
+    <w:panose1 w:val="020B0606030504020204"/>
     <w:charset w:val="00"/>
     <w:family w:val="swiss"/>
     <w:pitch w:val="variable"/>
@@ -36486,6 +36552,7 @@
     <w:rsid w:val="002608A0"/>
     <w:rsid w:val="00261927"/>
     <w:rsid w:val="002F35FA"/>
+    <w:rsid w:val="002F45AF"/>
     <w:rsid w:val="005C0FFB"/>
     <w:rsid w:val="005C2140"/>
     <w:rsid w:val="006725CA"/>
@@ -37308,7 +37375,7 @@
 </file>
 
 <file path=customXml/itemProps2.xml><?xml version="1.0" encoding="utf-8"?>
-<ds:datastoreItem xmlns:ds="http://schemas.openxmlformats.org/officeDocument/2006/customXml" ds:itemID="{E21E6D51-58B9-4E50-8FF1-188FD6C01CA7}">
+<ds:datastoreItem xmlns:ds="http://schemas.openxmlformats.org/officeDocument/2006/customXml" ds:itemID="{409A5BF7-4087-4750-A460-0F182A444169}">
   <ds:schemaRefs>
     <ds:schemaRef ds:uri="http://schemas.openxmlformats.org/officeDocument/2006/bibliography"/>
   </ds:schemaRefs>

</xml_diff>

<commit_message>
Updated report (appendices, Nath's reflection
</commit_message>
<xml_diff>
--- a/Report.docx
+++ b/Report.docx
@@ -396,7 +396,6 @@
               </w:placeholder>
               <w15:appearance w15:val="hidden"/>
             </w:sdtPr>
-            <w:sdtEndPr/>
             <w:sdtContent>
               <w:p>
                 <w:r>
@@ -794,7 +793,7 @@
           <w:r>
             <w:fldChar w:fldCharType="separate"/>
           </w:r>
-          <w:hyperlink w:anchor="_Toc5917680" w:history="1">
+          <w:hyperlink w:anchor="_Toc6080458" w:history="1">
             <w:r>
               <w:rPr>
                 <w:rStyle w:val="Hyperlink"/>
@@ -821,7 +820,7 @@
                 <w:noProof/>
                 <w:webHidden/>
               </w:rPr>
-              <w:instrText xml:space="preserve"> PAGEREF _Toc5917680 \h </w:instrText>
+              <w:instrText xml:space="preserve"> PAGEREF _Toc6080458 \h </w:instrText>
             </w:r>
             <w:r>
               <w:rPr>
@@ -865,7 +864,7 @@
               <w:lang w:val="en-AU" w:eastAsia="en-AU"/>
             </w:rPr>
           </w:pPr>
-          <w:hyperlink w:anchor="_Toc5917681" w:history="1">
+          <w:hyperlink w:anchor="_Toc6080459" w:history="1">
             <w:r>
               <w:rPr>
                 <w:rStyle w:val="Hyperlink"/>
@@ -892,7 +891,7 @@
                 <w:noProof/>
                 <w:webHidden/>
               </w:rPr>
-              <w:instrText xml:space="preserve"> PAGEREF _Toc5917681 \h </w:instrText>
+              <w:instrText xml:space="preserve"> PAGEREF _Toc6080459 \h </w:instrText>
             </w:r>
             <w:r>
               <w:rPr>
@@ -936,7 +935,7 @@
               <w:lang w:val="en-AU" w:eastAsia="en-AU"/>
             </w:rPr>
           </w:pPr>
-          <w:hyperlink w:anchor="_Toc5917682" w:history="1">
+          <w:hyperlink w:anchor="_Toc6080460" w:history="1">
             <w:r>
               <w:rPr>
                 <w:rStyle w:val="Hyperlink"/>
@@ -963,7 +962,7 @@
                 <w:noProof/>
                 <w:webHidden/>
               </w:rPr>
-              <w:instrText xml:space="preserve"> PAGEREF _Toc5917682 \h </w:instrText>
+              <w:instrText xml:space="preserve"> PAGEREF _Toc6080460 \h </w:instrText>
             </w:r>
             <w:r>
               <w:rPr>
@@ -1007,7 +1006,7 @@
               <w:lang w:val="en-AU" w:eastAsia="en-AU"/>
             </w:rPr>
           </w:pPr>
-          <w:hyperlink w:anchor="_Toc5917683" w:history="1">
+          <w:hyperlink w:anchor="_Toc6080461" w:history="1">
             <w:r>
               <w:rPr>
                 <w:rStyle w:val="Hyperlink"/>
@@ -1034,7 +1033,7 @@
                 <w:noProof/>
                 <w:webHidden/>
               </w:rPr>
-              <w:instrText xml:space="preserve"> PAGEREF _Toc5917683 \h </w:instrText>
+              <w:instrText xml:space="preserve"> PAGEREF _Toc6080461 \h </w:instrText>
             </w:r>
             <w:r>
               <w:rPr>
@@ -1078,7 +1077,7 @@
               <w:lang w:val="en-AU" w:eastAsia="en-AU"/>
             </w:rPr>
           </w:pPr>
-          <w:hyperlink w:anchor="_Toc5917684" w:history="1">
+          <w:hyperlink w:anchor="_Toc6080462" w:history="1">
             <w:r>
               <w:rPr>
                 <w:rStyle w:val="Hyperlink"/>
@@ -1105,7 +1104,7 @@
                 <w:noProof/>
                 <w:webHidden/>
               </w:rPr>
-              <w:instrText xml:space="preserve"> PAGEREF _Toc5917684 \h </w:instrText>
+              <w:instrText xml:space="preserve"> PAGEREF _Toc6080462 \h </w:instrText>
             </w:r>
             <w:r>
               <w:rPr>
@@ -1150,7 +1149,7 @@
               <w:lang w:val="en-AU" w:eastAsia="en-AU"/>
             </w:rPr>
           </w:pPr>
-          <w:hyperlink w:anchor="_Toc5917685" w:history="1">
+          <w:hyperlink w:anchor="_Toc6080463" w:history="1">
             <w:r>
               <w:rPr>
                 <w:rStyle w:val="Hyperlink"/>
@@ -1177,7 +1176,7 @@
                 <w:noProof/>
                 <w:webHidden/>
               </w:rPr>
-              <w:instrText xml:space="preserve"> PAGEREF _Toc5917685 \h </w:instrText>
+              <w:instrText xml:space="preserve"> PAGEREF _Toc6080463 \h </w:instrText>
             </w:r>
             <w:r>
               <w:rPr>
@@ -1221,7 +1220,7 @@
               <w:lang w:val="en-AU" w:eastAsia="en-AU"/>
             </w:rPr>
           </w:pPr>
-          <w:hyperlink w:anchor="_Toc5917686" w:history="1">
+          <w:hyperlink w:anchor="_Toc6080464" w:history="1">
             <w:r>
               <w:rPr>
                 <w:rStyle w:val="Hyperlink"/>
@@ -1248,7 +1247,7 @@
                 <w:noProof/>
                 <w:webHidden/>
               </w:rPr>
-              <w:instrText xml:space="preserve"> PAGEREF _Toc5917686 \h </w:instrText>
+              <w:instrText xml:space="preserve"> PAGEREF _Toc6080464 \h </w:instrText>
             </w:r>
             <w:r>
               <w:rPr>
@@ -1292,7 +1291,7 @@
               <w:lang w:val="en-AU" w:eastAsia="en-AU"/>
             </w:rPr>
           </w:pPr>
-          <w:hyperlink w:anchor="_Toc5917687" w:history="1">
+          <w:hyperlink w:anchor="_Toc6080465" w:history="1">
             <w:r>
               <w:rPr>
                 <w:rStyle w:val="Hyperlink"/>
@@ -1319,7 +1318,7 @@
                 <w:noProof/>
                 <w:webHidden/>
               </w:rPr>
-              <w:instrText xml:space="preserve"> PAGEREF _Toc5917687 \h </w:instrText>
+              <w:instrText xml:space="preserve"> PAGEREF _Toc6080465 \h </w:instrText>
             </w:r>
             <w:r>
               <w:rPr>
@@ -1364,7 +1363,7 @@
               <w:lang w:val="en-AU" w:eastAsia="en-AU"/>
             </w:rPr>
           </w:pPr>
-          <w:hyperlink w:anchor="_Toc5917688" w:history="1">
+          <w:hyperlink w:anchor="_Toc6080466" w:history="1">
             <w:r>
               <w:rPr>
                 <w:rStyle w:val="Hyperlink"/>
@@ -1391,7 +1390,7 @@
                 <w:noProof/>
                 <w:webHidden/>
               </w:rPr>
-              <w:instrText xml:space="preserve"> PAGEREF _Toc5917688 \h </w:instrText>
+              <w:instrText xml:space="preserve"> PAGEREF _Toc6080466 \h </w:instrText>
             </w:r>
             <w:r>
               <w:rPr>
@@ -1435,7 +1434,7 @@
               <w:lang w:val="en-AU" w:eastAsia="en-AU"/>
             </w:rPr>
           </w:pPr>
-          <w:hyperlink w:anchor="_Toc5917689" w:history="1">
+          <w:hyperlink w:anchor="_Toc6080467" w:history="1">
             <w:r>
               <w:rPr>
                 <w:rStyle w:val="Hyperlink"/>
@@ -1462,7 +1461,7 @@
                 <w:noProof/>
                 <w:webHidden/>
               </w:rPr>
-              <w:instrText xml:space="preserve"> PAGEREF _Toc5917689 \h </w:instrText>
+              <w:instrText xml:space="preserve"> PAGEREF _Toc6080467 \h </w:instrText>
             </w:r>
             <w:r>
               <w:rPr>
@@ -1506,7 +1505,7 @@
               <w:lang w:val="en-AU" w:eastAsia="en-AU"/>
             </w:rPr>
           </w:pPr>
-          <w:hyperlink w:anchor="_Toc5917690" w:history="1">
+          <w:hyperlink w:anchor="_Toc6080468" w:history="1">
             <w:r>
               <w:rPr>
                 <w:rStyle w:val="Hyperlink"/>
@@ -1533,7 +1532,7 @@
                 <w:noProof/>
                 <w:webHidden/>
               </w:rPr>
-              <w:instrText xml:space="preserve"> PAGEREF _Toc5917690 \h </w:instrText>
+              <w:instrText xml:space="preserve"> PAGEREF _Toc6080468 \h </w:instrText>
             </w:r>
             <w:r>
               <w:rPr>
@@ -1578,7 +1577,7 @@
               <w:lang w:val="en-AU" w:eastAsia="en-AU"/>
             </w:rPr>
           </w:pPr>
-          <w:hyperlink w:anchor="_Toc5917691" w:history="1">
+          <w:hyperlink w:anchor="_Toc6080469" w:history="1">
             <w:r>
               <w:rPr>
                 <w:rStyle w:val="Hyperlink"/>
@@ -1605,7 +1604,7 @@
                 <w:noProof/>
                 <w:webHidden/>
               </w:rPr>
-              <w:instrText xml:space="preserve"> PAGEREF _Toc5917691 \h </w:instrText>
+              <w:instrText xml:space="preserve"> PAGEREF _Toc6080469 \h </w:instrText>
             </w:r>
             <w:r>
               <w:rPr>
@@ -1649,7 +1648,7 @@
               <w:lang w:val="en-AU" w:eastAsia="en-AU"/>
             </w:rPr>
           </w:pPr>
-          <w:hyperlink w:anchor="_Toc5917692" w:history="1">
+          <w:hyperlink w:anchor="_Toc6080470" w:history="1">
             <w:r>
               <w:rPr>
                 <w:rStyle w:val="Hyperlink"/>
@@ -1677,7 +1676,7 @@
                 <w:noProof/>
                 <w:webHidden/>
               </w:rPr>
-              <w:instrText xml:space="preserve"> PAGEREF _Toc5917692 \h </w:instrText>
+              <w:instrText xml:space="preserve"> PAGEREF _Toc6080470 \h </w:instrText>
             </w:r>
             <w:r>
               <w:rPr>
@@ -1721,7 +1720,7 @@
               <w:lang w:val="en-AU" w:eastAsia="en-AU"/>
             </w:rPr>
           </w:pPr>
-          <w:hyperlink w:anchor="_Toc5917693" w:history="1">
+          <w:hyperlink w:anchor="_Toc6080471" w:history="1">
             <w:r>
               <w:rPr>
                 <w:rStyle w:val="Hyperlink"/>
@@ -1748,7 +1747,7 @@
                 <w:noProof/>
                 <w:webHidden/>
               </w:rPr>
-              <w:instrText xml:space="preserve"> PAGEREF _Toc5917693 \h </w:instrText>
+              <w:instrText xml:space="preserve"> PAGEREF _Toc6080471 \h </w:instrText>
             </w:r>
             <w:r>
               <w:rPr>
@@ -1792,7 +1791,7 @@
               <w:lang w:val="en-AU" w:eastAsia="en-AU"/>
             </w:rPr>
           </w:pPr>
-          <w:hyperlink w:anchor="_Toc5917694" w:history="1">
+          <w:hyperlink w:anchor="_Toc6080472" w:history="1">
             <w:r>
               <w:rPr>
                 <w:rStyle w:val="Hyperlink"/>
@@ -1819,7 +1818,7 @@
                 <w:noProof/>
                 <w:webHidden/>
               </w:rPr>
-              <w:instrText xml:space="preserve"> PAGEREF _Toc5917694 \h </w:instrText>
+              <w:instrText xml:space="preserve"> PAGEREF _Toc6080472 \h </w:instrText>
             </w:r>
             <w:r>
               <w:rPr>
@@ -1863,7 +1862,7 @@
               <w:lang w:val="en-AU" w:eastAsia="en-AU"/>
             </w:rPr>
           </w:pPr>
-          <w:hyperlink w:anchor="_Toc5917695" w:history="1">
+          <w:hyperlink w:anchor="_Toc6080473" w:history="1">
             <w:r>
               <w:rPr>
                 <w:rStyle w:val="Hyperlink"/>
@@ -1890,7 +1889,7 @@
                 <w:noProof/>
                 <w:webHidden/>
               </w:rPr>
-              <w:instrText xml:space="preserve"> PAGEREF _Toc5917695 \h </w:instrText>
+              <w:instrText xml:space="preserve"> PAGEREF _Toc6080473 \h </w:instrText>
             </w:r>
             <w:r>
               <w:rPr>
@@ -1935,7 +1934,7 @@
               <w:lang w:val="en-AU" w:eastAsia="en-AU"/>
             </w:rPr>
           </w:pPr>
-          <w:hyperlink w:anchor="_Toc5917696" w:history="1">
+          <w:hyperlink w:anchor="_Toc6080474" w:history="1">
             <w:r>
               <w:rPr>
                 <w:rStyle w:val="Hyperlink"/>
@@ -1962,7 +1961,7 @@
                 <w:noProof/>
                 <w:webHidden/>
               </w:rPr>
-              <w:instrText xml:space="preserve"> PAGEREF _Toc5917696 \h </w:instrText>
+              <w:instrText xml:space="preserve"> PAGEREF _Toc6080474 \h </w:instrText>
             </w:r>
             <w:r>
               <w:rPr>
@@ -2006,7 +2005,7 @@
               <w:lang w:val="en-AU" w:eastAsia="en-AU"/>
             </w:rPr>
           </w:pPr>
-          <w:hyperlink w:anchor="_Toc5917697" w:history="1">
+          <w:hyperlink w:anchor="_Toc6080475" w:history="1">
             <w:r>
               <w:rPr>
                 <w:rStyle w:val="Hyperlink"/>
@@ -2041,7 +2040,7 @@
                 <w:noProof/>
                 <w:webHidden/>
               </w:rPr>
-              <w:instrText xml:space="preserve"> PAGEREF _Toc5917697 \h </w:instrText>
+              <w:instrText xml:space="preserve"> PAGEREF _Toc6080475 \h </w:instrText>
             </w:r>
             <w:r>
               <w:rPr>
@@ -2086,7 +2085,7 @@
               <w:lang w:val="en-AU" w:eastAsia="en-AU"/>
             </w:rPr>
           </w:pPr>
-          <w:hyperlink w:anchor="_Toc5917698" w:history="1">
+          <w:hyperlink w:anchor="_Toc6080476" w:history="1">
             <w:r>
               <w:rPr>
                 <w:rStyle w:val="Hyperlink"/>
@@ -2113,7 +2112,7 @@
                 <w:noProof/>
                 <w:webHidden/>
               </w:rPr>
-              <w:instrText xml:space="preserve"> PAGEREF _Toc5917698 \h </w:instrText>
+              <w:instrText xml:space="preserve"> PAGEREF _Toc6080476 \h </w:instrText>
             </w:r>
             <w:r>
               <w:rPr>
@@ -2157,7 +2156,7 @@
               <w:lang w:val="en-AU" w:eastAsia="en-AU"/>
             </w:rPr>
           </w:pPr>
-          <w:hyperlink w:anchor="_Toc5917699" w:history="1">
+          <w:hyperlink w:anchor="_Toc6080477" w:history="1">
             <w:r>
               <w:rPr>
                 <w:rStyle w:val="Hyperlink"/>
@@ -2184,7 +2183,7 @@
                 <w:noProof/>
                 <w:webHidden/>
               </w:rPr>
-              <w:instrText xml:space="preserve"> PAGEREF _Toc5917699 \h </w:instrText>
+              <w:instrText xml:space="preserve"> PAGEREF _Toc6080477 \h </w:instrText>
             </w:r>
             <w:r>
               <w:rPr>
@@ -2228,7 +2227,7 @@
               <w:lang w:val="en-AU" w:eastAsia="en-AU"/>
             </w:rPr>
           </w:pPr>
-          <w:hyperlink w:anchor="_Toc5917700" w:history="1">
+          <w:hyperlink w:anchor="_Toc6080478" w:history="1">
             <w:r>
               <w:rPr>
                 <w:rStyle w:val="Hyperlink"/>
@@ -2255,7 +2254,7 @@
                 <w:noProof/>
                 <w:webHidden/>
               </w:rPr>
-              <w:instrText xml:space="preserve"> PAGEREF _Toc5917700 \h </w:instrText>
+              <w:instrText xml:space="preserve"> PAGEREF _Toc6080478 \h </w:instrText>
             </w:r>
             <w:r>
               <w:rPr>
@@ -2276,6 +2275,220 @@
                 <w:webHidden/>
               </w:rPr>
               <w:t>58</w:t>
+            </w:r>
+            <w:r>
+              <w:rPr>
+                <w:noProof/>
+                <w:webHidden/>
+              </w:rPr>
+              <w:fldChar w:fldCharType="end"/>
+            </w:r>
+          </w:hyperlink>
+        </w:p>
+        <w:p>
+          <w:pPr>
+            <w:pStyle w:val="TOC1"/>
+            <w:tabs>
+              <w:tab w:val="right" w:leader="dot" w:pos="9594"/>
+            </w:tabs>
+            <w:rPr>
+              <w:b w:val="0"/>
+              <w:noProof/>
+              <w:color w:val="auto"/>
+              <w:sz w:val="22"/>
+              <w:lang w:val="en-AU" w:eastAsia="en-AU"/>
+            </w:rPr>
+          </w:pPr>
+          <w:hyperlink w:anchor="_Toc6080479" w:history="1">
+            <w:r>
+              <w:rPr>
+                <w:rStyle w:val="Hyperlink"/>
+                <w:noProof/>
+              </w:rPr>
+              <w:t>Appendices</w:t>
+            </w:r>
+            <w:r>
+              <w:rPr>
+                <w:noProof/>
+                <w:webHidden/>
+              </w:rPr>
+              <w:tab/>
+            </w:r>
+            <w:r>
+              <w:rPr>
+                <w:noProof/>
+                <w:webHidden/>
+              </w:rPr>
+              <w:fldChar w:fldCharType="begin"/>
+            </w:r>
+            <w:r>
+              <w:rPr>
+                <w:noProof/>
+                <w:webHidden/>
+              </w:rPr>
+              <w:instrText xml:space="preserve"> PAGEREF _Toc6080479 \h </w:instrText>
+            </w:r>
+            <w:r>
+              <w:rPr>
+                <w:noProof/>
+                <w:webHidden/>
+              </w:rPr>
+            </w:r>
+            <w:r>
+              <w:rPr>
+                <w:noProof/>
+                <w:webHidden/>
+              </w:rPr>
+              <w:fldChar w:fldCharType="separate"/>
+            </w:r>
+            <w:r>
+              <w:rPr>
+                <w:noProof/>
+                <w:webHidden/>
+              </w:rPr>
+              <w:t>63</w:t>
+            </w:r>
+            <w:r>
+              <w:rPr>
+                <w:noProof/>
+                <w:webHidden/>
+              </w:rPr>
+              <w:fldChar w:fldCharType="end"/>
+            </w:r>
+          </w:hyperlink>
+        </w:p>
+        <w:p>
+          <w:pPr>
+            <w:pStyle w:val="TOC2"/>
+            <w:tabs>
+              <w:tab w:val="right" w:leader="dot" w:pos="9594"/>
+            </w:tabs>
+            <w:rPr>
+              <w:noProof/>
+              <w:color w:val="auto"/>
+              <w:sz w:val="22"/>
+              <w:lang w:val="en-AU" w:eastAsia="en-AU"/>
+            </w:rPr>
+          </w:pPr>
+          <w:hyperlink w:anchor="_Toc6080480" w:history="1">
+            <w:r>
+              <w:rPr>
+                <w:rStyle w:val="Hyperlink"/>
+                <w:noProof/>
+              </w:rPr>
+              <w:t>Appendix 1:  GitHub Repository History (Sample)</w:t>
+            </w:r>
+            <w:r>
+              <w:rPr>
+                <w:noProof/>
+                <w:webHidden/>
+              </w:rPr>
+              <w:tab/>
+            </w:r>
+            <w:r>
+              <w:rPr>
+                <w:noProof/>
+                <w:webHidden/>
+              </w:rPr>
+              <w:fldChar w:fldCharType="begin"/>
+            </w:r>
+            <w:r>
+              <w:rPr>
+                <w:noProof/>
+                <w:webHidden/>
+              </w:rPr>
+              <w:instrText xml:space="preserve"> PAGEREF _Toc6080480 \h </w:instrText>
+            </w:r>
+            <w:r>
+              <w:rPr>
+                <w:noProof/>
+                <w:webHidden/>
+              </w:rPr>
+            </w:r>
+            <w:r>
+              <w:rPr>
+                <w:noProof/>
+                <w:webHidden/>
+              </w:rPr>
+              <w:fldChar w:fldCharType="separate"/>
+            </w:r>
+            <w:r>
+              <w:rPr>
+                <w:noProof/>
+                <w:webHidden/>
+              </w:rPr>
+              <w:t>63</w:t>
+            </w:r>
+            <w:r>
+              <w:rPr>
+                <w:noProof/>
+                <w:webHidden/>
+              </w:rPr>
+              <w:fldChar w:fldCharType="end"/>
+            </w:r>
+          </w:hyperlink>
+        </w:p>
+        <w:p>
+          <w:pPr>
+            <w:pStyle w:val="TOC2"/>
+            <w:tabs>
+              <w:tab w:val="right" w:leader="dot" w:pos="9594"/>
+            </w:tabs>
+            <w:rPr>
+              <w:noProof/>
+              <w:color w:val="auto"/>
+              <w:sz w:val="22"/>
+              <w:lang w:val="en-AU" w:eastAsia="en-AU"/>
+            </w:rPr>
+          </w:pPr>
+          <w:hyperlink w:anchor="_Toc6080481" w:history="1">
+            <w:r>
+              <w:rPr>
+                <w:rStyle w:val="Hyperlink"/>
+                <w:noProof/>
+              </w:rPr>
+              <w:t>Appendix 2: Group Discord Discussions (Sample)</w:t>
+            </w:r>
+            <w:r>
+              <w:rPr>
+                <w:noProof/>
+                <w:webHidden/>
+              </w:rPr>
+              <w:tab/>
+            </w:r>
+            <w:r>
+              <w:rPr>
+                <w:noProof/>
+                <w:webHidden/>
+              </w:rPr>
+              <w:fldChar w:fldCharType="begin"/>
+            </w:r>
+            <w:r>
+              <w:rPr>
+                <w:noProof/>
+                <w:webHidden/>
+              </w:rPr>
+              <w:instrText xml:space="preserve"> PAGEREF _Toc6080481 \h </w:instrText>
+            </w:r>
+            <w:r>
+              <w:rPr>
+                <w:noProof/>
+                <w:webHidden/>
+              </w:rPr>
+            </w:r>
+            <w:r>
+              <w:rPr>
+                <w:noProof/>
+                <w:webHidden/>
+              </w:rPr>
+              <w:fldChar w:fldCharType="separate"/>
+            </w:r>
+            <w:r>
+              <w:rPr>
+                <w:noProof/>
+                <w:webHidden/>
+              </w:rPr>
+              <w:t>64</w:t>
             </w:r>
             <w:r>
               <w:rPr>
@@ -2315,7 +2528,7 @@
           <w:bottom w:val="single" w:sz="12" w:space="1" w:color="4A66AC" w:themeColor="accent1"/>
         </w:pBdr>
       </w:pPr>
-      <w:bookmarkStart w:id="0" w:name="_Toc5917680"/>
+      <w:bookmarkStart w:id="0" w:name="_Toc6080458"/>
       <w:r>
         <w:lastRenderedPageBreak/>
         <w:t>Welcome to Group Fourteen</w:t>
@@ -2405,7 +2618,7 @@
       <w:pPr>
         <w:pStyle w:val="Heading2"/>
       </w:pPr>
-      <w:bookmarkStart w:id="1" w:name="_Toc5917681"/>
+      <w:bookmarkStart w:id="1" w:name="_Toc6080459"/>
       <w:r>
         <w:t>Who are we?</w:t>
       </w:r>
@@ -2451,7 +2664,7 @@
       <w:pPr>
         <w:pStyle w:val="Heading2"/>
       </w:pPr>
-      <w:bookmarkStart w:id="2" w:name="_Toc5917682"/>
+      <w:bookmarkStart w:id="2" w:name="_Toc6080460"/>
       <w:r>
         <w:lastRenderedPageBreak/>
         <w:t>Meet the team</w:t>
@@ -3998,7 +4211,7 @@
       <w:pPr>
         <w:pStyle w:val="Heading2"/>
       </w:pPr>
-      <w:bookmarkStart w:id="3" w:name="_Toc5917683"/>
+      <w:bookmarkStart w:id="3" w:name="_Toc6080461"/>
       <w:r>
         <w:lastRenderedPageBreak/>
         <w:t>Team profile</w:t>
@@ -7163,7 +7376,7 @@
       <w:pPr>
         <w:pStyle w:val="Heading2"/>
       </w:pPr>
-      <w:bookmarkStart w:id="4" w:name="_Toc5917684"/>
+      <w:bookmarkStart w:id="4" w:name="_Toc6080462"/>
       <w:r>
         <w:lastRenderedPageBreak/>
         <w:t>Tools</w:t>
@@ -7212,51 +7425,21 @@
         <w:t>Group Git repository:</w:t>
       </w:r>
     </w:p>
-    <w:commentRangeStart w:id="5"/>
     <w:p>
       <w:pPr>
         <w:rPr>
           <w:color w:val="0E57C4" w:themeColor="background2" w:themeShade="80"/>
         </w:rPr>
       </w:pPr>
-      <w:r>
-        <w:rPr>
-          <w:color w:val="0E57C4" w:themeColor="background2" w:themeShade="80"/>
-        </w:rPr>
-        <w:fldChar w:fldCharType="begin"/>
-      </w:r>
-      <w:r>
-        <w:rPr>
-          <w:color w:val="0E57C4" w:themeColor="background2" w:themeShade="80"/>
-        </w:rPr>
-        <w:instrText xml:space="preserve"> HYPERLINK "https://github.com/groupfourteen/assignment2" </w:instrText>
-      </w:r>
-      <w:r>
-        <w:rPr>
-          <w:color w:val="0E57C4" w:themeColor="background2" w:themeShade="80"/>
-        </w:rPr>
-        <w:fldChar w:fldCharType="separate"/>
-      </w:r>
-      <w:r>
-        <w:rPr>
-          <w:rStyle w:val="Hyperlink"/>
-          <w:color w:val="0E57C4" w:themeColor="background2" w:themeShade="80"/>
-        </w:rPr>
-        <w:t>https://github.com/groupfourteen/assignment2</w:t>
-      </w:r>
-      <w:r>
-        <w:rPr>
-          <w:color w:val="0E57C4" w:themeColor="background2" w:themeShade="80"/>
-        </w:rPr>
-        <w:fldChar w:fldCharType="end"/>
-      </w:r>
-      <w:commentRangeEnd w:id="5"/>
-      <w:r>
-        <w:rPr>
-          <w:rStyle w:val="CommentReference"/>
-        </w:rPr>
-        <w:commentReference w:id="5"/>
-      </w:r>
+      <w:hyperlink r:id="rId20" w:history="1">
+        <w:r>
+          <w:rPr>
+            <w:rStyle w:val="Hyperlink"/>
+            <w:color w:val="0E57C4" w:themeColor="background2" w:themeShade="80"/>
+          </w:rPr>
+          <w:t>https://github.com/groupfourteen/assignment2</w:t>
+        </w:r>
+      </w:hyperlink>
     </w:p>
     <w:p/>
     <w:p>
@@ -7266,11 +7449,9 @@
       <w:r>
         <w:t xml:space="preserve">Reflection on </w:t>
       </w:r>
-      <w:proofErr w:type="spellStart"/>
-      <w:r>
-        <w:t>Github</w:t>
-      </w:r>
-      <w:proofErr w:type="spellEnd"/>
+      <w:r>
+        <w:t>GitHub</w:t>
+      </w:r>
       <w:r>
         <w:t xml:space="preserve"> History</w:t>
       </w:r>
@@ -7289,11 +7470,9 @@
       <w:r>
         <w:t xml:space="preserve">Looking at the </w:t>
       </w:r>
-      <w:proofErr w:type="spellStart"/>
-      <w:r>
-        <w:t>Github</w:t>
-      </w:r>
-      <w:proofErr w:type="spellEnd"/>
+      <w:r>
+        <w:t>GitHub</w:t>
+      </w:r>
       <w:r>
         <w:t xml:space="preserve"> commit history does show that most of the group members have submitted work this way, but this isn’t an entirely accurate representation of everyone</w:t>
       </w:r>
@@ -7309,11 +7488,9 @@
       <w:r>
         <w:t xml:space="preserve">.  For example, when the Group Fourteen </w:t>
       </w:r>
-      <w:proofErr w:type="spellStart"/>
-      <w:r>
-        <w:t>Github</w:t>
-      </w:r>
-      <w:proofErr w:type="spellEnd"/>
+      <w:r>
+        <w:t>GitHub</w:t>
+      </w:r>
       <w:r>
         <w:t xml:space="preserve"> website was </w:t>
       </w:r>
@@ -7352,10 +7529,25 @@
         <w:t>, including sharing content and ideas with each other.</w:t>
       </w:r>
       <w:r>
-        <w:t xml:space="preserve">  As we all like to work autonomously the work was divided up very early on and each member worked on their section, </w:t>
-      </w:r>
-      <w:r>
-        <w:t xml:space="preserve">and additional content or ideas on this was usually discussed on </w:t>
+        <w:t xml:space="preserve">  As we all like to work autonomously the work was divided up very early on </w:t>
+      </w:r>
+      <w:r>
+        <w:t xml:space="preserve">in a Discord chat, </w:t>
+      </w:r>
+      <w:r>
+        <w:t xml:space="preserve">and each member </w:t>
+      </w:r>
+      <w:r>
+        <w:t xml:space="preserve">then </w:t>
+      </w:r>
+      <w:r>
+        <w:t>worked on their section</w:t>
+      </w:r>
+      <w:r>
+        <w:t>.  A</w:t>
+      </w:r>
+      <w:r>
+        <w:t xml:space="preserve">dditional content or ideas on this was usually discussed on </w:t>
       </w:r>
       <w:r>
         <w:t>D</w:t>
@@ -7364,7 +7556,13 @@
         <w:t xml:space="preserve">iscord, which the author would then use in their write up of their section.  This resulted in </w:t>
       </w:r>
       <w:r>
-        <w:t xml:space="preserve">a close to finished section be submitted to the repository, which </w:t>
+        <w:t>a close to finished section be</w:t>
+      </w:r>
+      <w:r>
+        <w:t>ing</w:t>
+      </w:r>
+      <w:r>
+        <w:t xml:space="preserve"> submitted to the repository, which </w:t>
       </w:r>
       <w:r>
         <w:t xml:space="preserve">may </w:t>
@@ -7391,8 +7589,81 @@
         <w:t>.  The other thing to keep in mind when looking at the commit history is the thing changed can be minor (e.g. minor spelling corrections), or a submission or a well-researched and completed report or 1000+ words.</w:t>
       </w:r>
     </w:p>
+    <w:p>
+      <w:pPr>
+        <w:pStyle w:val="Content"/>
+      </w:pPr>
+    </w:p>
+    <w:p>
+      <w:pPr>
+        <w:pStyle w:val="Content"/>
+        <w:rPr>
+          <w:i/>
+        </w:rPr>
+      </w:pPr>
+      <w:r>
+        <w:rPr>
+          <w:i/>
+        </w:rPr>
+        <w:t xml:space="preserve">Refer to </w:t>
+      </w:r>
+      <w:hyperlink w:anchor="_Appendix_1:_" w:history="1">
+        <w:r>
+          <w:rPr>
+            <w:rStyle w:val="Hyperlink"/>
+            <w:i/>
+          </w:rPr>
+          <w:t>Appendix 1: GitHub Repository History – Sample</w:t>
+        </w:r>
+      </w:hyperlink>
+      <w:r>
+        <w:rPr>
+          <w:i/>
+        </w:rPr>
+        <w:t xml:space="preserve"> for evidence of GitHub commit history</w:t>
+      </w:r>
+      <w:r>
+        <w:rPr>
+          <w:i/>
+        </w:rPr>
+        <w:t>.</w:t>
+      </w:r>
+    </w:p>
+    <w:p>
+      <w:pPr>
+        <w:pStyle w:val="Content"/>
+        <w:rPr>
+          <w:i/>
+        </w:rPr>
+      </w:pPr>
+      <w:r>
+        <w:rPr>
+          <w:i/>
+        </w:rPr>
+        <w:t xml:space="preserve">Refer to </w:t>
+      </w:r>
+      <w:hyperlink w:anchor="_Appendix_2:_Group" w:history="1">
+        <w:r>
+          <w:rPr>
+            <w:rStyle w:val="Hyperlink"/>
+            <w:i/>
+          </w:rPr>
+          <w:t>Appendix 2: Group Discord Discussion – Sample</w:t>
+        </w:r>
+      </w:hyperlink>
+      <w:r>
+        <w:rPr>
+          <w:i/>
+        </w:rPr>
+        <w:t xml:space="preserve"> for evidence of use of Discord</w:t>
+      </w:r>
+    </w:p>
     <w:p/>
-    <w:p/>
+    <w:p>
+      <w:r>
+        <w:t>Appendix 1:  GitHub Repository History (Sample)</w:t>
+      </w:r>
+    </w:p>
     <w:p>
       <w:pPr>
         <w:spacing w:after="200"/>
@@ -7408,23 +7679,23 @@
           <w:bottom w:val="single" w:sz="12" w:space="1" w:color="4A66AC" w:themeColor="accent1"/>
         </w:pBdr>
       </w:pPr>
-      <w:bookmarkStart w:id="6" w:name="_Toc5917685"/>
+      <w:bookmarkStart w:id="5" w:name="_Toc6080463"/>
       <w:r>
         <w:lastRenderedPageBreak/>
         <w:t>Industry Data</w:t>
       </w:r>
+      <w:bookmarkEnd w:id="5"/>
+    </w:p>
+    <w:p/>
+    <w:p>
+      <w:pPr>
+        <w:pStyle w:val="Heading2"/>
+      </w:pPr>
+      <w:bookmarkStart w:id="6" w:name="_Toc6080464"/>
+      <w:r>
+        <w:t>Burning Glass Analysis</w:t>
+      </w:r>
       <w:bookmarkEnd w:id="6"/>
-    </w:p>
-    <w:p/>
-    <w:p>
-      <w:pPr>
-        <w:pStyle w:val="Heading2"/>
-      </w:pPr>
-      <w:bookmarkStart w:id="7" w:name="_Toc5917686"/>
-      <w:r>
-        <w:t>Burning Glass Analysis</w:t>
-      </w:r>
-      <w:bookmarkEnd w:id="7"/>
     </w:p>
     <w:p>
       <w:pPr>
@@ -7589,7 +7860,7 @@
       <w:r>
         <w:t>In terms of demand from employers, this position is not very desired, due to how specific this position is and how considerably small the video games industry is comparatively to the entirety of the IT sector, however, comparatively programmers are among the best paid positions within the video game industry. “Available positions for game programmers are expected to grow by eight percent between now and 2026. Multimedia game options are an expectation of gamers, but international outsourcing could threaten the availability of domestic positions.”(</w:t>
       </w:r>
-      <w:hyperlink r:id="rId23" w:history="1">
+      <w:hyperlink r:id="rId21" w:history="1">
         <w:r>
           <w:rPr>
             <w:rStyle w:val="Hyperlink"/>
@@ -7954,34 +8225,34 @@
         <w:pStyle w:val="EmphasisText"/>
       </w:pPr>
       <w:r>
-        <w:t xml:space="preserve">Having looked at the Burning Glass data, has your opinion of your ideal job changed? Why or why </w:t>
-      </w:r>
-      <w:commentRangeStart w:id="8"/>
-      <w:r>
-        <w:t>not</w:t>
-      </w:r>
-      <w:commentRangeEnd w:id="8"/>
-      <w:r>
-        <w:rPr>
-          <w:rStyle w:val="CommentReference"/>
-          <w:b/>
-          <w:i w:val="0"/>
-        </w:rPr>
-        <w:commentReference w:id="8"/>
-      </w:r>
-      <w:r>
-        <w:t>?</w:t>
-      </w:r>
-    </w:p>
-    <w:p>
-      <w:pPr>
-        <w:pStyle w:val="Content"/>
-      </w:pPr>
-    </w:p>
-    <w:p>
-      <w:pPr>
-        <w:pStyle w:val="Content"/>
-      </w:pPr>
+        <w:t>Having looked at the Burning Glass data, has your opinion of your ideal job changed? Why or why not?</w:t>
+      </w:r>
+    </w:p>
+    <w:p>
+      <w:pPr>
+        <w:pStyle w:val="Content"/>
+      </w:pPr>
+    </w:p>
+    <w:p>
+      <w:pPr>
+        <w:pStyle w:val="Content"/>
+      </w:pPr>
+      <w:r>
+        <w:t>Initially I had believed my opinion of my ideal job would've changed somewhat but that's not the case. I have just become more aware of what skills, characteristics and experience are most sought after in the industry that would more likely result in a higher appreciation by employers and potentially better pay rates. Again, these statistics haven't altered my ideals. I'm infatuated with creativity and though I'd still be very content working for companies on code bases, given the choice, I'd always find myself working for a company developing video games in any aspect - assuming the pay is realistic.</w:t>
+      </w:r>
+    </w:p>
+    <w:p>
+      <w:pPr>
+        <w:pStyle w:val="Content"/>
+      </w:pPr>
+    </w:p>
+    <w:p>
+      <w:pPr>
+        <w:pStyle w:val="Content"/>
+      </w:pPr>
+      <w:r>
+        <w:t>My experience is limited and there is a lot of knowledge I will need to accumulate during my time in the industry before my skills and experience are deemed useful to any developing studios but that is something I'd accepted when I had initially enrolled into RMIT.</w:t>
+      </w:r>
     </w:p>
     <w:p>
       <w:pPr>
@@ -8019,7 +8290,11 @@
       </w:r>
       <w:proofErr w:type="spellEnd"/>
       <w:r>
-        <w:t xml:space="preserve">, a consultancy organization that aims to improve the overall effectiveness of businesses by tapping into new and existing talent pools. This job in particular is not in exceptionally high demand from employers, as there would be one tech lead looking over a whole team of designers or developers, which explains why their demand is quite low, however comparatively their need is unmeasurable, as they are the sounding board for their developers, the voice of </w:t>
+        <w:t xml:space="preserve">, a consultancy organization that aims to improve the overall effectiveness of businesses by tapping into new and existing talent pools. This job in particular is not in exceptionally high demand from employers, as there would be one tech lead looking over a whole team of designers or developers, which explains why their demand is quite low, however comparatively their need is unmeasurable, as they are the sounding board </w:t>
+      </w:r>
+      <w:r>
+        <w:lastRenderedPageBreak/>
+        <w:t xml:space="preserve">for their developers, the voice of </w:t>
       </w:r>
       <w:r>
         <w:t>e</w:t>
@@ -8062,24 +8337,127 @@
       </w:r>
       <w:proofErr w:type="spellEnd"/>
       <w:r>
-        <w:t xml:space="preserve"> to the employer. Leadership roles </w:t>
-      </w:r>
+        <w:t xml:space="preserve"> to the employer. Leadership roles and the skills that entail for them are very highly sought after within the IT sector, as the environments of very many IT roles are quite similar, therefor these skills are among the highest in demand by employers. For this role however, skills such as creativity, research and organizational skills are not as needed as you are mainly in control of personnel and communication between the different teams of the projects, therefor you will rarely be in charge of the creation of code or designs, leaving these skills out of the necessary skill list.</w:t>
+      </w:r>
+    </w:p>
+    <w:p>
+      <w:pPr>
+        <w:pStyle w:val="Content"/>
+      </w:pPr>
+    </w:p>
+    <w:p>
+      <w:pPr>
+        <w:pStyle w:val="Content"/>
+      </w:pPr>
+      <w:r>
+        <w:t>Skills specific the IT field are things like Project management and business analysis, analysis and management, as you will need to accurately and productively control and communicate with your teams within the projects to run smoothly and efficiently. Git and SAP, as you may need to be knowledgeable with the inter-personnel data communication tools for your project to communicate and run effectively. These communication and leadership based skills are highly sought after, as many employers will look for a person that has these skills ALONG with lower based skills like the programming languages and design, as it would allow them to become a higher role is the situation arises, however business related skills, are less highly desirability, and more of an asset based skill to have, as it would not only apply to the field of IT. This being said, knowledge of the actual baseline of data creation through possibly C++, Java or even web design may not be a huge factor for an employer as these would be required of the others within the team on the projects.</w:t>
+      </w:r>
+    </w:p>
+    <w:p>
+      <w:pPr>
+        <w:pStyle w:val="Content"/>
+      </w:pPr>
+    </w:p>
+    <w:p>
+      <w:pPr>
+        <w:pStyle w:val="EmphasisText"/>
+      </w:pPr>
+      <w:r>
+        <w:t>Having looked at the Burning Glass data, has your opinion of your ideal job changed? Why or why not?</w:t>
+      </w:r>
+    </w:p>
+    <w:p>
+      <w:pPr>
+        <w:pStyle w:val="Content"/>
+      </w:pPr>
+    </w:p>
+    <w:p>
+      <w:pPr>
+        <w:pStyle w:val="Content"/>
+      </w:pPr>
+      <w:r>
+        <w:t xml:space="preserve">Reviewing the burning glass data was very thought provoking. I am pleased to see that most of the highly sought-after “generic skills” are areas that I excel in and will also </w:t>
+      </w:r>
+      <w:r>
+        <w:t>endeavor</w:t>
+      </w:r>
+      <w:r>
+        <w:t xml:space="preserve"> to refine as I pursue my career within the IT industry. My ideal job aspirations have not wavered as the chosen field is one which could harness my abilities and keep me challenged constantly. Having said this, I can also see similar options in high-demand fields that would suit me perfectly. My long-term goal is to harness my experience in electronics and security and combine this with my eventual degree in Information Technology. </w:t>
+      </w:r>
+    </w:p>
+    <w:p>
+      <w:pPr>
+        <w:pStyle w:val="Content"/>
+      </w:pPr>
       <w:r>
         <w:lastRenderedPageBreak/>
-        <w:t>and the skills that entail for them are very highly sought after within the IT sector, as the environments of very many IT roles are quite similar, therefor these skills are among the highest in demand by employers. For this role however, skills such as creativity, research and organizational skills are not as needed as you are mainly in control of personnel and communication between the different teams of the projects, therefor you will rarely be in charge of the creation of code or designs, leaving these skills out of the necessary skill list.</w:t>
-      </w:r>
-    </w:p>
-    <w:p>
-      <w:pPr>
-        <w:pStyle w:val="Content"/>
-      </w:pPr>
-    </w:p>
-    <w:p>
-      <w:pPr>
-        <w:pStyle w:val="Content"/>
-      </w:pPr>
-      <w:r>
-        <w:t>Skills specific the IT field are things like Project management and business analysis, analysis and management, as you will need to accurately and productively control and communicate with your teams within the projects to run smoothly and efficiently. Git and SAP, as you may need to be knowledgeable with the inter-personnel data communication tools for your project to communicate and run effectively. These communication and leadership based skills are highly sought after, as many employers will look for a person that has these skills ALONG with lower based skills like the programming languages and design, as it would allow them to become a higher role is the situation arises, however business related skills, are less highly desirability, and more of an asset based skill to have, as it would not only apply to the field of IT. This being said, knowledge of the actual baseline of data creation through possibly C++, Java or even web design may not be a huge factor for an employer as these would be required of the others within the team on the projects.</w:t>
+        <w:t xml:space="preserve">One area I see a huge potential for my future is in machine learning, as I believe this will be in ever-increasing demand; however, this is an area I have no experience in to date but look forward to gaining the required skills needed to experiment in this field. Although my previous career has seen me tinkering in many IT related fields, I feel I am somewhat ignorant to the greater industry and inept at making an accurate assumption regarding my goals for future employment. This fact has become quite clear in my first semester at RMIT, where upon delving into the Java programming course, I have found I am actually quite fond of programming. This has come as quite a surprise and I look forward to finding the other facets I love in this industry. </w:t>
+      </w:r>
+    </w:p>
+    <w:p>
+      <w:pPr>
+        <w:pStyle w:val="Content"/>
+      </w:pPr>
+    </w:p>
+    <w:p>
+      <w:pPr>
+        <w:pStyle w:val="Content"/>
+      </w:pPr>
+    </w:p>
+    <w:p>
+      <w:pPr>
+        <w:pStyle w:val="Heading3"/>
+      </w:pPr>
+      <w:r>
+        <w:t>Harrison Williams</w:t>
+      </w:r>
+    </w:p>
+    <w:p>
+      <w:pPr>
+        <w:pStyle w:val="Content"/>
+      </w:pPr>
+      <w:r>
+        <w:t>Harrison’s Dream job an Infrastructure Manager at a private advertiser, however the job title is the main attention point as this position would be relatively similar wherever the application was for. This job title is quite highly requested, as many organisations require a person to look over, improve, update and fix problems with their internal infrastructure, and possibly its interaction to a national or even global network. For the job, many skills will be required or sought by the employer, both general skills and skills specific to the IT field.</w:t>
+      </w:r>
+    </w:p>
+    <w:p>
+      <w:pPr>
+        <w:pStyle w:val="Content"/>
+      </w:pPr>
+    </w:p>
+    <w:p>
+      <w:pPr>
+        <w:pStyle w:val="Content"/>
+      </w:pPr>
+      <w:r>
+        <w:t xml:space="preserve">General skills that will be required for this job will include communication, problem solving, troubleshooting and planning, as this job will entail working with a whole network of devices and if the candidate is not well versed with communicating within a network of people, many problems may go unresolved, or even unspoken, as well as with planning and troubleshooting, as this will improve ability to design and apply enhancements or support of the infrastructure, where creativity may also pay a helpful role. All of the skills that would be required for this kind of role are among the highest desired skills for working in the IT field, so having these skills will greatly improve the likelihood of being chosen by employers to achieve the position. Skills that are not within this skill set that are wanted by employers are time management, deadlines and </w:t>
+      </w:r>
+      <w:r>
+        <w:t>self-starting</w:t>
+      </w:r>
+      <w:r>
+        <w:t>, as you will be working in a team mainly, and most improvements will be made in an effort to stay ahead and may not be required at a certain time frame.</w:t>
+      </w:r>
+    </w:p>
+    <w:p>
+      <w:pPr>
+        <w:pStyle w:val="Content"/>
+      </w:pPr>
+    </w:p>
+    <w:p>
+      <w:pPr>
+        <w:pStyle w:val="Content"/>
+      </w:pPr>
+      <w:r>
+        <w:t xml:space="preserve">IT specific skills that are required with this position are project management, systems engineering and software engineering, as these would be essential for managing, improving, updating and planning operations within the infrastructure, with effectiveness and efficiency. SQL and SAP knowledge would be very desirable as well as it would require working around data bases and systems. These skills are also very desirable as many organisations use SQL and SAP for </w:t>
+      </w:r>
+      <w:proofErr w:type="spellStart"/>
+      <w:r>
+        <w:t>organisation</w:t>
+      </w:r>
+      <w:proofErr w:type="spellEnd"/>
+      <w:r>
+        <w:t xml:space="preserve"> and efficiency, as well as the ability to manage projects and systems. Skills such knowledge with programming languages and web design may be less needed by the employer, depending on where the application is from, as some will not need to use some aspects of these skills, however highly desirable they are to the employers.</w:t>
       </w:r>
     </w:p>
     <w:p>
@@ -8092,6 +8470,7 @@
         <w:pStyle w:val="EmphasisText"/>
       </w:pPr>
       <w:r>
+        <w:lastRenderedPageBreak/>
         <w:t>Having looked at the Burning Glass data, has your opinion of your ideal job changed? Why or why not?</w:t>
       </w:r>
     </w:p>
@@ -8105,140 +8484,7 @@
         <w:pStyle w:val="Content"/>
       </w:pPr>
       <w:r>
-        <w:t xml:space="preserve">Reviewing the burning glass data was very thought provoking. I am pleased to see that most of the highly sought-after “generic skills” are areas that I excel in and will also </w:t>
-      </w:r>
-      <w:r>
-        <w:t>endeavor</w:t>
-      </w:r>
-      <w:r>
-        <w:t xml:space="preserve"> to refine as I pursue my career within the IT industry. My ideal job aspirations have not wavered as the chosen field is one which could harness my abilities and keep me challenged constantly. Having said this, I can also see similar options in high-demand fields that would suit me perfectly. My long-term goal is to harness my experience in electronics and security and combine this with my eventual degree in Information Technology. </w:t>
-      </w:r>
-    </w:p>
-    <w:p>
-      <w:pPr>
-        <w:pStyle w:val="Content"/>
-      </w:pPr>
-    </w:p>
-    <w:p>
-      <w:pPr>
-        <w:pStyle w:val="Content"/>
-      </w:pPr>
-      <w:r>
-        <w:t xml:space="preserve">One area I see a huge potential for my future is in machine learning, as I believe this will be in ever-increasing demand; however, this is an area I have no experience in to date but look forward to gaining the required skills needed to experiment in this field. Although my previous career has seen me tinkering in many IT related fields, I feel I am somewhat ignorant to the greater industry and inept at making an accurate assumption regarding my goals for future employment. This fact has become quite clear in my first semester at RMIT, where upon delving into the Java programming course, I have found I am actually quite fond of programming. This has come as quite a surprise and I look forward to finding the other facets I love in this industry. </w:t>
-      </w:r>
-    </w:p>
-    <w:p>
-      <w:pPr>
-        <w:pStyle w:val="Content"/>
-      </w:pPr>
-    </w:p>
-    <w:p>
-      <w:pPr>
-        <w:spacing w:after="200"/>
-        <w:rPr>
-          <w:b w:val="0"/>
-          <w:sz w:val="24"/>
-          <w:szCs w:val="24"/>
-        </w:rPr>
-      </w:pPr>
-      <w:r>
-        <w:br w:type="page"/>
-      </w:r>
-    </w:p>
-    <w:p>
-      <w:pPr>
-        <w:pStyle w:val="Content"/>
-      </w:pPr>
-    </w:p>
-    <w:p>
-      <w:pPr>
-        <w:pStyle w:val="Heading3"/>
-      </w:pPr>
-      <w:r>
-        <w:t>Harrison Williams</w:t>
-      </w:r>
-    </w:p>
-    <w:p>
-      <w:pPr>
-        <w:pStyle w:val="Content"/>
-      </w:pPr>
-    </w:p>
-    <w:p>
-      <w:pPr>
-        <w:pStyle w:val="Content"/>
-      </w:pPr>
-      <w:r>
-        <w:t>Harrison’s Dream job an Infrastructure Manager at a private advertiser, however the job title is the main attention point as this position would be relatively similar wherever the application was for. This job title is quite highly requested, as many organisations require a person to look over, improve, update and fix problems with their internal infrastructure, and possibly its interaction to a national or even global network. For the job, many skills will be required or sought by the employer, both general skills and skills specific to the IT field.</w:t>
-      </w:r>
-    </w:p>
-    <w:p>
-      <w:pPr>
-        <w:pStyle w:val="Content"/>
-      </w:pPr>
-    </w:p>
-    <w:p>
-      <w:pPr>
-        <w:pStyle w:val="Content"/>
-      </w:pPr>
-      <w:r>
-        <w:t xml:space="preserve">General skills that will be required for this job will include communication, problem solving, troubleshooting and planning, as this job will entail working with a whole network of devices and if the candidate is not well versed with communicating within a network of people, many problems may go unresolved, or even unspoken, as well as with planning and troubleshooting, as this will improve ability to design and apply enhancements or support of the infrastructure, where creativity may also pay a helpful role. All of the skills that would be required for this kind of role are among the highest desired skills for working in the IT field, so having these skills will greatly improve the likelihood of being chosen by employers to achieve the position. Skills that are not within this skill set that are wanted by employers are time management, deadlines and </w:t>
-      </w:r>
-      <w:r>
-        <w:t>self-starting</w:t>
-      </w:r>
-      <w:r>
-        <w:t>, as you will be working in a team mainly, and most improvements will be made in an effort to stay ahead and may not be required at a certain time frame.</w:t>
-      </w:r>
-    </w:p>
-    <w:p>
-      <w:pPr>
-        <w:pStyle w:val="Content"/>
-      </w:pPr>
-    </w:p>
-    <w:p>
-      <w:pPr>
-        <w:pStyle w:val="Content"/>
-      </w:pPr>
-      <w:r>
-        <w:t xml:space="preserve">IT specific skills that are required with this position are project management, systems engineering and software engineering, as these would be essential for managing, improving, updating and planning operations within the infrastructure, with effectiveness and efficiency. SQL and SAP knowledge would be very desirable as well as it would require working around data bases and systems. These skills are also very desirable as many organisations use SQL and SAP for </w:t>
-      </w:r>
-      <w:proofErr w:type="spellStart"/>
-      <w:r>
-        <w:t>organisation</w:t>
-      </w:r>
-      <w:proofErr w:type="spellEnd"/>
-      <w:r>
-        <w:t xml:space="preserve"> and efficiency, as well as the ability to manage projects and systems. Skills such knowledge with programming languages and web design may be less needed by the employer, depending on where the application is from, as some will not need to use some aspects of these skills, however highly desirable they are to the employers.</w:t>
-      </w:r>
-    </w:p>
-    <w:p>
-      <w:pPr>
-        <w:pStyle w:val="Content"/>
-      </w:pPr>
-    </w:p>
-    <w:p>
-      <w:pPr>
-        <w:pStyle w:val="EmphasisText"/>
-      </w:pPr>
-      <w:r>
-        <w:t>Having looked at the Burning Glass data, has your opinion of your ideal job changed? Why or why not?</w:t>
-      </w:r>
-    </w:p>
-    <w:p>
-      <w:pPr>
-        <w:pStyle w:val="Content"/>
-      </w:pPr>
-    </w:p>
-    <w:p>
-      <w:pPr>
-        <w:pStyle w:val="Content"/>
-      </w:pPr>
-      <w:r>
-        <w:t xml:space="preserve">Having looked through the data collected by Burning Glass, my ideal job has not changed, as the job I liked entails a lot of the skills that are in high demand by employers, and the job itself is also highly valued in-and-of itself. I also believe this role will be sufficiently challenging, engaging and enjoyable, which are much more applicable to me than how desirable the actual job title is. I believe that if my dream position were to change it would come at the end of the learning </w:t>
-      </w:r>
-      <w:r>
-        <w:lastRenderedPageBreak/>
-        <w:t>experience I am undertaking with university, and even as I enter the field, open up doors for myself and view the industry as it comes to me.</w:t>
+        <w:t>Having looked through the data collected by Burning Glass, my ideal job has not changed, as the job I liked entails a lot of the skills that are in high demand by employers, and the job itself is also highly valued in-and-of itself. I also believe this role will be sufficiently challenging, engaging and enjoyable, which are much more applicable to me than how desirable the actual job title is. I believe that if my dream position were to change it would come at the end of the learning experience I am undertaking with university, and even as I enter the field, open up doors for myself and view the industry as it comes to me.</w:t>
       </w:r>
     </w:p>
     <w:p>
@@ -8260,8 +8506,8 @@
       <w:pPr>
         <w:pStyle w:val="Content"/>
         <w:sectPr>
-          <w:headerReference w:type="default" r:id="rId24"/>
-          <w:footerReference w:type="default" r:id="rId25"/>
+          <w:headerReference w:type="default" r:id="rId22"/>
+          <w:footerReference w:type="default" r:id="rId23"/>
           <w:pgSz w:w="11906" w:h="16838" w:code="9"/>
           <w:pgMar w:top="720" w:right="1151" w:bottom="720" w:left="1151" w:header="0" w:footer="289" w:gutter="0"/>
           <w:pgNumType w:start="1"/>
@@ -8274,22 +8520,12 @@
       <w:pPr>
         <w:pStyle w:val="Heading2"/>
       </w:pPr>
-      <w:bookmarkStart w:id="9" w:name="_Toc5917687"/>
-      <w:commentRangeStart w:id="10"/>
+      <w:bookmarkStart w:id="7" w:name="_Toc6080465"/>
       <w:r>
         <w:lastRenderedPageBreak/>
         <w:t>Skills Matrix for Group Fourteen</w:t>
       </w:r>
-      <w:commentRangeEnd w:id="10"/>
-      <w:r>
-        <w:rPr>
-          <w:rStyle w:val="CommentReference"/>
-          <w:rFonts w:eastAsiaTheme="minorEastAsia" w:cstheme="minorBidi"/>
-          <w:color w:val="242852" w:themeColor="text2"/>
-        </w:rPr>
-        <w:commentReference w:id="10"/>
-      </w:r>
-      <w:bookmarkEnd w:id="9"/>
+      <w:bookmarkEnd w:id="7"/>
     </w:p>
     <w:tbl>
       <w:tblPr>
@@ -23594,7 +23830,7 @@
       <w:pPr>
         <w:spacing w:after="200"/>
         <w:sectPr>
-          <w:headerReference w:type="default" r:id="rId26"/>
+          <w:headerReference w:type="default" r:id="rId24"/>
           <w:pgSz w:w="16838" w:h="11906" w:orient="landscape" w:code="9"/>
           <w:pgMar w:top="1151" w:right="720" w:bottom="1151" w:left="720" w:header="0" w:footer="289" w:gutter="0"/>
           <w:cols w:space="720"/>
@@ -23609,12 +23845,12 @@
           <w:bottom w:val="single" w:sz="12" w:space="1" w:color="4A66AC" w:themeColor="accent1"/>
         </w:pBdr>
       </w:pPr>
-      <w:bookmarkStart w:id="11" w:name="_Toc5917688"/>
+      <w:bookmarkStart w:id="8" w:name="_Toc6080466"/>
       <w:r>
         <w:lastRenderedPageBreak/>
         <w:t>IT Work</w:t>
       </w:r>
-      <w:bookmarkEnd w:id="11"/>
+      <w:bookmarkEnd w:id="8"/>
     </w:p>
     <w:p>
       <w:pPr>
@@ -23625,11 +23861,11 @@
       <w:pPr>
         <w:pStyle w:val="Heading2"/>
       </w:pPr>
-      <w:bookmarkStart w:id="12" w:name="_Toc5917689"/>
+      <w:bookmarkStart w:id="9" w:name="_Toc6080467"/>
       <w:r>
         <w:t>The name is Smith.  Richard Smith.</w:t>
       </w:r>
-      <w:bookmarkEnd w:id="12"/>
+      <w:bookmarkEnd w:id="9"/>
     </w:p>
     <w:p>
       <w:pPr>
@@ -23661,7 +23897,7 @@
                     <pic:cNvPicPr/>
                   </pic:nvPicPr>
                   <pic:blipFill>
-                    <a:blip r:embed="rId27" cstate="print">
+                    <a:blip r:embed="rId25" cstate="print">
                       <a:extLst>
                         <a:ext uri="{28A0092B-C50C-407E-A947-70E740481C1C}">
                           <a14:useLocalDpi xmlns:a14="http://schemas.microsoft.com/office/drawing/2010/main" val="0"/>
@@ -23766,14 +24002,14 @@
       <w:pPr>
         <w:pStyle w:val="Heading2"/>
       </w:pPr>
-      <w:bookmarkStart w:id="13" w:name="_Toc5917690"/>
+      <w:bookmarkStart w:id="10" w:name="_Toc6080468"/>
       <w:r>
         <w:t>Q</w:t>
       </w:r>
       <w:r>
         <w:t>&amp;A</w:t>
       </w:r>
-      <w:bookmarkEnd w:id="13"/>
+      <w:bookmarkEnd w:id="10"/>
     </w:p>
     <w:p>
       <w:pPr>
@@ -24756,12 +24992,12 @@
       <w:pPr>
         <w:pStyle w:val="Heading1"/>
       </w:pPr>
-      <w:bookmarkStart w:id="14" w:name="_Toc5917691"/>
+      <w:bookmarkStart w:id="11" w:name="_Toc6080469"/>
       <w:r>
         <w:lastRenderedPageBreak/>
         <w:t>IT Technologies</w:t>
       </w:r>
-      <w:bookmarkEnd w:id="14"/>
+      <w:bookmarkEnd w:id="11"/>
     </w:p>
     <w:p>
       <w:pPr>
@@ -24775,14 +25011,14 @@
           <w:lang w:val="en-GB" w:eastAsia="en-GB"/>
         </w:rPr>
       </w:pPr>
-      <w:bookmarkStart w:id="15" w:name="_Toc5917692"/>
+      <w:bookmarkStart w:id="12" w:name="_Toc6080470"/>
       <w:r>
         <w:rPr>
           <w:lang w:val="en-GB" w:eastAsia="en-GB"/>
         </w:rPr>
         <w:t>Small Computing Devices</w:t>
       </w:r>
-      <w:bookmarkEnd w:id="15"/>
+      <w:bookmarkEnd w:id="12"/>
     </w:p>
     <w:p>
       <w:pPr>
@@ -25257,7 +25493,7 @@
         </w:rPr>
         <w:t>All3DP. (2019). Best Single Board Computers 2019 (Raspberry Pi Alternatives) | All3DP. [online] Available at: </w:t>
       </w:r>
-      <w:hyperlink r:id="rId28" w:history="1">
+      <w:hyperlink r:id="rId26" w:history="1">
         <w:r>
           <w:rPr>
             <w:color w:val="0000FF"/>
@@ -25333,7 +25569,7 @@
         </w:rPr>
         <w:t xml:space="preserve"> - A Windows 10 Computer with integrated Arduino. [online] Available at: </w:t>
       </w:r>
-      <w:hyperlink r:id="rId29" w:history="1">
+      <w:hyperlink r:id="rId27" w:history="1">
         <w:r>
           <w:rPr>
             <w:color w:val="0000FF"/>
@@ -25364,7 +25600,7 @@
         </w:rPr>
         <w:t>Arduino.cc. (2019). Arduino - Home. [online] Available at: </w:t>
       </w:r>
-      <w:hyperlink r:id="rId30" w:history="1">
+      <w:hyperlink r:id="rId28" w:history="1">
         <w:r>
           <w:rPr>
             <w:color w:val="0000FF"/>
@@ -25395,7 +25631,7 @@
         </w:rPr>
         <w:t>Foundation, R. (2019). Raspberry Pi - Teach, Learn, and Make with Raspberry Pi. [online] Raspberry Pi. Available at: </w:t>
       </w:r>
-      <w:hyperlink r:id="rId31" w:history="1">
+      <w:hyperlink r:id="rId29" w:history="1">
         <w:r>
           <w:rPr>
             <w:color w:val="0000FF"/>
@@ -25440,7 +25676,7 @@
         </w:rPr>
         <w:t>. [online] Available at: </w:t>
       </w:r>
-      <w:hyperlink r:id="rId32" w:history="1">
+      <w:hyperlink r:id="rId30" w:history="1">
         <w:r>
           <w:rPr>
             <w:color w:val="0000FF"/>
@@ -25471,7 +25707,7 @@
         </w:rPr>
         <w:t>Circuitdigest.com. (2019). 200+ Arduino Projects with Source Code, Schematics &amp; Complete DIY Explanation. [online] Available at: </w:t>
       </w:r>
-      <w:hyperlink r:id="rId33" w:history="1">
+      <w:hyperlink r:id="rId31" w:history="1">
         <w:r>
           <w:rPr>
             <w:color w:val="0000FF"/>
@@ -25502,7 +25738,7 @@
         </w:rPr>
         <w:t>En.wikipedia.org. (2019). Internet of things. [online] Available at: </w:t>
       </w:r>
-      <w:hyperlink r:id="rId34" w:history="1">
+      <w:hyperlink r:id="rId32" w:history="1">
         <w:r>
           <w:rPr>
             <w:color w:val="0000FF"/>
@@ -25533,7 +25769,7 @@
         </w:rPr>
         <w:t>Forbes.com. (2019). Council Post: 19 For 19: Technology Predictions For 2019 And Beyond. [online] Available at: </w:t>
       </w:r>
-      <w:hyperlink r:id="rId35" w:anchor="33e1415635fd" w:history="1">
+      <w:hyperlink r:id="rId33" w:anchor="33e1415635fd" w:history="1">
         <w:r>
           <w:rPr>
             <w:color w:val="0000FF"/>
@@ -25578,7 +25814,7 @@
         </w:rPr>
         <w:t xml:space="preserve"> Things'. [online] Available at: </w:t>
       </w:r>
-      <w:hyperlink r:id="rId36" w:anchor="5f5357b51d09" w:history="1">
+      <w:hyperlink r:id="rId34" w:anchor="5f5357b51d09" w:history="1">
         <w:r>
           <w:rPr>
             <w:color w:val="0000FF"/>
@@ -25622,12 +25858,12 @@
       <w:pPr>
         <w:pStyle w:val="Heading2"/>
       </w:pPr>
-      <w:bookmarkStart w:id="16" w:name="_Toc5917693"/>
+      <w:bookmarkStart w:id="13" w:name="_Toc6080471"/>
       <w:r>
         <w:lastRenderedPageBreak/>
         <w:t>Cyber Security</w:t>
       </w:r>
-      <w:bookmarkEnd w:id="16"/>
+      <w:bookmarkEnd w:id="13"/>
     </w:p>
     <w:p>
       <w:pPr>
@@ -25673,7 +25909,6 @@
       <w:pPr>
         <w:pStyle w:val="Content"/>
       </w:pPr>
-      <w:commentRangeStart w:id="17"/>
       <w:r>
         <w:t xml:space="preserve">Ransomware and malware for example are types of malicious software also known as a “virus” which allows an attacker access to your computer, though in this case for different means. Ransomware is designed to extract money from victims by preventing </w:t>
       </w:r>
@@ -25682,14 +25917,6 @@
       </w:r>
       <w:r>
         <w:t xml:space="preserve"> access to certain files or entire computer until the ransom is paid. Malware is software designed to gain access to your computer in order to carry out malicious actions. While possibly the most commonly known, malicious software downloaded to your computer is not the only type of threat users can experience. Offenders can employ a practice known as social engineering – which through deception and trickery, allows them to gain money or access to sensitive information from unsuspecting victims. Similarly, a tactic called “phishing” – the act of sending false emails disguised as emails sent from sources the recipient would generally trust – can be used to gain sensitive information such as bank details or user passwords, generally for the services the phishing email is attempting to emulate.</w:t>
-      </w:r>
-      <w:commentRangeEnd w:id="17"/>
-      <w:r>
-        <w:rPr>
-          <w:rStyle w:val="CommentReference"/>
-          <w:b/>
-        </w:rPr>
-        <w:commentReference w:id="17"/>
       </w:r>
     </w:p>
     <w:p>
@@ -25924,15 +26151,7 @@
         <w:pStyle w:val="Content"/>
       </w:pPr>
       <w:r>
-        <w:t xml:space="preserve">The future of cyber security is linked tightly with cloud-based technology and artificial intelligence/machine learning. The shift of SIEM systems from being on-site software to cloud based software could mean that it would cost less for businesses and </w:t>
-      </w:r>
-      <w:proofErr w:type="spellStart"/>
-      <w:r>
-        <w:t>organisations</w:t>
-      </w:r>
-      <w:proofErr w:type="spellEnd"/>
-      <w:r>
-        <w:t xml:space="preserve"> to </w:t>
+        <w:t xml:space="preserve">The future of cyber security is linked tightly with cloud-based technology and artificial intelligence/machine learning. The shift of SIEM systems from being on-site software to cloud based software could mean that it would cost less for businesses and organisations to </w:t>
       </w:r>
       <w:proofErr w:type="spellStart"/>
       <w:r>
@@ -26107,7 +26326,7 @@
         </w:rPr>
         <w:t xml:space="preserve">Cisco. (n.d.). What Is Cybersecurity? Retrieved March 26, 2019, from </w:t>
       </w:r>
-      <w:hyperlink r:id="rId37" w:history="1">
+      <w:hyperlink r:id="rId35" w:history="1">
         <w:r>
           <w:rPr>
             <w:color w:val="0563C1"/>
@@ -26138,7 +26357,7 @@
         </w:rPr>
         <w:t xml:space="preserve">Forcepoint. (n.d.). What is Cybersecurity? Cybersecurity Defined, Explained, and Explored. Retrieved March 26, 2019, from </w:t>
       </w:r>
-      <w:hyperlink r:id="rId38" w:history="1">
+      <w:hyperlink r:id="rId36" w:history="1">
         <w:r>
           <w:rPr>
             <w:color w:val="0563C1"/>
@@ -26169,7 +26388,7 @@
         </w:rPr>
         <w:t xml:space="preserve">Mello, J. P., Jr. (2019, February 28). RSAC 2019: Tracking the state of cybersecurity. Retrieved March 26, 2019, from </w:t>
       </w:r>
-      <w:hyperlink r:id="rId39" w:history="1">
+      <w:hyperlink r:id="rId37" w:history="1">
         <w:r>
           <w:rPr>
             <w:color w:val="0563C1"/>
@@ -26200,7 +26419,7 @@
         </w:rPr>
         <w:t xml:space="preserve">Sinclair-Jones, J. (2018, November 15). Cybersecurity Trends and Threats to Watch Out for in 2019. Retrieved March 26, 2019, from </w:t>
       </w:r>
-      <w:hyperlink r:id="rId40" w:history="1">
+      <w:hyperlink r:id="rId38" w:history="1">
         <w:r>
           <w:rPr>
             <w:color w:val="0563C1"/>
@@ -26239,7 +26458,7 @@
         </w:rPr>
         <w:t xml:space="preserve">, T. (2019, February 27). 8 Best SIEM Tools: A Guide to Security Information and Event Management. Retrieved March 26, 2019, from </w:t>
       </w:r>
-      <w:hyperlink r:id="rId41" w:history="1">
+      <w:hyperlink r:id="rId39" w:history="1">
         <w:r>
           <w:rPr>
             <w:color w:val="0563C1"/>
@@ -26278,7 +26497,7 @@
         </w:rPr>
         <w:t xml:space="preserve">, J. (2019, January 4). 2019 will be the year of cloud-based cybersecurity analytics/operations. Retrieved March 26, 2019, from </w:t>
       </w:r>
-      <w:hyperlink r:id="rId42" w:history="1">
+      <w:hyperlink r:id="rId40" w:history="1">
         <w:r>
           <w:rPr>
             <w:color w:val="0563C1"/>
@@ -26309,7 +26528,7 @@
         </w:rPr>
         <w:t xml:space="preserve">How to become a Penetration Tester. (n.d.). Retrieved March 26, 2019, from </w:t>
       </w:r>
-      <w:hyperlink r:id="rId43" w:history="1">
+      <w:hyperlink r:id="rId41" w:history="1">
         <w:r>
           <w:rPr>
             <w:color w:val="0563C1"/>
@@ -26340,7 +26559,7 @@
         </w:rPr>
         <w:t xml:space="preserve">Yun, S. (2018, December 1). Marriott's data breach is large, but it's not the largest: These are the 5 worst corporate hacks. Retrieved March 26, 2019, from </w:t>
       </w:r>
-      <w:hyperlink r:id="rId44" w:history="1">
+      <w:hyperlink r:id="rId42" w:history="1">
         <w:r>
           <w:rPr>
             <w:color w:val="0563C1"/>
@@ -26379,12 +26598,12 @@
       <w:pPr>
         <w:pStyle w:val="Heading2"/>
       </w:pPr>
-      <w:bookmarkStart w:id="18" w:name="_Toc5917694"/>
+      <w:bookmarkStart w:id="14" w:name="_Toc6080472"/>
       <w:r>
         <w:lastRenderedPageBreak/>
         <w:t>Machine Learning</w:t>
       </w:r>
-      <w:bookmarkEnd w:id="18"/>
+      <w:bookmarkEnd w:id="14"/>
     </w:p>
     <w:p>
       <w:pPr>
@@ -27046,7 +27265,7 @@
         </w:rPr>
         <w:t xml:space="preserve"> from </w:t>
       </w:r>
-      <w:hyperlink r:id="rId45" w:history="1">
+      <w:hyperlink r:id="rId43" w:history="1">
         <w:r>
           <w:rPr>
             <w:color w:val="0000FF"/>
@@ -27103,7 +27322,7 @@
         </w:rPr>
         <w:t xml:space="preserve"> </w:t>
       </w:r>
-      <w:hyperlink r:id="rId46" w:history="1">
+      <w:hyperlink r:id="rId44" w:history="1">
         <w:r>
           <w:rPr>
             <w:color w:val="0000FF"/>
@@ -27174,7 +27393,7 @@
         </w:rPr>
         <w:t xml:space="preserve"> </w:t>
       </w:r>
-      <w:hyperlink r:id="rId47" w:history="1">
+      <w:hyperlink r:id="rId45" w:history="1">
         <w:r>
           <w:rPr>
             <w:color w:val="0000FF"/>
@@ -27217,11 +27436,11 @@
       <w:pPr>
         <w:pStyle w:val="Heading2"/>
       </w:pPr>
-      <w:bookmarkStart w:id="19" w:name="_Toc5917695"/>
+      <w:bookmarkStart w:id="15" w:name="_Toc6080473"/>
       <w:r>
         <w:t>Autonomous Vehicles</w:t>
       </w:r>
-      <w:bookmarkEnd w:id="19"/>
+      <w:bookmarkEnd w:id="15"/>
     </w:p>
     <w:p>
       <w:pPr>
@@ -27676,7 +27895,7 @@
         </w:rPr>
         <w:t xml:space="preserve">Self-Driving Cars Explained: How do self-driving cars work—and what do they mean for the future? (2018, February 21). Retrieved March 19, 2019, from </w:t>
       </w:r>
-      <w:hyperlink r:id="rId48" w:history="1">
+      <w:hyperlink r:id="rId46" w:history="1">
         <w:r>
           <w:rPr>
             <w:color w:val="0563C1"/>
@@ -27715,7 +27934,7 @@
         </w:rPr>
         <w:t xml:space="preserve">, Z. (2019, March 19). Driverless cars: How you’ll use free time for work and rest – according to research. Retrieved March 19, 2019, from </w:t>
       </w:r>
-      <w:hyperlink r:id="rId49" w:history="1">
+      <w:hyperlink r:id="rId47" w:history="1">
         <w:r>
           <w:rPr>
             <w:color w:val="0563C1"/>
@@ -27746,7 +27965,7 @@
         </w:rPr>
         <w:t xml:space="preserve">Pollard, T. (2019, January 29). What are autonomous car levels? Levels 1 to 5 of driverless vehicle tech explained. Retrieved March 19, 2019, from </w:t>
       </w:r>
-      <w:hyperlink r:id="rId50" w:history="1">
+      <w:hyperlink r:id="rId48" w:history="1">
         <w:r>
           <w:rPr>
             <w:color w:val="0563C1"/>
@@ -27781,7 +28000,7 @@
         </w:rPr>
         <w:t xml:space="preserve">Matthews, K. (2018, October 03). The Legal Implications of Driverless Cars. Retrieved March 19, 2019, from </w:t>
       </w:r>
-      <w:hyperlink r:id="rId51" w:history="1">
+      <w:hyperlink r:id="rId49" w:history="1">
         <w:r>
           <w:rPr>
             <w:color w:val="0563C1"/>
@@ -27817,18 +28036,18 @@
       <w:pPr>
         <w:pStyle w:val="Heading1"/>
       </w:pPr>
-      <w:bookmarkStart w:id="20" w:name="_Toc5917696"/>
+      <w:bookmarkStart w:id="16" w:name="_Toc6080474"/>
       <w:r>
         <w:lastRenderedPageBreak/>
         <w:t>Project Idea</w:t>
       </w:r>
-      <w:bookmarkEnd w:id="20"/>
+      <w:bookmarkEnd w:id="16"/>
     </w:p>
     <w:p>
       <w:pPr>
         <w:pStyle w:val="Heading2"/>
       </w:pPr>
-      <w:bookmarkStart w:id="21" w:name="_Toc5917697"/>
+      <w:bookmarkStart w:id="17" w:name="_Toc6080475"/>
       <w:r>
         <w:rPr>
           <w:i/>
@@ -27838,7 +28057,7 @@
       <w:r>
         <w:t>: A proposal for moral choice frameworks in gaming</w:t>
       </w:r>
-      <w:bookmarkEnd w:id="21"/>
+      <w:bookmarkEnd w:id="17"/>
     </w:p>
     <w:p>
       <w:pPr>
@@ -27880,7 +28099,7 @@
                     <pic:cNvPicPr/>
                   </pic:nvPicPr>
                   <pic:blipFill>
-                    <a:blip r:embed="rId52" cstate="print">
+                    <a:blip r:embed="rId50" cstate="print">
                       <a:extLst>
                         <a:ext uri="{28A0092B-C50C-407E-A947-70E740481C1C}">
                           <a14:useLocalDpi xmlns:a14="http://schemas.microsoft.com/office/drawing/2010/main" val="0"/>
@@ -28193,7 +28412,7 @@
                     <pic:cNvPicPr/>
                   </pic:nvPicPr>
                   <pic:blipFill>
-                    <a:blip r:embed="rId53">
+                    <a:blip r:embed="rId51">
                       <a:extLst>
                         <a:ext uri="{28A0092B-C50C-407E-A947-70E740481C1C}">
                           <a14:useLocalDpi xmlns:a14="http://schemas.microsoft.com/office/drawing/2010/main" val="0"/>
@@ -28466,7 +28685,7 @@
                     <pic:cNvPicPr/>
                   </pic:nvPicPr>
                   <pic:blipFill>
-                    <a:blip r:embed="rId54" cstate="print">
+                    <a:blip r:embed="rId52" cstate="print">
                       <a:extLst>
                         <a:ext uri="{28A0092B-C50C-407E-A947-70E740481C1C}">
                           <a14:useLocalDpi xmlns:a14="http://schemas.microsoft.com/office/drawing/2010/main" val="0"/>
@@ -28736,7 +28955,7 @@
                     <pic:cNvPicPr/>
                   </pic:nvPicPr>
                   <pic:blipFill>
-                    <a:blip r:embed="rId55">
+                    <a:blip r:embed="rId53">
                       <a:extLst>
                         <a:ext uri="{28A0092B-C50C-407E-A947-70E740481C1C}">
                           <a14:useLocalDpi xmlns:a14="http://schemas.microsoft.com/office/drawing/2010/main" val="0"/>
@@ -29382,7 +29601,7 @@
                     <pic:cNvPicPr/>
                   </pic:nvPicPr>
                   <pic:blipFill>
-                    <a:blip r:embed="rId56" cstate="print">
+                    <a:blip r:embed="rId54" cstate="print">
                       <a:extLst>
                         <a:ext uri="{28A0092B-C50C-407E-A947-70E740481C1C}">
                           <a14:useLocalDpi xmlns:a14="http://schemas.microsoft.com/office/drawing/2010/main" val="0"/>
@@ -29600,8 +29819,16 @@
     </w:p>
     <w:p>
       <w:pPr>
-        <w:pStyle w:val="Content"/>
-      </w:pPr>
+        <w:spacing w:after="200"/>
+        <w:rPr>
+          <w:b w:val="0"/>
+          <w:sz w:val="24"/>
+          <w:szCs w:val="24"/>
+        </w:rPr>
+      </w:pPr>
+      <w:r>
+        <w:br w:type="page"/>
+      </w:r>
     </w:p>
     <w:tbl>
       <w:tblPr>
@@ -29616,6 +29843,7 @@
       <w:tr>
         <w:trPr>
           <w:cnfStyle w:val="000000100000" w:firstRow="0" w:lastRow="0" w:firstColumn="0" w:lastColumn="0" w:oddVBand="0" w:evenVBand="0" w:oddHBand="1" w:evenHBand="0" w:firstRowFirstColumn="0" w:firstRowLastColumn="0" w:lastRowFirstColumn="0" w:lastRowLastColumn="0"/>
+          <w:cantSplit/>
         </w:trPr>
         <w:tc>
           <w:tcPr>
@@ -29630,6 +29858,7 @@
               <w:jc w:val="center"/>
             </w:pPr>
             <w:r>
+              <w:lastRenderedPageBreak/>
               <w:t xml:space="preserve">Two </w:t>
             </w:r>
             <w:r>
@@ -29681,6 +29910,9 @@
         </w:tc>
       </w:tr>
       <w:tr>
+        <w:trPr>
+          <w:cantSplit/>
+        </w:trPr>
         <w:tc>
           <w:tcPr>
             <w:cnfStyle w:val="001000000000" w:firstRow="0" w:lastRow="0" w:firstColumn="1" w:lastColumn="0" w:oddVBand="0" w:evenVBand="0" w:oddHBand="0" w:evenHBand="0" w:firstRowFirstColumn="0" w:firstRowLastColumn="0" w:lastRowFirstColumn="0" w:lastRowLastColumn="0"/>
@@ -29694,7 +29926,6 @@
               <w:jc w:val="center"/>
             </w:pPr>
             <w:r>
-              <w:lastRenderedPageBreak/>
               <w:t xml:space="preserve">Multiple </w:t>
             </w:r>
             <w:r>
@@ -29730,6 +29961,7 @@
       <w:tr>
         <w:trPr>
           <w:cnfStyle w:val="000000100000" w:firstRow="0" w:lastRow="0" w:firstColumn="0" w:lastColumn="0" w:oddVBand="0" w:evenVBand="0" w:oddHBand="1" w:evenHBand="0" w:firstRowFirstColumn="0" w:firstRowLastColumn="0" w:lastRowFirstColumn="0" w:lastRowLastColumn="0"/>
+          <w:cantSplit/>
         </w:trPr>
         <w:tc>
           <w:tcPr>
@@ -29777,6 +30009,9 @@
         </w:tc>
       </w:tr>
       <w:tr>
+        <w:trPr>
+          <w:cantSplit/>
+        </w:trPr>
         <w:tc>
           <w:tcPr>
             <w:cnfStyle w:val="001000000000" w:firstRow="0" w:lastRow="0" w:firstColumn="1" w:lastColumn="0" w:oddVBand="0" w:evenVBand="0" w:oddHBand="0" w:evenHBand="0" w:firstRowFirstColumn="0" w:firstRowLastColumn="0" w:lastRowFirstColumn="0" w:lastRowLastColumn="0"/>
@@ -29821,6 +30056,7 @@
       <w:tr>
         <w:trPr>
           <w:cnfStyle w:val="000000100000" w:firstRow="0" w:lastRow="0" w:firstColumn="0" w:lastColumn="0" w:oddVBand="0" w:evenVBand="0" w:oddHBand="1" w:evenHBand="0" w:firstRowFirstColumn="0" w:firstRowLastColumn="0" w:lastRowFirstColumn="0" w:lastRowLastColumn="0"/>
+          <w:cantSplit/>
         </w:trPr>
         <w:tc>
           <w:tcPr>
@@ -29872,6 +30108,9 @@
         </w:tc>
       </w:tr>
       <w:tr>
+        <w:trPr>
+          <w:cantSplit/>
+        </w:trPr>
         <w:tc>
           <w:tcPr>
             <w:cnfStyle w:val="001000000000" w:firstRow="0" w:lastRow="0" w:firstColumn="1" w:lastColumn="0" w:oddVBand="0" w:evenVBand="0" w:oddHBand="0" w:evenHBand="0" w:firstRowFirstColumn="0" w:firstRowLastColumn="0" w:lastRowFirstColumn="0" w:lastRowLastColumn="0"/>
@@ -29885,6 +30124,7 @@
               <w:jc w:val="center"/>
             </w:pPr>
             <w:r>
+              <w:lastRenderedPageBreak/>
               <w:t xml:space="preserve">NPCs have </w:t>
             </w:r>
             <w:r>
@@ -29914,6 +30154,7 @@
       <w:tr>
         <w:trPr>
           <w:cnfStyle w:val="000000100000" w:firstRow="0" w:lastRow="0" w:firstColumn="0" w:lastColumn="0" w:oddVBand="0" w:evenVBand="0" w:oddHBand="1" w:evenHBand="0" w:firstRowFirstColumn="0" w:firstRowLastColumn="0" w:lastRowFirstColumn="0" w:lastRowLastColumn="0"/>
+          <w:cantSplit/>
         </w:trPr>
         <w:tc>
           <w:tcPr>
@@ -29990,7 +30231,6 @@
               <w:cnfStyle w:val="000000100000" w:firstRow="0" w:lastRow="0" w:firstColumn="0" w:lastColumn="0" w:oddVBand="0" w:evenVBand="0" w:oddHBand="1" w:evenHBand="0" w:firstRowFirstColumn="0" w:firstRowLastColumn="0" w:lastRowFirstColumn="0" w:lastRowLastColumn="0"/>
             </w:pPr>
             <w:r>
-              <w:lastRenderedPageBreak/>
               <w:t>The player joins the mutineers and is ultimately hanged on the island after the rescue ship arrives (as the most serious offenders historically were);</w:t>
             </w:r>
           </w:p>
@@ -30102,7 +30342,7 @@
                     <pic:cNvPicPr/>
                   </pic:nvPicPr>
                   <pic:blipFill>
-                    <a:blip r:embed="rId57" cstate="print">
+                    <a:blip r:embed="rId55" cstate="print">
                       <a:extLst>
                         <a:ext uri="{28A0092B-C50C-407E-A947-70E740481C1C}">
                           <a14:useLocalDpi xmlns:a14="http://schemas.microsoft.com/office/drawing/2010/main" val="0"/>
@@ -30412,7 +30652,7 @@
         </w:rPr>
         <w:t xml:space="preserve">. [image] Available at: </w:t>
       </w:r>
-      <w:hyperlink r:id="rId58" w:history="1">
+      <w:hyperlink r:id="rId56" w:history="1">
         <w:r>
           <w:rPr>
             <w:rStyle w:val="Hyperlink"/>
@@ -30470,7 +30710,7 @@
         </w:rPr>
         <w:t xml:space="preserve">. (2019). [image] Available at: </w:t>
       </w:r>
-      <w:hyperlink r:id="rId59" w:history="1">
+      <w:hyperlink r:id="rId57" w:history="1">
         <w:r>
           <w:rPr>
             <w:rStyle w:val="Hyperlink"/>
@@ -30540,7 +30780,7 @@
         </w:rPr>
         <w:t xml:space="preserve">. (2019). [image] Available at: </w:t>
       </w:r>
-      <w:hyperlink r:id="rId60" w:history="1">
+      <w:hyperlink r:id="rId58" w:history="1">
         <w:r>
           <w:rPr>
             <w:rStyle w:val="Hyperlink"/>
@@ -30608,7 +30848,7 @@
         </w:rPr>
         <w:t xml:space="preserve">. (2019). [image] Available at: </w:t>
       </w:r>
-      <w:hyperlink r:id="rId61" w:history="1">
+      <w:hyperlink r:id="rId59" w:history="1">
         <w:r>
           <w:rPr>
             <w:rStyle w:val="Hyperlink"/>
@@ -30670,7 +30910,7 @@
         </w:rPr>
         <w:t xml:space="preserve">. (2019). [image] Available at: </w:t>
       </w:r>
-      <w:hyperlink r:id="rId62" w:history="1">
+      <w:hyperlink r:id="rId60" w:history="1">
         <w:r>
           <w:rPr>
             <w:rStyle w:val="Hyperlink"/>
@@ -30732,7 +30972,7 @@
         </w:rPr>
         <w:t xml:space="preserve">. (2019). [image] Available at: </w:t>
       </w:r>
-      <w:hyperlink r:id="rId63" w:history="1">
+      <w:hyperlink r:id="rId61" w:history="1">
         <w:r>
           <w:rPr>
             <w:rStyle w:val="Hyperlink"/>
@@ -30758,11 +30998,6 @@
       </w:pPr>
     </w:p>
     <w:p/>
-    <w:p/>
-    <w:p/>
-    <w:p/>
-    <w:p/>
-    <w:p/>
     <w:p>
       <w:pPr>
         <w:spacing w:after="200"/>
@@ -30785,7 +31020,7 @@
       <w:pPr>
         <w:pStyle w:val="Heading1"/>
       </w:pPr>
-      <w:bookmarkStart w:id="22" w:name="_Toc5917698"/>
+      <w:bookmarkStart w:id="18" w:name="_Toc6080476"/>
       <w:r>
         <w:t>R</w:t>
       </w:r>
@@ -30795,37 +31030,104 @@
       <w:r>
         <w:t>s</w:t>
       </w:r>
-      <w:bookmarkEnd w:id="22"/>
+      <w:bookmarkEnd w:id="18"/>
     </w:p>
     <w:p>
       <w:pPr>
         <w:pStyle w:val="Heading2"/>
       </w:pPr>
-      <w:bookmarkStart w:id="23" w:name="_Toc5917699"/>
-      <w:commentRangeStart w:id="24"/>
+      <w:bookmarkStart w:id="19" w:name="_Toc6080477"/>
+      <w:commentRangeStart w:id="20"/>
       <w:r>
         <w:t>Group reflection</w:t>
       </w:r>
-      <w:commentRangeEnd w:id="24"/>
+      <w:commentRangeEnd w:id="20"/>
       <w:r>
         <w:rPr>
           <w:rStyle w:val="CommentReference"/>
           <w:rFonts w:eastAsiaTheme="minorEastAsia" w:cstheme="minorBidi"/>
           <w:color w:val="242852" w:themeColor="text2"/>
         </w:rPr>
-        <w:commentReference w:id="24"/>
-      </w:r>
-      <w:bookmarkEnd w:id="23"/>
-    </w:p>
-    <w:p>
-      <w:pPr>
-        <w:pStyle w:val="Content"/>
-      </w:pPr>
-    </w:p>
-    <w:p>
-      <w:pPr>
-        <w:pStyle w:val="Content"/>
-      </w:pPr>
+        <w:commentReference w:id="20"/>
+      </w:r>
+      <w:bookmarkEnd w:id="19"/>
+    </w:p>
+    <w:p>
+      <w:pPr>
+        <w:pStyle w:val="Content"/>
+      </w:pPr>
+    </w:p>
+    <w:p>
+      <w:pPr>
+        <w:pStyle w:val="Content"/>
+      </w:pPr>
+    </w:p>
+    <w:p>
+      <w:pPr>
+        <w:pStyle w:val="Content"/>
+        <w:rPr>
+          <w:i/>
+        </w:rPr>
+      </w:pPr>
+      <w:r>
+        <w:rPr>
+          <w:i/>
+        </w:rPr>
+        <w:t xml:space="preserve">Refer to </w:t>
+      </w:r>
+      <w:hyperlink w:anchor="_Appendix_1:_" w:history="1">
+        <w:r>
+          <w:rPr>
+            <w:rStyle w:val="Hyperlink"/>
+            <w:i/>
+          </w:rPr>
+          <w:t>Appendix 1: GitHub Repository History – Sample</w:t>
+        </w:r>
+      </w:hyperlink>
+      <w:r>
+        <w:rPr>
+          <w:i/>
+        </w:rPr>
+        <w:t xml:space="preserve"> for evidence of GitHub commit history.</w:t>
+      </w:r>
+    </w:p>
+    <w:p>
+      <w:pPr>
+        <w:pStyle w:val="Content"/>
+        <w:rPr>
+          <w:i/>
+        </w:rPr>
+      </w:pPr>
+      <w:r>
+        <w:rPr>
+          <w:i/>
+        </w:rPr>
+        <w:t xml:space="preserve">Refer to </w:t>
+      </w:r>
+      <w:hyperlink w:anchor="_Appendix_2:_Group" w:history="1">
+        <w:r>
+          <w:rPr>
+            <w:rStyle w:val="Hyperlink"/>
+            <w:i/>
+          </w:rPr>
+          <w:t>Appendix 2: Gro</w:t>
+        </w:r>
+        <w:bookmarkStart w:id="21" w:name="_GoBack"/>
+        <w:bookmarkEnd w:id="21"/>
+        <w:r>
+          <w:rPr>
+            <w:rStyle w:val="Hyperlink"/>
+            <w:i/>
+          </w:rPr>
+          <w:t>up Discord Discussion – Sample</w:t>
+        </w:r>
+      </w:hyperlink>
+      <w:r>
+        <w:rPr>
+          <w:i/>
+        </w:rPr>
+        <w:t xml:space="preserve"> for evidence of use of Discord</w:t>
+      </w:r>
     </w:p>
     <w:p>
       <w:pPr>
@@ -30836,21 +31138,11 @@
       <w:pPr>
         <w:pStyle w:val="Heading2"/>
       </w:pPr>
-      <w:bookmarkStart w:id="25" w:name="_Toc5917700"/>
-      <w:commentRangeStart w:id="26"/>
+      <w:bookmarkStart w:id="22" w:name="_Toc6080478"/>
       <w:r>
         <w:t>Individual reflections</w:t>
       </w:r>
-      <w:commentRangeEnd w:id="26"/>
-      <w:r>
-        <w:rPr>
-          <w:rStyle w:val="CommentReference"/>
-          <w:rFonts w:eastAsiaTheme="minorEastAsia" w:cstheme="minorBidi"/>
-          <w:color w:val="242852" w:themeColor="text2"/>
-        </w:rPr>
-        <w:commentReference w:id="26"/>
-      </w:r>
-      <w:bookmarkEnd w:id="25"/>
+      <w:bookmarkEnd w:id="22"/>
     </w:p>
     <w:p>
       <w:pPr>
@@ -30917,6 +31209,7 @@
         <w:pStyle w:val="Content"/>
       </w:pPr>
       <w:r>
+        <w:lastRenderedPageBreak/>
         <w:t xml:space="preserve">The dividing up of tasks was really seamless and the project started moving early.  It was really fortuitous that each person was confident enough to take a section and work on it independently, and any additional collaboration required was done through </w:t>
       </w:r>
       <w:r>
@@ -31015,18 +31308,10 @@
         <w:pStyle w:val="Content"/>
       </w:pPr>
       <w:r>
-        <w:t>I’ve been very happy with the way we’ve worked as a team. There are six of us, all scattered around different places and in different time zones, and we’ve kept in touch almost daily for updates on the project, or simply to have a friendly chat on unrelated things</w:t>
-      </w:r>
-      <w:proofErr w:type="gramStart"/>
-      <w:r>
-        <w:t>.</w:t>
-      </w:r>
-      <w:r>
-        <w:t xml:space="preserve"> </w:t>
-      </w:r>
-      <w:proofErr w:type="gramEnd"/>
-      <w:r>
-        <w:t xml:space="preserve">Everyone has made regular submissions to out </w:t>
+        <w:t>I’ve been very happy with the way we’ve worked as a team. There are six of us, all scattered around different places and in different time zones, and we’ve kept in touch almost daily for updates on the project, or simply to have a friendly chat on unrelated things.</w:t>
+      </w:r>
+      <w:r>
+        <w:t xml:space="preserve"> Everyone has made regular submissions to out </w:t>
       </w:r>
       <w:proofErr w:type="spellStart"/>
       <w:r>
@@ -31036,8 +31321,6 @@
       <w:r>
         <w:t xml:space="preserve"> page, although finding this information hasn’t always been easy</w:t>
       </w:r>
-      <w:bookmarkStart w:id="27" w:name="_GoBack"/>
-      <w:bookmarkEnd w:id="27"/>
       <w:r>
         <w:t xml:space="preserve">. </w:t>
       </w:r>
@@ -31113,6 +31396,7 @@
         </w:rPr>
       </w:pPr>
       <w:r>
+        <w:lastRenderedPageBreak/>
         <w:br w:type="page"/>
       </w:r>
     </w:p>
@@ -31204,6 +31488,32 @@
       <w:pPr>
         <w:pStyle w:val="Content"/>
       </w:pPr>
+      <w:r>
+        <w:t>The two words that are enough to strike fear into the heart of every university student: group work. Scarier still, group work with people who live in different time zones, and with different work/life schedules. Despite my cynicism, the semester clock waits for no one, and so I was quick to initiate myself into a partly-formed group. Fortunately, said group welcomed me, and we were soon underway with discussing the assignment and distributing tasks. This prompt and smooth beginning gave us a comfortable time frame for the assignment’s completion, assisted by our shared keenness to get started.</w:t>
+      </w:r>
+    </w:p>
+    <w:p>
+      <w:pPr>
+        <w:pStyle w:val="Content"/>
+      </w:pPr>
+    </w:p>
+    <w:p>
+      <w:pPr>
+        <w:pStyle w:val="Content"/>
+      </w:pPr>
+      <w:r>
+        <w:t>We found that there was no real need for an official leader (other than Lee’s great administrative coordination); every group member was self-motivated and contributed their designated share to the assignment. Phew! The pessimist in me relaxed slightly. The group greatly benefitted from the use of the Discord chat, which enabled us to communicate effectively despite our varied locations. This technology eased my earlier concerns around coordinating schedules, and I came to more fully appreciate the benefit of several minds working together on a shared goal. More so, I found great value in being able to discuss the course, and broader degree generally, with fellow students. While online study is great for access and flexibility, there is the danger of isolation. This group assignment has given me the opportunity to connect with others, and for us to share our questions/concerns/achievements with one another.</w:t>
+      </w:r>
+    </w:p>
+    <w:p>
+      <w:pPr>
+        <w:pStyle w:val="Content"/>
+      </w:pPr>
+    </w:p>
+    <w:p>
+      <w:pPr>
+        <w:pStyle w:val="Content"/>
+      </w:pPr>
     </w:p>
     <w:p>
       <w:pPr>
@@ -31224,11 +31534,217 @@
         <w:t>D</w:t>
       </w:r>
       <w:r>
-        <w:t>iscord, and always keeping each other informed and up to date on where we were and how everything was going, along with everyone’s roles and what needed to be done and when. This group project has shown me that a good open-line of communication can make all the difference when it comes to a groups effectiveness and work flow, and that when everyone has a mutual interest it can also improve the groups cohesion and work effectiveness, especially on a creative endeavor, as it can reduce clashes and speed up work efficiency. Due to my work I feel I could have been slightly more communicative and have more input, which I will have to work on and improve in further work.</w:t>
-      </w:r>
-    </w:p>
+        <w:t xml:space="preserve">iscord, and always keeping each other informed and up to date on where we were and how everything was going, along with everyone’s roles and what needed to be done and when. </w:t>
+      </w:r>
+    </w:p>
+    <w:p>
+      <w:pPr>
+        <w:pStyle w:val="Content"/>
+      </w:pPr>
+    </w:p>
+    <w:p>
+      <w:pPr>
+        <w:pStyle w:val="Content"/>
+      </w:pPr>
+      <w:r>
+        <w:t>This group project has shown me that a good open-line of communication can make all the difference when it comes to a groups effectiveness and work flow, and that when everyone has a mutual interest it can also improve the groups cohesion and work effectiveness, especially on a creative endeavor, as it can reduce clashes and speed up work efficiency. Due to my work I feel I could have been slightly more communicative and have more input, which I will have to work on and improve in further work.</w:t>
+      </w:r>
+    </w:p>
+    <w:p>
+      <w:pPr>
+        <w:pStyle w:val="Content"/>
+      </w:pPr>
+    </w:p>
+    <w:p>
+      <w:pPr>
+        <w:spacing w:after="200"/>
+        <w:rPr>
+          <w:b w:val="0"/>
+          <w:sz w:val="24"/>
+          <w:szCs w:val="24"/>
+        </w:rPr>
+      </w:pPr>
+      <w:r>
+        <w:br w:type="page"/>
+      </w:r>
+    </w:p>
+    <w:p>
+      <w:pPr>
+        <w:pStyle w:val="Heading1"/>
+      </w:pPr>
+      <w:bookmarkStart w:id="23" w:name="_Toc6080479"/>
+      <w:r>
+        <w:lastRenderedPageBreak/>
+        <w:t>Appendices</w:t>
+      </w:r>
+      <w:bookmarkEnd w:id="23"/>
+    </w:p>
+    <w:p>
+      <w:pPr>
+        <w:pStyle w:val="Heading2"/>
+      </w:pPr>
+      <w:bookmarkStart w:id="24" w:name="_Appendix_1:_"/>
+      <w:bookmarkStart w:id="25" w:name="_Toc6080480"/>
+      <w:bookmarkEnd w:id="24"/>
+      <w:r>
+        <w:t xml:space="preserve">Appendix 1:  </w:t>
+      </w:r>
+      <w:r>
+        <w:t>GitHub</w:t>
+      </w:r>
+      <w:r>
+        <w:t xml:space="preserve"> </w:t>
+      </w:r>
+      <w:r>
+        <w:t>Repository History (Sample)</w:t>
+      </w:r>
+      <w:bookmarkEnd w:id="25"/>
+    </w:p>
+    <w:p/>
+    <w:p>
+      <w:r>
+        <w:rPr>
+          <w:noProof/>
+        </w:rPr>
+        <w:drawing>
+          <wp:inline distT="0" distB="0" distL="0" distR="0" wp14:anchorId="0EFD821A" wp14:editId="5C16C639">
+            <wp:extent cx="6462005" cy="5667375"/>
+            <wp:effectExtent l="0" t="0" r="0" b="0"/>
+            <wp:docPr id="14" name="Picture 14"/>
+            <wp:cNvGraphicFramePr>
+              <a:graphicFrameLocks xmlns:a="http://schemas.openxmlformats.org/drawingml/2006/main" noChangeAspect="1"/>
+            </wp:cNvGraphicFramePr>
+            <a:graphic xmlns:a="http://schemas.openxmlformats.org/drawingml/2006/main">
+              <a:graphicData uri="http://schemas.openxmlformats.org/drawingml/2006/picture">
+                <pic:pic xmlns:pic="http://schemas.openxmlformats.org/drawingml/2006/picture">
+                  <pic:nvPicPr>
+                    <pic:cNvPr id="14" name="GitHub.PNG"/>
+                    <pic:cNvPicPr/>
+                  </pic:nvPicPr>
+                  <pic:blipFill>
+                    <a:blip r:embed="rId65">
+                      <a:extLst>
+                        <a:ext uri="{28A0092B-C50C-407E-A947-70E740481C1C}">
+                          <a14:useLocalDpi xmlns:a14="http://schemas.microsoft.com/office/drawing/2010/main" val="0"/>
+                        </a:ext>
+                      </a:extLst>
+                    </a:blip>
+                    <a:stretch>
+                      <a:fillRect/>
+                    </a:stretch>
+                  </pic:blipFill>
+                  <pic:spPr>
+                    <a:xfrm>
+                      <a:off x="0" y="0"/>
+                      <a:ext cx="6462005" cy="5667375"/>
+                    </a:xfrm>
+                    <a:prstGeom prst="rect">
+                      <a:avLst/>
+                    </a:prstGeom>
+                  </pic:spPr>
+                </pic:pic>
+              </a:graphicData>
+            </a:graphic>
+          </wp:inline>
+        </w:drawing>
+      </w:r>
+    </w:p>
+    <w:p/>
+    <w:p/>
+    <w:p>
+      <w:pPr>
+        <w:spacing w:after="200"/>
+        <w:rPr>
+          <w:rFonts w:eastAsiaTheme="majorEastAsia" w:cstheme="majorBidi"/>
+          <w:color w:val="0E57C4" w:themeColor="background2" w:themeShade="80"/>
+          <w:sz w:val="36"/>
+          <w:szCs w:val="26"/>
+        </w:rPr>
+      </w:pPr>
+      <w:r>
+        <w:br w:type="page"/>
+      </w:r>
+    </w:p>
+    <w:p>
+      <w:pPr>
+        <w:pStyle w:val="Heading2"/>
+      </w:pPr>
+      <w:bookmarkStart w:id="26" w:name="_Appendix_2:_Group"/>
+      <w:bookmarkStart w:id="27" w:name="_Toc6080481"/>
+      <w:bookmarkEnd w:id="26"/>
+      <w:r>
+        <w:lastRenderedPageBreak/>
+        <w:t xml:space="preserve">Appendix </w:t>
+      </w:r>
+      <w:r>
+        <w:t>2</w:t>
+      </w:r>
+      <w:r>
+        <w:t>: Group Discord</w:t>
+      </w:r>
+      <w:r>
+        <w:t xml:space="preserve"> Discussions</w:t>
+      </w:r>
+      <w:r>
+        <w:t xml:space="preserve"> </w:t>
+      </w:r>
+      <w:r>
+        <w:t>(Sample)</w:t>
+      </w:r>
+      <w:bookmarkEnd w:id="27"/>
+    </w:p>
+    <w:p/>
+    <w:p>
+      <w:r>
+        <w:rPr>
+          <w:noProof/>
+        </w:rPr>
+        <w:drawing>
+          <wp:inline distT="0" distB="0" distL="0" distR="0" wp14:anchorId="18EEE097" wp14:editId="62835D5A">
+            <wp:extent cx="6436441" cy="4257675"/>
+            <wp:effectExtent l="0" t="0" r="2540" b="0"/>
+            <wp:docPr id="9" name="Picture 9"/>
+            <wp:cNvGraphicFramePr>
+              <a:graphicFrameLocks xmlns:a="http://schemas.openxmlformats.org/drawingml/2006/main" noChangeAspect="1"/>
+            </wp:cNvGraphicFramePr>
+            <a:graphic xmlns:a="http://schemas.openxmlformats.org/drawingml/2006/main">
+              <a:graphicData uri="http://schemas.openxmlformats.org/drawingml/2006/picture">
+                <pic:pic xmlns:pic="http://schemas.openxmlformats.org/drawingml/2006/picture">
+                  <pic:nvPicPr>
+                    <pic:cNvPr id="9" name="Discord.PNG"/>
+                    <pic:cNvPicPr/>
+                  </pic:nvPicPr>
+                  <pic:blipFill>
+                    <a:blip r:embed="rId66">
+                      <a:extLst>
+                        <a:ext uri="{28A0092B-C50C-407E-A947-70E740481C1C}">
+                          <a14:useLocalDpi xmlns:a14="http://schemas.microsoft.com/office/drawing/2010/main" val="0"/>
+                        </a:ext>
+                      </a:extLst>
+                    </a:blip>
+                    <a:stretch>
+                      <a:fillRect/>
+                    </a:stretch>
+                  </pic:blipFill>
+                  <pic:spPr>
+                    <a:xfrm>
+                      <a:off x="0" y="0"/>
+                      <a:ext cx="6439028" cy="4259386"/>
+                    </a:xfrm>
+                    <a:prstGeom prst="rect">
+                      <a:avLst/>
+                    </a:prstGeom>
+                  </pic:spPr>
+                </pic:pic>
+              </a:graphicData>
+            </a:graphic>
+          </wp:inline>
+        </w:drawing>
+      </w:r>
+    </w:p>
+    <w:p/>
     <w:sectPr>
-      <w:headerReference w:type="default" r:id="rId64"/>
+      <w:headerReference w:type="default" r:id="rId67"/>
       <w:pgSz w:w="11906" w:h="16838" w:code="9"/>
       <w:pgMar w:top="720" w:right="1151" w:bottom="720" w:left="1151" w:header="0" w:footer="289" w:gutter="0"/>
       <w:cols w:space="720"/>
@@ -31240,7 +31756,7 @@
 
 <file path=word/comments.xml><?xml version="1.0" encoding="utf-8"?>
 <w:comments xmlns:wpc="http://schemas.microsoft.com/office/word/2010/wordprocessingCanvas" xmlns:cx="http://schemas.microsoft.com/office/drawing/2014/chartex" xmlns:cx1="http://schemas.microsoft.com/office/drawing/2015/9/8/chartex" xmlns:cx2="http://schemas.microsoft.com/office/drawing/2015/10/21/chartex" xmlns:cx3="http://schemas.microsoft.com/office/drawing/2016/5/9/chartex" xmlns:cx4="http://schemas.microsoft.com/office/drawing/2016/5/10/chartex" xmlns:cx5="http://schemas.microsoft.com/office/drawing/2016/5/11/chartex" xmlns:cx6="http://schemas.microsoft.com/office/drawing/2016/5/12/chartex" xmlns:cx7="http://schemas.microsoft.com/office/drawing/2016/5/13/chartex" xmlns:cx8="http://schemas.microsoft.com/office/drawing/2016/5/14/chartex" xmlns:mc="http://schemas.openxmlformats.org/markup-compatibility/2006" xmlns:aink="http://schemas.microsoft.com/office/drawing/2016/ink" xmlns:am3d="http://schemas.microsoft.com/office/drawing/2017/model3d" xmlns:o="urn:schemas-microsoft-com:office:office" xmlns:r="http://schemas.openxmlformats.org/officeDocument/2006/relationships" xmlns:m="http://schemas.openxmlformats.org/officeDocument/2006/math" xmlns:v="urn:schemas-microsoft-com:vml" xmlns:wp14="http://schemas.microsoft.com/office/word/2010/wordprocessingDrawing" xmlns:wp="http://schemas.openxmlformats.org/drawingml/2006/wordprocessingDrawing" xmlns:w10="urn:schemas-microsoft-com:office:word" xmlns:w="http://schemas.openxmlformats.org/wordprocessingml/2006/main" xmlns:w14="http://schemas.microsoft.com/office/word/2010/wordml" xmlns:w15="http://schemas.microsoft.com/office/word/2012/wordml" xmlns:w16cid="http://schemas.microsoft.com/office/word/2016/wordml/cid" xmlns:w16se="http://schemas.microsoft.com/office/word/2015/wordml/symex" xmlns:wpg="http://schemas.microsoft.com/office/word/2010/wordprocessingGroup" xmlns:wpi="http://schemas.microsoft.com/office/word/2010/wordprocessingInk" xmlns:wne="http://schemas.microsoft.com/office/word/2006/wordml" xmlns:wps="http://schemas.microsoft.com/office/word/2010/wordprocessingShape" mc:Ignorable="w14 w15 w16se w16cid wp14">
-  <w:comment w:id="5" w:author="Anton" w:date="2019-04-09T22:13:00Z" w:initials="A">
+  <w:comment w:id="20" w:author="Anton" w:date="2019-04-10T21:33:00Z" w:initials="A">
     <w:p>
       <w:pPr>
         <w:pStyle w:val="CommentText"/>
@@ -31252,87 +31768,7 @@
         <w:annotationRef/>
       </w:r>
       <w:r>
-        <w:t>Not sure if this link is right?</w:t>
-      </w:r>
-    </w:p>
-  </w:comment>
-  <w:comment w:id="8" w:author="Anton" w:date="2019-04-11T23:18:00Z" w:initials="A">
-    <w:p>
-      <w:pPr>
-        <w:pStyle w:val="CommentText"/>
-      </w:pPr>
-      <w:r>
-        <w:rPr>
-          <w:rStyle w:val="CommentReference"/>
-        </w:rPr>
-        <w:annotationRef/>
-      </w:r>
-      <w:r>
-        <w:t>Cory’s self analysis bit to go here</w:t>
-      </w:r>
-    </w:p>
-  </w:comment>
-  <w:comment w:id="10" w:author="Anton" w:date="2019-04-10T21:06:00Z" w:initials="A">
-    <w:p>
-      <w:pPr>
-        <w:pStyle w:val="CommentText"/>
-      </w:pPr>
-      <w:r>
-        <w:rPr>
-          <w:rStyle w:val="CommentReference"/>
-        </w:rPr>
-        <w:annotationRef/>
-      </w:r>
-      <w:r>
-        <w:t>Being updated</w:t>
-      </w:r>
-    </w:p>
-  </w:comment>
-  <w:comment w:id="17" w:author="Anton" w:date="2019-04-10T19:28:00Z" w:initials="A">
-    <w:p>
-      <w:pPr>
-        <w:pStyle w:val="CommentText"/>
-      </w:pPr>
-      <w:r>
-        <w:rPr>
-          <w:rStyle w:val="CommentReference"/>
-        </w:rPr>
-        <w:annotationRef/>
-      </w:r>
-      <w:r>
-        <w:t>Comment from Nick – Maybe try condense this a bit?</w:t>
-      </w:r>
-    </w:p>
-  </w:comment>
-  <w:comment w:id="24" w:author="Anton" w:date="2019-04-10T21:33:00Z" w:initials="A">
-    <w:p>
-      <w:pPr>
-        <w:pStyle w:val="CommentText"/>
-      </w:pPr>
-      <w:r>
-        <w:rPr>
-          <w:rStyle w:val="CommentReference"/>
-        </w:rPr>
-        <w:annotationRef/>
-      </w:r>
-      <w:r>
         <w:t>400 words as a group</w:t>
-      </w:r>
-    </w:p>
-  </w:comment>
-  <w:comment w:id="26" w:author="Anton" w:date="2019-04-10T21:33:00Z" w:initials="A">
-    <w:p>
-      <w:pPr>
-        <w:pStyle w:val="CommentText"/>
-      </w:pPr>
-      <w:r>
-        <w:rPr>
-          <w:rStyle w:val="CommentReference"/>
-        </w:rPr>
-        <w:annotationRef/>
-      </w:r>
-      <w:r>
-        <w:t>Roughly 200 each</w:t>
       </w:r>
     </w:p>
   </w:comment>
@@ -31341,23 +31777,13 @@
 
 <file path=word/commentsExtended.xml><?xml version="1.0" encoding="utf-8"?>
 <w15:commentsEx xmlns:wpc="http://schemas.microsoft.com/office/word/2010/wordprocessingCanvas" xmlns:cx="http://schemas.microsoft.com/office/drawing/2014/chartex" xmlns:cx1="http://schemas.microsoft.com/office/drawing/2015/9/8/chartex" xmlns:cx2="http://schemas.microsoft.com/office/drawing/2015/10/21/chartex" xmlns:cx3="http://schemas.microsoft.com/office/drawing/2016/5/9/chartex" xmlns:cx4="http://schemas.microsoft.com/office/drawing/2016/5/10/chartex" xmlns:cx5="http://schemas.microsoft.com/office/drawing/2016/5/11/chartex" xmlns:cx6="http://schemas.microsoft.com/office/drawing/2016/5/12/chartex" xmlns:cx7="http://schemas.microsoft.com/office/drawing/2016/5/13/chartex" xmlns:cx8="http://schemas.microsoft.com/office/drawing/2016/5/14/chartex" xmlns:mc="http://schemas.openxmlformats.org/markup-compatibility/2006" xmlns:aink="http://schemas.microsoft.com/office/drawing/2016/ink" xmlns:am3d="http://schemas.microsoft.com/office/drawing/2017/model3d" xmlns:o="urn:schemas-microsoft-com:office:office" xmlns:r="http://schemas.openxmlformats.org/officeDocument/2006/relationships" xmlns:m="http://schemas.openxmlformats.org/officeDocument/2006/math" xmlns:v="urn:schemas-microsoft-com:vml" xmlns:wp14="http://schemas.microsoft.com/office/word/2010/wordprocessingDrawing" xmlns:wp="http://schemas.openxmlformats.org/drawingml/2006/wordprocessingDrawing" xmlns:w10="urn:schemas-microsoft-com:office:word" xmlns:w="http://schemas.openxmlformats.org/wordprocessingml/2006/main" xmlns:w14="http://schemas.microsoft.com/office/word/2010/wordml" xmlns:w15="http://schemas.microsoft.com/office/word/2012/wordml" xmlns:w16cid="http://schemas.microsoft.com/office/word/2016/wordml/cid" xmlns:w16se="http://schemas.microsoft.com/office/word/2015/wordml/symex" xmlns:wpg="http://schemas.microsoft.com/office/word/2010/wordprocessingGroup" xmlns:wpi="http://schemas.microsoft.com/office/word/2010/wordprocessingInk" xmlns:wne="http://schemas.microsoft.com/office/word/2006/wordml" xmlns:wps="http://schemas.microsoft.com/office/word/2010/wordprocessingShape" mc:Ignorable="w14 w15 w16se w16cid wp14">
-  <w15:commentEx w15:paraId="5776F355" w15:done="0"/>
-  <w15:commentEx w15:paraId="688E77AE" w15:done="0"/>
-  <w15:commentEx w15:paraId="41AC4483" w15:done="0"/>
-  <w15:commentEx w15:paraId="49DBDEAD" w15:done="0"/>
   <w15:commentEx w15:paraId="2785BB1D" w15:done="0"/>
-  <w15:commentEx w15:paraId="03776AA6" w15:done="0"/>
 </w15:commentsEx>
 </file>
 
 <file path=word/commentsIds.xml><?xml version="1.0" encoding="utf-8"?>
 <w16cid:commentsIds xmlns:wpc="http://schemas.microsoft.com/office/word/2010/wordprocessingCanvas" xmlns:cx="http://schemas.microsoft.com/office/drawing/2014/chartex" xmlns:cx1="http://schemas.microsoft.com/office/drawing/2015/9/8/chartex" xmlns:cx2="http://schemas.microsoft.com/office/drawing/2015/10/21/chartex" xmlns:cx3="http://schemas.microsoft.com/office/drawing/2016/5/9/chartex" xmlns:cx4="http://schemas.microsoft.com/office/drawing/2016/5/10/chartex" xmlns:cx5="http://schemas.microsoft.com/office/drawing/2016/5/11/chartex" xmlns:cx6="http://schemas.microsoft.com/office/drawing/2016/5/12/chartex" xmlns:cx7="http://schemas.microsoft.com/office/drawing/2016/5/13/chartex" xmlns:cx8="http://schemas.microsoft.com/office/drawing/2016/5/14/chartex" xmlns:mc="http://schemas.openxmlformats.org/markup-compatibility/2006" xmlns:aink="http://schemas.microsoft.com/office/drawing/2016/ink" xmlns:am3d="http://schemas.microsoft.com/office/drawing/2017/model3d" xmlns:o="urn:schemas-microsoft-com:office:office" xmlns:r="http://schemas.openxmlformats.org/officeDocument/2006/relationships" xmlns:m="http://schemas.openxmlformats.org/officeDocument/2006/math" xmlns:v="urn:schemas-microsoft-com:vml" xmlns:wp14="http://schemas.microsoft.com/office/word/2010/wordprocessingDrawing" xmlns:wp="http://schemas.openxmlformats.org/drawingml/2006/wordprocessingDrawing" xmlns:w10="urn:schemas-microsoft-com:office:word" xmlns:w="http://schemas.openxmlformats.org/wordprocessingml/2006/main" xmlns:w14="http://schemas.microsoft.com/office/word/2010/wordml" xmlns:w15="http://schemas.microsoft.com/office/word/2012/wordml" xmlns:w16cid="http://schemas.microsoft.com/office/word/2016/wordml/cid" xmlns:w16se="http://schemas.microsoft.com/office/word/2015/wordml/symex" xmlns:wpg="http://schemas.microsoft.com/office/word/2010/wordprocessingGroup" xmlns:wpi="http://schemas.microsoft.com/office/word/2010/wordprocessingInk" xmlns:wne="http://schemas.microsoft.com/office/word/2006/wordml" xmlns:wps="http://schemas.microsoft.com/office/word/2010/wordprocessingShape" mc:Ignorable="w14 w15 w16se w16cid wp14">
-  <w16cid:commentId w16cid:paraId="5776F355" w16cid:durableId="20579780"/>
-  <w16cid:commentId w16cid:paraId="688E77AE" w16cid:durableId="205A49C5"/>
-  <w16cid:commentId w16cid:paraId="41AC4483" w16cid:durableId="2058D955"/>
-  <w16cid:commentId w16cid:paraId="49DBDEAD" w16cid:durableId="2058C265"/>
   <w16cid:commentId w16cid:paraId="2785BB1D" w16cid:durableId="2058DFAB"/>
-  <w16cid:commentId w16cid:paraId="03776AA6" w16cid:durableId="2058DFB4"/>
 </w16cid:commentsIds>
 </file>
 
@@ -36487,7 +36913,7 @@
     <w:charset w:val="00"/>
     <w:family w:val="swiss"/>
     <w:pitch w:val="variable"/>
-    <w:sig w:usb0="E0002EFF" w:usb1="C000247B" w:usb2="00000009" w:usb3="00000000" w:csb0="000001FF" w:csb1="00000000"/>
+    <w:sig w:usb0="E0002AFF" w:usb1="C000247B" w:usb2="00000009" w:usb3="00000000" w:csb0="000001FF" w:csb1="00000000"/>
   </w:font>
   <w:font w:name="MS Mincho">
     <w:altName w:val="ＭＳ 明朝"/>
@@ -36521,7 +36947,6 @@
   </w:font>
   <w:font w:name="Open Sans">
     <w:altName w:val="Segoe UI"/>
-    <w:panose1 w:val="020B0606030504020204"/>
     <w:charset w:val="00"/>
     <w:family w:val="swiss"/>
     <w:pitch w:val="variable"/>
@@ -36564,7 +36989,9 @@
     <w:rsid w:val="005C2140"/>
     <w:rsid w:val="006725CA"/>
     <w:rsid w:val="008B6F3F"/>
+    <w:rsid w:val="00993F44"/>
     <w:rsid w:val="00B229E8"/>
+    <w:rsid w:val="00BC7395"/>
     <w:rsid w:val="00C906D5"/>
   </w:rsids>
   <m:mathPr>
@@ -37383,7 +37810,7 @@
 </file>
 
 <file path=customXml/itemProps2.xml><?xml version="1.0" encoding="utf-8"?>
-<ds:datastoreItem xmlns:ds="http://schemas.openxmlformats.org/officeDocument/2006/customXml" ds:itemID="{D5DAE24F-3796-4EB6-ADC5-AB3E7AB3A4B1}">
+<ds:datastoreItem xmlns:ds="http://schemas.openxmlformats.org/officeDocument/2006/customXml" ds:itemID="{31CBF974-2E51-4914-A6C8-BD5CB180602A}">
   <ds:schemaRefs>
     <ds:schemaRef ds:uri="http://schemas.openxmlformats.org/officeDocument/2006/bibliography"/>
   </ds:schemaRefs>

</xml_diff>